<commit_message>
func in progress 1
</commit_message>
<xml_diff>
--- a/docs/3. Функциональное проектирование.docx
+++ b/docs/3. Функциональное проектирование.docx
@@ -50,14 +50,12 @@
       <w:r>
         <w:t xml:space="preserve">Стоит отметить, что для обмена данными и командами между аппаратной и программной частью были использованы сокеты. Сокеты позволяют подключаться к адресу и порту в локальной сети, на который настроен </w:t>
       </w:r>
-      <w:proofErr w:type="spellStart"/>
       <w:r>
         <w:rPr>
           <w:lang w:val="en-US"/>
         </w:rPr>
         <w:t>wi</w:t>
       </w:r>
-      <w:proofErr w:type="spellEnd"/>
       <w:r>
         <w:t>-</w:t>
       </w:r>
@@ -130,14 +128,12 @@
       <w:r>
         <w:t xml:space="preserve">– Центральный контроллер. Представляет собой микроконтроллер </w:t>
       </w:r>
-      <w:proofErr w:type="spellStart"/>
       <w:r>
         <w:rPr>
           <w:lang w:val="en-US"/>
         </w:rPr>
         <w:t>Arduino</w:t>
       </w:r>
-      <w:proofErr w:type="spellEnd"/>
       <w:r>
         <w:t xml:space="preserve"> </w:t>
       </w:r>
@@ -174,14 +170,12 @@
       <w:r>
         <w:t xml:space="preserve"> Представляет собой </w:t>
       </w:r>
-      <w:proofErr w:type="spellStart"/>
       <w:r>
         <w:rPr>
           <w:lang w:val="en-US"/>
         </w:rPr>
         <w:t>wi</w:t>
       </w:r>
-      <w:proofErr w:type="spellEnd"/>
       <w:r>
         <w:t>-</w:t>
       </w:r>
@@ -334,12 +328,18 @@
         <w:rPr>
           <w:b/>
         </w:rPr>
-        <w:t>3.2.1</w:t>
+        <w:t>3.1</w:t>
       </w:r>
       <w:r>
         <w:rPr>
           <w:b/>
         </w:rPr>
+        <w:t>.1</w:t>
+      </w:r>
+      <w:r>
+        <w:rPr>
+          <w:b/>
+        </w:rPr>
         <w:t xml:space="preserve"> </w:t>
       </w:r>
       <w:r>
@@ -360,31 +360,7 @@
       </w:pPr>
       <w:r>
         <w:tab/>
-        <w:t xml:space="preserve">Чтобы знать, как подключать те или иные платы и элементы к центральному контроллеру, нужно знать </w:t>
-      </w:r>
-      <w:proofErr w:type="spellStart"/>
-      <w:r>
-        <w:t>распиновку</w:t>
-      </w:r>
-      <w:proofErr w:type="spellEnd"/>
-      <w:r>
-        <w:t xml:space="preserve"> для этого контроллера и какой </w:t>
-      </w:r>
-      <w:proofErr w:type="spellStart"/>
-      <w:r>
-        <w:t>пин</w:t>
-      </w:r>
-      <w:proofErr w:type="spellEnd"/>
-      <w:r>
-        <w:t xml:space="preserve"> за что отвечает, а также изображение данного контроллера для дальнейшего понимания и понимания расположения </w:t>
-      </w:r>
-      <w:proofErr w:type="spellStart"/>
-      <w:r>
-        <w:t>пинов</w:t>
-      </w:r>
-      <w:proofErr w:type="spellEnd"/>
-      <w:r>
-        <w:t>.</w:t>
+        <w:t>Чтобы знать, как подключать те или иные платы и элементы к центральному контроллеру, нужно знать распиновку для этого контроллера и какой пин за что отвечает, а также изображение данного контроллера для дальнейшего понимания и понимания расположения пинов.</w:t>
       </w:r>
     </w:p>
     <w:p>
@@ -393,24 +369,14 @@
       </w:pPr>
       <w:r>
         <w:tab/>
-        <w:t xml:space="preserve">В таблице 3.1 представлена </w:t>
-      </w:r>
-      <w:proofErr w:type="spellStart"/>
-      <w:r>
-        <w:t>распиновка</w:t>
-      </w:r>
-      <w:proofErr w:type="spellEnd"/>
-      <w:r>
-        <w:t xml:space="preserve"> микроконтроллера </w:t>
-      </w:r>
-      <w:proofErr w:type="spellStart"/>
+        <w:t xml:space="preserve">В таблице 3.1 представлена распиновка микроконтроллера </w:t>
+      </w:r>
       <w:r>
         <w:rPr>
           <w:lang w:val="en-US"/>
         </w:rPr>
         <w:t>Arduino</w:t>
       </w:r>
-      <w:proofErr w:type="spellEnd"/>
       <w:r>
         <w:t xml:space="preserve"> </w:t>
       </w:r>
@@ -449,24 +415,14 @@
         <w:t>–</w:t>
       </w:r>
       <w:r>
-        <w:t xml:space="preserve"> </w:t>
-      </w:r>
-      <w:proofErr w:type="spellStart"/>
-      <w:r>
-        <w:t>Распиновка</w:t>
-      </w:r>
-      <w:proofErr w:type="spellEnd"/>
-      <w:r>
-        <w:t xml:space="preserve"> микроконтроллера </w:t>
-      </w:r>
-      <w:proofErr w:type="spellStart"/>
+        <w:t xml:space="preserve"> Распиновка микроконтроллера </w:t>
+      </w:r>
       <w:r>
         <w:rPr>
           <w:lang w:val="en-US"/>
         </w:rPr>
         <w:t>Arduino</w:t>
       </w:r>
-      <w:proofErr w:type="spellEnd"/>
       <w:r>
         <w:t xml:space="preserve"> </w:t>
       </w:r>
@@ -516,7 +472,6 @@
                 <w:lang w:val="en-US"/>
               </w:rPr>
             </w:pPr>
-            <w:proofErr w:type="spellStart"/>
             <w:r>
               <w:rPr>
                 <w:rStyle w:val="a5"/>
@@ -525,31 +480,8 @@
                 <w:color w:val="222222"/>
                 <w:shd w:val="clear" w:color="auto" w:fill="FFFFFF"/>
               </w:rPr>
-              <w:t>Пин</w:t>
-            </w:r>
-            <w:proofErr w:type="spellEnd"/>
-            <w:r>
-              <w:rPr>
-                <w:rStyle w:val="a5"/>
-                <w:rFonts w:cs="Times New Roman"/>
-                <w:b w:val="0"/>
-                <w:color w:val="222222"/>
-                <w:shd w:val="clear" w:color="auto" w:fill="FFFFFF"/>
-              </w:rPr>
-              <w:t xml:space="preserve"> </w:t>
-            </w:r>
-            <w:proofErr w:type="spellStart"/>
-            <w:r>
-              <w:rPr>
-                <w:rStyle w:val="a5"/>
-                <w:rFonts w:cs="Times New Roman"/>
-                <w:b w:val="0"/>
-                <w:color w:val="222222"/>
-                <w:shd w:val="clear" w:color="auto" w:fill="FFFFFF"/>
-              </w:rPr>
-              <w:t>ардуино</w:t>
-            </w:r>
-            <w:proofErr w:type="spellEnd"/>
+              <w:t>Пин ардуино</w:t>
+            </w:r>
           </w:p>
         </w:tc>
         <w:tc>
@@ -635,23 +567,7 @@
                 <w:rFonts w:cs="Times New Roman"/>
                 <w:shd w:val="clear" w:color="auto" w:fill="FFFFFF"/>
               </w:rPr>
-              <w:t xml:space="preserve">Цифровой </w:t>
-            </w:r>
-            <w:proofErr w:type="spellStart"/>
-            <w:r>
-              <w:rPr>
-                <w:rFonts w:cs="Times New Roman"/>
-                <w:shd w:val="clear" w:color="auto" w:fill="FFFFFF"/>
-              </w:rPr>
-              <w:t>пин</w:t>
-            </w:r>
-            <w:proofErr w:type="spellEnd"/>
-            <w:r>
-              <w:rPr>
-                <w:rFonts w:cs="Times New Roman"/>
-                <w:shd w:val="clear" w:color="auto" w:fill="FFFFFF"/>
-              </w:rPr>
-              <w:t xml:space="preserve"> 0</w:t>
+              <w:t>Цифровой пин 0</w:t>
             </w:r>
           </w:p>
         </w:tc>
@@ -719,23 +635,7 @@
                 <w:rFonts w:cs="Times New Roman"/>
                 <w:shd w:val="clear" w:color="auto" w:fill="FFFFFF"/>
               </w:rPr>
-              <w:t xml:space="preserve">Цифровой </w:t>
-            </w:r>
-            <w:proofErr w:type="spellStart"/>
-            <w:r>
-              <w:rPr>
-                <w:rFonts w:cs="Times New Roman"/>
-                <w:shd w:val="clear" w:color="auto" w:fill="FFFFFF"/>
-              </w:rPr>
-              <w:t>пин</w:t>
-            </w:r>
-            <w:proofErr w:type="spellEnd"/>
-            <w:r>
-              <w:rPr>
-                <w:rFonts w:cs="Times New Roman"/>
-                <w:shd w:val="clear" w:color="auto" w:fill="FFFFFF"/>
-              </w:rPr>
-              <w:t xml:space="preserve"> </w:t>
+              <w:t xml:space="preserve">Цифровой пин </w:t>
             </w:r>
             <w:r>
               <w:rPr>
@@ -812,23 +712,7 @@
                 <w:rFonts w:cs="Times New Roman"/>
                 <w:shd w:val="clear" w:color="auto" w:fill="FFFFFF"/>
               </w:rPr>
-              <w:t xml:space="preserve">Цифровой </w:t>
-            </w:r>
-            <w:proofErr w:type="spellStart"/>
-            <w:r>
-              <w:rPr>
-                <w:rFonts w:cs="Times New Roman"/>
-                <w:shd w:val="clear" w:color="auto" w:fill="FFFFFF"/>
-              </w:rPr>
-              <w:t>пин</w:t>
-            </w:r>
-            <w:proofErr w:type="spellEnd"/>
-            <w:r>
-              <w:rPr>
-                <w:rFonts w:cs="Times New Roman"/>
-                <w:shd w:val="clear" w:color="auto" w:fill="FFFFFF"/>
-              </w:rPr>
-              <w:t xml:space="preserve"> </w:t>
+              <w:t xml:space="preserve">Цифровой пин </w:t>
             </w:r>
             <w:r>
               <w:rPr>
@@ -902,23 +786,7 @@
                 <w:rFonts w:cs="Times New Roman"/>
                 <w:shd w:val="clear" w:color="auto" w:fill="FFFFFF"/>
               </w:rPr>
-              <w:t xml:space="preserve">Цифровой </w:t>
-            </w:r>
-            <w:proofErr w:type="spellStart"/>
-            <w:r>
-              <w:rPr>
-                <w:rFonts w:cs="Times New Roman"/>
-                <w:shd w:val="clear" w:color="auto" w:fill="FFFFFF"/>
-              </w:rPr>
-              <w:t>пин</w:t>
-            </w:r>
-            <w:proofErr w:type="spellEnd"/>
-            <w:r>
-              <w:rPr>
-                <w:rFonts w:cs="Times New Roman"/>
-                <w:shd w:val="clear" w:color="auto" w:fill="FFFFFF"/>
-              </w:rPr>
-              <w:t xml:space="preserve"> </w:t>
+              <w:t xml:space="preserve">Цифровой пин </w:t>
             </w:r>
             <w:r>
               <w:rPr>
@@ -987,23 +855,7 @@
                 <w:rFonts w:cs="Times New Roman"/>
                 <w:shd w:val="clear" w:color="auto" w:fill="FFFFFF"/>
               </w:rPr>
-              <w:t xml:space="preserve">Цифровой </w:t>
-            </w:r>
-            <w:proofErr w:type="spellStart"/>
-            <w:r>
-              <w:rPr>
-                <w:rFonts w:cs="Times New Roman"/>
-                <w:shd w:val="clear" w:color="auto" w:fill="FFFFFF"/>
-              </w:rPr>
-              <w:t>пин</w:t>
-            </w:r>
-            <w:proofErr w:type="spellEnd"/>
-            <w:r>
-              <w:rPr>
-                <w:rFonts w:cs="Times New Roman"/>
-                <w:shd w:val="clear" w:color="auto" w:fill="FFFFFF"/>
-              </w:rPr>
-              <w:t xml:space="preserve"> </w:t>
+              <w:t xml:space="preserve">Цифровой пин </w:t>
             </w:r>
             <w:r>
               <w:rPr>
@@ -1073,23 +925,7 @@
                 <w:rFonts w:cs="Times New Roman"/>
                 <w:shd w:val="clear" w:color="auto" w:fill="FFFFFF"/>
               </w:rPr>
-              <w:t xml:space="preserve">Цифровой </w:t>
-            </w:r>
-            <w:proofErr w:type="spellStart"/>
-            <w:r>
-              <w:rPr>
-                <w:rFonts w:cs="Times New Roman"/>
-                <w:shd w:val="clear" w:color="auto" w:fill="FFFFFF"/>
-              </w:rPr>
-              <w:t>пин</w:t>
-            </w:r>
-            <w:proofErr w:type="spellEnd"/>
-            <w:r>
-              <w:rPr>
-                <w:rFonts w:cs="Times New Roman"/>
-                <w:shd w:val="clear" w:color="auto" w:fill="FFFFFF"/>
-              </w:rPr>
-              <w:t xml:space="preserve"> </w:t>
+              <w:t xml:space="preserve">Цифровой пин </w:t>
             </w:r>
             <w:r>
               <w:rPr>
@@ -1158,23 +994,7 @@
                 <w:rFonts w:cs="Times New Roman"/>
                 <w:shd w:val="clear" w:color="auto" w:fill="FFFFFF"/>
               </w:rPr>
-              <w:t xml:space="preserve">Цифровой </w:t>
-            </w:r>
-            <w:proofErr w:type="spellStart"/>
-            <w:r>
-              <w:rPr>
-                <w:rFonts w:cs="Times New Roman"/>
-                <w:shd w:val="clear" w:color="auto" w:fill="FFFFFF"/>
-              </w:rPr>
-              <w:t>пин</w:t>
-            </w:r>
-            <w:proofErr w:type="spellEnd"/>
-            <w:r>
-              <w:rPr>
-                <w:rFonts w:cs="Times New Roman"/>
-                <w:shd w:val="clear" w:color="auto" w:fill="FFFFFF"/>
-              </w:rPr>
-              <w:t xml:space="preserve"> </w:t>
+              <w:t xml:space="preserve">Цифровой пин </w:t>
             </w:r>
             <w:r>
               <w:rPr>
@@ -1240,23 +1060,7 @@
                 <w:rFonts w:cs="Times New Roman"/>
                 <w:shd w:val="clear" w:color="auto" w:fill="FFFFFF"/>
               </w:rPr>
-              <w:t xml:space="preserve">Цифровой </w:t>
-            </w:r>
-            <w:proofErr w:type="spellStart"/>
-            <w:r>
-              <w:rPr>
-                <w:rFonts w:cs="Times New Roman"/>
-                <w:shd w:val="clear" w:color="auto" w:fill="FFFFFF"/>
-              </w:rPr>
-              <w:t>пин</w:t>
-            </w:r>
-            <w:proofErr w:type="spellEnd"/>
-            <w:r>
-              <w:rPr>
-                <w:rFonts w:cs="Times New Roman"/>
-                <w:shd w:val="clear" w:color="auto" w:fill="FFFFFF"/>
-              </w:rPr>
-              <w:t xml:space="preserve"> </w:t>
+              <w:t xml:space="preserve">Цифровой пин </w:t>
             </w:r>
             <w:r>
               <w:rPr>
@@ -1323,23 +1127,7 @@
                 <w:rFonts w:cs="Times New Roman"/>
                 <w:shd w:val="clear" w:color="auto" w:fill="FFFFFF"/>
               </w:rPr>
-              <w:t xml:space="preserve">Цифровой </w:t>
-            </w:r>
-            <w:proofErr w:type="spellStart"/>
-            <w:r>
-              <w:rPr>
-                <w:rFonts w:cs="Times New Roman"/>
-                <w:shd w:val="clear" w:color="auto" w:fill="FFFFFF"/>
-              </w:rPr>
-              <w:t>пин</w:t>
-            </w:r>
-            <w:proofErr w:type="spellEnd"/>
-            <w:r>
-              <w:rPr>
-                <w:rFonts w:cs="Times New Roman"/>
-                <w:shd w:val="clear" w:color="auto" w:fill="FFFFFF"/>
-              </w:rPr>
-              <w:t xml:space="preserve"> </w:t>
+              <w:t xml:space="preserve">Цифровой пин </w:t>
             </w:r>
             <w:r>
               <w:rPr>
@@ -1405,23 +1193,7 @@
                 <w:rFonts w:cs="Times New Roman"/>
                 <w:shd w:val="clear" w:color="auto" w:fill="FFFFFF"/>
               </w:rPr>
-              <w:t xml:space="preserve">Цифровой </w:t>
-            </w:r>
-            <w:proofErr w:type="spellStart"/>
-            <w:r>
-              <w:rPr>
-                <w:rFonts w:cs="Times New Roman"/>
-                <w:shd w:val="clear" w:color="auto" w:fill="FFFFFF"/>
-              </w:rPr>
-              <w:t>пин</w:t>
-            </w:r>
-            <w:proofErr w:type="spellEnd"/>
-            <w:r>
-              <w:rPr>
-                <w:rFonts w:cs="Times New Roman"/>
-                <w:shd w:val="clear" w:color="auto" w:fill="FFFFFF"/>
-              </w:rPr>
-              <w:t xml:space="preserve"> </w:t>
+              <w:t xml:space="preserve">Цифровой пин </w:t>
             </w:r>
             <w:r>
               <w:rPr>
@@ -1487,23 +1259,7 @@
                 <w:rFonts w:cs="Times New Roman"/>
                 <w:shd w:val="clear" w:color="auto" w:fill="FFFFFF"/>
               </w:rPr>
-              <w:t xml:space="preserve">Цифровой </w:t>
-            </w:r>
-            <w:proofErr w:type="spellStart"/>
-            <w:r>
-              <w:rPr>
-                <w:rFonts w:cs="Times New Roman"/>
-                <w:shd w:val="clear" w:color="auto" w:fill="FFFFFF"/>
-              </w:rPr>
-              <w:t>пин</w:t>
-            </w:r>
-            <w:proofErr w:type="spellEnd"/>
-            <w:r>
-              <w:rPr>
-                <w:rFonts w:cs="Times New Roman"/>
-                <w:shd w:val="clear" w:color="auto" w:fill="FFFFFF"/>
-              </w:rPr>
-              <w:t xml:space="preserve"> </w:t>
+              <w:t xml:space="preserve">Цифровой пин </w:t>
             </w:r>
             <w:r>
               <w:rPr>
@@ -1576,23 +1332,7 @@
                 <w:rFonts w:cs="Times New Roman"/>
                 <w:shd w:val="clear" w:color="auto" w:fill="FFFFFF"/>
               </w:rPr>
-              <w:t xml:space="preserve">Цифровой </w:t>
-            </w:r>
-            <w:proofErr w:type="spellStart"/>
-            <w:r>
-              <w:rPr>
-                <w:rFonts w:cs="Times New Roman"/>
-                <w:shd w:val="clear" w:color="auto" w:fill="FFFFFF"/>
-              </w:rPr>
-              <w:t>пин</w:t>
-            </w:r>
-            <w:proofErr w:type="spellEnd"/>
-            <w:r>
-              <w:rPr>
-                <w:rFonts w:cs="Times New Roman"/>
-                <w:shd w:val="clear" w:color="auto" w:fill="FFFFFF"/>
-              </w:rPr>
-              <w:t xml:space="preserve"> </w:t>
+              <w:t xml:space="preserve">Цифровой пин </w:t>
             </w:r>
             <w:r>
               <w:rPr>
@@ -1664,23 +1404,7 @@
                 <w:rFonts w:cs="Times New Roman"/>
                 <w:shd w:val="clear" w:color="auto" w:fill="FFFFFF"/>
               </w:rPr>
-              <w:t xml:space="preserve">Цифровой </w:t>
-            </w:r>
-            <w:proofErr w:type="spellStart"/>
-            <w:r>
-              <w:rPr>
-                <w:rFonts w:cs="Times New Roman"/>
-                <w:shd w:val="clear" w:color="auto" w:fill="FFFFFF"/>
-              </w:rPr>
-              <w:t>пин</w:t>
-            </w:r>
-            <w:proofErr w:type="spellEnd"/>
-            <w:r>
-              <w:rPr>
-                <w:rFonts w:cs="Times New Roman"/>
-                <w:shd w:val="clear" w:color="auto" w:fill="FFFFFF"/>
-              </w:rPr>
-              <w:t xml:space="preserve"> </w:t>
+              <w:t xml:space="preserve">Цифровой пин </w:t>
             </w:r>
             <w:r>
               <w:rPr>
@@ -1759,23 +1483,7 @@
                 <w:rFonts w:cs="Times New Roman"/>
                 <w:shd w:val="clear" w:color="auto" w:fill="FFFFFF"/>
               </w:rPr>
-              <w:t xml:space="preserve">Цифровой </w:t>
-            </w:r>
-            <w:proofErr w:type="spellStart"/>
-            <w:r>
-              <w:rPr>
-                <w:rFonts w:cs="Times New Roman"/>
-                <w:shd w:val="clear" w:color="auto" w:fill="FFFFFF"/>
-              </w:rPr>
-              <w:t>пин</w:t>
-            </w:r>
-            <w:proofErr w:type="spellEnd"/>
-            <w:r>
-              <w:rPr>
-                <w:rFonts w:cs="Times New Roman"/>
-                <w:shd w:val="clear" w:color="auto" w:fill="FFFFFF"/>
-              </w:rPr>
-              <w:t xml:space="preserve"> </w:t>
+              <w:t xml:space="preserve">Цифровой пин </w:t>
             </w:r>
             <w:r>
               <w:rPr>
@@ -1847,23 +1555,7 @@
                 <w:rFonts w:cs="Times New Roman"/>
                 <w:shd w:val="clear" w:color="auto" w:fill="FFFFFF"/>
               </w:rPr>
-              <w:t xml:space="preserve">Аналоговый </w:t>
-            </w:r>
-            <w:proofErr w:type="spellStart"/>
-            <w:r>
-              <w:rPr>
-                <w:rFonts w:cs="Times New Roman"/>
-                <w:shd w:val="clear" w:color="auto" w:fill="FFFFFF"/>
-              </w:rPr>
-              <w:t>пин</w:t>
-            </w:r>
-            <w:proofErr w:type="spellEnd"/>
-            <w:r>
-              <w:rPr>
-                <w:rFonts w:cs="Times New Roman"/>
-                <w:shd w:val="clear" w:color="auto" w:fill="FFFFFF"/>
-              </w:rPr>
-              <w:t xml:space="preserve"> А0</w:t>
+              <w:t>Аналоговый пин А0</w:t>
             </w:r>
           </w:p>
         </w:tc>
@@ -1916,23 +1608,7 @@
                 <w:rFonts w:cs="Times New Roman"/>
                 <w:shd w:val="clear" w:color="auto" w:fill="FFFFFF"/>
               </w:rPr>
-              <w:t xml:space="preserve">Аналоговый </w:t>
-            </w:r>
-            <w:proofErr w:type="spellStart"/>
-            <w:r>
-              <w:rPr>
-                <w:rFonts w:cs="Times New Roman"/>
-                <w:shd w:val="clear" w:color="auto" w:fill="FFFFFF"/>
-              </w:rPr>
-              <w:t>пин</w:t>
-            </w:r>
-            <w:proofErr w:type="spellEnd"/>
-            <w:r>
-              <w:rPr>
-                <w:rFonts w:cs="Times New Roman"/>
-                <w:shd w:val="clear" w:color="auto" w:fill="FFFFFF"/>
-              </w:rPr>
-              <w:t xml:space="preserve"> А1</w:t>
+              <w:t>Аналоговый пин А1</w:t>
             </w:r>
           </w:p>
         </w:tc>
@@ -1988,23 +1664,7 @@
                 <w:rFonts w:cs="Times New Roman"/>
                 <w:shd w:val="clear" w:color="auto" w:fill="FFFFFF"/>
               </w:rPr>
-              <w:t xml:space="preserve">Аналоговый </w:t>
-            </w:r>
-            <w:proofErr w:type="spellStart"/>
-            <w:r>
-              <w:rPr>
-                <w:rFonts w:cs="Times New Roman"/>
-                <w:shd w:val="clear" w:color="auto" w:fill="FFFFFF"/>
-              </w:rPr>
-              <w:t>пин</w:t>
-            </w:r>
-            <w:proofErr w:type="spellEnd"/>
-            <w:r>
-              <w:rPr>
-                <w:rFonts w:cs="Times New Roman"/>
-                <w:shd w:val="clear" w:color="auto" w:fill="FFFFFF"/>
-              </w:rPr>
-              <w:t xml:space="preserve"> А2</w:t>
+              <w:t>Аналоговый пин А2</w:t>
             </w:r>
           </w:p>
         </w:tc>
@@ -2060,23 +1720,7 @@
                 <w:rFonts w:cs="Times New Roman"/>
                 <w:shd w:val="clear" w:color="auto" w:fill="FFFFFF"/>
               </w:rPr>
-              <w:t xml:space="preserve">Аналоговый </w:t>
-            </w:r>
-            <w:proofErr w:type="spellStart"/>
-            <w:r>
-              <w:rPr>
-                <w:rFonts w:cs="Times New Roman"/>
-                <w:shd w:val="clear" w:color="auto" w:fill="FFFFFF"/>
-              </w:rPr>
-              <w:t>пин</w:t>
-            </w:r>
-            <w:proofErr w:type="spellEnd"/>
-            <w:r>
-              <w:rPr>
-                <w:rFonts w:cs="Times New Roman"/>
-                <w:shd w:val="clear" w:color="auto" w:fill="FFFFFF"/>
-              </w:rPr>
-              <w:t xml:space="preserve"> А3</w:t>
+              <w:t>Аналоговый пин А3</w:t>
             </w:r>
           </w:p>
         </w:tc>
@@ -2132,23 +1776,7 @@
                 <w:rFonts w:cs="Times New Roman"/>
                 <w:shd w:val="clear" w:color="auto" w:fill="FFFFFF"/>
               </w:rPr>
-              <w:t xml:space="preserve">Аналоговый </w:t>
-            </w:r>
-            <w:proofErr w:type="spellStart"/>
-            <w:r>
-              <w:rPr>
-                <w:rFonts w:cs="Times New Roman"/>
-                <w:shd w:val="clear" w:color="auto" w:fill="FFFFFF"/>
-              </w:rPr>
-              <w:t>пин</w:t>
-            </w:r>
-            <w:proofErr w:type="spellEnd"/>
-            <w:r>
-              <w:rPr>
-                <w:rFonts w:cs="Times New Roman"/>
-                <w:shd w:val="clear" w:color="auto" w:fill="FFFFFF"/>
-              </w:rPr>
-              <w:t xml:space="preserve"> А4</w:t>
+              <w:t>Аналоговый пин А4</w:t>
             </w:r>
           </w:p>
         </w:tc>
@@ -2210,23 +1838,7 @@
                 <w:rFonts w:cs="Times New Roman"/>
                 <w:shd w:val="clear" w:color="auto" w:fill="FFFFFF"/>
               </w:rPr>
-              <w:t xml:space="preserve">Аналоговый </w:t>
-            </w:r>
-            <w:proofErr w:type="spellStart"/>
-            <w:r>
-              <w:rPr>
-                <w:rFonts w:cs="Times New Roman"/>
-                <w:shd w:val="clear" w:color="auto" w:fill="FFFFFF"/>
-              </w:rPr>
-              <w:t>пин</w:t>
-            </w:r>
-            <w:proofErr w:type="spellEnd"/>
-            <w:r>
-              <w:rPr>
-                <w:rFonts w:cs="Times New Roman"/>
-                <w:shd w:val="clear" w:color="auto" w:fill="FFFFFF"/>
-              </w:rPr>
-              <w:t xml:space="preserve"> А5</w:t>
+              <w:t>Аналоговый пин А5</w:t>
             </w:r>
           </w:p>
         </w:tc>
@@ -2533,15 +2145,7 @@
         <w:jc w:val="both"/>
       </w:pPr>
       <w:r>
-        <w:t xml:space="preserve">Рассмотрим расположение </w:t>
-      </w:r>
-      <w:proofErr w:type="spellStart"/>
-      <w:r>
-        <w:t>пинов</w:t>
-      </w:r>
-      <w:proofErr w:type="spellEnd"/>
-      <w:r>
-        <w:t xml:space="preserve"> для платы </w:t>
+        <w:t xml:space="preserve">Рассмотрим расположение пинов для платы </w:t>
       </w:r>
       <w:r>
         <w:t xml:space="preserve">центральном контроллере </w:t>
@@ -2562,24 +2166,14 @@
         <w:jc w:val="both"/>
       </w:pPr>
       <w:r>
-        <w:t xml:space="preserve">На рисунке 3.1 представлено расположение </w:t>
-      </w:r>
-      <w:proofErr w:type="spellStart"/>
-      <w:r>
-        <w:t>пинов</w:t>
-      </w:r>
-      <w:proofErr w:type="spellEnd"/>
-      <w:r>
-        <w:t xml:space="preserve"> на </w:t>
-      </w:r>
-      <w:proofErr w:type="spellStart"/>
+        <w:t xml:space="preserve">На рисунке 3.1 представлено расположение пинов на </w:t>
+      </w:r>
       <w:r>
         <w:rPr>
           <w:lang w:val="en-US"/>
         </w:rPr>
         <w:t>Arduino</w:t>
       </w:r>
-      <w:proofErr w:type="spellEnd"/>
       <w:r>
         <w:t xml:space="preserve"> </w:t>
       </w:r>
@@ -2686,24 +2280,14 @@
         <w:t>–</w:t>
       </w:r>
       <w:r>
-        <w:t xml:space="preserve"> Расположение </w:t>
-      </w:r>
-      <w:proofErr w:type="spellStart"/>
-      <w:r>
-        <w:t>пинов</w:t>
-      </w:r>
-      <w:proofErr w:type="spellEnd"/>
-      <w:r>
-        <w:t xml:space="preserve"> на </w:t>
-      </w:r>
-      <w:proofErr w:type="spellStart"/>
+        <w:t xml:space="preserve"> Расположение пинов на </w:t>
+      </w:r>
       <w:r>
         <w:rPr>
           <w:lang w:val="en-US"/>
         </w:rPr>
         <w:t>Arduino</w:t>
       </w:r>
-      <w:proofErr w:type="spellEnd"/>
       <w:r>
         <w:t xml:space="preserve"> </w:t>
       </w:r>
@@ -2735,14 +2319,12 @@
       <w:r>
         <w:t xml:space="preserve">После подробного ознакомления с </w:t>
       </w:r>
-      <w:proofErr w:type="spellStart"/>
       <w:r>
         <w:rPr>
           <w:lang w:val="en-US"/>
         </w:rPr>
         <w:t>Arduino</w:t>
       </w:r>
-      <w:proofErr w:type="spellEnd"/>
       <w:r>
         <w:t xml:space="preserve"> </w:t>
       </w:r>
@@ -2800,14 +2382,12 @@
       <w:r>
         <w:t xml:space="preserve"> </w:t>
       </w:r>
-      <w:proofErr w:type="spellStart"/>
       <w:r>
         <w:rPr>
           <w:lang w:val="en-US"/>
         </w:rPr>
         <w:t>wi</w:t>
       </w:r>
-      <w:proofErr w:type="spellEnd"/>
       <w:r>
         <w:t>-</w:t>
       </w:r>
@@ -2841,14 +2421,12 @@
       <w:r>
         <w:t xml:space="preserve">Представляет собой соединительное звено между аппаратной частью и программной. Этот модуль имеет возможность подключения к любой открытой </w:t>
       </w:r>
-      <w:proofErr w:type="spellStart"/>
       <w:r>
         <w:rPr>
           <w:lang w:val="en-US"/>
         </w:rPr>
         <w:t>wi</w:t>
       </w:r>
-      <w:proofErr w:type="spellEnd"/>
       <w:r>
         <w:t>-</w:t>
       </w:r>
@@ -2862,15 +2440,7 @@
         <w:t xml:space="preserve"> </w:t>
       </w:r>
       <w:r>
-        <w:t xml:space="preserve">точке доступа, возможность конфигурирования и </w:t>
-      </w:r>
-      <w:proofErr w:type="spellStart"/>
-      <w:r>
-        <w:t>переподключения</w:t>
-      </w:r>
-      <w:proofErr w:type="spellEnd"/>
-      <w:r>
-        <w:t xml:space="preserve"> в активном режиме работы.</w:t>
+        <w:t>точке доступа, возможность конфигурирования и переподключения в активном режиме работы.</w:t>
       </w:r>
     </w:p>
     <w:p>
@@ -2896,14 +2466,12 @@
       <w:r>
         <w:t xml:space="preserve">имеет способность напрямую связываться и передавать данные центральному контроллеру, </w:t>
       </w:r>
-      <w:proofErr w:type="spellStart"/>
       <w:r>
         <w:rPr>
           <w:lang w:val="en-US"/>
         </w:rPr>
         <w:t>Arduino</w:t>
       </w:r>
-      <w:proofErr w:type="spellEnd"/>
       <w:r>
         <w:t xml:space="preserve"> </w:t>
       </w:r>
@@ -2917,17 +2485,135 @@
         <w:t xml:space="preserve">. </w:t>
       </w:r>
       <w:r>
-        <w:t xml:space="preserve">Происходит это посредством использования </w:t>
-      </w:r>
-      <w:proofErr w:type="spellStart"/>
-      <w:r>
-        <w:t>пинов</w:t>
-      </w:r>
-      <w:proofErr w:type="spellEnd"/>
+        <w:t xml:space="preserve">Происходит это посредством использования пинов </w:t>
+      </w:r>
+      <w:r>
+        <w:rPr>
+          <w:lang w:val="en-US"/>
+        </w:rPr>
+        <w:t>RX</w:t>
+      </w:r>
+      <w:r>
+        <w:t xml:space="preserve">, </w:t>
+      </w:r>
+      <w:r>
+        <w:rPr>
+          <w:lang w:val="en-US"/>
+        </w:rPr>
+        <w:t>TX</w:t>
+      </w:r>
       <w:r>
         <w:t xml:space="preserve"> </w:t>
       </w:r>
       <w:r>
+        <w:t xml:space="preserve">на центральном контроллере и соответственно на </w:t>
+      </w:r>
+      <w:r>
+        <w:rPr>
+          <w:lang w:val="en-US"/>
+        </w:rPr>
+        <w:t>wi</w:t>
+      </w:r>
+      <w:r>
+        <w:t>-</w:t>
+      </w:r>
+      <w:r>
+        <w:rPr>
+          <w:lang w:val="en-US"/>
+        </w:rPr>
+        <w:t>fi</w:t>
+      </w:r>
+      <w:r>
+        <w:t xml:space="preserve"> </w:t>
+      </w:r>
+      <w:r>
+        <w:t xml:space="preserve">модуле. Запитывание </w:t>
+      </w:r>
+      <w:r>
+        <w:rPr>
+          <w:lang w:val="en-US"/>
+        </w:rPr>
+        <w:t>wi</w:t>
+      </w:r>
+      <w:r>
+        <w:t>-</w:t>
+      </w:r>
+      <w:r>
+        <w:rPr>
+          <w:lang w:val="en-US"/>
+        </w:rPr>
+        <w:t>fi</w:t>
+      </w:r>
+      <w:r>
+        <w:t xml:space="preserve"> </w:t>
+      </w:r>
+      <w:r>
+        <w:t xml:space="preserve">модуля может происходить через </w:t>
+      </w:r>
+      <w:r>
+        <w:rPr>
+          <w:lang w:val="en-US"/>
+        </w:rPr>
+        <w:t>USB</w:t>
+      </w:r>
+      <w:r>
+        <w:t>-</w:t>
+      </w:r>
+      <w:r>
+        <w:t xml:space="preserve">кабель, а также через пины </w:t>
+      </w:r>
+      <w:r>
+        <w:t>5</w:t>
+      </w:r>
+      <w:r>
+        <w:rPr>
+          <w:lang w:val="en-US"/>
+        </w:rPr>
+        <w:t>V</w:t>
+      </w:r>
+      <w:r>
+        <w:t xml:space="preserve"> </w:t>
+      </w:r>
+      <w:r>
+        <w:t xml:space="preserve">и </w:t>
+      </w:r>
+      <w:r>
+        <w:rPr>
+          <w:lang w:val="en-US"/>
+        </w:rPr>
+        <w:t>GND</w:t>
+      </w:r>
+      <w:r>
+        <w:t>.</w:t>
+      </w:r>
+    </w:p>
+    <w:p>
+      <w:pPr>
+        <w:tabs>
+          <w:tab w:val="left" w:pos="1995"/>
+        </w:tabs>
+        <w:ind w:firstLine="709"/>
+        <w:jc w:val="both"/>
+      </w:pPr>
+      <w:r>
+        <w:t xml:space="preserve">В связке с </w:t>
+      </w:r>
+      <w:r>
+        <w:t xml:space="preserve">беспроводным </w:t>
+      </w:r>
+      <w:r>
+        <w:t>модулем идет плата расширения. Она позволяет, не задумываясь, подключать несколько устройств напрямую к модулю и обеспечивать корректную связь и передачу данных. Также на плате расширения помимо пинов, через которые идет связь</w:t>
+      </w:r>
+      <w:r>
+        <w:t xml:space="preserve"> </w:t>
+      </w:r>
+      <w:r>
+        <w:t>–</w:t>
+      </w:r>
+      <w:r>
+        <w:t xml:space="preserve"> </w:t>
+      </w:r>
+      <w:r>
         <w:rPr>
           <w:lang w:val="en-US"/>
         </w:rPr>
@@ -2943,161 +2629,7 @@
         <w:t>TX</w:t>
       </w:r>
       <w:r>
-        <w:t xml:space="preserve"> </w:t>
-      </w:r>
-      <w:r>
-        <w:t xml:space="preserve">на центральном контроллере и соответственно на </w:t>
-      </w:r>
-      <w:proofErr w:type="spellStart"/>
-      <w:r>
-        <w:rPr>
-          <w:lang w:val="en-US"/>
-        </w:rPr>
-        <w:t>wi</w:t>
-      </w:r>
-      <w:proofErr w:type="spellEnd"/>
-      <w:r>
-        <w:t>-</w:t>
-      </w:r>
-      <w:r>
-        <w:rPr>
-          <w:lang w:val="en-US"/>
-        </w:rPr>
-        <w:t>fi</w:t>
-      </w:r>
-      <w:r>
-        <w:t xml:space="preserve"> </w:t>
-      </w:r>
-      <w:r>
-        <w:t xml:space="preserve">модуле. Запитывание </w:t>
-      </w:r>
-      <w:proofErr w:type="spellStart"/>
-      <w:r>
-        <w:rPr>
-          <w:lang w:val="en-US"/>
-        </w:rPr>
-        <w:t>wi</w:t>
-      </w:r>
-      <w:proofErr w:type="spellEnd"/>
-      <w:r>
-        <w:t>-</w:t>
-      </w:r>
-      <w:r>
-        <w:rPr>
-          <w:lang w:val="en-US"/>
-        </w:rPr>
-        <w:t>fi</w:t>
-      </w:r>
-      <w:r>
-        <w:t xml:space="preserve"> </w:t>
-      </w:r>
-      <w:r>
-        <w:t xml:space="preserve">модуля может происходить через </w:t>
-      </w:r>
-      <w:r>
-        <w:rPr>
-          <w:lang w:val="en-US"/>
-        </w:rPr>
-        <w:t>USB</w:t>
-      </w:r>
-      <w:r>
-        <w:t>-</w:t>
-      </w:r>
-      <w:r>
-        <w:t xml:space="preserve">кабель, а также через </w:t>
-      </w:r>
-      <w:proofErr w:type="spellStart"/>
-      <w:r>
-        <w:t>пины</w:t>
-      </w:r>
-      <w:proofErr w:type="spellEnd"/>
-      <w:r>
-        <w:t xml:space="preserve"> </w:t>
-      </w:r>
-      <w:r>
-        <w:t>5</w:t>
-      </w:r>
-      <w:r>
-        <w:rPr>
-          <w:lang w:val="en-US"/>
-        </w:rPr>
-        <w:t>V</w:t>
-      </w:r>
-      <w:r>
-        <w:t xml:space="preserve"> </w:t>
-      </w:r>
-      <w:r>
-        <w:t xml:space="preserve">и </w:t>
-      </w:r>
-      <w:r>
-        <w:rPr>
-          <w:lang w:val="en-US"/>
-        </w:rPr>
-        <w:t>GND</w:t>
-      </w:r>
-      <w:r>
-        <w:t>.</w:t>
-      </w:r>
-    </w:p>
-    <w:p>
-      <w:pPr>
-        <w:tabs>
-          <w:tab w:val="left" w:pos="1995"/>
-        </w:tabs>
-        <w:ind w:firstLine="709"/>
-        <w:jc w:val="both"/>
-      </w:pPr>
-      <w:r>
-        <w:t xml:space="preserve">В связке с </w:t>
-      </w:r>
-      <w:r>
-        <w:t xml:space="preserve">беспроводным </w:t>
-      </w:r>
-      <w:r>
-        <w:t xml:space="preserve">модулем идет плата расширения. Она позволяет, не задумываясь, подключать несколько устройств напрямую к модулю и обеспечивать корректную связь и передачу данных. Также на плате расширения помимо </w:t>
-      </w:r>
-      <w:proofErr w:type="spellStart"/>
-      <w:r>
-        <w:t>пинов</w:t>
-      </w:r>
-      <w:proofErr w:type="spellEnd"/>
-      <w:r>
-        <w:t>, через которые идет связь</w:t>
-      </w:r>
-      <w:r>
-        <w:t xml:space="preserve"> </w:t>
-      </w:r>
-      <w:r>
-        <w:t>–</w:t>
-      </w:r>
-      <w:r>
-        <w:t xml:space="preserve"> </w:t>
-      </w:r>
-      <w:r>
-        <w:rPr>
-          <w:lang w:val="en-US"/>
-        </w:rPr>
-        <w:t>RX</w:t>
-      </w:r>
-      <w:r>
-        <w:t xml:space="preserve">, </w:t>
-      </w:r>
-      <w:r>
-        <w:rPr>
-          <w:lang w:val="en-US"/>
-        </w:rPr>
-        <w:t>TX</w:t>
-      </w:r>
-      <w:r>
-        <w:t xml:space="preserve">, присутствует большой набор </w:t>
-      </w:r>
-      <w:proofErr w:type="spellStart"/>
-      <w:r>
-        <w:t>пинов</w:t>
-      </w:r>
-      <w:proofErr w:type="spellEnd"/>
-      <w:r>
-        <w:t xml:space="preserve"> </w:t>
+        <w:t xml:space="preserve">, присутствует большой набор пинов </w:t>
       </w:r>
       <w:r>
         <w:t>5</w:t>
@@ -3137,60 +2669,48 @@
         <w:jc w:val="both"/>
       </w:pPr>
       <w:r>
-        <w:t xml:space="preserve">На рисунке 3.2 представлена подробная </w:t>
-      </w:r>
-      <w:proofErr w:type="spellStart"/>
-      <w:r>
-        <w:t>распиновка</w:t>
-      </w:r>
-      <w:proofErr w:type="spellEnd"/>
+        <w:t xml:space="preserve">На рисунке 3.2 представлена подробная распиновка </w:t>
+      </w:r>
+      <w:r>
+        <w:rPr>
+          <w:lang w:val="en-US"/>
+        </w:rPr>
+        <w:t>wi</w:t>
+      </w:r>
+      <w:r>
+        <w:t>-</w:t>
+      </w:r>
+      <w:r>
+        <w:rPr>
+          <w:lang w:val="en-US"/>
+        </w:rPr>
+        <w:t>fi</w:t>
+      </w:r>
       <w:r>
         <w:t xml:space="preserve"> </w:t>
       </w:r>
-      <w:proofErr w:type="spellStart"/>
-      <w:r>
-        <w:rPr>
-          <w:lang w:val="en-US"/>
-        </w:rPr>
-        <w:t>wi</w:t>
-      </w:r>
-      <w:proofErr w:type="spellEnd"/>
-      <w:r>
-        <w:t>-</w:t>
-      </w:r>
-      <w:r>
-        <w:rPr>
-          <w:lang w:val="en-US"/>
-        </w:rPr>
-        <w:t>fi</w:t>
+      <w:r>
+        <w:t xml:space="preserve">модуля </w:t>
+      </w:r>
+      <w:r>
+        <w:rPr>
+          <w:lang w:val="en-US"/>
+        </w:rPr>
+        <w:t>ESP</w:t>
+      </w:r>
+      <w:r>
+        <w:t xml:space="preserve">8266 </w:t>
+      </w:r>
+      <w:r>
+        <w:rPr>
+          <w:lang w:val="en-US"/>
+        </w:rPr>
+        <w:t>NodeMCU</w:t>
       </w:r>
       <w:r>
         <w:t xml:space="preserve"> </w:t>
       </w:r>
       <w:r>
-        <w:t xml:space="preserve">модуля </w:t>
-      </w:r>
-      <w:r>
-        <w:rPr>
-          <w:lang w:val="en-US"/>
-        </w:rPr>
-        <w:t>ESP</w:t>
-      </w:r>
-      <w:r>
-        <w:t xml:space="preserve">8266 </w:t>
-      </w:r>
-      <w:proofErr w:type="spellStart"/>
-      <w:r>
-        <w:rPr>
-          <w:lang w:val="en-US"/>
-        </w:rPr>
-        <w:t>NodeMCU</w:t>
-      </w:r>
-      <w:proofErr w:type="spellEnd"/>
-      <w:r>
-        <w:t xml:space="preserve"> </w:t>
-      </w:r>
-      <w:r>
         <w:rPr>
           <w:lang w:val="en-US"/>
         </w:rPr>
@@ -3199,14 +2719,12 @@
       <w:r>
         <w:t xml:space="preserve">.3 </w:t>
       </w:r>
-      <w:proofErr w:type="spellStart"/>
       <w:r>
         <w:rPr>
           <w:lang w:val="en-US"/>
         </w:rPr>
         <w:t>Lua</w:t>
       </w:r>
-      <w:proofErr w:type="spellEnd"/>
       <w:r>
         <w:t>.</w:t>
       </w:r>
@@ -3302,15 +2820,7 @@
         <w:t>–</w:t>
       </w:r>
       <w:r>
-        <w:t xml:space="preserve"> Расположение </w:t>
-      </w:r>
-      <w:proofErr w:type="spellStart"/>
-      <w:r>
-        <w:t>пинов</w:t>
-      </w:r>
-      <w:proofErr w:type="spellEnd"/>
-      <w:r>
-        <w:t xml:space="preserve"> на </w:t>
+        <w:t xml:space="preserve"> Расположение пинов на </w:t>
       </w:r>
       <w:r>
         <w:rPr>
@@ -3321,14 +2831,12 @@
       <w:r>
         <w:t xml:space="preserve">8266 </w:t>
       </w:r>
-      <w:proofErr w:type="spellStart"/>
       <w:r>
         <w:rPr>
           <w:lang w:val="en-US"/>
         </w:rPr>
         <w:t>NodeMCU</w:t>
       </w:r>
-      <w:proofErr w:type="spellEnd"/>
       <w:r>
         <w:t xml:space="preserve"> </w:t>
       </w:r>
@@ -3341,14 +2849,12 @@
       <w:r>
         <w:t xml:space="preserve">.3 </w:t>
       </w:r>
-      <w:proofErr w:type="spellStart"/>
       <w:r>
         <w:rPr>
           <w:lang w:val="en-US"/>
         </w:rPr>
         <w:t>Lua</w:t>
       </w:r>
-      <w:proofErr w:type="spellEnd"/>
       <w:r>
         <w:t xml:space="preserve"> [8]</w:t>
       </w:r>
@@ -3370,14 +2876,12 @@
       <w:r>
         <w:t xml:space="preserve">На рисунке 3.3 показано соединение платы расширения и </w:t>
       </w:r>
-      <w:proofErr w:type="spellStart"/>
       <w:r>
         <w:rPr>
           <w:lang w:val="en-US"/>
         </w:rPr>
         <w:t>wi</w:t>
       </w:r>
-      <w:proofErr w:type="spellEnd"/>
       <w:r>
         <w:t>-</w:t>
       </w:r>
@@ -3557,13 +3061,8 @@
       <w:r>
         <w:t xml:space="preserve"> </w:t>
       </w:r>
-      <w:proofErr w:type="spellStart"/>
-      <w:r>
-        <w:t>пинов</w:t>
-      </w:r>
-      <w:proofErr w:type="spellEnd"/>
-      <w:r>
-        <w:t xml:space="preserve"> на центральном контроллере к </w:t>
+      <w:r>
+        <w:t xml:space="preserve">пинов на центральном контроллере к </w:t>
       </w:r>
       <w:r>
         <w:rPr>
@@ -3586,22 +3085,15 @@
       <w:r>
         <w:t xml:space="preserve"> </w:t>
       </w:r>
-      <w:proofErr w:type="spellStart"/>
-      <w:r>
-        <w:t>пинам</w:t>
-      </w:r>
-      <w:proofErr w:type="spellEnd"/>
-      <w:r>
-        <w:t xml:space="preserve"> на </w:t>
-      </w:r>
-      <w:proofErr w:type="spellStart"/>
+      <w:r>
+        <w:t xml:space="preserve">пинам на </w:t>
+      </w:r>
       <w:r>
         <w:rPr>
           <w:lang w:val="en-US"/>
         </w:rPr>
         <w:t>wi</w:t>
       </w:r>
-      <w:proofErr w:type="spellEnd"/>
       <w:r>
         <w:t>-</w:t>
       </w:r>
@@ -3615,13 +3107,929 @@
         <w:t xml:space="preserve"> </w:t>
       </w:r>
       <w:r>
-        <w:t>модуле. Только так можно наладить обмен данным</w:t>
-      </w:r>
+        <w:t>модуле. Только так можно наладить обмен данными напрямую.</w:t>
+      </w:r>
+    </w:p>
+    <w:p>
+      <w:pPr>
+        <w:tabs>
+          <w:tab w:val="left" w:pos="2175"/>
+        </w:tabs>
+        <w:spacing w:line="240" w:lineRule="auto"/>
+        <w:ind w:firstLine="709"/>
+        <w:jc w:val="both"/>
+      </w:pPr>
+      <w:r>
+        <w:t xml:space="preserve">Следующим для рассмотрения возьмем блок, отвечающий за управление моторами. Максимальное количество моторов, которые можно подключить к плате </w:t>
+      </w:r>
+      <w:r>
+        <w:rPr>
+          <w:lang w:val="en-US"/>
+        </w:rPr>
+        <w:t>L</w:t>
+      </w:r>
+      <w:r>
+        <w:t>298</w:t>
+      </w:r>
+      <w:r>
+        <w:rPr>
+          <w:lang w:val="en-US"/>
+        </w:rPr>
+        <w:t>N</w:t>
+      </w:r>
+      <w:r>
+        <w:t xml:space="preserve"> </w:t>
+      </w:r>
+      <w:r>
+        <w:t>равняется 4. В данном дипломном проекте как раз и использовалось 4 мотора.</w:t>
+      </w:r>
+    </w:p>
+    <w:p>
+      <w:pPr>
+        <w:tabs>
+          <w:tab w:val="left" w:pos="2175"/>
+        </w:tabs>
+        <w:spacing w:line="240" w:lineRule="auto"/>
+        <w:ind w:firstLine="709"/>
+        <w:jc w:val="both"/>
+      </w:pPr>
+      <w:r>
+        <w:t xml:space="preserve">Для удобной реализации движения и поворотов платформы было решено объединить по 2 мотора с правой и левой стороны вместе. Это решает проблему поиска просто решения управления моторами. В случае поворота в левую сторону активными остаются моторы с провой стороны платформы, в случае поворота направо </w:t>
+      </w:r>
+      <w:r>
+        <w:t>–</w:t>
+      </w:r>
+      <w:r>
+        <w:t xml:space="preserve"> с левой. В случае движения платформы вперед или назад активными остаются все 4 мотора, которые, соответственно, вращаются в нужном направлении.</w:t>
+      </w:r>
+    </w:p>
+    <w:p>
+      <w:pPr>
+        <w:tabs>
+          <w:tab w:val="left" w:pos="2175"/>
+        </w:tabs>
+        <w:spacing w:line="240" w:lineRule="auto"/>
+        <w:ind w:firstLine="709"/>
+        <w:jc w:val="both"/>
+      </w:pPr>
+      <w:r>
+        <w:t>Рассмотрев логику объединения моторов</w:t>
+      </w:r>
+      <w:r>
+        <w:t>,</w:t>
+      </w:r>
+      <w:r>
+        <w:t xml:space="preserve"> можно глубже ознакомиться с распиновкой модуля управления моторами и, конечно, подключением его к центральному контроллеру.</w:t>
+      </w:r>
+    </w:p>
+    <w:p>
+      <w:pPr>
+        <w:tabs>
+          <w:tab w:val="left" w:pos="2175"/>
+        </w:tabs>
+        <w:spacing w:line="240" w:lineRule="auto"/>
+        <w:ind w:firstLine="709"/>
+        <w:jc w:val="both"/>
+      </w:pPr>
+      <w:r>
+        <w:t xml:space="preserve">На рисунке 3.4 представлена распиновка платы </w:t>
+      </w:r>
+      <w:r>
+        <w:rPr>
+          <w:lang w:val="en-US"/>
+        </w:rPr>
+        <w:t>L</w:t>
+      </w:r>
+      <w:r>
+        <w:t>298</w:t>
+      </w:r>
+      <w:r>
+        <w:rPr>
+          <w:lang w:val="en-US"/>
+        </w:rPr>
+        <w:t>N</w:t>
+      </w:r>
+      <w:r>
+        <w:t>.</w:t>
+      </w:r>
+    </w:p>
+    <w:p>
+      <w:pPr>
+        <w:tabs>
+          <w:tab w:val="left" w:pos="2175"/>
+        </w:tabs>
+        <w:spacing w:line="240" w:lineRule="auto"/>
+        <w:ind w:firstLine="709"/>
+        <w:jc w:val="both"/>
+      </w:pPr>
+    </w:p>
+    <w:p>
+      <w:pPr>
+        <w:tabs>
+          <w:tab w:val="left" w:pos="2175"/>
+        </w:tabs>
+        <w:spacing w:line="240" w:lineRule="auto"/>
+        <w:ind w:firstLine="709"/>
+        <w:jc w:val="center"/>
+        <w:rPr>
+          <w:lang w:val="en-US"/>
+        </w:rPr>
+      </w:pPr>
+      <w:r>
+        <w:rPr>
+          <w:lang w:val="en-US"/>
+        </w:rPr>
+        <w:t>[</w:t>
+      </w:r>
+      <w:r>
+        <w:t>Картинка</w:t>
+      </w:r>
+      <w:r>
+        <w:rPr>
+          <w:lang w:val="en-US"/>
+        </w:rPr>
+        <w:t>]</w:t>
+      </w:r>
+    </w:p>
+    <w:p>
+      <w:pPr>
+        <w:tabs>
+          <w:tab w:val="left" w:pos="2175"/>
+        </w:tabs>
+        <w:spacing w:line="240" w:lineRule="auto"/>
+        <w:ind w:firstLine="709"/>
+        <w:jc w:val="center"/>
+        <w:rPr>
+          <w:lang w:val="en-US"/>
+        </w:rPr>
+      </w:pPr>
+    </w:p>
+    <w:p>
+      <w:pPr>
+        <w:tabs>
+          <w:tab w:val="left" w:pos="2175"/>
+        </w:tabs>
+        <w:spacing w:line="240" w:lineRule="auto"/>
+        <w:ind w:firstLine="709"/>
+        <w:jc w:val="center"/>
+      </w:pPr>
+      <w:r>
+        <w:t xml:space="preserve">Рисунок 3.4 </w:t>
+      </w:r>
+      <w:r>
+        <w:t>–</w:t>
+      </w:r>
+      <w:r>
+        <w:t xml:space="preserve"> Распиновка модуля управления моторами</w:t>
+      </w:r>
+    </w:p>
+    <w:p>
+      <w:pPr>
+        <w:tabs>
+          <w:tab w:val="left" w:pos="2175"/>
+        </w:tabs>
+        <w:spacing w:line="240" w:lineRule="auto"/>
+        <w:ind w:firstLine="709"/>
+      </w:pPr>
+    </w:p>
+    <w:p>
+      <w:pPr>
+        <w:tabs>
+          <w:tab w:val="left" w:pos="2175"/>
+        </w:tabs>
+        <w:spacing w:line="240" w:lineRule="auto"/>
+        <w:ind w:firstLine="709"/>
+        <w:jc w:val="both"/>
+      </w:pPr>
+      <w:r>
+        <w:t xml:space="preserve">В случае подключения платы обратимся к рисунку выше. Из него следует, что плата </w:t>
+      </w:r>
+      <w:r>
+        <w:rPr>
+          <w:lang w:val="en-US"/>
+        </w:rPr>
+        <w:t>L</w:t>
+      </w:r>
+      <w:r>
+        <w:t>298</w:t>
+      </w:r>
+      <w:r>
+        <w:rPr>
+          <w:lang w:val="en-US"/>
+        </w:rPr>
+        <w:t>N</w:t>
+      </w:r>
+      <w:r>
+        <w:t xml:space="preserve"> </w:t>
+      </w:r>
+      <w:r>
+        <w:t>обладает слотами для запитывания и земли.</w:t>
+      </w:r>
+    </w:p>
+    <w:p>
+      <w:pPr>
+        <w:tabs>
+          <w:tab w:val="left" w:pos="2175"/>
+        </w:tabs>
+        <w:spacing w:line="240" w:lineRule="auto"/>
+        <w:ind w:firstLine="709"/>
+        <w:jc w:val="both"/>
+      </w:pPr>
+      <w:r>
+        <w:t>Для максимальной производительности платы и активного поведения моторов нужно использовать питание в диапазоне 5-12В. Отдельно про блок, отвечающий за питание устройства, будет рассмотрено далее.</w:t>
+      </w:r>
+    </w:p>
+    <w:p>
+      <w:pPr>
+        <w:tabs>
+          <w:tab w:val="left" w:pos="2175"/>
+        </w:tabs>
+        <w:spacing w:line="240" w:lineRule="auto"/>
+        <w:ind w:firstLine="709"/>
+        <w:jc w:val="both"/>
+      </w:pPr>
+      <w:r>
+        <w:t xml:space="preserve">Подключение происходит довольно просто </w:t>
+      </w:r>
+      <w:r>
+        <w:t>–</w:t>
+      </w:r>
+      <w:r>
+        <w:t xml:space="preserve"> от пина «</w:t>
+      </w:r>
+      <w:r>
+        <w:t>5</w:t>
+      </w:r>
+      <w:r>
+        <w:rPr>
+          <w:lang w:val="en-US"/>
+        </w:rPr>
+        <w:t>V</w:t>
+      </w:r>
+      <w:r>
+        <w:t>»</w:t>
+      </w:r>
+      <w:r>
+        <w:t xml:space="preserve"> </w:t>
+      </w:r>
+      <w:r>
+        <w:t xml:space="preserve">центрального контроллера протягиваем провод «папа-папа» к слоту с запитыванием платы </w:t>
+      </w:r>
+      <w:r>
+        <w:rPr>
+          <w:lang w:val="en-US"/>
+        </w:rPr>
+        <w:t>L</w:t>
+      </w:r>
+      <w:r>
+        <w:t>298</w:t>
+      </w:r>
+      <w:r>
+        <w:rPr>
+          <w:lang w:val="en-US"/>
+        </w:rPr>
+        <w:t>N</w:t>
+      </w:r>
+      <w:r>
+        <w:t xml:space="preserve">. </w:t>
+      </w:r>
+      <w:r>
+        <w:t>С пином «</w:t>
+      </w:r>
+      <w:r>
+        <w:rPr>
+          <w:lang w:val="en-US"/>
+        </w:rPr>
+        <w:t>GND</w:t>
+      </w:r>
+      <w:r>
+        <w:t>» поступает точно таким же образом.</w:t>
+      </w:r>
+    </w:p>
+    <w:p>
+      <w:pPr>
+        <w:tabs>
+          <w:tab w:val="left" w:pos="2175"/>
+        </w:tabs>
+        <w:spacing w:line="240" w:lineRule="auto"/>
+        <w:ind w:firstLine="709"/>
+        <w:jc w:val="both"/>
+      </w:pPr>
+      <w:r>
+        <w:t>На данный момент</w:t>
+      </w:r>
+      <w:r>
+        <w:t xml:space="preserve"> </w:t>
+      </w:r>
+      <w:r>
+        <w:t>плата</w:t>
+      </w:r>
+      <w:r>
+        <w:t xml:space="preserve">, отвечающее за управление моторами запитано от центрального контроллера. Теперь нужно обеспечить взаимосвязь и прослушивание команд от центрального контроллера на плате </w:t>
+      </w:r>
+      <w:r>
+        <w:rPr>
+          <w:lang w:val="en-US"/>
+        </w:rPr>
+        <w:t>L</w:t>
+      </w:r>
+      <w:r>
+        <w:t>298</w:t>
+      </w:r>
+      <w:r>
+        <w:rPr>
+          <w:lang w:val="en-US"/>
+        </w:rPr>
+        <w:t>N</w:t>
+      </w:r>
+      <w:r>
+        <w:t>.</w:t>
+      </w:r>
+    </w:p>
+    <w:p>
+      <w:pPr>
+        <w:tabs>
+          <w:tab w:val="left" w:pos="2175"/>
+        </w:tabs>
+        <w:spacing w:line="240" w:lineRule="auto"/>
+        <w:ind w:firstLine="709"/>
+        <w:jc w:val="both"/>
+      </w:pPr>
+      <w:r>
+        <w:t>Обращаясь к рисунку 3.4 можно заметить, что пины … необходимо подключить к цифровым входам центрального контроллера. Пины «</w:t>
+      </w:r>
+      <w:r>
+        <w:rPr>
+          <w:lang w:val="en-US"/>
+        </w:rPr>
+        <w:t>IN</w:t>
+      </w:r>
+      <w:r>
+        <w:t>1</w:t>
+      </w:r>
+      <w:r>
+        <w:t xml:space="preserve">» </w:t>
+      </w:r>
+      <w:r>
+        <w:t>–</w:t>
+      </w:r>
+      <w:r>
+        <w:t xml:space="preserve"> «</w:t>
+      </w:r>
+      <w:r>
+        <w:rPr>
+          <w:lang w:val="en-US"/>
+        </w:rPr>
+        <w:t>IN</w:t>
+      </w:r>
+      <w:r>
+        <w:t>4</w:t>
+      </w:r>
+      <w:r>
+        <w:t>»</w:t>
+      </w:r>
+      <w:r>
+        <w:t xml:space="preserve"> </w:t>
+      </w:r>
+      <w:r>
+        <w:t>отвечают за слоты, куда подключаются моторы, пин</w:t>
+      </w:r>
+      <w:r>
+        <w:t xml:space="preserve"> … обеспечивает обмен и прослушивание команд посылаемых от центрального контроллера.</w:t>
+      </w:r>
+    </w:p>
+    <w:p>
+      <w:pPr>
+        <w:tabs>
+          <w:tab w:val="left" w:pos="2175"/>
+        </w:tabs>
+        <w:spacing w:line="240" w:lineRule="auto"/>
+        <w:ind w:firstLine="709"/>
+        <w:jc w:val="both"/>
+      </w:pPr>
+      <w:r>
+        <w:t xml:space="preserve">Итак, плата </w:t>
+      </w:r>
+      <w:r>
+        <w:rPr>
+          <w:lang w:val="en-US"/>
+        </w:rPr>
+        <w:t>L</w:t>
+      </w:r>
+      <w:r>
+        <w:t>298</w:t>
+      </w:r>
+      <w:r>
+        <w:rPr>
+          <w:lang w:val="en-US"/>
+        </w:rPr>
+        <w:t>N</w:t>
+      </w:r>
+      <w:r>
+        <w:t xml:space="preserve"> </w:t>
+      </w:r>
+      <w:r>
+        <w:t>успешно подключена и запитана.</w:t>
+      </w:r>
+    </w:p>
+    <w:p>
+      <w:pPr>
+        <w:tabs>
+          <w:tab w:val="left" w:pos="2175"/>
+        </w:tabs>
+        <w:spacing w:line="240" w:lineRule="auto"/>
+        <w:ind w:firstLine="709"/>
+        <w:jc w:val="both"/>
+      </w:pPr>
+      <w:r>
+        <w:t>Перейдем к рассмотрению блока питания.</w:t>
+      </w:r>
+    </w:p>
+    <w:p>
+      <w:pPr>
+        <w:tabs>
+          <w:tab w:val="left" w:pos="2175"/>
+        </w:tabs>
+        <w:spacing w:line="240" w:lineRule="auto"/>
+        <w:ind w:firstLine="709"/>
+        <w:jc w:val="both"/>
+      </w:pPr>
+      <w:r>
+        <w:t>Данный блок представляет собой обычный бокс с 3-мя аккумуляторами, дающий на выходе 9В и обеспечивающий надежным и долгим питанием все устройство.</w:t>
+      </w:r>
+    </w:p>
+    <w:p>
+      <w:pPr>
+        <w:tabs>
+          <w:tab w:val="left" w:pos="2175"/>
+        </w:tabs>
+        <w:spacing w:line="240" w:lineRule="auto"/>
+        <w:ind w:firstLine="709"/>
+        <w:jc w:val="both"/>
+      </w:pPr>
+      <w:r>
+        <w:t>На рисунке 3.5 изображен бокс с 3-мя аккумуляторами.</w:t>
+      </w:r>
+    </w:p>
+    <w:p>
+      <w:pPr>
+        <w:tabs>
+          <w:tab w:val="left" w:pos="2175"/>
+        </w:tabs>
+        <w:spacing w:line="240" w:lineRule="auto"/>
+        <w:ind w:firstLine="709"/>
+        <w:jc w:val="both"/>
+        <w:rPr>
+          <w:lang w:val="en-US"/>
+        </w:rPr>
+      </w:pPr>
+    </w:p>
+    <w:p>
+      <w:pPr>
+        <w:tabs>
+          <w:tab w:val="left" w:pos="2175"/>
+        </w:tabs>
+        <w:spacing w:line="240" w:lineRule="auto"/>
+        <w:ind w:firstLine="709"/>
+        <w:jc w:val="center"/>
+        <w:rPr>
+          <w:lang w:val="en-US"/>
+        </w:rPr>
+      </w:pPr>
+      <w:r>
+        <w:rPr>
+          <w:lang w:val="en-US"/>
+        </w:rPr>
+        <w:t>[</w:t>
+      </w:r>
+      <w:r>
+        <w:t>картинка</w:t>
+      </w:r>
+      <w:r>
+        <w:rPr>
+          <w:lang w:val="en-US"/>
+        </w:rPr>
+        <w:t>]</w:t>
+      </w:r>
+    </w:p>
+    <w:p>
+      <w:pPr>
+        <w:tabs>
+          <w:tab w:val="left" w:pos="2175"/>
+        </w:tabs>
+        <w:spacing w:line="240" w:lineRule="auto"/>
+        <w:ind w:firstLine="709"/>
+        <w:jc w:val="center"/>
+        <w:rPr>
+          <w:lang w:val="en-US"/>
+        </w:rPr>
+      </w:pPr>
+    </w:p>
+    <w:p>
+      <w:pPr>
+        <w:tabs>
+          <w:tab w:val="left" w:pos="2175"/>
+        </w:tabs>
+        <w:spacing w:line="240" w:lineRule="auto"/>
+        <w:ind w:firstLine="709"/>
+        <w:jc w:val="center"/>
+      </w:pPr>
+      <w:r>
+        <w:t xml:space="preserve">Рисунок 3.5 </w:t>
+      </w:r>
+      <w:r>
+        <w:t>–</w:t>
+      </w:r>
+      <w:r>
+        <w:t xml:space="preserve"> Блок питания</w:t>
+      </w:r>
+    </w:p>
+    <w:p>
+      <w:pPr>
+        <w:tabs>
+          <w:tab w:val="left" w:pos="2175"/>
+        </w:tabs>
+        <w:spacing w:line="240" w:lineRule="auto"/>
+        <w:ind w:firstLine="709"/>
+      </w:pPr>
+    </w:p>
+    <w:p>
+      <w:pPr>
+        <w:tabs>
+          <w:tab w:val="left" w:pos="2175"/>
+        </w:tabs>
+        <w:spacing w:line="240" w:lineRule="auto"/>
+        <w:ind w:firstLine="709"/>
+        <w:jc w:val="both"/>
+      </w:pPr>
+      <w:r>
+        <w:t xml:space="preserve">Блок питания имеет разъем для подключения к </w:t>
+      </w:r>
+      <w:r>
+        <w:rPr>
+          <w:lang w:val="en-US"/>
+        </w:rPr>
+        <w:t>Arduino</w:t>
+      </w:r>
+      <w:r>
+        <w:t xml:space="preserve"> </w:t>
+      </w:r>
+      <w:r>
+        <w:rPr>
+          <w:lang w:val="en-US"/>
+        </w:rPr>
+        <w:t>Uno</w:t>
+      </w:r>
+      <w:r>
+        <w:t>.</w:t>
+      </w:r>
+    </w:p>
+    <w:p>
+      <w:pPr>
+        <w:tabs>
+          <w:tab w:val="left" w:pos="2175"/>
+        </w:tabs>
+        <w:spacing w:line="240" w:lineRule="auto"/>
+        <w:ind w:firstLine="709"/>
+        <w:jc w:val="both"/>
+      </w:pPr>
+      <w:r>
+        <w:t xml:space="preserve">Следующим блоком является блок определения местоположения. Данный блок представляет собой датчик расстояния </w:t>
+      </w:r>
+      <w:r>
+        <w:rPr>
+          <w:lang w:val="en-US"/>
+        </w:rPr>
+        <w:t>HC</w:t>
+      </w:r>
+      <w:r>
+        <w:t xml:space="preserve">-05 </w:t>
+      </w:r>
+      <w:r>
+        <w:t>и способен в течение очень малого промежутка времени отсылать инфракрасные лучи для определения препятствий, вспомогательных стен и т.д.</w:t>
+      </w:r>
+    </w:p>
+    <w:p>
+      <w:pPr>
+        <w:tabs>
+          <w:tab w:val="left" w:pos="2175"/>
+        </w:tabs>
+        <w:spacing w:line="240" w:lineRule="auto"/>
+        <w:ind w:firstLine="709"/>
+      </w:pPr>
+      <w:r>
+        <w:t>Как происходит взаимодействие датчика с центральным контроллером можно понять если углубиться в его распиновку.</w:t>
+      </w:r>
+    </w:p>
+    <w:p>
+      <w:pPr>
+        <w:tabs>
+          <w:tab w:val="left" w:pos="2175"/>
+        </w:tabs>
+        <w:spacing w:line="240" w:lineRule="auto"/>
+        <w:ind w:firstLine="709"/>
+      </w:pPr>
+      <w:r>
+        <w:t>На рисунке 3.6 представлена распиновка модуля, отвечающего за определение местоположения платформы.</w:t>
+      </w:r>
+    </w:p>
+    <w:p>
+      <w:pPr>
+        <w:tabs>
+          <w:tab w:val="left" w:pos="2175"/>
+        </w:tabs>
+        <w:spacing w:line="240" w:lineRule="auto"/>
+        <w:ind w:firstLine="709"/>
+      </w:pPr>
+    </w:p>
+    <w:p>
+      <w:pPr>
+        <w:tabs>
+          <w:tab w:val="left" w:pos="2175"/>
+        </w:tabs>
+        <w:spacing w:line="240" w:lineRule="auto"/>
+        <w:ind w:firstLine="709"/>
+        <w:jc w:val="center"/>
+        <w:rPr>
+          <w:lang w:val="en-US"/>
+        </w:rPr>
+      </w:pPr>
+      <w:r>
+        <w:rPr>
+          <w:lang w:val="en-US"/>
+        </w:rPr>
+        <w:t>[</w:t>
+      </w:r>
+      <w:r>
+        <w:t>картинка</w:t>
+      </w:r>
+      <w:r>
+        <w:rPr>
+          <w:lang w:val="en-US"/>
+        </w:rPr>
+        <w:t>]</w:t>
+      </w:r>
+    </w:p>
+    <w:p>
+      <w:pPr>
+        <w:tabs>
+          <w:tab w:val="left" w:pos="2175"/>
+        </w:tabs>
+        <w:spacing w:line="240" w:lineRule="auto"/>
+        <w:ind w:firstLine="709"/>
+        <w:jc w:val="center"/>
+        <w:rPr>
+          <w:lang w:val="en-US"/>
+        </w:rPr>
+      </w:pPr>
+    </w:p>
+    <w:p>
+      <w:pPr>
+        <w:tabs>
+          <w:tab w:val="left" w:pos="2175"/>
+        </w:tabs>
+        <w:spacing w:line="240" w:lineRule="auto"/>
+        <w:ind w:firstLine="709"/>
+        <w:jc w:val="center"/>
+        <w:rPr>
+          <w:lang w:val="en-US"/>
+        </w:rPr>
+      </w:pPr>
+      <w:r>
+        <w:t xml:space="preserve">Рисунок 3.6 </w:t>
+      </w:r>
+      <w:r>
+        <w:t>–</w:t>
+      </w:r>
+      <w:r>
+        <w:t xml:space="preserve"> Распиновка датчика </w:t>
+      </w:r>
+      <w:r>
+        <w:rPr>
+          <w:lang w:val="en-US"/>
+        </w:rPr>
+        <w:t>HC-05</w:t>
+      </w:r>
+    </w:p>
+    <w:p>
+      <w:pPr>
+        <w:tabs>
+          <w:tab w:val="left" w:pos="2175"/>
+        </w:tabs>
+        <w:spacing w:line="240" w:lineRule="auto"/>
+        <w:ind w:firstLine="709"/>
+        <w:rPr>
+          <w:lang w:val="en-US"/>
+        </w:rPr>
+      </w:pPr>
+    </w:p>
+    <w:p>
+      <w:pPr>
+        <w:tabs>
+          <w:tab w:val="left" w:pos="2175"/>
+        </w:tabs>
+        <w:spacing w:line="240" w:lineRule="auto"/>
+        <w:ind w:firstLine="709"/>
+        <w:jc w:val="both"/>
+        <w:rPr>
+          <w:lang w:val="en-US"/>
+        </w:rPr>
+      </w:pPr>
+      <w:r>
+        <w:t>Подключение датчика происходит напрямую к центральному контроллеру. Пины «</w:t>
+      </w:r>
+      <w:r>
+        <w:t>5</w:t>
+      </w:r>
+      <w:r>
+        <w:rPr>
+          <w:lang w:val="en-US"/>
+        </w:rPr>
+        <w:t>V</w:t>
+      </w:r>
+      <w:r>
+        <w:t>», «</w:t>
+      </w:r>
+      <w:r>
+        <w:rPr>
+          <w:lang w:val="en-US"/>
+        </w:rPr>
+        <w:t>GND</w:t>
+      </w:r>
+      <w:r>
+        <w:t>»</w:t>
+      </w:r>
+      <w:r>
+        <w:t xml:space="preserve"> </w:t>
+      </w:r>
+      <w:r>
+        <w:t>подключаются напрямую к таким же пинам. Пины … датчика определения местоположения обеспечивают обмен информацией, получаемой датчиком и сообщение ее центральному контроллеру.</w:t>
+      </w:r>
+      <w:r>
+        <w:t xml:space="preserve"> Подключение данных пинов происходит так же напрямую. Пины … датчика подключаются к аналоговым пинам … </w:t>
+      </w:r>
+      <w:r>
+        <w:rPr>
+          <w:lang w:val="en-US"/>
+        </w:rPr>
+        <w:t>Arduino Uno.</w:t>
+      </w:r>
+    </w:p>
+    <w:p>
+      <w:pPr>
+        <w:tabs>
+          <w:tab w:val="left" w:pos="2175"/>
+        </w:tabs>
+        <w:spacing w:line="240" w:lineRule="auto"/>
+        <w:ind w:firstLine="709"/>
+        <w:jc w:val="both"/>
+      </w:pPr>
+      <w:r>
+        <w:t xml:space="preserve">Датчик </w:t>
+      </w:r>
+      <w:r>
+        <w:rPr>
+          <w:lang w:val="en-US"/>
+        </w:rPr>
+        <w:t>HC</w:t>
+      </w:r>
+      <w:r>
+        <w:t xml:space="preserve">-05 </w:t>
+      </w:r>
+      <w:r>
+        <w:t xml:space="preserve">питается от центрального контроллера и вольтаж равняется </w:t>
+      </w:r>
+      <w:r>
+        <w:t>5</w:t>
+      </w:r>
+      <w:r>
+        <w:t>В, что в свою очередь обеспечивает корректную и надежную работу датчика.</w:t>
+      </w:r>
+    </w:p>
+    <w:p>
+      <w:pPr>
+        <w:tabs>
+          <w:tab w:val="left" w:pos="2175"/>
+        </w:tabs>
+        <w:spacing w:line="240" w:lineRule="auto"/>
+        <w:ind w:firstLine="709"/>
+        <w:jc w:val="both"/>
+      </w:pPr>
+      <w:r>
+        <w:t>Следует отметить, что сам датчик следует располагать осторожно на платформе и направить его следует ровно прямо.</w:t>
+      </w:r>
+    </w:p>
+    <w:p>
+      <w:pPr>
+        <w:tabs>
+          <w:tab w:val="left" w:pos="2175"/>
+        </w:tabs>
+        <w:spacing w:line="240" w:lineRule="auto"/>
+        <w:ind w:firstLine="709"/>
+        <w:jc w:val="both"/>
+      </w:pPr>
+      <w:r>
+        <w:t>Так же происходят иногда сбои в показаниях датчика. Это обуславливается близким расположением предметов или препятствий.</w:t>
+      </w:r>
+    </w:p>
+    <w:p>
+      <w:pPr>
+        <w:tabs>
+          <w:tab w:val="left" w:pos="2175"/>
+        </w:tabs>
+        <w:spacing w:line="240" w:lineRule="auto"/>
+        <w:ind w:firstLine="709"/>
+        <w:jc w:val="both"/>
+      </w:pPr>
+      <w:r>
+        <w:t>Центральный контроллер в свою очередь обрабатывает входящую информацию с датчика и посредством алгоритма определения местоположения устанавливает местоположение платформы.</w:t>
+      </w:r>
+    </w:p>
+    <w:p>
+      <w:pPr>
+        <w:tabs>
+          <w:tab w:val="left" w:pos="2175"/>
+        </w:tabs>
+        <w:spacing w:line="240" w:lineRule="auto"/>
+        <w:ind w:firstLine="709"/>
+      </w:pPr>
+    </w:p>
+    <w:p>
+      <w:pPr>
+        <w:tabs>
+          <w:tab w:val="left" w:pos="2175"/>
+        </w:tabs>
+        <w:spacing w:line="240" w:lineRule="auto"/>
+        <w:ind w:firstLine="709"/>
+      </w:pPr>
+      <w:r>
+        <w:rPr>
+          <w:b/>
+        </w:rPr>
+        <w:t xml:space="preserve">3.1.2 </w:t>
+      </w:r>
+      <w:r>
+        <w:t>Архитектура аппаратной части</w:t>
+      </w:r>
+    </w:p>
+    <w:p>
+      <w:pPr>
+        <w:tabs>
+          <w:tab w:val="left" w:pos="2175"/>
+        </w:tabs>
+        <w:spacing w:line="240" w:lineRule="auto"/>
+        <w:ind w:firstLine="709"/>
+      </w:pPr>
+    </w:p>
+    <w:p>
+      <w:pPr>
+        <w:tabs>
+          <w:tab w:val="left" w:pos="2175"/>
+        </w:tabs>
+        <w:spacing w:line="240" w:lineRule="auto"/>
+        <w:ind w:firstLine="709"/>
+        <w:rPr>
+          <w:b/>
+        </w:rPr>
+      </w:pPr>
+    </w:p>
+    <w:p>
+      <w:pPr>
+        <w:tabs>
+          <w:tab w:val="left" w:pos="2175"/>
+        </w:tabs>
+        <w:spacing w:line="240" w:lineRule="auto"/>
+        <w:ind w:firstLine="709"/>
+      </w:pPr>
+      <w:r>
+        <w:rPr>
+          <w:b/>
+        </w:rPr>
+        <w:t>3.2</w:t>
+      </w:r>
+      <w:r>
+        <w:t xml:space="preserve"> Программная часть</w:t>
+      </w:r>
+    </w:p>
+    <w:p>
+      <w:pPr>
+        <w:tabs>
+          <w:tab w:val="left" w:pos="2175"/>
+        </w:tabs>
+        <w:spacing w:line="240" w:lineRule="auto"/>
+        <w:ind w:firstLine="709"/>
+      </w:pPr>
+    </w:p>
+    <w:p>
+      <w:pPr>
+        <w:tabs>
+          <w:tab w:val="left" w:pos="2175"/>
+        </w:tabs>
+        <w:spacing w:line="240" w:lineRule="auto"/>
+        <w:ind w:firstLine="709"/>
+      </w:pPr>
       <w:bookmarkStart w:id="0" w:name="_GoBack"/>
       <w:bookmarkEnd w:id="0"/>
-      <w:r>
-        <w:t>и напрямую.</w:t>
-      </w:r>
     </w:p>
     <w:sectPr>
       <w:pgSz w:w="11906" w:h="16838"/>
@@ -4847,7 +5255,7 @@
 </file>
 
 <file path=customXml/itemProps1.xml><?xml version="1.0" encoding="utf-8"?>
-<ds:datastoreItem xmlns:ds="http://schemas.openxmlformats.org/officeDocument/2006/customXml" ds:itemID="{412D48B6-B134-4324-8BBF-34B3D9F08EB1}">
+<ds:datastoreItem xmlns:ds="http://schemas.openxmlformats.org/officeDocument/2006/customXml" ds:itemID="{0113238F-7364-4E82-9429-A755C1D3B209}">
   <ds:schemaRefs>
     <ds:schemaRef ds:uri="http://schemas.openxmlformats.org/officeDocument/2006/bibliography"/>
   </ds:schemaRefs>

</xml_diff>

<commit_message>
funk in progress 2
</commit_message>
<xml_diff>
--- a/docs/3. Функциональное проектирование.docx
+++ b/docs/3. Функциональное проектирование.docx
@@ -300,7 +300,19 @@
         <w:t>HC</w:t>
       </w:r>
       <w:r>
-        <w:t>-05, который напрямую подключен к центральному контроллеру.</w:t>
+        <w:t>-</w:t>
+      </w:r>
+      <w:r>
+        <w:rPr>
+          <w:lang w:val="en-US"/>
+        </w:rPr>
+        <w:t>SR</w:t>
+      </w:r>
+      <w:r>
+        <w:t>04</w:t>
+      </w:r>
+      <w:r>
+        <w:t>, который напрямую подключен к центральному контроллеру.</w:t>
       </w:r>
     </w:p>
     <w:p>
@@ -343,7 +355,13 @@
         <w:t xml:space="preserve"> </w:t>
       </w:r>
       <w:r>
-        <w:t>Подключение плат и элементов</w:t>
+        <w:t>Подключение</w:t>
+      </w:r>
+      <w:r>
+        <w:t xml:space="preserve"> и назначение</w:t>
+      </w:r>
+      <w:r>
+        <w:t xml:space="preserve"> плат и элементов</w:t>
       </w:r>
     </w:p>
     <w:p>
@@ -3154,60 +3172,783 @@
         <w:jc w:val="both"/>
       </w:pPr>
       <w:r>
-        <w:t xml:space="preserve">Для удобной реализации движения и поворотов платформы было решено объединить по 2 мотора с правой и левой стороны вместе. Это решает проблему поиска просто решения управления моторами. В случае поворота в левую сторону активными остаются моторы с провой стороны платформы, в случае поворота направо </w:t>
+        <w:t>Для удобной реализации движения и поворотов платформы было решено объединить по 2 мотора с правой и левой стороны вместе. Это решает проблему поиска просто решения управления моторами. В случае поворота в левую сторону активными остаются моторы с провой стороны платформы, в случае поворота направо – с левой. В случае движения платформы вперед или назад активными остаются все 4 мотора, которые, соответственно, вращаются в нужном направлении.</w:t>
+      </w:r>
+    </w:p>
+    <w:p>
+      <w:pPr>
+        <w:tabs>
+          <w:tab w:val="left" w:pos="2175"/>
+        </w:tabs>
+        <w:spacing w:line="240" w:lineRule="auto"/>
+        <w:ind w:firstLine="709"/>
+        <w:jc w:val="both"/>
+      </w:pPr>
+      <w:r>
+        <w:t>Рассмотрев логику объединения моторов</w:t>
+      </w:r>
+      <w:r>
+        <w:t>,</w:t>
+      </w:r>
+      <w:r>
+        <w:t xml:space="preserve"> можно глубже ознакомиться с распиновкой модуля управления моторами и, конечно, подключением его к центральному контроллеру.</w:t>
+      </w:r>
+    </w:p>
+    <w:p>
+      <w:pPr>
+        <w:tabs>
+          <w:tab w:val="left" w:pos="2175"/>
+        </w:tabs>
+        <w:spacing w:line="240" w:lineRule="auto"/>
+        <w:ind w:firstLine="709"/>
+        <w:jc w:val="both"/>
+      </w:pPr>
+      <w:r>
+        <w:t xml:space="preserve">На рисунке 3.4 представлена распиновка платы </w:t>
+      </w:r>
+      <w:r>
+        <w:rPr>
+          <w:lang w:val="en-US"/>
+        </w:rPr>
+        <w:t>L</w:t>
+      </w:r>
+      <w:r>
+        <w:t>298</w:t>
+      </w:r>
+      <w:r>
+        <w:rPr>
+          <w:lang w:val="en-US"/>
+        </w:rPr>
+        <w:t>N</w:t>
+      </w:r>
+      <w:r>
+        <w:t>.</w:t>
+      </w:r>
+    </w:p>
+    <w:p>
+      <w:pPr>
+        <w:tabs>
+          <w:tab w:val="left" w:pos="2175"/>
+        </w:tabs>
+        <w:spacing w:line="240" w:lineRule="auto"/>
+        <w:ind w:firstLine="709"/>
+        <w:jc w:val="center"/>
+        <w:rPr>
+          <w:noProof/>
+          <w:lang w:eastAsia="ru-RU"/>
+        </w:rPr>
+      </w:pPr>
+    </w:p>
+    <w:p>
+      <w:pPr>
+        <w:tabs>
+          <w:tab w:val="left" w:pos="2175"/>
+        </w:tabs>
+        <w:spacing w:line="240" w:lineRule="auto"/>
+        <w:ind w:firstLine="709"/>
+        <w:jc w:val="center"/>
+      </w:pPr>
+      <w:r>
+        <w:rPr>
+          <w:noProof/>
+          <w:lang w:eastAsia="ru-RU"/>
+        </w:rPr>
+        <w:drawing>
+          <wp:inline distT="0" distB="0" distL="0" distR="0">
+            <wp:extent cx="3295650" cy="3228975"/>
+            <wp:effectExtent l="0" t="0" r="0" b="9525"/>
+            <wp:docPr id="2" name="Рисунок 2" descr="L298N ÑÐ°ÑÐ¿Ð¸Ð½Ð¾Ð²ÐºÐ°"/>
+            <wp:cNvGraphicFramePr>
+              <a:graphicFrameLocks xmlns:a="http://schemas.openxmlformats.org/drawingml/2006/main" noChangeAspect="1"/>
+            </wp:cNvGraphicFramePr>
+            <a:graphic xmlns:a="http://schemas.openxmlformats.org/drawingml/2006/main">
+              <a:graphicData uri="http://schemas.openxmlformats.org/drawingml/2006/picture">
+                <pic:pic xmlns:pic="http://schemas.openxmlformats.org/drawingml/2006/picture">
+                  <pic:nvPicPr>
+                    <pic:cNvPr id="0" name="Picture 3" descr="L298N ÑÐ°ÑÐ¿Ð¸Ð½Ð¾Ð²ÐºÐ°"/>
+                    <pic:cNvPicPr>
+                      <a:picLocks noChangeAspect="1" noChangeArrowheads="1"/>
+                    </pic:cNvPicPr>
+                  </pic:nvPicPr>
+                  <pic:blipFill rotWithShape="1">
+                    <a:blip r:embed="rId11">
+                      <a:extLst>
+                        <a:ext uri="{28A0092B-C50C-407E-A947-70E740481C1C}">
+                          <a14:useLocalDpi xmlns:a14="http://schemas.microsoft.com/office/drawing/2010/main" val="0"/>
+                        </a:ext>
+                      </a:extLst>
+                    </a:blip>
+                    <a:srcRect l="8499" t="6401" r="36016" b="3184"/>
+                    <a:stretch/>
+                  </pic:blipFill>
+                  <pic:spPr bwMode="auto">
+                    <a:xfrm>
+                      <a:off x="0" y="0"/>
+                      <a:ext cx="3296057" cy="3229374"/>
+                    </a:xfrm>
+                    <a:prstGeom prst="rect">
+                      <a:avLst/>
+                    </a:prstGeom>
+                    <a:noFill/>
+                    <a:ln>
+                      <a:noFill/>
+                    </a:ln>
+                    <a:extLst>
+                      <a:ext uri="{53640926-AAD7-44D8-BBD7-CCE9431645EC}">
+                        <a14:shadowObscured xmlns:a14="http://schemas.microsoft.com/office/drawing/2010/main"/>
+                      </a:ext>
+                    </a:extLst>
+                  </pic:spPr>
+                </pic:pic>
+              </a:graphicData>
+            </a:graphic>
+          </wp:inline>
+        </w:drawing>
+      </w:r>
+    </w:p>
+    <w:p>
+      <w:pPr>
+        <w:tabs>
+          <w:tab w:val="left" w:pos="2175"/>
+        </w:tabs>
+        <w:spacing w:line="240" w:lineRule="auto"/>
+        <w:ind w:firstLine="709"/>
+        <w:jc w:val="center"/>
+      </w:pPr>
+    </w:p>
+    <w:p>
+      <w:pPr>
+        <w:tabs>
+          <w:tab w:val="left" w:pos="2175"/>
+        </w:tabs>
+        <w:spacing w:line="240" w:lineRule="auto"/>
+        <w:ind w:firstLine="709"/>
+        <w:jc w:val="center"/>
+      </w:pPr>
+      <w:r>
+        <w:t>Рисунок 3.4 – Распиновка модуля управления моторами</w:t>
+      </w:r>
+    </w:p>
+    <w:p>
+      <w:pPr>
+        <w:tabs>
+          <w:tab w:val="left" w:pos="2175"/>
+        </w:tabs>
+        <w:spacing w:line="240" w:lineRule="auto"/>
+        <w:ind w:firstLine="709"/>
+      </w:pPr>
+    </w:p>
+    <w:p>
+      <w:pPr>
+        <w:tabs>
+          <w:tab w:val="left" w:pos="2175"/>
+        </w:tabs>
+        <w:spacing w:line="240" w:lineRule="auto"/>
+        <w:ind w:firstLine="709"/>
+        <w:jc w:val="both"/>
+      </w:pPr>
+      <w:r>
+        <w:t xml:space="preserve">В случае подключения платы обратимся к рисунку выше. Из него следует, что плата </w:t>
+      </w:r>
+      <w:r>
+        <w:rPr>
+          <w:lang w:val="en-US"/>
+        </w:rPr>
+        <w:t>L</w:t>
+      </w:r>
+      <w:r>
+        <w:t>298</w:t>
+      </w:r>
+      <w:r>
+        <w:rPr>
+          <w:lang w:val="en-US"/>
+        </w:rPr>
+        <w:t>N</w:t>
+      </w:r>
+      <w:r>
+        <w:t xml:space="preserve"> </w:t>
+      </w:r>
+      <w:r>
+        <w:t>обладает слотами для запитывания и земли.</w:t>
+      </w:r>
+    </w:p>
+    <w:p>
+      <w:pPr>
+        <w:tabs>
+          <w:tab w:val="left" w:pos="2175"/>
+        </w:tabs>
+        <w:spacing w:line="240" w:lineRule="auto"/>
+        <w:ind w:firstLine="709"/>
+        <w:jc w:val="both"/>
+      </w:pPr>
+      <w:r>
+        <w:t>Для максимальной производительности платы и активного поведения моторов нужно использовать питание в диапазоне 5-12В. Отдельно про блок, отвечающий за питание устройства, будет рассмотрено далее.</w:t>
+      </w:r>
+    </w:p>
+    <w:p>
+      <w:pPr>
+        <w:tabs>
+          <w:tab w:val="left" w:pos="2175"/>
+        </w:tabs>
+        <w:spacing w:line="240" w:lineRule="auto"/>
+        <w:ind w:firstLine="709"/>
+        <w:jc w:val="both"/>
+      </w:pPr>
+      <w:r>
+        <w:lastRenderedPageBreak/>
+        <w:t>Подключение происходит довольно просто – от пина «</w:t>
+      </w:r>
+      <w:r>
+        <w:t>5</w:t>
+      </w:r>
+      <w:r>
+        <w:rPr>
+          <w:lang w:val="en-US"/>
+        </w:rPr>
+        <w:t>V</w:t>
+      </w:r>
+      <w:r>
+        <w:t>»</w:t>
+      </w:r>
+      <w:r>
+        <w:t xml:space="preserve"> </w:t>
+      </w:r>
+      <w:r>
+        <w:t xml:space="preserve">центрального контроллера протягиваем провод «папа-папа» к слоту с запитыванием платы </w:t>
+      </w:r>
+      <w:r>
+        <w:rPr>
+          <w:lang w:val="en-US"/>
+        </w:rPr>
+        <w:t>L</w:t>
+      </w:r>
+      <w:r>
+        <w:t>298</w:t>
+      </w:r>
+      <w:r>
+        <w:rPr>
+          <w:lang w:val="en-US"/>
+        </w:rPr>
+        <w:t>N</w:t>
+      </w:r>
+      <w:r>
+        <w:t xml:space="preserve">. </w:t>
+      </w:r>
+      <w:r>
+        <w:t>С пином «</w:t>
+      </w:r>
+      <w:r>
+        <w:rPr>
+          <w:lang w:val="en-US"/>
+        </w:rPr>
+        <w:t>GND</w:t>
+      </w:r>
+      <w:r>
+        <w:t>» поступает точно таким же образом.</w:t>
+      </w:r>
+    </w:p>
+    <w:p>
+      <w:pPr>
+        <w:tabs>
+          <w:tab w:val="left" w:pos="2175"/>
+        </w:tabs>
+        <w:spacing w:line="240" w:lineRule="auto"/>
+        <w:ind w:firstLine="709"/>
+        <w:jc w:val="both"/>
+      </w:pPr>
+      <w:r>
+        <w:t>На данный момент</w:t>
+      </w:r>
+      <w:r>
+        <w:t xml:space="preserve"> </w:t>
+      </w:r>
+      <w:r>
+        <w:t>плата</w:t>
+      </w:r>
+      <w:r>
+        <w:t xml:space="preserve">, отвечающее за управление моторами запитано от центрального контроллера. Теперь нужно обеспечить взаимосвязь и прослушивание команд от центрального контроллера на плате </w:t>
+      </w:r>
+      <w:r>
+        <w:rPr>
+          <w:lang w:val="en-US"/>
+        </w:rPr>
+        <w:t>L</w:t>
+      </w:r>
+      <w:r>
+        <w:t>298</w:t>
+      </w:r>
+      <w:r>
+        <w:rPr>
+          <w:lang w:val="en-US"/>
+        </w:rPr>
+        <w:t>N</w:t>
+      </w:r>
+      <w:r>
+        <w:t>.</w:t>
+      </w:r>
+    </w:p>
+    <w:p>
+      <w:pPr>
+        <w:tabs>
+          <w:tab w:val="left" w:pos="2175"/>
+        </w:tabs>
+        <w:spacing w:line="240" w:lineRule="auto"/>
+        <w:ind w:firstLine="709"/>
+        <w:jc w:val="both"/>
+      </w:pPr>
+      <w:r>
+        <w:t xml:space="preserve">Обращаясь к рисунку 3.4 можно заметить, что пины </w:t>
+      </w:r>
+      <w:r>
+        <w:t>«</w:t>
+      </w:r>
+      <w:r>
+        <w:rPr>
+          <w:lang w:val="en-US"/>
+        </w:rPr>
+        <w:t>IN</w:t>
+      </w:r>
+      <w:r>
+        <w:t>1</w:t>
+      </w:r>
+      <w:r>
+        <w:t>» – «</w:t>
+      </w:r>
+      <w:r>
+        <w:rPr>
+          <w:lang w:val="en-US"/>
+        </w:rPr>
+        <w:t>IN</w:t>
+      </w:r>
+      <w:r>
+        <w:t>4</w:t>
+      </w:r>
+      <w:r>
+        <w:t>»</w:t>
+      </w:r>
+      <w:r>
+        <w:t xml:space="preserve"> необходимо подключить к цифровым входам центрального контроллера. Пины «</w:t>
+      </w:r>
+      <w:r>
+        <w:rPr>
+          <w:lang w:val="en-US"/>
+        </w:rPr>
+        <w:t>IN</w:t>
+      </w:r>
+      <w:r>
+        <w:t>1</w:t>
+      </w:r>
+      <w:r>
+        <w:t>» – «</w:t>
+      </w:r>
+      <w:r>
+        <w:rPr>
+          <w:lang w:val="en-US"/>
+        </w:rPr>
+        <w:t>IN</w:t>
+      </w:r>
+      <w:r>
+        <w:t>4</w:t>
+      </w:r>
+      <w:r>
+        <w:t>»</w:t>
+      </w:r>
+      <w:r>
+        <w:t xml:space="preserve"> </w:t>
+      </w:r>
+      <w:r>
+        <w:t>отвечают за слот</w:t>
+      </w:r>
+      <w:r>
+        <w:t>ы, куда подключаются моторы, а также обеспечивают</w:t>
+      </w:r>
+      <w:r>
+        <w:t xml:space="preserve"> обмен и прослушивание команд посылаемых от центрального контроллера.</w:t>
+      </w:r>
+    </w:p>
+    <w:p>
+      <w:pPr>
+        <w:tabs>
+          <w:tab w:val="left" w:pos="2175"/>
+        </w:tabs>
+        <w:spacing w:line="240" w:lineRule="auto"/>
+        <w:ind w:firstLine="709"/>
+        <w:jc w:val="both"/>
+      </w:pPr>
+      <w:r>
+        <w:t xml:space="preserve">Итак, плата </w:t>
+      </w:r>
+      <w:r>
+        <w:rPr>
+          <w:lang w:val="en-US"/>
+        </w:rPr>
+        <w:t>L</w:t>
+      </w:r>
+      <w:r>
+        <w:t>298</w:t>
+      </w:r>
+      <w:r>
+        <w:rPr>
+          <w:lang w:val="en-US"/>
+        </w:rPr>
+        <w:t>N</w:t>
+      </w:r>
+      <w:r>
+        <w:t xml:space="preserve"> </w:t>
+      </w:r>
+      <w:r>
+        <w:t>успешно подключена и запитана.</w:t>
+      </w:r>
+    </w:p>
+    <w:p>
+      <w:pPr>
+        <w:tabs>
+          <w:tab w:val="left" w:pos="2175"/>
+        </w:tabs>
+        <w:spacing w:line="240" w:lineRule="auto"/>
+        <w:ind w:firstLine="709"/>
+        <w:jc w:val="both"/>
+      </w:pPr>
+      <w:r>
+        <w:t>Перейдем к рассмотрению блока питания.</w:t>
+      </w:r>
+    </w:p>
+    <w:p>
+      <w:pPr>
+        <w:tabs>
+          <w:tab w:val="left" w:pos="2175"/>
+        </w:tabs>
+        <w:spacing w:line="240" w:lineRule="auto"/>
+        <w:ind w:firstLine="709"/>
+        <w:jc w:val="both"/>
+      </w:pPr>
+      <w:r>
+        <w:t>Данный блок представляет собой обычный бокс с 3-мя аккумуляторами, дающий на выходе 9В и обеспечивающий надежным и долгим питанием все устройство.</w:t>
+      </w:r>
+    </w:p>
+    <w:p>
+      <w:pPr>
+        <w:tabs>
+          <w:tab w:val="left" w:pos="2175"/>
+        </w:tabs>
+        <w:spacing w:line="240" w:lineRule="auto"/>
+        <w:ind w:firstLine="709"/>
+        <w:jc w:val="both"/>
+      </w:pPr>
+      <w:r>
+        <w:t>На рисунке 3.5 изображен бокс с 3-мя аккумуляторами</w:t>
+      </w:r>
+      <w:r>
+        <w:t xml:space="preserve"> и разъемом для подключения к </w:t>
+      </w:r>
+      <w:r>
+        <w:rPr>
+          <w:lang w:val="en-US"/>
+        </w:rPr>
+        <w:t>Arduino</w:t>
+      </w:r>
+      <w:r>
+        <w:t xml:space="preserve"> </w:t>
+      </w:r>
+      <w:r>
+        <w:rPr>
+          <w:lang w:val="en-US"/>
+        </w:rPr>
+        <w:t>uno</w:t>
+      </w:r>
+      <w:r>
+        <w:t>.</w:t>
+      </w:r>
+    </w:p>
+    <w:p>
+      <w:pPr>
+        <w:tabs>
+          <w:tab w:val="left" w:pos="2175"/>
+        </w:tabs>
+        <w:spacing w:line="240" w:lineRule="auto"/>
+        <w:ind w:firstLine="709"/>
+        <w:jc w:val="center"/>
+        <w:rPr>
+          <w:noProof/>
+          <w:lang w:eastAsia="ru-RU"/>
+        </w:rPr>
+      </w:pPr>
+    </w:p>
+    <w:p>
+      <w:pPr>
+        <w:tabs>
+          <w:tab w:val="left" w:pos="2175"/>
+        </w:tabs>
+        <w:spacing w:line="240" w:lineRule="auto"/>
+        <w:ind w:firstLine="709"/>
+        <w:jc w:val="center"/>
+      </w:pPr>
+      <w:r>
+        <w:rPr>
+          <w:noProof/>
+          <w:lang w:eastAsia="ru-RU"/>
+        </w:rPr>
+        <w:drawing>
+          <wp:inline distT="0" distB="0" distL="0" distR="0">
+            <wp:extent cx="3381375" cy="1562100"/>
+            <wp:effectExtent l="0" t="0" r="9525" b="0"/>
+            <wp:docPr id="4" name="Рисунок 4" descr="ÐÐ°ÑÑÐ¸Ð½ÐºÐ¸ Ð¿Ð¾ Ð·Ð°Ð¿ÑÐ¾ÑÑ 3 x AA Batteries Holder Case Box"/>
+            <wp:cNvGraphicFramePr>
+              <a:graphicFrameLocks xmlns:a="http://schemas.openxmlformats.org/drawingml/2006/main" noChangeAspect="1"/>
+            </wp:cNvGraphicFramePr>
+            <a:graphic xmlns:a="http://schemas.openxmlformats.org/drawingml/2006/main">
+              <a:graphicData uri="http://schemas.openxmlformats.org/drawingml/2006/picture">
+                <pic:pic xmlns:pic="http://schemas.openxmlformats.org/drawingml/2006/picture">
+                  <pic:nvPicPr>
+                    <pic:cNvPr id="0" name="Picture 5" descr="ÐÐ°ÑÑÐ¸Ð½ÐºÐ¸ Ð¿Ð¾ Ð·Ð°Ð¿ÑÐ¾ÑÑ 3 x AA Batteries Holder Case Box"/>
+                    <pic:cNvPicPr>
+                      <a:picLocks noChangeAspect="1" noChangeArrowheads="1"/>
+                    </pic:cNvPicPr>
+                  </pic:nvPicPr>
+                  <pic:blipFill rotWithShape="1">
+                    <a:blip r:embed="rId12">
+                      <a:extLst>
+                        <a:ext uri="{28A0092B-C50C-407E-A947-70E740481C1C}">
+                          <a14:useLocalDpi xmlns:a14="http://schemas.microsoft.com/office/drawing/2010/main" val="0"/>
+                        </a:ext>
+                      </a:extLst>
+                    </a:blip>
+                    <a:srcRect t="27324" b="26479"/>
+                    <a:stretch/>
+                  </pic:blipFill>
+                  <pic:spPr bwMode="auto">
+                    <a:xfrm>
+                      <a:off x="0" y="0"/>
+                      <a:ext cx="3381375" cy="1562100"/>
+                    </a:xfrm>
+                    <a:prstGeom prst="rect">
+                      <a:avLst/>
+                    </a:prstGeom>
+                    <a:noFill/>
+                    <a:ln>
+                      <a:noFill/>
+                    </a:ln>
+                    <a:extLst>
+                      <a:ext uri="{53640926-AAD7-44D8-BBD7-CCE9431645EC}">
+                        <a14:shadowObscured xmlns:a14="http://schemas.microsoft.com/office/drawing/2010/main"/>
+                      </a:ext>
+                    </a:extLst>
+                  </pic:spPr>
+                </pic:pic>
+              </a:graphicData>
+            </a:graphic>
+          </wp:inline>
+        </w:drawing>
+      </w:r>
+    </w:p>
+    <w:p>
+      <w:pPr>
+        <w:tabs>
+          <w:tab w:val="left" w:pos="2175"/>
+        </w:tabs>
+        <w:spacing w:line="240" w:lineRule="auto"/>
+        <w:ind w:firstLine="709"/>
+        <w:jc w:val="center"/>
+      </w:pPr>
+    </w:p>
+    <w:p>
+      <w:pPr>
+        <w:tabs>
+          <w:tab w:val="left" w:pos="2175"/>
+        </w:tabs>
+        <w:spacing w:line="240" w:lineRule="auto"/>
+        <w:ind w:firstLine="709"/>
+        <w:jc w:val="center"/>
+      </w:pPr>
+      <w:r>
+        <w:t>Рисунок 3.5 – Блок питания</w:t>
+      </w:r>
+    </w:p>
+    <w:p>
+      <w:pPr>
+        <w:tabs>
+          <w:tab w:val="left" w:pos="2175"/>
+        </w:tabs>
+        <w:spacing w:line="240" w:lineRule="auto"/>
+        <w:ind w:firstLine="709"/>
+      </w:pPr>
+    </w:p>
+    <w:p>
+      <w:pPr>
+        <w:tabs>
+          <w:tab w:val="left" w:pos="2175"/>
+        </w:tabs>
+        <w:spacing w:line="240" w:lineRule="auto"/>
+        <w:ind w:firstLine="709"/>
+        <w:jc w:val="both"/>
+      </w:pPr>
+      <w:r>
+        <w:t xml:space="preserve">Блок питания имеет разъем для подключения к </w:t>
+      </w:r>
+      <w:r>
+        <w:rPr>
+          <w:lang w:val="en-US"/>
+        </w:rPr>
+        <w:t>Arduino</w:t>
+      </w:r>
+      <w:r>
+        <w:t xml:space="preserve"> </w:t>
+      </w:r>
+      <w:r>
+        <w:rPr>
+          <w:lang w:val="en-US"/>
+        </w:rPr>
+        <w:t>Uno</w:t>
+      </w:r>
+      <w:r>
+        <w:t>.</w:t>
+      </w:r>
+    </w:p>
+    <w:p>
+      <w:pPr>
+        <w:tabs>
+          <w:tab w:val="left" w:pos="2175"/>
+        </w:tabs>
+        <w:spacing w:line="240" w:lineRule="auto"/>
+        <w:ind w:firstLine="709"/>
+        <w:jc w:val="both"/>
+      </w:pPr>
+      <w:r>
+        <w:t xml:space="preserve">Следующим блоком является блок определения местоположения. Данный блок представляет собой датчик расстояния </w:t>
+      </w:r>
+      <w:r>
+        <w:rPr>
+          <w:lang w:val="en-US"/>
+        </w:rPr>
+        <w:t>HC</w:t>
+      </w:r>
+      <w:r>
+        <w:t>-</w:t>
+      </w:r>
+      <w:r>
+        <w:rPr>
+          <w:lang w:val="en-US"/>
+        </w:rPr>
+        <w:t>SR</w:t>
+      </w:r>
+      <w:r>
+        <w:t>04</w:t>
+      </w:r>
+      <w:r>
+        <w:t xml:space="preserve"> </w:t>
+      </w:r>
+      <w:r>
+        <w:t>и способен в течение очень малого промежутка времени отсылать инфракрасные лучи для определения препятствий, вспомогательных стен и т.д.</w:t>
+      </w:r>
+    </w:p>
+    <w:p>
+      <w:pPr>
+        <w:tabs>
+          <w:tab w:val="left" w:pos="2175"/>
+        </w:tabs>
+        <w:spacing w:line="240" w:lineRule="auto"/>
+        <w:ind w:firstLine="709"/>
+        <w:jc w:val="both"/>
+      </w:pPr>
+      <w:r>
+        <w:t>Как происходит взаимодействие датчика с центральным контроллером можно понять если углубиться в его распиновку.</w:t>
+      </w:r>
+    </w:p>
+    <w:p>
+      <w:pPr>
+        <w:tabs>
+          <w:tab w:val="left" w:pos="2175"/>
+        </w:tabs>
+        <w:spacing w:line="240" w:lineRule="auto"/>
+        <w:ind w:firstLine="709"/>
+        <w:jc w:val="both"/>
+      </w:pPr>
+      <w:r>
+        <w:t>На рисунке 3.6 представлена распиновка модуля, отвечающего за определение местоположения платформы.</w:t>
+      </w:r>
+    </w:p>
+    <w:p>
+      <w:pPr>
+        <w:tabs>
+          <w:tab w:val="left" w:pos="2175"/>
+        </w:tabs>
+        <w:spacing w:line="240" w:lineRule="auto"/>
+        <w:ind w:firstLine="709"/>
+        <w:jc w:val="both"/>
+      </w:pPr>
+      <w:r>
+        <w:rPr>
+          <w:lang w:val="en-US"/>
+        </w:rPr>
+        <w:t>V</w:t>
+      </w:r>
+      <w:r>
+        <w:rPr>
+          <w:lang w:val="en-US"/>
+        </w:rPr>
+        <w:t>cc</w:t>
+      </w:r>
+      <w:r>
+        <w:t xml:space="preserve"> – </w:t>
+      </w:r>
+      <w:r>
+        <w:t>отвечает за запитывание датчика. Требуемое напряжение равняется 5В.</w:t>
+      </w:r>
+    </w:p>
+    <w:p>
+      <w:pPr>
+        <w:tabs>
+          <w:tab w:val="left" w:pos="2175"/>
+        </w:tabs>
+        <w:spacing w:line="240" w:lineRule="auto"/>
+        <w:ind w:firstLine="709"/>
+        <w:jc w:val="both"/>
+      </w:pPr>
+      <w:r>
+        <w:rPr>
+          <w:lang w:val="en-US"/>
+        </w:rPr>
+        <w:t>Ground</w:t>
+      </w:r>
+      <w:r>
+        <w:t xml:space="preserve"> </w:t>
       </w:r>
       <w:r>
         <w:t>–</w:t>
       </w:r>
       <w:r>
-        <w:t xml:space="preserve"> с левой. В случае движения платформы вперед или назад активными остаются все 4 мотора, которые, соответственно, вращаются в нужном направлении.</w:t>
-      </w:r>
-    </w:p>
-    <w:p>
-      <w:pPr>
-        <w:tabs>
-          <w:tab w:val="left" w:pos="2175"/>
-        </w:tabs>
-        <w:spacing w:line="240" w:lineRule="auto"/>
-        <w:ind w:firstLine="709"/>
-        <w:jc w:val="both"/>
-      </w:pPr>
-      <w:r>
-        <w:t>Рассмотрев логику объединения моторов</w:t>
-      </w:r>
-      <w:r>
-        <w:t>,</w:t>
-      </w:r>
-      <w:r>
-        <w:t xml:space="preserve"> можно глубже ознакомиться с распиновкой модуля управления моторами и, конечно, подключением его к центральному контроллеру.</w:t>
-      </w:r>
-    </w:p>
-    <w:p>
-      <w:pPr>
-        <w:tabs>
-          <w:tab w:val="left" w:pos="2175"/>
-        </w:tabs>
-        <w:spacing w:line="240" w:lineRule="auto"/>
-        <w:ind w:firstLine="709"/>
-        <w:jc w:val="both"/>
-      </w:pPr>
-      <w:r>
-        <w:t xml:space="preserve">На рисунке 3.4 представлена распиновка платы </w:t>
-      </w:r>
-      <w:r>
-        <w:rPr>
-          <w:lang w:val="en-US"/>
-        </w:rPr>
-        <w:t>L</w:t>
-      </w:r>
-      <w:r>
-        <w:t>298</w:t>
-      </w:r>
-      <w:r>
-        <w:rPr>
-          <w:lang w:val="en-US"/>
-        </w:rPr>
-        <w:t>N</w:t>
+        <w:t xml:space="preserve"> </w:t>
+      </w:r>
+      <w:r>
+        <w:t>обеспечивает землю и подключается к земле на центральном контроллере.</w:t>
+      </w:r>
+    </w:p>
+    <w:p>
+      <w:pPr>
+        <w:tabs>
+          <w:tab w:val="left" w:pos="2175"/>
+        </w:tabs>
+        <w:spacing w:line="240" w:lineRule="auto"/>
+        <w:ind w:firstLine="709"/>
+        <w:jc w:val="both"/>
+      </w:pPr>
+      <w:r>
+        <w:rPr>
+          <w:lang w:val="en-US"/>
+        </w:rPr>
+        <w:t>Trigger</w:t>
+      </w:r>
+      <w:r>
+        <w:t xml:space="preserve"> </w:t>
+      </w:r>
+      <w:r>
+        <w:t>–</w:t>
+      </w:r>
+      <w:r>
+        <w:t xml:space="preserve"> </w:t>
+      </w:r>
+      <w:r>
+        <w:t>вход, импульс 10 мкс уровень TTL</w:t>
       </w:r>
       <w:r>
         <w:t>.</w:t>
@@ -3222,6 +3963,29 @@
         <w:ind w:firstLine="709"/>
         <w:jc w:val="both"/>
       </w:pPr>
+      <w:r>
+        <w:rPr>
+          <w:lang w:val="en-US"/>
+        </w:rPr>
+        <w:lastRenderedPageBreak/>
+        <w:t>Eho</w:t>
+      </w:r>
+      <w:r>
+        <w:t xml:space="preserve"> – выход, сигнал уровень TTL – ШИМ длительность от 150 мкс до бесконечности если нет эха.</w:t>
+      </w:r>
+    </w:p>
+    <w:p>
+      <w:pPr>
+        <w:tabs>
+          <w:tab w:val="left" w:pos="2175"/>
+        </w:tabs>
+        <w:spacing w:line="240" w:lineRule="auto"/>
+        <w:ind w:firstLine="709"/>
+        <w:jc w:val="both"/>
+        <w:rPr>
+          <w:lang w:val="en-US"/>
+        </w:rPr>
+      </w:pPr>
     </w:p>
     <w:p>
       <w:pPr>
@@ -3231,23 +3995,365 @@
         <w:spacing w:line="240" w:lineRule="auto"/>
         <w:ind w:firstLine="709"/>
         <w:jc w:val="center"/>
-        <w:rPr>
-          <w:lang w:val="en-US"/>
-        </w:rPr>
-      </w:pPr>
-      <w:r>
-        <w:rPr>
-          <w:lang w:val="en-US"/>
-        </w:rPr>
+      </w:pPr>
+      <w:r>
+        <w:rPr>
+          <w:noProof/>
+          <w:lang w:eastAsia="ru-RU"/>
+        </w:rPr>
+        <w:drawing>
+          <wp:inline distT="0" distB="0" distL="0" distR="0">
+            <wp:extent cx="3409950" cy="2250567"/>
+            <wp:effectExtent l="0" t="0" r="0" b="0"/>
+            <wp:docPr id="7" name="Рисунок 7" descr="ÐÐ°ÑÑÐ¸Ð½ÐºÐ¸ Ð¿Ð¾ Ð·Ð°Ð¿ÑÐ¾ÑÑ HC-SR04 ÑÐ°ÑÐ¿Ð¸Ð½Ð¾Ð²ÐºÐ°"/>
+            <wp:cNvGraphicFramePr>
+              <a:graphicFrameLocks xmlns:a="http://schemas.openxmlformats.org/drawingml/2006/main" noChangeAspect="1"/>
+            </wp:cNvGraphicFramePr>
+            <a:graphic xmlns:a="http://schemas.openxmlformats.org/drawingml/2006/main">
+              <a:graphicData uri="http://schemas.openxmlformats.org/drawingml/2006/picture">
+                <pic:pic xmlns:pic="http://schemas.openxmlformats.org/drawingml/2006/picture">
+                  <pic:nvPicPr>
+                    <pic:cNvPr id="0" name="Picture 7" descr="ÐÐ°ÑÑÐ¸Ð½ÐºÐ¸ Ð¿Ð¾ Ð·Ð°Ð¿ÑÐ¾ÑÑ HC-SR04 ÑÐ°ÑÐ¿Ð¸Ð½Ð¾Ð²ÐºÐ°"/>
+                    <pic:cNvPicPr>
+                      <a:picLocks noChangeAspect="1" noChangeArrowheads="1"/>
+                    </pic:cNvPicPr>
+                  </pic:nvPicPr>
+                  <pic:blipFill>
+                    <a:blip r:embed="rId13">
+                      <a:extLst>
+                        <a:ext uri="{28A0092B-C50C-407E-A947-70E740481C1C}">
+                          <a14:useLocalDpi xmlns:a14="http://schemas.microsoft.com/office/drawing/2010/main" val="0"/>
+                        </a:ext>
+                      </a:extLst>
+                    </a:blip>
+                    <a:srcRect/>
+                    <a:stretch>
+                      <a:fillRect/>
+                    </a:stretch>
+                  </pic:blipFill>
+                  <pic:spPr bwMode="auto">
+                    <a:xfrm>
+                      <a:off x="0" y="0"/>
+                      <a:ext cx="3440544" cy="2270759"/>
+                    </a:xfrm>
+                    <a:prstGeom prst="rect">
+                      <a:avLst/>
+                    </a:prstGeom>
+                    <a:noFill/>
+                    <a:ln>
+                      <a:noFill/>
+                    </a:ln>
+                  </pic:spPr>
+                </pic:pic>
+              </a:graphicData>
+            </a:graphic>
+          </wp:inline>
+        </w:drawing>
+      </w:r>
+    </w:p>
+    <w:p>
+      <w:pPr>
+        <w:tabs>
+          <w:tab w:val="left" w:pos="2175"/>
+        </w:tabs>
+        <w:spacing w:line="240" w:lineRule="auto"/>
+        <w:ind w:firstLine="709"/>
+        <w:jc w:val="center"/>
+      </w:pPr>
+    </w:p>
+    <w:p>
+      <w:pPr>
+        <w:tabs>
+          <w:tab w:val="left" w:pos="2175"/>
+        </w:tabs>
+        <w:spacing w:line="240" w:lineRule="auto"/>
+        <w:ind w:firstLine="709"/>
+        <w:jc w:val="center"/>
+      </w:pPr>
+      <w:r>
+        <w:t xml:space="preserve">Рисунок 3.6 – Распиновка датчика </w:t>
+      </w:r>
+      <w:r>
+        <w:rPr>
+          <w:lang w:val="en-US"/>
+        </w:rPr>
+        <w:t>HC</w:t>
+      </w:r>
+      <w:r>
+        <w:t>-</w:t>
+      </w:r>
+      <w:r>
+        <w:rPr>
+          <w:lang w:val="en-US"/>
+        </w:rPr>
+        <w:t>SR</w:t>
+      </w:r>
+      <w:r>
+        <w:t>04</w:t>
+      </w:r>
+    </w:p>
+    <w:p>
+      <w:pPr>
+        <w:tabs>
+          <w:tab w:val="left" w:pos="2175"/>
+        </w:tabs>
+        <w:spacing w:line="240" w:lineRule="auto"/>
+        <w:ind w:firstLine="709"/>
+      </w:pPr>
+    </w:p>
+    <w:p>
+      <w:pPr>
+        <w:tabs>
+          <w:tab w:val="left" w:pos="2175"/>
+        </w:tabs>
+        <w:spacing w:line="240" w:lineRule="auto"/>
+        <w:ind w:firstLine="709"/>
+        <w:jc w:val="both"/>
+      </w:pPr>
+      <w:r>
+        <w:t>Подключение датчика происходит напрямую к центральному контроллеру. Пины «</w:t>
+      </w:r>
+      <w:r>
+        <w:t>VCC</w:t>
+      </w:r>
+      <w:r>
+        <w:t>», «</w:t>
+      </w:r>
+      <w:r>
+        <w:rPr>
+          <w:lang w:val="en-US"/>
+        </w:rPr>
+        <w:t>GND</w:t>
+      </w:r>
+      <w:r>
+        <w:t>»</w:t>
+      </w:r>
+      <w:r>
+        <w:t xml:space="preserve"> </w:t>
+      </w:r>
+      <w:r>
+        <w:t>подключаются н</w:t>
+      </w:r>
+      <w:r>
+        <w:t>апрямую к таким же пинам. Пины «</w:t>
+      </w:r>
+      <w:r>
+        <w:rPr>
+          <w:lang w:val="en-US"/>
+        </w:rPr>
+        <w:t>Eho</w:t>
+      </w:r>
+      <w:r>
+        <w:t>» и «</w:t>
+      </w:r>
+      <w:r>
+        <w:rPr>
+          <w:lang w:val="en-US"/>
+        </w:rPr>
+        <w:t>Trigger</w:t>
+      </w:r>
+      <w:r>
+        <w:t>»</w:t>
+      </w:r>
+      <w:r>
+        <w:t xml:space="preserve"> датчика определения местоположения обеспечивают обмен информацией, получаемой датчиком и сообщение ее центральному контроллеру.</w:t>
+      </w:r>
+      <w:r>
+        <w:t xml:space="preserve"> Подключение данных пинов происходит так же напрямую. Пины </w:t>
+      </w:r>
+      <w:r>
+        <w:t>«</w:t>
+      </w:r>
+      <w:r>
+        <w:rPr>
+          <w:lang w:val="en-US"/>
+        </w:rPr>
+        <w:t>Eho</w:t>
+      </w:r>
+      <w:r>
+        <w:t>» и «</w:t>
+      </w:r>
+      <w:r>
+        <w:rPr>
+          <w:lang w:val="en-US"/>
+        </w:rPr>
+        <w:t>Trigger</w:t>
+      </w:r>
+      <w:r>
+        <w:t>»</w:t>
+      </w:r>
+      <w:r>
+        <w:t xml:space="preserve"> датчика подключаются к </w:t>
+      </w:r>
+      <w:r>
+        <w:t xml:space="preserve">цифровым пинам </w:t>
+      </w:r>
+      <w:r>
+        <w:rPr>
+          <w:lang w:val="en-US"/>
+        </w:rPr>
+        <w:t>Arduino</w:t>
+      </w:r>
+      <w:r>
+        <w:t xml:space="preserve"> </w:t>
+      </w:r>
+      <w:r>
+        <w:rPr>
+          <w:lang w:val="en-US"/>
+        </w:rPr>
+        <w:t>Uno</w:t>
+      </w:r>
+      <w:r>
+        <w:t>.</w:t>
+      </w:r>
+    </w:p>
+    <w:p>
+      <w:pPr>
+        <w:tabs>
+          <w:tab w:val="left" w:pos="2175"/>
+        </w:tabs>
+        <w:spacing w:line="240" w:lineRule="auto"/>
+        <w:ind w:firstLine="709"/>
+        <w:jc w:val="both"/>
+      </w:pPr>
+      <w:r>
+        <w:t xml:space="preserve">Датчик </w:t>
+      </w:r>
+      <w:r>
+        <w:rPr>
+          <w:lang w:val="en-US"/>
+        </w:rPr>
+        <w:t>HC</w:t>
+      </w:r>
+      <w:r>
+        <w:t>-</w:t>
+      </w:r>
+      <w:r>
+        <w:rPr>
+          <w:lang w:val="en-US"/>
+        </w:rPr>
+        <w:t>SR</w:t>
+      </w:r>
+      <w:r>
+        <w:t>04</w:t>
+      </w:r>
+      <w:r>
+        <w:t xml:space="preserve"> </w:t>
+      </w:r>
+      <w:r>
+        <w:t xml:space="preserve">питается от центрального контроллера и вольтаж равняется </w:t>
+      </w:r>
+      <w:r>
+        <w:t>5</w:t>
+      </w:r>
+      <w:r>
+        <w:t>В, что в свою очередь обеспечивает корректную и надежную работу датчика.</w:t>
+      </w:r>
+    </w:p>
+    <w:p>
+      <w:pPr>
+        <w:tabs>
+          <w:tab w:val="left" w:pos="2175"/>
+        </w:tabs>
+        <w:spacing w:line="240" w:lineRule="auto"/>
+        <w:ind w:firstLine="709"/>
+        <w:jc w:val="both"/>
+      </w:pPr>
+      <w:r>
+        <w:t>Следует отметить, что сам датчик следует располагать осторожно на платформе и направить его следует ровно прямо.</w:t>
+      </w:r>
+    </w:p>
+    <w:p>
+      <w:pPr>
+        <w:tabs>
+          <w:tab w:val="left" w:pos="2175"/>
+        </w:tabs>
+        <w:spacing w:line="240" w:lineRule="auto"/>
+        <w:ind w:firstLine="709"/>
+        <w:jc w:val="both"/>
+      </w:pPr>
+      <w:r>
+        <w:t>Так же происходят иногда сбои в показаниях датчика. Это обуславливается близким расположением предметов или препятствий.</w:t>
+      </w:r>
+    </w:p>
+    <w:p>
+      <w:pPr>
+        <w:tabs>
+          <w:tab w:val="left" w:pos="2175"/>
+        </w:tabs>
+        <w:spacing w:line="240" w:lineRule="auto"/>
+        <w:ind w:firstLine="709"/>
+        <w:jc w:val="both"/>
+      </w:pPr>
+      <w:r>
+        <w:t>Центральный контроллер в свою очередь обрабатывает входящую информацию с датчика и посредством алгоритма определения местоположения устанавливает местоположение платформы.</w:t>
+      </w:r>
+    </w:p>
+    <w:p>
+      <w:pPr>
+        <w:tabs>
+          <w:tab w:val="left" w:pos="2175"/>
+        </w:tabs>
+        <w:spacing w:line="240" w:lineRule="auto"/>
+        <w:ind w:firstLine="709"/>
+        <w:jc w:val="both"/>
+      </w:pPr>
+      <w:r>
+        <w:t>Объединение данных модулей рассмотрим в пункте 3.1.2</w:t>
+      </w:r>
+    </w:p>
+    <w:p>
+      <w:pPr>
+        <w:tabs>
+          <w:tab w:val="left" w:pos="2175"/>
+        </w:tabs>
+        <w:spacing w:line="240" w:lineRule="auto"/>
+        <w:ind w:firstLine="709"/>
+      </w:pPr>
+    </w:p>
+    <w:p>
+      <w:pPr>
+        <w:tabs>
+          <w:tab w:val="left" w:pos="2175"/>
+        </w:tabs>
+        <w:spacing w:line="240" w:lineRule="auto"/>
+        <w:ind w:firstLine="709"/>
+      </w:pPr>
+      <w:r>
+        <w:rPr>
+          <w:b/>
+        </w:rPr>
+        <w:t xml:space="preserve">3.1.2 </w:t>
+      </w:r>
+      <w:r>
+        <w:t>Архитектура аппаратной части</w:t>
+      </w:r>
+    </w:p>
+    <w:p>
+      <w:pPr>
+        <w:tabs>
+          <w:tab w:val="left" w:pos="2175"/>
+        </w:tabs>
+        <w:spacing w:line="240" w:lineRule="auto"/>
+        <w:ind w:firstLine="709"/>
+      </w:pPr>
+    </w:p>
+    <w:p>
+      <w:pPr>
+        <w:tabs>
+          <w:tab w:val="left" w:pos="2175"/>
+        </w:tabs>
+        <w:spacing w:line="240" w:lineRule="auto"/>
+        <w:ind w:firstLine="709"/>
+        <w:jc w:val="center"/>
+      </w:pPr>
+      <w:r>
         <w:t>[</w:t>
       </w:r>
       <w:r>
-        <w:t>Картинка</w:t>
-      </w:r>
-      <w:r>
-        <w:rPr>
-          <w:lang w:val="en-US"/>
-        </w:rPr>
+        <w:t>картинка со связью блоков</w:t>
+      </w:r>
+      <w:r>
         <w:t>]</w:t>
       </w:r>
     </w:p>
@@ -3259,8 +4365,198 @@
         <w:spacing w:line="240" w:lineRule="auto"/>
         <w:ind w:firstLine="709"/>
         <w:jc w:val="center"/>
-        <w:rPr>
-          <w:lang w:val="en-US"/>
+      </w:pPr>
+    </w:p>
+    <w:p>
+      <w:pPr>
+        <w:tabs>
+          <w:tab w:val="left" w:pos="2175"/>
+        </w:tabs>
+        <w:spacing w:line="240" w:lineRule="auto"/>
+        <w:ind w:firstLine="709"/>
+        <w:rPr>
+          <w:b/>
+        </w:rPr>
+      </w:pPr>
+    </w:p>
+    <w:p>
+      <w:pPr>
+        <w:tabs>
+          <w:tab w:val="left" w:pos="2175"/>
+        </w:tabs>
+        <w:spacing w:line="240" w:lineRule="auto"/>
+        <w:ind w:firstLine="709"/>
+      </w:pPr>
+      <w:r>
+        <w:rPr>
+          <w:b/>
+        </w:rPr>
+        <w:t>3.2</w:t>
+      </w:r>
+      <w:r>
+        <w:t xml:space="preserve"> Программная часть</w:t>
+      </w:r>
+    </w:p>
+    <w:p>
+      <w:pPr>
+        <w:tabs>
+          <w:tab w:val="left" w:pos="2175"/>
+        </w:tabs>
+        <w:spacing w:line="240" w:lineRule="auto"/>
+        <w:ind w:firstLine="709"/>
+        <w:jc w:val="both"/>
+      </w:pPr>
+    </w:p>
+    <w:p>
+      <w:pPr>
+        <w:tabs>
+          <w:tab w:val="left" w:pos="2175"/>
+        </w:tabs>
+        <w:spacing w:line="240" w:lineRule="auto"/>
+        <w:ind w:firstLine="709"/>
+        <w:jc w:val="both"/>
+      </w:pPr>
+      <w:r>
+        <w:t>Программная часть представляет собой остальной набор модулей, которые были представлены в структурной схеме, а именно:</w:t>
+      </w:r>
+    </w:p>
+    <w:p>
+      <w:pPr>
+        <w:tabs>
+          <w:tab w:val="left" w:pos="2175"/>
+        </w:tabs>
+        <w:spacing w:line="240" w:lineRule="auto"/>
+        <w:ind w:firstLine="709"/>
+        <w:jc w:val="both"/>
+      </w:pPr>
+      <w:r>
+        <w:lastRenderedPageBreak/>
+        <w:t>– Модуль обмена данными. Используется для обмена и обработки данных между программной и аппаратной частью.</w:t>
+      </w:r>
+    </w:p>
+    <w:p>
+      <w:pPr>
+        <w:tabs>
+          <w:tab w:val="left" w:pos="2175"/>
+        </w:tabs>
+        <w:spacing w:line="240" w:lineRule="auto"/>
+        <w:ind w:firstLine="709"/>
+        <w:jc w:val="both"/>
+      </w:pPr>
+      <w:r>
+        <w:t>– Модуль управления. Представляет собой модуль, который отвечает за ввод команд на стороне клиента.</w:t>
+      </w:r>
+    </w:p>
+    <w:p>
+      <w:pPr>
+        <w:tabs>
+          <w:tab w:val="left" w:pos="2175"/>
+        </w:tabs>
+        <w:spacing w:line="240" w:lineRule="auto"/>
+        <w:ind w:firstLine="709"/>
+        <w:jc w:val="both"/>
+      </w:pPr>
+      <w:r>
+        <w:t>– Модуль отображения данных. Используется для вывода получаемой информации от центрального контроллера.</w:t>
+      </w:r>
+    </w:p>
+    <w:p>
+      <w:pPr>
+        <w:tabs>
+          <w:tab w:val="left" w:pos="2175"/>
+        </w:tabs>
+        <w:spacing w:line="240" w:lineRule="auto"/>
+        <w:ind w:firstLine="709"/>
+        <w:jc w:val="both"/>
+      </w:pPr>
+      <w:r>
+        <w:t>Рассмотрим модуль обмена данными.</w:t>
+      </w:r>
+    </w:p>
+    <w:p>
+      <w:pPr>
+        <w:tabs>
+          <w:tab w:val="left" w:pos="2175"/>
+        </w:tabs>
+        <w:spacing w:line="240" w:lineRule="auto"/>
+        <w:ind w:firstLine="709"/>
+        <w:jc w:val="both"/>
+      </w:pPr>
+      <w:r>
+        <w:t>Использование данного модуля является ключевым звеном в объединении в одно целое аппаратной и программной части.</w:t>
+      </w:r>
+      <w:r>
+        <w:t xml:space="preserve"> Также явлется связующим модулем в программной части.</w:t>
+      </w:r>
+    </w:p>
+    <w:p>
+      <w:pPr>
+        <w:tabs>
+          <w:tab w:val="left" w:pos="2175"/>
+        </w:tabs>
+        <w:spacing w:line="240" w:lineRule="auto"/>
+        <w:ind w:firstLine="709"/>
+        <w:jc w:val="both"/>
+      </w:pPr>
+      <w:r>
+        <w:t>Модуль обмена данными выполняет роль распределения входящей информации от модуля управления и модуля беспроводной связи, а также отправления данных на модуль отображения, если это необходимо.</w:t>
+      </w:r>
+    </w:p>
+    <w:p>
+      <w:pPr>
+        <w:tabs>
+          <w:tab w:val="left" w:pos="2175"/>
+        </w:tabs>
+        <w:spacing w:line="240" w:lineRule="auto"/>
+        <w:ind w:firstLine="709"/>
+        <w:jc w:val="both"/>
+      </w:pPr>
+      <w:r>
+        <w:t>Модуль обмена данными для корректного обмена с модулем беспроводной связи</w:t>
+      </w:r>
+      <w:r>
+        <w:t xml:space="preserve"> использует технологию взаимодействия и</w:t>
+      </w:r>
+      <w:r>
+        <w:t>менуемая</w:t>
+      </w:r>
+      <w:r>
+        <w:t xml:space="preserve"> сокеты. </w:t>
+      </w:r>
+    </w:p>
+    <w:p>
+      <w:pPr>
+        <w:tabs>
+          <w:tab w:val="left" w:pos="2175"/>
+        </w:tabs>
+        <w:spacing w:line="240" w:lineRule="auto"/>
+        <w:ind w:firstLine="709"/>
+        <w:jc w:val="both"/>
+      </w:pPr>
+      <w:r>
+        <w:t>На рисунке 3.</w:t>
+      </w:r>
+      <w:r>
+        <w:t>7</w:t>
+      </w:r>
+      <w:r>
+        <w:t xml:space="preserve"> и</w:t>
+      </w:r>
+      <w:r>
+        <w:t>зображено классическое взаимодействие с помощью сокета клиента и сервера.</w:t>
+      </w:r>
+    </w:p>
+    <w:p>
+      <w:pPr>
+        <w:tabs>
+          <w:tab w:val="left" w:pos="2175"/>
+        </w:tabs>
+        <w:spacing w:line="240" w:lineRule="auto"/>
+        <w:ind w:firstLine="709"/>
+        <w:jc w:val="both"/>
+        <w:rPr>
+          <w:noProof/>
+          <w:lang w:eastAsia="ru-RU"/>
         </w:rPr>
       </w:pPr>
     </w:p>
@@ -3274,315 +4570,62 @@
         <w:jc w:val="center"/>
       </w:pPr>
       <w:r>
-        <w:t xml:space="preserve">Рисунок 3.4 </w:t>
-      </w:r>
-      <w:r>
-        <w:t>–</w:t>
-      </w:r>
-      <w:r>
-        <w:t xml:space="preserve"> Распиновка модуля управления моторами</w:t>
-      </w:r>
-    </w:p>
-    <w:p>
-      <w:pPr>
-        <w:tabs>
-          <w:tab w:val="left" w:pos="2175"/>
-        </w:tabs>
-        <w:spacing w:line="240" w:lineRule="auto"/>
-        <w:ind w:firstLine="709"/>
-      </w:pPr>
-    </w:p>
-    <w:p>
-      <w:pPr>
-        <w:tabs>
-          <w:tab w:val="left" w:pos="2175"/>
-        </w:tabs>
-        <w:spacing w:line="240" w:lineRule="auto"/>
-        <w:ind w:firstLine="709"/>
-        <w:jc w:val="both"/>
-      </w:pPr>
-      <w:r>
-        <w:t xml:space="preserve">В случае подключения платы обратимся к рисунку выше. Из него следует, что плата </w:t>
-      </w:r>
-      <w:r>
-        <w:rPr>
-          <w:lang w:val="en-US"/>
-        </w:rPr>
-        <w:t>L</w:t>
-      </w:r>
-      <w:r>
-        <w:t>298</w:t>
-      </w:r>
-      <w:r>
-        <w:rPr>
-          <w:lang w:val="en-US"/>
-        </w:rPr>
-        <w:t>N</w:t>
-      </w:r>
-      <w:r>
-        <w:t xml:space="preserve"> </w:t>
-      </w:r>
-      <w:r>
-        <w:t>обладает слотами для запитывания и земли.</w:t>
-      </w:r>
-    </w:p>
-    <w:p>
-      <w:pPr>
-        <w:tabs>
-          <w:tab w:val="left" w:pos="2175"/>
-        </w:tabs>
-        <w:spacing w:line="240" w:lineRule="auto"/>
-        <w:ind w:firstLine="709"/>
-        <w:jc w:val="both"/>
-      </w:pPr>
-      <w:r>
-        <w:t>Для максимальной производительности платы и активного поведения моторов нужно использовать питание в диапазоне 5-12В. Отдельно про блок, отвечающий за питание устройства, будет рассмотрено далее.</w:t>
-      </w:r>
-    </w:p>
-    <w:p>
-      <w:pPr>
-        <w:tabs>
-          <w:tab w:val="left" w:pos="2175"/>
-        </w:tabs>
-        <w:spacing w:line="240" w:lineRule="auto"/>
-        <w:ind w:firstLine="709"/>
-        <w:jc w:val="both"/>
-      </w:pPr>
-      <w:r>
-        <w:t xml:space="preserve">Подключение происходит довольно просто </w:t>
-      </w:r>
-      <w:r>
-        <w:t>–</w:t>
-      </w:r>
-      <w:r>
-        <w:t xml:space="preserve"> от пина «</w:t>
-      </w:r>
-      <w:r>
-        <w:t>5</w:t>
-      </w:r>
-      <w:r>
-        <w:rPr>
-          <w:lang w:val="en-US"/>
-        </w:rPr>
-        <w:t>V</w:t>
-      </w:r>
-      <w:r>
-        <w:t>»</w:t>
-      </w:r>
-      <w:r>
-        <w:t xml:space="preserve"> </w:t>
-      </w:r>
-      <w:r>
-        <w:t xml:space="preserve">центрального контроллера протягиваем провод «папа-папа» к слоту с запитыванием платы </w:t>
-      </w:r>
-      <w:r>
-        <w:rPr>
-          <w:lang w:val="en-US"/>
-        </w:rPr>
-        <w:t>L</w:t>
-      </w:r>
-      <w:r>
-        <w:t>298</w:t>
-      </w:r>
-      <w:r>
-        <w:rPr>
-          <w:lang w:val="en-US"/>
-        </w:rPr>
-        <w:t>N</w:t>
-      </w:r>
-      <w:r>
-        <w:t xml:space="preserve">. </w:t>
-      </w:r>
-      <w:r>
-        <w:t>С пином «</w:t>
-      </w:r>
-      <w:r>
-        <w:rPr>
-          <w:lang w:val="en-US"/>
-        </w:rPr>
-        <w:t>GND</w:t>
-      </w:r>
-      <w:r>
-        <w:t>» поступает точно таким же образом.</w:t>
-      </w:r>
-    </w:p>
-    <w:p>
-      <w:pPr>
-        <w:tabs>
-          <w:tab w:val="left" w:pos="2175"/>
-        </w:tabs>
-        <w:spacing w:line="240" w:lineRule="auto"/>
-        <w:ind w:firstLine="709"/>
-        <w:jc w:val="both"/>
-      </w:pPr>
-      <w:r>
-        <w:t>На данный момент</w:t>
-      </w:r>
-      <w:r>
-        <w:t xml:space="preserve"> </w:t>
-      </w:r>
-      <w:r>
-        <w:t>плата</w:t>
-      </w:r>
-      <w:r>
-        <w:t xml:space="preserve">, отвечающее за управление моторами запитано от центрального контроллера. Теперь нужно обеспечить взаимосвязь и прослушивание команд от центрального контроллера на плате </w:t>
-      </w:r>
-      <w:r>
-        <w:rPr>
-          <w:lang w:val="en-US"/>
-        </w:rPr>
-        <w:t>L</w:t>
-      </w:r>
-      <w:r>
-        <w:t>298</w:t>
-      </w:r>
-      <w:r>
-        <w:rPr>
-          <w:lang w:val="en-US"/>
-        </w:rPr>
-        <w:t>N</w:t>
-      </w:r>
-      <w:r>
-        <w:t>.</w:t>
-      </w:r>
-    </w:p>
-    <w:p>
-      <w:pPr>
-        <w:tabs>
-          <w:tab w:val="left" w:pos="2175"/>
-        </w:tabs>
-        <w:spacing w:line="240" w:lineRule="auto"/>
-        <w:ind w:firstLine="709"/>
-        <w:jc w:val="both"/>
-      </w:pPr>
-      <w:r>
-        <w:t>Обращаясь к рисунку 3.4 можно заметить, что пины … необходимо подключить к цифровым входам центрального контроллера. Пины «</w:t>
-      </w:r>
-      <w:r>
-        <w:rPr>
-          <w:lang w:val="en-US"/>
-        </w:rPr>
-        <w:t>IN</w:t>
-      </w:r>
-      <w:r>
-        <w:t>1</w:t>
-      </w:r>
-      <w:r>
-        <w:t xml:space="preserve">» </w:t>
-      </w:r>
-      <w:r>
-        <w:t>–</w:t>
-      </w:r>
-      <w:r>
-        <w:t xml:space="preserve"> «</w:t>
-      </w:r>
-      <w:r>
-        <w:rPr>
-          <w:lang w:val="en-US"/>
-        </w:rPr>
-        <w:t>IN</w:t>
-      </w:r>
-      <w:r>
-        <w:t>4</w:t>
-      </w:r>
-      <w:r>
-        <w:t>»</w:t>
-      </w:r>
-      <w:r>
-        <w:t xml:space="preserve"> </w:t>
-      </w:r>
-      <w:r>
-        <w:t>отвечают за слоты, куда подключаются моторы, пин</w:t>
-      </w:r>
-      <w:r>
-        <w:t xml:space="preserve"> … обеспечивает обмен и прослушивание команд посылаемых от центрального контроллера.</w:t>
-      </w:r>
-    </w:p>
-    <w:p>
-      <w:pPr>
-        <w:tabs>
-          <w:tab w:val="left" w:pos="2175"/>
-        </w:tabs>
-        <w:spacing w:line="240" w:lineRule="auto"/>
-        <w:ind w:firstLine="709"/>
-        <w:jc w:val="both"/>
-      </w:pPr>
-      <w:r>
-        <w:t xml:space="preserve">Итак, плата </w:t>
-      </w:r>
-      <w:r>
-        <w:rPr>
-          <w:lang w:val="en-US"/>
-        </w:rPr>
-        <w:t>L</w:t>
-      </w:r>
-      <w:r>
-        <w:t>298</w:t>
-      </w:r>
-      <w:r>
-        <w:rPr>
-          <w:lang w:val="en-US"/>
-        </w:rPr>
-        <w:t>N</w:t>
-      </w:r>
-      <w:r>
-        <w:t xml:space="preserve"> </w:t>
-      </w:r>
-      <w:r>
-        <w:t>успешно подключена и запитана.</w:t>
-      </w:r>
-    </w:p>
-    <w:p>
-      <w:pPr>
-        <w:tabs>
-          <w:tab w:val="left" w:pos="2175"/>
-        </w:tabs>
-        <w:spacing w:line="240" w:lineRule="auto"/>
-        <w:ind w:firstLine="709"/>
-        <w:jc w:val="both"/>
-      </w:pPr>
-      <w:r>
-        <w:t>Перейдем к рассмотрению блока питания.</w:t>
-      </w:r>
-    </w:p>
-    <w:p>
-      <w:pPr>
-        <w:tabs>
-          <w:tab w:val="left" w:pos="2175"/>
-        </w:tabs>
-        <w:spacing w:line="240" w:lineRule="auto"/>
-        <w:ind w:firstLine="709"/>
-        <w:jc w:val="both"/>
-      </w:pPr>
-      <w:r>
-        <w:t>Данный блок представляет собой обычный бокс с 3-мя аккумуляторами, дающий на выходе 9В и обеспечивающий надежным и долгим питанием все устройство.</w:t>
-      </w:r>
-    </w:p>
-    <w:p>
-      <w:pPr>
-        <w:tabs>
-          <w:tab w:val="left" w:pos="2175"/>
-        </w:tabs>
-        <w:spacing w:line="240" w:lineRule="auto"/>
-        <w:ind w:firstLine="709"/>
-        <w:jc w:val="both"/>
-      </w:pPr>
-      <w:r>
-        <w:t>На рисунке 3.5 изображен бокс с 3-мя аккумуляторами.</w:t>
-      </w:r>
-    </w:p>
-    <w:p>
-      <w:pPr>
-        <w:tabs>
-          <w:tab w:val="left" w:pos="2175"/>
-        </w:tabs>
-        <w:spacing w:line="240" w:lineRule="auto"/>
-        <w:ind w:firstLine="709"/>
-        <w:jc w:val="both"/>
-        <w:rPr>
-          <w:lang w:val="en-US"/>
-        </w:rPr>
-      </w:pPr>
+        <w:rPr>
+          <w:noProof/>
+          <w:lang w:eastAsia="ru-RU"/>
+        </w:rPr>
+        <w:drawing>
+          <wp:inline distT="0" distB="0" distL="0" distR="0">
+            <wp:extent cx="3781425" cy="2085975"/>
+            <wp:effectExtent l="0" t="0" r="9525" b="9525"/>
+            <wp:docPr id="1" name="Рисунок 1" descr="IMAGE"/>
+            <wp:cNvGraphicFramePr>
+              <a:graphicFrameLocks xmlns:a="http://schemas.openxmlformats.org/drawingml/2006/main" noChangeAspect="1"/>
+            </wp:cNvGraphicFramePr>
+            <a:graphic xmlns:a="http://schemas.openxmlformats.org/drawingml/2006/main">
+              <a:graphicData uri="http://schemas.openxmlformats.org/drawingml/2006/picture">
+                <pic:pic xmlns:pic="http://schemas.openxmlformats.org/drawingml/2006/picture">
+                  <pic:nvPicPr>
+                    <pic:cNvPr id="0" name="Picture 1" descr="IMAGE"/>
+                    <pic:cNvPicPr>
+                      <a:picLocks noChangeAspect="1" noChangeArrowheads="1"/>
+                    </pic:cNvPicPr>
+                  </pic:nvPicPr>
+                  <pic:blipFill rotWithShape="1">
+                    <a:blip r:embed="rId14">
+                      <a:extLst>
+                        <a:ext uri="{28A0092B-C50C-407E-A947-70E740481C1C}">
+                          <a14:useLocalDpi xmlns:a14="http://schemas.microsoft.com/office/drawing/2010/main" val="0"/>
+                        </a:ext>
+                      </a:extLst>
+                    </a:blip>
+                    <a:srcRect l="8168" t="6667" r="4194" b="7450"/>
+                    <a:stretch/>
+                  </pic:blipFill>
+                  <pic:spPr bwMode="auto">
+                    <a:xfrm>
+                      <a:off x="0" y="0"/>
+                      <a:ext cx="3781425" cy="2085975"/>
+                    </a:xfrm>
+                    <a:prstGeom prst="rect">
+                      <a:avLst/>
+                    </a:prstGeom>
+                    <a:noFill/>
+                    <a:ln>
+                      <a:noFill/>
+                    </a:ln>
+                    <a:extLst>
+                      <a:ext uri="{53640926-AAD7-44D8-BBD7-CCE9431645EC}">
+                        <a14:shadowObscured xmlns:a14="http://schemas.microsoft.com/office/drawing/2010/main"/>
+                      </a:ext>
+                    </a:extLst>
+                  </pic:spPr>
+                </pic:pic>
+              </a:graphicData>
+            </a:graphic>
+          </wp:inline>
+        </w:drawing>
+      </w:r>
     </w:p>
     <w:p>
       <w:pPr>
@@ -3592,25 +4635,7 @@
         <w:spacing w:line="240" w:lineRule="auto"/>
         <w:ind w:firstLine="709"/>
         <w:jc w:val="center"/>
-        <w:rPr>
-          <w:lang w:val="en-US"/>
-        </w:rPr>
-      </w:pPr>
-      <w:r>
-        <w:rPr>
-          <w:lang w:val="en-US"/>
-        </w:rPr>
-        <w:t>[</w:t>
-      </w:r>
-      <w:r>
-        <w:t>картинка</w:t>
-      </w:r>
-      <w:r>
-        <w:rPr>
-          <w:lang w:val="en-US"/>
-        </w:rPr>
-        <w:t>]</w:t>
-      </w:r>
+      </w:pPr>
     </w:p>
     <w:p>
       <w:pPr>
@@ -3621,415 +4646,428 @@
         <w:ind w:firstLine="709"/>
         <w:jc w:val="center"/>
         <w:rPr>
-          <w:lang w:val="en-US"/>
-        </w:rPr>
-      </w:pPr>
-    </w:p>
-    <w:p>
-      <w:pPr>
-        <w:tabs>
-          <w:tab w:val="left" w:pos="2175"/>
-        </w:tabs>
-        <w:spacing w:line="240" w:lineRule="auto"/>
-        <w:ind w:firstLine="709"/>
-        <w:jc w:val="center"/>
-      </w:pPr>
-      <w:r>
-        <w:t xml:space="preserve">Рисунок 3.5 </w:t>
-      </w:r>
-      <w:r>
-        <w:t>–</w:t>
-      </w:r>
-      <w:r>
-        <w:t xml:space="preserve"> Блок питания</w:t>
-      </w:r>
-    </w:p>
-    <w:p>
-      <w:pPr>
-        <w:tabs>
-          <w:tab w:val="left" w:pos="2175"/>
-        </w:tabs>
-        <w:spacing w:line="240" w:lineRule="auto"/>
-        <w:ind w:firstLine="709"/>
-      </w:pPr>
-    </w:p>
-    <w:p>
-      <w:pPr>
-        <w:tabs>
-          <w:tab w:val="left" w:pos="2175"/>
-        </w:tabs>
-        <w:spacing w:line="240" w:lineRule="auto"/>
-        <w:ind w:firstLine="709"/>
-        <w:jc w:val="both"/>
-      </w:pPr>
-      <w:r>
-        <w:t xml:space="preserve">Блок питания имеет разъем для подключения к </w:t>
-      </w:r>
-      <w:r>
-        <w:rPr>
-          <w:lang w:val="en-US"/>
-        </w:rPr>
-        <w:t>Arduino</w:t>
-      </w:r>
-      <w:r>
-        <w:t xml:space="preserve"> </w:t>
-      </w:r>
-      <w:r>
-        <w:rPr>
-          <w:lang w:val="en-US"/>
-        </w:rPr>
-        <w:t>Uno</w:t>
-      </w:r>
-      <w:r>
-        <w:t>.</w:t>
-      </w:r>
-    </w:p>
-    <w:p>
-      <w:pPr>
-        <w:tabs>
-          <w:tab w:val="left" w:pos="2175"/>
-        </w:tabs>
-        <w:spacing w:line="240" w:lineRule="auto"/>
-        <w:ind w:firstLine="709"/>
-        <w:jc w:val="both"/>
-      </w:pPr>
-      <w:r>
-        <w:t xml:space="preserve">Следующим блоком является блок определения местоположения. Данный блок представляет собой датчик расстояния </w:t>
-      </w:r>
-      <w:r>
-        <w:rPr>
-          <w:lang w:val="en-US"/>
-        </w:rPr>
-        <w:t>HC</w:t>
-      </w:r>
-      <w:r>
-        <w:t xml:space="preserve">-05 </w:t>
-      </w:r>
-      <w:r>
-        <w:t>и способен в течение очень малого промежутка времени отсылать инфракрасные лучи для определения препятствий, вспомогательных стен и т.д.</w:t>
-      </w:r>
-    </w:p>
-    <w:p>
-      <w:pPr>
-        <w:tabs>
-          <w:tab w:val="left" w:pos="2175"/>
-        </w:tabs>
-        <w:spacing w:line="240" w:lineRule="auto"/>
-        <w:ind w:firstLine="709"/>
-      </w:pPr>
-      <w:r>
-        <w:t>Как происходит взаимодействие датчика с центральным контроллером можно понять если углубиться в его распиновку.</w:t>
-      </w:r>
-    </w:p>
-    <w:p>
-      <w:pPr>
-        <w:tabs>
-          <w:tab w:val="left" w:pos="2175"/>
-        </w:tabs>
-        <w:spacing w:line="240" w:lineRule="auto"/>
-        <w:ind w:firstLine="709"/>
-      </w:pPr>
-      <w:r>
-        <w:t>На рисунке 3.6 представлена распиновка модуля, отвечающего за определение местоположения платформы.</w:t>
-      </w:r>
-    </w:p>
-    <w:p>
-      <w:pPr>
-        <w:tabs>
-          <w:tab w:val="left" w:pos="2175"/>
-        </w:tabs>
-        <w:spacing w:line="240" w:lineRule="auto"/>
-        <w:ind w:firstLine="709"/>
-      </w:pPr>
-    </w:p>
-    <w:p>
-      <w:pPr>
-        <w:tabs>
-          <w:tab w:val="left" w:pos="2175"/>
-        </w:tabs>
-        <w:spacing w:line="240" w:lineRule="auto"/>
-        <w:ind w:firstLine="709"/>
-        <w:jc w:val="center"/>
-        <w:rPr>
-          <w:lang w:val="en-US"/>
-        </w:rPr>
-      </w:pPr>
-      <w:r>
-        <w:rPr>
-          <w:lang w:val="en-US"/>
-        </w:rPr>
-        <w:t>[</w:t>
-      </w:r>
-      <w:r>
-        <w:t>картинка</w:t>
-      </w:r>
-      <w:r>
-        <w:rPr>
-          <w:lang w:val="en-US"/>
-        </w:rPr>
-        <w:t>]</w:t>
-      </w:r>
-    </w:p>
-    <w:p>
-      <w:pPr>
-        <w:tabs>
-          <w:tab w:val="left" w:pos="2175"/>
-        </w:tabs>
-        <w:spacing w:line="240" w:lineRule="auto"/>
-        <w:ind w:firstLine="709"/>
-        <w:jc w:val="center"/>
-        <w:rPr>
-          <w:lang w:val="en-US"/>
-        </w:rPr>
-      </w:pPr>
-    </w:p>
-    <w:p>
-      <w:pPr>
-        <w:tabs>
-          <w:tab w:val="left" w:pos="2175"/>
-        </w:tabs>
-        <w:spacing w:line="240" w:lineRule="auto"/>
-        <w:ind w:firstLine="709"/>
-        <w:jc w:val="center"/>
-        <w:rPr>
-          <w:lang w:val="en-US"/>
-        </w:rPr>
-      </w:pPr>
-      <w:r>
-        <w:t xml:space="preserve">Рисунок 3.6 </w:t>
-      </w:r>
-      <w:r>
-        <w:t>–</w:t>
-      </w:r>
-      <w:r>
-        <w:t xml:space="preserve"> Распиновка датчика </w:t>
-      </w:r>
-      <w:r>
-        <w:rPr>
-          <w:lang w:val="en-US"/>
-        </w:rPr>
-        <w:t>HC-05</w:t>
-      </w:r>
-    </w:p>
-    <w:p>
-      <w:pPr>
-        <w:tabs>
-          <w:tab w:val="left" w:pos="2175"/>
-        </w:tabs>
-        <w:spacing w:line="240" w:lineRule="auto"/>
-        <w:ind w:firstLine="709"/>
-        <w:rPr>
-          <w:lang w:val="en-US"/>
-        </w:rPr>
-      </w:pPr>
-    </w:p>
-    <w:p>
-      <w:pPr>
-        <w:tabs>
-          <w:tab w:val="left" w:pos="2175"/>
-        </w:tabs>
-        <w:spacing w:line="240" w:lineRule="auto"/>
-        <w:ind w:firstLine="709"/>
-        <w:jc w:val="both"/>
-        <w:rPr>
-          <w:lang w:val="en-US"/>
-        </w:rPr>
-      </w:pPr>
-      <w:r>
-        <w:t>Подключение датчика происходит напрямую к центральному контроллеру. Пины «</w:t>
-      </w:r>
-      <w:r>
-        <w:t>5</w:t>
-      </w:r>
-      <w:r>
-        <w:rPr>
-          <w:lang w:val="en-US"/>
-        </w:rPr>
-        <w:t>V</w:t>
-      </w:r>
-      <w:r>
-        <w:t>», «</w:t>
-      </w:r>
-      <w:r>
-        <w:rPr>
-          <w:lang w:val="en-US"/>
-        </w:rPr>
-        <w:t>GND</w:t>
-      </w:r>
-      <w:r>
-        <w:t>»</w:t>
-      </w:r>
-      <w:r>
-        <w:t xml:space="preserve"> </w:t>
-      </w:r>
-      <w:r>
-        <w:t>подключаются напрямую к таким же пинам. Пины … датчика определения местоположения обеспечивают обмен информацией, получаемой датчиком и сообщение ее центральному контроллеру.</w:t>
-      </w:r>
-      <w:r>
-        <w:t xml:space="preserve"> Подключение данных пинов происходит так же напрямую. Пины … датчика подключаются к аналоговым пинам … </w:t>
-      </w:r>
-      <w:r>
-        <w:rPr>
-          <w:lang w:val="en-US"/>
-        </w:rPr>
-        <w:t>Arduino Uno.</w:t>
-      </w:r>
-    </w:p>
-    <w:p>
-      <w:pPr>
-        <w:tabs>
-          <w:tab w:val="left" w:pos="2175"/>
-        </w:tabs>
-        <w:spacing w:line="240" w:lineRule="auto"/>
-        <w:ind w:firstLine="709"/>
-        <w:jc w:val="both"/>
-      </w:pPr>
-      <w:r>
-        <w:t xml:space="preserve">Датчик </w:t>
-      </w:r>
-      <w:r>
-        <w:rPr>
-          <w:lang w:val="en-US"/>
-        </w:rPr>
-        <w:t>HC</w:t>
-      </w:r>
-      <w:r>
-        <w:t xml:space="preserve">-05 </w:t>
-      </w:r>
-      <w:r>
-        <w:t xml:space="preserve">питается от центрального контроллера и вольтаж равняется </w:t>
-      </w:r>
-      <w:r>
-        <w:t>5</w:t>
-      </w:r>
-      <w:r>
-        <w:t>В, что в свою очередь обеспечивает корректную и надежную работу датчика.</w:t>
-      </w:r>
-    </w:p>
-    <w:p>
-      <w:pPr>
-        <w:tabs>
-          <w:tab w:val="left" w:pos="2175"/>
-        </w:tabs>
-        <w:spacing w:line="240" w:lineRule="auto"/>
-        <w:ind w:firstLine="709"/>
-        <w:jc w:val="both"/>
-      </w:pPr>
-      <w:r>
-        <w:t>Следует отметить, что сам датчик следует располагать осторожно на платформе и направить его следует ровно прямо.</w:t>
-      </w:r>
-    </w:p>
-    <w:p>
-      <w:pPr>
-        <w:tabs>
-          <w:tab w:val="left" w:pos="2175"/>
-        </w:tabs>
-        <w:spacing w:line="240" w:lineRule="auto"/>
-        <w:ind w:firstLine="709"/>
-        <w:jc w:val="both"/>
-      </w:pPr>
-      <w:r>
-        <w:t>Так же происходят иногда сбои в показаниях датчика. Это обуславливается близким расположением предметов или препятствий.</w:t>
-      </w:r>
-    </w:p>
-    <w:p>
-      <w:pPr>
-        <w:tabs>
-          <w:tab w:val="left" w:pos="2175"/>
-        </w:tabs>
-        <w:spacing w:line="240" w:lineRule="auto"/>
-        <w:ind w:firstLine="709"/>
-        <w:jc w:val="both"/>
-      </w:pPr>
-      <w:r>
-        <w:t>Центральный контроллер в свою очередь обрабатывает входящую информацию с датчика и посредством алгоритма определения местоположения устанавливает местоположение платформы.</w:t>
-      </w:r>
-    </w:p>
-    <w:p>
-      <w:pPr>
-        <w:tabs>
-          <w:tab w:val="left" w:pos="2175"/>
-        </w:tabs>
-        <w:spacing w:line="240" w:lineRule="auto"/>
-        <w:ind w:firstLine="709"/>
-      </w:pPr>
-    </w:p>
-    <w:p>
-      <w:pPr>
-        <w:tabs>
-          <w:tab w:val="left" w:pos="2175"/>
-        </w:tabs>
-        <w:spacing w:line="240" w:lineRule="auto"/>
-        <w:ind w:firstLine="709"/>
-      </w:pPr>
-      <w:r>
-        <w:rPr>
           <w:b/>
         </w:rPr>
-        <w:t xml:space="preserve">3.1.2 </w:t>
-      </w:r>
-      <w:r>
-        <w:t>Архитектура аппаратной части</w:t>
-      </w:r>
-    </w:p>
-    <w:p>
-      <w:pPr>
-        <w:tabs>
-          <w:tab w:val="left" w:pos="2175"/>
-        </w:tabs>
-        <w:spacing w:line="240" w:lineRule="auto"/>
-        <w:ind w:firstLine="709"/>
-      </w:pPr>
-    </w:p>
-    <w:p>
-      <w:pPr>
-        <w:tabs>
-          <w:tab w:val="left" w:pos="2175"/>
-        </w:tabs>
-        <w:spacing w:line="240" w:lineRule="auto"/>
-        <w:ind w:firstLine="709"/>
-        <w:rPr>
-          <w:b/>
-        </w:rPr>
-      </w:pPr>
-    </w:p>
-    <w:p>
-      <w:pPr>
-        <w:tabs>
-          <w:tab w:val="left" w:pos="2175"/>
-        </w:tabs>
-        <w:spacing w:line="240" w:lineRule="auto"/>
-        <w:ind w:firstLine="709"/>
-      </w:pPr>
-      <w:r>
-        <w:rPr>
-          <w:b/>
-        </w:rPr>
-        <w:t>3.2</w:t>
-      </w:r>
-      <w:r>
-        <w:t xml:space="preserve"> Программная часть</w:t>
-      </w:r>
-    </w:p>
-    <w:p>
-      <w:pPr>
-        <w:tabs>
-          <w:tab w:val="left" w:pos="2175"/>
-        </w:tabs>
-        <w:spacing w:line="240" w:lineRule="auto"/>
-        <w:ind w:firstLine="709"/>
-      </w:pPr>
-    </w:p>
-    <w:p>
-      <w:pPr>
-        <w:tabs>
-          <w:tab w:val="left" w:pos="2175"/>
-        </w:tabs>
-        <w:spacing w:line="240" w:lineRule="auto"/>
-        <w:ind w:firstLine="709"/>
-      </w:pPr>
+      </w:pPr>
+      <w:r>
+        <w:t>Рисунок 3.</w:t>
+      </w:r>
+      <w:r>
+        <w:t>7</w:t>
+      </w:r>
       <w:bookmarkStart w:id="0" w:name="_GoBack"/>
       <w:bookmarkEnd w:id="0"/>
+      <w:r>
+        <w:t xml:space="preserve"> – </w:t>
+      </w:r>
+      <w:r>
+        <w:t>Взаимодействие клиента и сервера через сокет</w:t>
+      </w:r>
+    </w:p>
+    <w:p>
+      <w:pPr>
+        <w:tabs>
+          <w:tab w:val="left" w:pos="2175"/>
+        </w:tabs>
+        <w:spacing w:line="240" w:lineRule="auto"/>
+        <w:ind w:firstLine="709"/>
+        <w:jc w:val="center"/>
+      </w:pPr>
+    </w:p>
+    <w:p>
+      <w:pPr>
+        <w:tabs>
+          <w:tab w:val="left" w:pos="2175"/>
+        </w:tabs>
+        <w:spacing w:line="240" w:lineRule="auto"/>
+        <w:ind w:firstLine="709"/>
+        <w:jc w:val="both"/>
+      </w:pPr>
+      <w:r>
+        <w:t xml:space="preserve">Сокеты позволяют подключаться к любой открытой </w:t>
+      </w:r>
+      <w:r>
+        <w:rPr>
+          <w:lang w:val="en-US"/>
+        </w:rPr>
+        <w:t>wi</w:t>
+      </w:r>
+      <w:r>
+        <w:t>-</w:t>
+      </w:r>
+      <w:r>
+        <w:rPr>
+          <w:lang w:val="en-US"/>
+        </w:rPr>
+        <w:t>fi</w:t>
+      </w:r>
+      <w:r>
+        <w:t xml:space="preserve"> </w:t>
+      </w:r>
+      <w:r>
+        <w:t xml:space="preserve">точке, тем самым создавая </w:t>
+      </w:r>
+      <w:r>
+        <w:rPr>
+          <w:lang w:val="en-US"/>
+        </w:rPr>
+        <w:t>TCP</w:t>
+      </w:r>
+      <w:r>
+        <w:t>-</w:t>
+      </w:r>
+      <w:r>
+        <w:t xml:space="preserve">окно. </w:t>
+      </w:r>
+    </w:p>
+    <w:p>
+      <w:pPr>
+        <w:tabs>
+          <w:tab w:val="left" w:pos="2175"/>
+        </w:tabs>
+        <w:spacing w:line="240" w:lineRule="auto"/>
+        <w:ind w:firstLine="709"/>
+        <w:jc w:val="both"/>
+      </w:pPr>
+    </w:p>
+    <w:p>
+      <w:pPr>
+        <w:tabs>
+          <w:tab w:val="left" w:pos="2175"/>
+        </w:tabs>
+        <w:spacing w:line="240" w:lineRule="auto"/>
+        <w:ind w:firstLine="709"/>
+        <w:jc w:val="center"/>
+      </w:pPr>
+      <w:r>
+        <w:t>[</w:t>
+      </w:r>
+      <w:r>
+        <w:t>много инфы про сокеты]</w:t>
+      </w:r>
+    </w:p>
+    <w:p>
+      <w:pPr>
+        <w:tabs>
+          <w:tab w:val="left" w:pos="2175"/>
+        </w:tabs>
+        <w:spacing w:line="240" w:lineRule="auto"/>
+        <w:ind w:firstLine="709"/>
+        <w:jc w:val="both"/>
+      </w:pPr>
+    </w:p>
+    <w:p>
+      <w:pPr>
+        <w:tabs>
+          <w:tab w:val="left" w:pos="2175"/>
+        </w:tabs>
+        <w:spacing w:line="240" w:lineRule="auto"/>
+        <w:ind w:firstLine="709"/>
+        <w:jc w:val="both"/>
+      </w:pPr>
+      <w:r>
+        <w:t>Подробнее о влиянии сокетов в разработке проекта рассмотрим в пункте 3.3</w:t>
+      </w:r>
+    </w:p>
+    <w:p>
+      <w:pPr>
+        <w:tabs>
+          <w:tab w:val="left" w:pos="2175"/>
+        </w:tabs>
+        <w:spacing w:line="240" w:lineRule="auto"/>
+        <w:ind w:firstLine="709"/>
+        <w:jc w:val="both"/>
+      </w:pPr>
+      <w:r>
+        <w:t>В данном дипломном проекте можно рассматривать аппаратную часть, как серверную часть, а программное средство – клиентская часть.</w:t>
+      </w:r>
+    </w:p>
+    <w:p>
+      <w:pPr>
+        <w:tabs>
+          <w:tab w:val="left" w:pos="2175"/>
+        </w:tabs>
+        <w:spacing w:line="240" w:lineRule="auto"/>
+        <w:ind w:firstLine="709"/>
+        <w:jc w:val="both"/>
+      </w:pPr>
+      <w:r>
+        <w:t>Рассмотрим следующий модуль – модуль управления.</w:t>
+      </w:r>
+    </w:p>
+    <w:p>
+      <w:pPr>
+        <w:tabs>
+          <w:tab w:val="left" w:pos="2175"/>
+        </w:tabs>
+        <w:spacing w:line="240" w:lineRule="auto"/>
+        <w:ind w:firstLine="709"/>
+        <w:jc w:val="both"/>
+      </w:pPr>
+      <w:r>
+        <w:t xml:space="preserve">Данный модуль представляет собой программный модуль, написанный как и вся клиентская часть, на языке </w:t>
+      </w:r>
+      <w:r>
+        <w:rPr>
+          <w:lang w:val="en-US"/>
+        </w:rPr>
+        <w:t>Python</w:t>
+      </w:r>
+      <w:r>
+        <w:t xml:space="preserve">. </w:t>
+      </w:r>
+      <w:r>
+        <w:t xml:space="preserve">Использование данного блока позволяет </w:t>
+      </w:r>
+      <w:r>
+        <w:t xml:space="preserve">отправлять команды модулю обработки данных, который в свою </w:t>
+      </w:r>
+      <w:r>
+        <w:lastRenderedPageBreak/>
+        <w:t>очередь определяет к чему относится данная команда – к модулю отображения или к аппаратной части.</w:t>
+      </w:r>
+    </w:p>
+    <w:p>
+      <w:pPr>
+        <w:tabs>
+          <w:tab w:val="left" w:pos="2175"/>
+        </w:tabs>
+        <w:spacing w:line="240" w:lineRule="auto"/>
+        <w:ind w:firstLine="709"/>
+        <w:jc w:val="both"/>
+      </w:pPr>
+      <w:r>
+        <w:t>Последний модуль – модуль отображения.</w:t>
+      </w:r>
+    </w:p>
+    <w:p>
+      <w:pPr>
+        <w:tabs>
+          <w:tab w:val="left" w:pos="2175"/>
+        </w:tabs>
+        <w:spacing w:line="240" w:lineRule="auto"/>
+        <w:ind w:firstLine="709"/>
+        <w:jc w:val="both"/>
+      </w:pPr>
+      <w:r>
+        <w:t>Использование данного модуля необходимо для отображения данных, чтобы пользователь понимал, что происходит и что команда, введенная им, повлияла на процесс работы устройства.</w:t>
+      </w:r>
+    </w:p>
+    <w:p>
+      <w:pPr>
+        <w:tabs>
+          <w:tab w:val="left" w:pos="2175"/>
+        </w:tabs>
+        <w:spacing w:line="240" w:lineRule="auto"/>
+        <w:ind w:firstLine="709"/>
+        <w:jc w:val="both"/>
+      </w:pPr>
+    </w:p>
+    <w:p>
+      <w:pPr>
+        <w:tabs>
+          <w:tab w:val="left" w:pos="2175"/>
+        </w:tabs>
+        <w:spacing w:line="240" w:lineRule="auto"/>
+        <w:ind w:firstLine="709"/>
+        <w:jc w:val="both"/>
+      </w:pPr>
+      <w:r>
+        <w:rPr>
+          <w:b/>
+        </w:rPr>
+        <w:t>3.2.1</w:t>
+      </w:r>
+      <w:r>
+        <w:t xml:space="preserve"> Архитектура </w:t>
+      </w:r>
+      <w:r>
+        <w:t xml:space="preserve">программной </w:t>
+      </w:r>
+      <w:r>
+        <w:t>части</w:t>
+      </w:r>
+    </w:p>
+    <w:p>
+      <w:pPr>
+        <w:tabs>
+          <w:tab w:val="left" w:pos="2175"/>
+        </w:tabs>
+        <w:spacing w:line="240" w:lineRule="auto"/>
+        <w:ind w:firstLine="709"/>
+      </w:pPr>
+    </w:p>
+    <w:p>
+      <w:pPr>
+        <w:tabs>
+          <w:tab w:val="left" w:pos="2175"/>
+        </w:tabs>
+        <w:spacing w:line="240" w:lineRule="auto"/>
+        <w:ind w:firstLine="709"/>
+        <w:jc w:val="center"/>
+      </w:pPr>
+      <w:r>
+        <w:t>[</w:t>
+      </w:r>
+      <w:r>
+        <w:t>картинка со связью блоков</w:t>
+      </w:r>
+      <w:r>
+        <w:t>]</w:t>
+      </w:r>
+    </w:p>
+    <w:p>
+      <w:pPr>
+        <w:tabs>
+          <w:tab w:val="left" w:pos="2175"/>
+        </w:tabs>
+        <w:spacing w:line="240" w:lineRule="auto"/>
+        <w:ind w:firstLine="709"/>
+        <w:jc w:val="center"/>
+      </w:pPr>
+      <w:r>
+        <w:t>[</w:t>
+      </w:r>
+      <w:r>
+        <w:t>рассказать про установление соединения, через регулярку</w:t>
+      </w:r>
+      <w:r>
+        <w:t>]</w:t>
+      </w:r>
+      <w:r>
+        <w:t xml:space="preserve"> </w:t>
+      </w:r>
+    </w:p>
+    <w:p>
+      <w:pPr>
+        <w:tabs>
+          <w:tab w:val="left" w:pos="2175"/>
+        </w:tabs>
+        <w:spacing w:line="240" w:lineRule="auto"/>
+        <w:ind w:firstLine="709"/>
+        <w:jc w:val="center"/>
+      </w:pPr>
+    </w:p>
+    <w:p>
+      <w:pPr>
+        <w:tabs>
+          <w:tab w:val="left" w:pos="2175"/>
+        </w:tabs>
+        <w:spacing w:line="240" w:lineRule="auto"/>
+        <w:ind w:firstLine="709"/>
+        <w:jc w:val="both"/>
+      </w:pPr>
+      <w:r>
+        <w:rPr>
+          <w:b/>
+        </w:rPr>
+        <w:t xml:space="preserve">3.3 </w:t>
+      </w:r>
+      <w:r>
+        <w:t>Архитектура проекта</w:t>
+      </w:r>
+    </w:p>
+    <w:p>
+      <w:pPr>
+        <w:tabs>
+          <w:tab w:val="left" w:pos="2175"/>
+        </w:tabs>
+        <w:spacing w:line="240" w:lineRule="auto"/>
+        <w:ind w:firstLine="709"/>
+        <w:jc w:val="both"/>
+      </w:pPr>
+    </w:p>
+    <w:p>
+      <w:pPr>
+        <w:tabs>
+          <w:tab w:val="left" w:pos="2175"/>
+        </w:tabs>
+        <w:spacing w:line="240" w:lineRule="auto"/>
+        <w:ind w:firstLine="709"/>
+        <w:jc w:val="center"/>
+      </w:pPr>
+      <w:r>
+        <w:t>[</w:t>
+      </w:r>
+      <w:r>
+        <w:t xml:space="preserve">картинка с </w:t>
+      </w:r>
+      <w:r>
+        <w:rPr>
+          <w:lang w:val="en-US"/>
+        </w:rPr>
+        <w:t>TCP</w:t>
+      </w:r>
+      <w:r>
+        <w:t xml:space="preserve"> </w:t>
+      </w:r>
+      <w:r>
+        <w:t>окном</w:t>
+      </w:r>
+      <w:r>
+        <w:t>]</w:t>
+      </w:r>
+    </w:p>
+    <w:p>
+      <w:pPr>
+        <w:tabs>
+          <w:tab w:val="left" w:pos="2175"/>
+        </w:tabs>
+        <w:spacing w:line="240" w:lineRule="auto"/>
+        <w:ind w:firstLine="709"/>
+        <w:jc w:val="center"/>
+      </w:pPr>
+    </w:p>
+    <w:p>
+      <w:pPr>
+        <w:tabs>
+          <w:tab w:val="left" w:pos="2175"/>
+        </w:tabs>
+        <w:spacing w:line="240" w:lineRule="auto"/>
+        <w:ind w:firstLine="709"/>
+        <w:jc w:val="center"/>
+      </w:pPr>
+      <w:r>
+        <w:t>[картинка со связью программной и аппаратной части</w:t>
+      </w:r>
+      <w:r>
+        <w:t>]</w:t>
+      </w:r>
+    </w:p>
+    <w:p>
+      <w:pPr>
+        <w:tabs>
+          <w:tab w:val="left" w:pos="2175"/>
+        </w:tabs>
+        <w:spacing w:line="240" w:lineRule="auto"/>
+        <w:ind w:firstLine="709"/>
+        <w:jc w:val="both"/>
+      </w:pPr>
+    </w:p>
+    <w:p>
+      <w:pPr>
+        <w:tabs>
+          <w:tab w:val="left" w:pos="2175"/>
+        </w:tabs>
+        <w:spacing w:line="240" w:lineRule="auto"/>
+        <w:ind w:firstLine="709"/>
+        <w:jc w:val="both"/>
+      </w:pPr>
+      <w:r>
+        <w:rPr>
+          <w:b/>
+        </w:rPr>
+        <w:t>3.4</w:t>
+      </w:r>
+      <w:r>
+        <w:rPr>
+          <w:b/>
+        </w:rPr>
+        <w:t xml:space="preserve"> </w:t>
+      </w:r>
+      <w:r>
+        <w:t>Разработка диаграммы вариантов использования</w:t>
+      </w:r>
     </w:p>
     <w:sectPr>
       <w:pgSz w:w="11906" w:h="16838"/>
@@ -4320,16 +5358,16 @@
     </w:lvl>
   </w:abstractNum>
   <w:abstractNum w:abstractNumId="2">
-    <w:nsid w:val="7D562E87"/>
+    <w:nsid w:val="7353118E"/>
     <w:multiLevelType w:val="hybridMultilevel"/>
-    <w:tmpl w:val="41A24490"/>
+    <w:tmpl w:val="6F102890"/>
     <w:lvl w:ilvl="0" w:tplc="2CDAF12A">
       <w:start w:val="1"/>
       <w:numFmt w:val="bullet"/>
       <w:lvlText w:val=""/>
       <w:lvlJc w:val="left"/>
       <w:pPr>
-        <w:ind w:left="1428" w:hanging="360"/>
+        <w:ind w:left="1429" w:hanging="360"/>
       </w:pPr>
       <w:rPr>
         <w:rFonts w:ascii="Symbol" w:hAnsi="Symbol" w:hint="default"/>
@@ -4341,7 +5379,7 @@
       <w:lvlText w:val="o"/>
       <w:lvlJc w:val="left"/>
       <w:pPr>
-        <w:ind w:left="2148" w:hanging="360"/>
+        <w:ind w:left="2149" w:hanging="360"/>
       </w:pPr>
       <w:rPr>
         <w:rFonts w:ascii="Courier New" w:hAnsi="Courier New" w:cs="Courier New" w:hint="default"/>
@@ -4353,7 +5391,7 @@
       <w:lvlText w:val=""/>
       <w:lvlJc w:val="left"/>
       <w:pPr>
-        <w:ind w:left="2868" w:hanging="360"/>
+        <w:ind w:left="2869" w:hanging="360"/>
       </w:pPr>
       <w:rPr>
         <w:rFonts w:ascii="Wingdings" w:hAnsi="Wingdings" w:hint="default"/>
@@ -4365,7 +5403,7 @@
       <w:lvlText w:val=""/>
       <w:lvlJc w:val="left"/>
       <w:pPr>
-        <w:ind w:left="3588" w:hanging="360"/>
+        <w:ind w:left="3589" w:hanging="360"/>
       </w:pPr>
       <w:rPr>
         <w:rFonts w:ascii="Symbol" w:hAnsi="Symbol" w:hint="default"/>
@@ -4377,7 +5415,7 @@
       <w:lvlText w:val="o"/>
       <w:lvlJc w:val="left"/>
       <w:pPr>
-        <w:ind w:left="4308" w:hanging="360"/>
+        <w:ind w:left="4309" w:hanging="360"/>
       </w:pPr>
       <w:rPr>
         <w:rFonts w:ascii="Courier New" w:hAnsi="Courier New" w:cs="Courier New" w:hint="default"/>
@@ -4389,7 +5427,7 @@
       <w:lvlText w:val=""/>
       <w:lvlJc w:val="left"/>
       <w:pPr>
-        <w:ind w:left="5028" w:hanging="360"/>
+        <w:ind w:left="5029" w:hanging="360"/>
       </w:pPr>
       <w:rPr>
         <w:rFonts w:ascii="Wingdings" w:hAnsi="Wingdings" w:hint="default"/>
@@ -4401,7 +5439,7 @@
       <w:lvlText w:val=""/>
       <w:lvlJc w:val="left"/>
       <w:pPr>
-        <w:ind w:left="5748" w:hanging="360"/>
+        <w:ind w:left="5749" w:hanging="360"/>
       </w:pPr>
       <w:rPr>
         <w:rFonts w:ascii="Symbol" w:hAnsi="Symbol" w:hint="default"/>
@@ -4413,7 +5451,7 @@
       <w:lvlText w:val="o"/>
       <w:lvlJc w:val="left"/>
       <w:pPr>
-        <w:ind w:left="6468" w:hanging="360"/>
+        <w:ind w:left="6469" w:hanging="360"/>
       </w:pPr>
       <w:rPr>
         <w:rFonts w:ascii="Courier New" w:hAnsi="Courier New" w:cs="Courier New" w:hint="default"/>
@@ -4425,6 +5463,119 @@
       <w:lvlText w:val=""/>
       <w:lvlJc w:val="left"/>
       <w:pPr>
+        <w:ind w:left="7189" w:hanging="360"/>
+      </w:pPr>
+      <w:rPr>
+        <w:rFonts w:ascii="Wingdings" w:hAnsi="Wingdings" w:hint="default"/>
+      </w:rPr>
+    </w:lvl>
+  </w:abstractNum>
+  <w:abstractNum w:abstractNumId="3">
+    <w:nsid w:val="7D562E87"/>
+    <w:multiLevelType w:val="hybridMultilevel"/>
+    <w:tmpl w:val="41A24490"/>
+    <w:lvl w:ilvl="0" w:tplc="2CDAF12A">
+      <w:start w:val="1"/>
+      <w:numFmt w:val="bullet"/>
+      <w:lvlText w:val=""/>
+      <w:lvlJc w:val="left"/>
+      <w:pPr>
+        <w:ind w:left="1428" w:hanging="360"/>
+      </w:pPr>
+      <w:rPr>
+        <w:rFonts w:ascii="Symbol" w:hAnsi="Symbol" w:hint="default"/>
+      </w:rPr>
+    </w:lvl>
+    <w:lvl w:ilvl="1" w:tplc="04190003" w:tentative="1">
+      <w:start w:val="1"/>
+      <w:numFmt w:val="bullet"/>
+      <w:lvlText w:val="o"/>
+      <w:lvlJc w:val="left"/>
+      <w:pPr>
+        <w:ind w:left="2148" w:hanging="360"/>
+      </w:pPr>
+      <w:rPr>
+        <w:rFonts w:ascii="Courier New" w:hAnsi="Courier New" w:cs="Courier New" w:hint="default"/>
+      </w:rPr>
+    </w:lvl>
+    <w:lvl w:ilvl="2" w:tplc="04190005" w:tentative="1">
+      <w:start w:val="1"/>
+      <w:numFmt w:val="bullet"/>
+      <w:lvlText w:val=""/>
+      <w:lvlJc w:val="left"/>
+      <w:pPr>
+        <w:ind w:left="2868" w:hanging="360"/>
+      </w:pPr>
+      <w:rPr>
+        <w:rFonts w:ascii="Wingdings" w:hAnsi="Wingdings" w:hint="default"/>
+      </w:rPr>
+    </w:lvl>
+    <w:lvl w:ilvl="3" w:tplc="04190001" w:tentative="1">
+      <w:start w:val="1"/>
+      <w:numFmt w:val="bullet"/>
+      <w:lvlText w:val=""/>
+      <w:lvlJc w:val="left"/>
+      <w:pPr>
+        <w:ind w:left="3588" w:hanging="360"/>
+      </w:pPr>
+      <w:rPr>
+        <w:rFonts w:ascii="Symbol" w:hAnsi="Symbol" w:hint="default"/>
+      </w:rPr>
+    </w:lvl>
+    <w:lvl w:ilvl="4" w:tplc="04190003" w:tentative="1">
+      <w:start w:val="1"/>
+      <w:numFmt w:val="bullet"/>
+      <w:lvlText w:val="o"/>
+      <w:lvlJc w:val="left"/>
+      <w:pPr>
+        <w:ind w:left="4308" w:hanging="360"/>
+      </w:pPr>
+      <w:rPr>
+        <w:rFonts w:ascii="Courier New" w:hAnsi="Courier New" w:cs="Courier New" w:hint="default"/>
+      </w:rPr>
+    </w:lvl>
+    <w:lvl w:ilvl="5" w:tplc="04190005" w:tentative="1">
+      <w:start w:val="1"/>
+      <w:numFmt w:val="bullet"/>
+      <w:lvlText w:val=""/>
+      <w:lvlJc w:val="left"/>
+      <w:pPr>
+        <w:ind w:left="5028" w:hanging="360"/>
+      </w:pPr>
+      <w:rPr>
+        <w:rFonts w:ascii="Wingdings" w:hAnsi="Wingdings" w:hint="default"/>
+      </w:rPr>
+    </w:lvl>
+    <w:lvl w:ilvl="6" w:tplc="04190001" w:tentative="1">
+      <w:start w:val="1"/>
+      <w:numFmt w:val="bullet"/>
+      <w:lvlText w:val=""/>
+      <w:lvlJc w:val="left"/>
+      <w:pPr>
+        <w:ind w:left="5748" w:hanging="360"/>
+      </w:pPr>
+      <w:rPr>
+        <w:rFonts w:ascii="Symbol" w:hAnsi="Symbol" w:hint="default"/>
+      </w:rPr>
+    </w:lvl>
+    <w:lvl w:ilvl="7" w:tplc="04190003" w:tentative="1">
+      <w:start w:val="1"/>
+      <w:numFmt w:val="bullet"/>
+      <w:lvlText w:val="o"/>
+      <w:lvlJc w:val="left"/>
+      <w:pPr>
+        <w:ind w:left="6468" w:hanging="360"/>
+      </w:pPr>
+      <w:rPr>
+        <w:rFonts w:ascii="Courier New" w:hAnsi="Courier New" w:cs="Courier New" w:hint="default"/>
+      </w:rPr>
+    </w:lvl>
+    <w:lvl w:ilvl="8" w:tplc="04190005" w:tentative="1">
+      <w:start w:val="1"/>
+      <w:numFmt w:val="bullet"/>
+      <w:lvlText w:val=""/>
+      <w:lvlJc w:val="left"/>
+      <w:pPr>
         <w:ind w:left="7188" w:hanging="360"/>
       </w:pPr>
       <w:rPr>
@@ -4433,13 +5584,16 @@
     </w:lvl>
   </w:abstractNum>
   <w:num w:numId="1">
-    <w:abstractNumId w:val="2"/>
+    <w:abstractNumId w:val="3"/>
   </w:num>
   <w:num w:numId="2">
     <w:abstractNumId w:val="1"/>
   </w:num>
   <w:num w:numId="3">
     <w:abstractNumId w:val="0"/>
+  </w:num>
+  <w:num w:numId="4">
+    <w:abstractNumId w:val="2"/>
   </w:num>
 </w:numbering>
 </file>
@@ -4849,7 +6003,6 @@
   <w:style w:type="character" w:default="1" w:styleId="a0">
     <w:name w:val="Default Paragraph Font"/>
     <w:uiPriority w:val="1"/>
-    <w:semiHidden/>
     <w:unhideWhenUsed/>
   </w:style>
   <w:style w:type="table" w:default="1" w:styleId="a1">
@@ -5255,7 +6408,7 @@
 </file>
 
 <file path=customXml/itemProps1.xml><?xml version="1.0" encoding="utf-8"?>
-<ds:datastoreItem xmlns:ds="http://schemas.openxmlformats.org/officeDocument/2006/customXml" ds:itemID="{0113238F-7364-4E82-9429-A755C1D3B209}">
+<ds:datastoreItem xmlns:ds="http://schemas.openxmlformats.org/officeDocument/2006/customXml" ds:itemID="{285D0509-6F58-4647-82F0-DA09BBA91141}">
   <ds:schemaRefs>
     <ds:schemaRef ds:uri="http://schemas.openxmlformats.org/officeDocument/2006/bibliography"/>
   </ds:schemaRefs>

</xml_diff>

<commit_message>
func in progress 3
</commit_message>
<xml_diff>
--- a/docs/3. Функциональное проектирование.docx
+++ b/docs/3. Функциональное проектирование.docx
@@ -3623,20 +3623,34 @@
         <w:jc w:val="both"/>
       </w:pPr>
       <w:r>
-        <w:t>Данный блок представляет собой обычный бокс с 3-мя аккумуляторами, дающий на выходе 9В и обеспечивающий надежным и долгим питанием все устройство.</w:t>
-      </w:r>
-    </w:p>
-    <w:p>
-      <w:pPr>
-        <w:tabs>
-          <w:tab w:val="left" w:pos="2175"/>
-        </w:tabs>
-        <w:spacing w:line="240" w:lineRule="auto"/>
-        <w:ind w:firstLine="709"/>
-        <w:jc w:val="both"/>
-      </w:pPr>
-      <w:r>
-        <w:t>На рисунке 3.5 изображен бокс с 3-мя аккумуляторами</w:t>
+        <w:t xml:space="preserve">Данный блок представляет собой обычный бокс с </w:t>
+      </w:r>
+      <w:r>
+        <w:t>4</w:t>
+      </w:r>
+      <w:bookmarkStart w:id="0" w:name="_GoBack"/>
+      <w:bookmarkEnd w:id="0"/>
+      <w:r>
+        <w:t>-мя аккумуляторами, дающий на выходе 9В и обеспечивающий надежным и долгим питанием все устройство.</w:t>
+      </w:r>
+    </w:p>
+    <w:p>
+      <w:pPr>
+        <w:tabs>
+          <w:tab w:val="left" w:pos="2175"/>
+        </w:tabs>
+        <w:spacing w:line="240" w:lineRule="auto"/>
+        <w:ind w:firstLine="709"/>
+        <w:jc w:val="both"/>
+      </w:pPr>
+      <w:r>
+        <w:t>На рисунке 3.5 изображен бокс с</w:t>
+      </w:r>
+      <w:r>
+        <w:t xml:space="preserve"> 4</w:t>
+      </w:r>
+      <w:r>
+        <w:t>-мя аккумуляторами</w:t>
       </w:r>
       <w:r>
         <w:t xml:space="preserve"> и разъемом для подключения к </w:t>
@@ -4345,17 +4359,62 @@
         </w:tabs>
         <w:spacing w:line="240" w:lineRule="auto"/>
         <w:ind w:firstLine="709"/>
+      </w:pPr>
+      <w:r>
+        <w:t>Архитектура аппаратной части представлена на рисунке 3.7</w:t>
+      </w:r>
+    </w:p>
+    <w:p>
+      <w:pPr>
+        <w:tabs>
+          <w:tab w:val="left" w:pos="2175"/>
+        </w:tabs>
+        <w:spacing w:line="240" w:lineRule="auto"/>
+        <w:ind w:firstLine="709"/>
         <w:jc w:val="center"/>
-      </w:pPr>
-      <w:r>
-        <w:t>[</w:t>
-      </w:r>
-      <w:r>
-        <w:t>картинка со связью блоков</w:t>
-      </w:r>
-      <w:r>
-        <w:t>]</w:t>
-      </w:r>
+        <w:rPr>
+          <w:lang w:val="en-US"/>
+        </w:rPr>
+      </w:pPr>
+      <w:r>
+        <w:object w:dxaOrig="6321" w:dyaOrig="5755">
+          <v:shapetype id="_x0000_t75" coordsize="21600,21600" o:spt="75" o:preferrelative="t" path="m@4@5l@4@11@9@11@9@5xe" filled="f" stroked="f">
+            <v:stroke joinstyle="miter"/>
+            <v:formulas>
+              <v:f eqn="if lineDrawn pixelLineWidth 0"/>
+              <v:f eqn="sum @0 1 0"/>
+              <v:f eqn="sum 0 0 @1"/>
+              <v:f eqn="prod @2 1 2"/>
+              <v:f eqn="prod @3 21600 pixelWidth"/>
+              <v:f eqn="prod @3 21600 pixelHeight"/>
+              <v:f eqn="sum @0 0 1"/>
+              <v:f eqn="prod @6 1 2"/>
+              <v:f eqn="prod @7 21600 pixelWidth"/>
+              <v:f eqn="sum @8 21600 0"/>
+              <v:f eqn="prod @7 21600 pixelHeight"/>
+              <v:f eqn="sum @10 21600 0"/>
+            </v:formulas>
+            <v:path o:extrusionok="f" gradientshapeok="t" o:connecttype="rect"/>
+            <o:lock v:ext="edit" aspectratio="t"/>
+          </v:shapetype>
+          <v:shape id="_x0000_i1025" type="#_x0000_t75" style="width:345.75pt;height:315.75pt" o:ole="">
+            <v:imagedata r:id="rId14" o:title=""/>
+          </v:shape>
+          <o:OLEObject Type="Embed" ProgID="Visio.Drawing.11" ShapeID="_x0000_i1025" DrawAspect="Content" ObjectID="_1588283115" r:id="rId15"/>
+        </w:object>
+      </w:r>
+    </w:p>
+    <w:p>
+      <w:pPr>
+        <w:tabs>
+          <w:tab w:val="left" w:pos="2175"/>
+        </w:tabs>
+        <w:spacing w:line="240" w:lineRule="auto"/>
+        <w:ind w:firstLine="709"/>
+        <w:rPr>
+          <w:b/>
+        </w:rPr>
+      </w:pPr>
     </w:p>
     <w:p>
       <w:pPr>
@@ -4366,6 +4425,80 @@
         <w:ind w:firstLine="709"/>
         <w:jc w:val="center"/>
       </w:pPr>
+      <w:r>
+        <w:t>Рисунок</w:t>
+      </w:r>
+      <w:r>
+        <w:t xml:space="preserve"> 3.7 </w:t>
+      </w:r>
+      <w:r>
+        <w:t>–</w:t>
+      </w:r>
+      <w:r>
+        <w:t xml:space="preserve"> Архитектура аппаратной части</w:t>
+      </w:r>
+    </w:p>
+    <w:p>
+      <w:pPr>
+        <w:tabs>
+          <w:tab w:val="left" w:pos="2175"/>
+        </w:tabs>
+        <w:spacing w:line="240" w:lineRule="auto"/>
+        <w:ind w:firstLine="709"/>
+      </w:pPr>
+    </w:p>
+    <w:p>
+      <w:pPr>
+        <w:tabs>
+          <w:tab w:val="left" w:pos="2175"/>
+        </w:tabs>
+        <w:spacing w:line="240" w:lineRule="auto"/>
+        <w:ind w:firstLine="709"/>
+        <w:jc w:val="both"/>
+      </w:pPr>
+      <w:r>
+        <w:t xml:space="preserve">Клиентом в данной архитектуре выступает пользователь, который подключается к главному контроллеру через </w:t>
+      </w:r>
+      <w:r>
+        <w:rPr>
+          <w:lang w:val="en-US"/>
+        </w:rPr>
+        <w:t>USB</w:t>
+      </w:r>
+      <w:r>
+        <w:t>-</w:t>
+      </w:r>
+      <w:r>
+        <w:t>кабель. Далее на компьютере он выбирает конкретный порт, к кот</w:t>
+      </w:r>
+      <w:r>
+        <w:t xml:space="preserve">орому присоединено устройство. После того, как пользователь подключился </w:t>
+      </w:r>
+      <w:r>
+        <w:t>–</w:t>
+      </w:r>
+      <w:r>
+        <w:t xml:space="preserve"> он может конфигурировать устройство. Конфигурация происходит через терминал или другие программные средства.</w:t>
+      </w:r>
+    </w:p>
+    <w:p>
+      <w:pPr>
+        <w:tabs>
+          <w:tab w:val="left" w:pos="2175"/>
+        </w:tabs>
+        <w:spacing w:line="240" w:lineRule="auto"/>
+        <w:ind w:firstLine="709"/>
+        <w:jc w:val="both"/>
+      </w:pPr>
+      <w:r>
+        <w:t xml:space="preserve">Остальные модули </w:t>
+      </w:r>
+      <w:r>
+        <w:t xml:space="preserve">и их взаимодействие с главным контроллером </w:t>
+      </w:r>
+      <w:r>
+        <w:t>были рассмотрены выше.</w:t>
+      </w:r>
     </w:p>
     <w:p>
       <w:pPr>
@@ -4430,59 +4563,59 @@
         <w:jc w:val="both"/>
       </w:pPr>
       <w:r>
+        <w:t>– Модуль обмена данными. Используется для обмена и обработки данных между программной и аппаратной частью.</w:t>
+      </w:r>
+    </w:p>
+    <w:p>
+      <w:pPr>
+        <w:tabs>
+          <w:tab w:val="left" w:pos="2175"/>
+        </w:tabs>
+        <w:spacing w:line="240" w:lineRule="auto"/>
+        <w:ind w:firstLine="709"/>
+        <w:jc w:val="both"/>
+      </w:pPr>
+      <w:r>
+        <w:t>– Модуль управления. Представляет собой модуль, который отвечает за ввод команд на стороне клиента.</w:t>
+      </w:r>
+    </w:p>
+    <w:p>
+      <w:pPr>
+        <w:tabs>
+          <w:tab w:val="left" w:pos="2175"/>
+        </w:tabs>
+        <w:spacing w:line="240" w:lineRule="auto"/>
+        <w:ind w:firstLine="709"/>
+        <w:jc w:val="both"/>
+      </w:pPr>
+      <w:r>
+        <w:t>– Модуль отображения данных. Используется для вывода получаемой информации от центрального контроллера.</w:t>
+      </w:r>
+    </w:p>
+    <w:p>
+      <w:pPr>
+        <w:tabs>
+          <w:tab w:val="left" w:pos="2175"/>
+        </w:tabs>
+        <w:spacing w:line="240" w:lineRule="auto"/>
+        <w:ind w:firstLine="709"/>
+        <w:jc w:val="both"/>
+      </w:pPr>
+      <w:r>
+        <w:t>Рассмотрим модуль обмена данными.</w:t>
+      </w:r>
+    </w:p>
+    <w:p>
+      <w:pPr>
+        <w:tabs>
+          <w:tab w:val="left" w:pos="2175"/>
+        </w:tabs>
+        <w:spacing w:line="240" w:lineRule="auto"/>
+        <w:ind w:firstLine="709"/>
+        <w:jc w:val="both"/>
+      </w:pPr>
+      <w:r>
         <w:lastRenderedPageBreak/>
-        <w:t>– Модуль обмена данными. Используется для обмена и обработки данных между программной и аппаратной частью.</w:t>
-      </w:r>
-    </w:p>
-    <w:p>
-      <w:pPr>
-        <w:tabs>
-          <w:tab w:val="left" w:pos="2175"/>
-        </w:tabs>
-        <w:spacing w:line="240" w:lineRule="auto"/>
-        <w:ind w:firstLine="709"/>
-        <w:jc w:val="both"/>
-      </w:pPr>
-      <w:r>
-        <w:t>– Модуль управления. Представляет собой модуль, который отвечает за ввод команд на стороне клиента.</w:t>
-      </w:r>
-    </w:p>
-    <w:p>
-      <w:pPr>
-        <w:tabs>
-          <w:tab w:val="left" w:pos="2175"/>
-        </w:tabs>
-        <w:spacing w:line="240" w:lineRule="auto"/>
-        <w:ind w:firstLine="709"/>
-        <w:jc w:val="both"/>
-      </w:pPr>
-      <w:r>
-        <w:t>– Модуль отображения данных. Используется для вывода получаемой информации от центрального контроллера.</w:t>
-      </w:r>
-    </w:p>
-    <w:p>
-      <w:pPr>
-        <w:tabs>
-          <w:tab w:val="left" w:pos="2175"/>
-        </w:tabs>
-        <w:spacing w:line="240" w:lineRule="auto"/>
-        <w:ind w:firstLine="709"/>
-        <w:jc w:val="both"/>
-      </w:pPr>
-      <w:r>
-        <w:t>Рассмотрим модуль обмена данными.</w:t>
-      </w:r>
-    </w:p>
-    <w:p>
-      <w:pPr>
-        <w:tabs>
-          <w:tab w:val="left" w:pos="2175"/>
-        </w:tabs>
-        <w:spacing w:line="240" w:lineRule="auto"/>
-        <w:ind w:firstLine="709"/>
-        <w:jc w:val="both"/>
-      </w:pPr>
-      <w:r>
         <w:t>Использование данного модуля является ключевым звеном в объединении в одно целое аппаратной и программной части.</w:t>
       </w:r>
       <w:r>
@@ -4537,7 +4670,7 @@
         <w:t>На рисунке 3.</w:t>
       </w:r>
       <w:r>
-        <w:t>7</w:t>
+        <w:t>8</w:t>
       </w:r>
       <w:r>
         <w:t xml:space="preserve"> и</w:t>
@@ -4592,7 +4725,7 @@
                     </pic:cNvPicPr>
                   </pic:nvPicPr>
                   <pic:blipFill rotWithShape="1">
-                    <a:blip r:embed="rId14">
+                    <a:blip r:embed="rId16">
                       <a:extLst>
                         <a:ext uri="{28A0092B-C50C-407E-A947-70E740481C1C}">
                           <a14:useLocalDpi xmlns:a14="http://schemas.microsoft.com/office/drawing/2010/main" val="0"/>
@@ -4653,10 +4786,8 @@
         <w:t>Рисунок 3.</w:t>
       </w:r>
       <w:r>
-        <w:t>7</w:t>
-      </w:r>
-      <w:bookmarkStart w:id="0" w:name="_GoBack"/>
-      <w:bookmarkEnd w:id="0"/>
+        <w:t>8</w:t>
+      </w:r>
       <w:r>
         <w:t xml:space="preserve"> – </w:t>
       </w:r>
@@ -4729,6 +4860,150 @@
         <w:ind w:firstLine="709"/>
         <w:jc w:val="both"/>
       </w:pPr>
+      <w:r>
+        <w:t>Подробнее о влиянии сокетов в разработке</w:t>
+      </w:r>
+      <w:r>
+        <w:t xml:space="preserve"> проекта рассмотрим в пункте 3.2.2</w:t>
+      </w:r>
+    </w:p>
+    <w:p>
+      <w:pPr>
+        <w:tabs>
+          <w:tab w:val="left" w:pos="2175"/>
+        </w:tabs>
+        <w:spacing w:line="240" w:lineRule="auto"/>
+        <w:ind w:firstLine="709"/>
+        <w:jc w:val="both"/>
+      </w:pPr>
+      <w:r>
+        <w:t>В данном дипломном проекте можно рассматривать аппаратную часть, как серверную часть, а программное средство – клиентская часть.</w:t>
+      </w:r>
+    </w:p>
+    <w:p>
+      <w:pPr>
+        <w:tabs>
+          <w:tab w:val="left" w:pos="2175"/>
+        </w:tabs>
+        <w:spacing w:line="240" w:lineRule="auto"/>
+        <w:ind w:firstLine="709"/>
+        <w:jc w:val="both"/>
+      </w:pPr>
+      <w:r>
+        <w:t>Рассмотрим следующий модуль – модуль управления.</w:t>
+      </w:r>
+    </w:p>
+    <w:p>
+      <w:pPr>
+        <w:tabs>
+          <w:tab w:val="left" w:pos="2175"/>
+        </w:tabs>
+        <w:spacing w:line="240" w:lineRule="auto"/>
+        <w:ind w:firstLine="709"/>
+        <w:jc w:val="both"/>
+      </w:pPr>
+      <w:r>
+        <w:t xml:space="preserve">Данный модуль представляет собой программный модуль, написанный как и вся клиентская часть, на языке </w:t>
+      </w:r>
+      <w:r>
+        <w:rPr>
+          <w:lang w:val="en-US"/>
+        </w:rPr>
+        <w:t>Python</w:t>
+      </w:r>
+      <w:r>
+        <w:t xml:space="preserve">. </w:t>
+      </w:r>
+      <w:r>
+        <w:t xml:space="preserve">Использование данного блока позволяет </w:t>
+      </w:r>
+      <w:r>
+        <w:t>отправлять команды модулю обработки данных, который в свою очередь определяет к чему относится данная команда – к модулю отображения или к аппаратной части.</w:t>
+      </w:r>
+    </w:p>
+    <w:p>
+      <w:pPr>
+        <w:tabs>
+          <w:tab w:val="left" w:pos="2175"/>
+        </w:tabs>
+        <w:spacing w:line="240" w:lineRule="auto"/>
+        <w:ind w:firstLine="709"/>
+        <w:jc w:val="both"/>
+      </w:pPr>
+      <w:r>
+        <w:t>Последний модуль – модуль отображения.</w:t>
+      </w:r>
+    </w:p>
+    <w:p>
+      <w:pPr>
+        <w:tabs>
+          <w:tab w:val="left" w:pos="2175"/>
+        </w:tabs>
+        <w:spacing w:line="240" w:lineRule="auto"/>
+        <w:ind w:firstLine="709"/>
+        <w:jc w:val="both"/>
+      </w:pPr>
+      <w:r>
+        <w:t>Использование данного модуля необходимо для отображения данных, чтобы пользователь понимал, что происходит и что команда, введенная им, повлияла на процесс работы устройства.</w:t>
+      </w:r>
+    </w:p>
+    <w:p>
+      <w:pPr>
+        <w:tabs>
+          <w:tab w:val="left" w:pos="2175"/>
+        </w:tabs>
+        <w:spacing w:line="240" w:lineRule="auto"/>
+        <w:ind w:firstLine="709"/>
+        <w:jc w:val="both"/>
+      </w:pPr>
+    </w:p>
+    <w:p>
+      <w:pPr>
+        <w:tabs>
+          <w:tab w:val="left" w:pos="2175"/>
+        </w:tabs>
+        <w:spacing w:line="240" w:lineRule="auto"/>
+        <w:ind w:firstLine="709"/>
+        <w:jc w:val="both"/>
+      </w:pPr>
+      <w:r>
+        <w:rPr>
+          <w:b/>
+        </w:rPr>
+        <w:t>3.2.1</w:t>
+      </w:r>
+      <w:r>
+        <w:t xml:space="preserve"> Архитектура </w:t>
+      </w:r>
+      <w:r>
+        <w:t xml:space="preserve">программной </w:t>
+      </w:r>
+      <w:r>
+        <w:t>части</w:t>
+      </w:r>
+    </w:p>
+    <w:p>
+      <w:pPr>
+        <w:tabs>
+          <w:tab w:val="left" w:pos="2175"/>
+        </w:tabs>
+        <w:spacing w:line="240" w:lineRule="auto"/>
+        <w:ind w:firstLine="709"/>
+        <w:jc w:val="both"/>
+      </w:pPr>
+    </w:p>
+    <w:p>
+      <w:pPr>
+        <w:tabs>
+          <w:tab w:val="left" w:pos="2175"/>
+        </w:tabs>
+        <w:spacing w:line="240" w:lineRule="auto"/>
+        <w:ind w:firstLine="709"/>
+        <w:jc w:val="both"/>
+      </w:pPr>
+      <w:r>
+        <w:t>Архитектура программной части изображена на рисунке 3.9</w:t>
+      </w:r>
     </w:p>
     <w:p>
       <w:pPr>
@@ -4740,203 +5015,665 @@
         <w:jc w:val="center"/>
       </w:pPr>
       <w:r>
+        <w:object w:dxaOrig="6606" w:dyaOrig="6208">
+          <v:shape id="_x0000_i1026" type="#_x0000_t75" style="width:363.75pt;height:342pt" o:ole="">
+            <v:imagedata r:id="rId17" o:title=""/>
+          </v:shape>
+          <o:OLEObject Type="Embed" ProgID="Visio.Drawing.11" ShapeID="_x0000_i1026" DrawAspect="Content" ObjectID="_1588283116" r:id="rId18"/>
+        </w:object>
+      </w:r>
+    </w:p>
+    <w:p>
+      <w:pPr>
+        <w:tabs>
+          <w:tab w:val="left" w:pos="2175"/>
+        </w:tabs>
+        <w:spacing w:line="240" w:lineRule="auto"/>
+        <w:ind w:firstLine="709"/>
+        <w:jc w:val="center"/>
+      </w:pPr>
+    </w:p>
+    <w:p>
+      <w:pPr>
+        <w:tabs>
+          <w:tab w:val="left" w:pos="2175"/>
+        </w:tabs>
+        <w:spacing w:line="240" w:lineRule="auto"/>
+        <w:ind w:firstLine="709"/>
+        <w:jc w:val="center"/>
+      </w:pPr>
+      <w:r>
+        <w:t xml:space="preserve">Рисунок 3.9 </w:t>
+      </w:r>
+      <w:r>
+        <w:t>–</w:t>
+      </w:r>
+      <w:r>
+        <w:t xml:space="preserve"> Архитектура программной части</w:t>
+      </w:r>
+    </w:p>
+    <w:p>
+      <w:pPr>
+        <w:tabs>
+          <w:tab w:val="left" w:pos="2175"/>
+        </w:tabs>
+        <w:spacing w:line="240" w:lineRule="auto"/>
+        <w:ind w:firstLine="709"/>
+      </w:pPr>
+    </w:p>
+    <w:p>
+      <w:pPr>
+        <w:tabs>
+          <w:tab w:val="left" w:pos="2175"/>
+        </w:tabs>
+        <w:spacing w:line="240" w:lineRule="auto"/>
+        <w:ind w:firstLine="709"/>
+        <w:jc w:val="both"/>
+      </w:pPr>
+      <w:r>
+        <w:t>Сервером является аппаратная часть. Выше было указано, что такое упрощение оправдывает себя.</w:t>
+      </w:r>
+    </w:p>
+    <w:p>
+      <w:pPr>
+        <w:tabs>
+          <w:tab w:val="left" w:pos="2175"/>
+        </w:tabs>
+        <w:spacing w:line="240" w:lineRule="auto"/>
+        <w:ind w:firstLine="709"/>
+        <w:jc w:val="both"/>
+      </w:pPr>
+      <w:r>
+        <w:t>Модуль обмена данными, как и говорилось выше, является связующим звеном в построении аппаратно-программной архитектуры.</w:t>
+      </w:r>
+    </w:p>
+    <w:p>
+      <w:pPr>
+        <w:tabs>
+          <w:tab w:val="left" w:pos="2175"/>
+        </w:tabs>
+        <w:spacing w:line="240" w:lineRule="auto"/>
+        <w:ind w:firstLine="709"/>
+        <w:jc w:val="both"/>
+      </w:pPr>
+      <w:r>
+        <w:t xml:space="preserve">Клиентом является пользователь, который запустил главный исполняемый файл, отвечающий за подключение к </w:t>
+      </w:r>
+      <w:r>
+        <w:rPr>
+          <w:lang w:val="en-US"/>
+        </w:rPr>
+        <w:t>IP</w:t>
+      </w:r>
+      <w:r>
+        <w:t>-</w:t>
+      </w:r>
+      <w:r>
+        <w:t xml:space="preserve">адресу, на который настроен </w:t>
+      </w:r>
+      <w:r>
+        <w:rPr>
+          <w:lang w:val="en-US"/>
+        </w:rPr>
+        <w:t>wi</w:t>
+      </w:r>
+      <w:r>
+        <w:t>-</w:t>
+      </w:r>
+      <w:r>
+        <w:rPr>
+          <w:lang w:val="en-US"/>
+        </w:rPr>
+        <w:t>fi</w:t>
+      </w:r>
+      <w:r>
+        <w:t xml:space="preserve"> </w:t>
+      </w:r>
+      <w:r>
+        <w:t>модуль.</w:t>
+      </w:r>
+    </w:p>
+    <w:p>
+      <w:pPr>
+        <w:tabs>
+          <w:tab w:val="left" w:pos="2175"/>
+        </w:tabs>
+        <w:spacing w:line="240" w:lineRule="auto"/>
+        <w:ind w:firstLine="709"/>
+        <w:jc w:val="both"/>
+      </w:pPr>
+    </w:p>
+    <w:p>
+      <w:pPr>
+        <w:tabs>
+          <w:tab w:val="left" w:pos="2175"/>
+        </w:tabs>
+        <w:spacing w:line="240" w:lineRule="auto"/>
+        <w:ind w:firstLine="709"/>
+        <w:jc w:val="center"/>
+      </w:pPr>
+      <w:r>
         <w:t>[</w:t>
       </w:r>
       <w:r>
-        <w:t>много инфы про сокеты]</w:t>
-      </w:r>
-    </w:p>
-    <w:p>
-      <w:pPr>
-        <w:tabs>
-          <w:tab w:val="left" w:pos="2175"/>
-        </w:tabs>
-        <w:spacing w:line="240" w:lineRule="auto"/>
-        <w:ind w:firstLine="709"/>
-        <w:jc w:val="both"/>
-      </w:pPr>
-    </w:p>
-    <w:p>
-      <w:pPr>
-        <w:tabs>
-          <w:tab w:val="left" w:pos="2175"/>
-        </w:tabs>
-        <w:spacing w:line="240" w:lineRule="auto"/>
-        <w:ind w:firstLine="709"/>
-        <w:jc w:val="both"/>
-      </w:pPr>
-      <w:r>
-        <w:t>Подробнее о влиянии сокетов в разработке проекта рассмотрим в пункте 3.3</w:t>
-      </w:r>
-    </w:p>
-    <w:p>
-      <w:pPr>
-        <w:tabs>
-          <w:tab w:val="left" w:pos="2175"/>
-        </w:tabs>
-        <w:spacing w:line="240" w:lineRule="auto"/>
-        <w:ind w:firstLine="709"/>
-        <w:jc w:val="both"/>
-      </w:pPr>
-      <w:r>
-        <w:t>В данном дипломном проекте можно рассматривать аппаратную часть, как серверную часть, а программное средство – клиентская часть.</w:t>
-      </w:r>
-    </w:p>
-    <w:p>
-      <w:pPr>
-        <w:tabs>
-          <w:tab w:val="left" w:pos="2175"/>
-        </w:tabs>
-        <w:spacing w:line="240" w:lineRule="auto"/>
-        <w:ind w:firstLine="709"/>
-        <w:jc w:val="both"/>
-      </w:pPr>
-      <w:r>
-        <w:t>Рассмотрим следующий модуль – модуль управления.</w:t>
-      </w:r>
-    </w:p>
-    <w:p>
-      <w:pPr>
-        <w:tabs>
-          <w:tab w:val="left" w:pos="2175"/>
-        </w:tabs>
-        <w:spacing w:line="240" w:lineRule="auto"/>
-        <w:ind w:firstLine="709"/>
-        <w:jc w:val="both"/>
-      </w:pPr>
-      <w:r>
-        <w:t xml:space="preserve">Данный модуль представляет собой программный модуль, написанный как и вся клиентская часть, на языке </w:t>
-      </w:r>
-      <w:r>
-        <w:rPr>
-          <w:lang w:val="en-US"/>
-        </w:rPr>
-        <w:t>Python</w:t>
-      </w:r>
+        <w:t>картинка со связью блоков</w:t>
+      </w:r>
+      <w:r>
+        <w:t>]</w:t>
+      </w:r>
+    </w:p>
+    <w:p>
+      <w:pPr>
+        <w:tabs>
+          <w:tab w:val="left" w:pos="2175"/>
+        </w:tabs>
+        <w:spacing w:line="240" w:lineRule="auto"/>
+        <w:ind w:firstLine="709"/>
+        <w:jc w:val="center"/>
+      </w:pPr>
+      <w:r>
+        <w:t>[</w:t>
+      </w:r>
+      <w:r>
+        <w:t>рассказать про установление соединения, через регулярку</w:t>
+      </w:r>
+      <w:r>
+        <w:t>]</w:t>
+      </w:r>
+      <w:r>
+        <w:t xml:space="preserve"> </w:t>
+      </w:r>
+    </w:p>
+    <w:p>
+      <w:pPr>
+        <w:tabs>
+          <w:tab w:val="left" w:pos="2175"/>
+        </w:tabs>
+        <w:spacing w:line="240" w:lineRule="auto"/>
+        <w:ind w:firstLine="709"/>
+      </w:pPr>
+    </w:p>
+    <w:p>
+      <w:pPr>
+        <w:tabs>
+          <w:tab w:val="left" w:pos="2175"/>
+        </w:tabs>
+        <w:spacing w:line="240" w:lineRule="auto"/>
+        <w:ind w:firstLine="709"/>
+      </w:pPr>
+      <w:r>
+        <w:rPr>
+          <w:b/>
+        </w:rPr>
+        <w:t xml:space="preserve">3.2.2 </w:t>
+      </w:r>
+      <w:r>
+        <w:t>Использование сокетов</w:t>
+      </w:r>
+      <w:r>
+        <w:t xml:space="preserve"> и </w:t>
+      </w:r>
+      <w:r>
+        <w:rPr>
+          <w:lang w:val="en-US"/>
+        </w:rPr>
+        <w:t>TCP-</w:t>
+      </w:r>
+      <w:r>
+        <w:t>соединения</w:t>
+      </w:r>
+    </w:p>
+    <w:p/>
+    <w:p>
+      <w:pPr>
+        <w:ind w:firstLine="708"/>
+        <w:jc w:val="both"/>
+      </w:pPr>
+      <w:r>
+        <w:t xml:space="preserve">Сокет </w:t>
+      </w:r>
+      <w:r>
+        <w:t>—</w:t>
+      </w:r>
+      <w:r>
+        <w:t xml:space="preserve"> </w:t>
+      </w:r>
+      <w:hyperlink r:id="rId19" w:tooltip="API" w:history="1">
+        <w:r>
+          <w:rPr>
+            <w:rStyle w:val="ac"/>
+            <w:color w:val="auto"/>
+            <w:u w:val="none"/>
+          </w:rPr>
+          <w:t>программный</w:t>
+        </w:r>
+        <w:r>
+          <w:rPr>
+            <w:rStyle w:val="ac"/>
+            <w:color w:val="auto"/>
+            <w:u w:val="none"/>
+          </w:rPr>
+          <w:t xml:space="preserve"> интерфейс</w:t>
+        </w:r>
+      </w:hyperlink>
+      <w:r>
+        <w:t> для обеспечения обмена данными между </w:t>
+      </w:r>
+      <w:hyperlink r:id="rId20" w:tooltip="Процесс (информатика)" w:history="1">
+        <w:r>
+          <w:rPr>
+            <w:rStyle w:val="ac"/>
+            <w:color w:val="auto"/>
+            <w:u w:val="none"/>
+          </w:rPr>
+          <w:t>процессами</w:t>
+        </w:r>
+      </w:hyperlink>
+      <w:r>
+        <w:t>. Процессы при таком обмене</w:t>
+      </w:r>
+      <w:r>
+        <w:t xml:space="preserve"> могут исполняться как на одной компьютере</w:t>
+      </w:r>
+      <w:r>
+        <w:t>, так и на различных, связанных между собой </w:t>
+      </w:r>
+      <w:hyperlink r:id="rId21" w:tooltip="Компьютерная сеть" w:history="1">
+        <w:r>
+          <w:rPr>
+            <w:rStyle w:val="ac"/>
+            <w:color w:val="auto"/>
+            <w:u w:val="none"/>
+          </w:rPr>
+          <w:t>сетью</w:t>
+        </w:r>
+      </w:hyperlink>
       <w:r>
         <w:t xml:space="preserve">. </w:t>
       </w:r>
-      <w:r>
-        <w:t xml:space="preserve">Использование данного блока позволяет </w:t>
-      </w:r>
-      <w:r>
-        <w:t xml:space="preserve">отправлять команды модулю обработки данных, который в свою </w:t>
-      </w:r>
+    </w:p>
+    <w:p>
+      <w:pPr>
+        <w:ind w:firstLine="708"/>
+        <w:jc w:val="both"/>
+      </w:pPr>
+      <w:r>
+        <w:t>Также с</w:t>
+      </w:r>
+      <w:r>
+        <w:t>окет </w:t>
+      </w:r>
+      <w:r>
+        <w:t xml:space="preserve">это абстрактный </w:t>
+      </w:r>
+      <w:r>
+        <w:t>объект, представляющий конечную точку соединения.</w:t>
+      </w:r>
+    </w:p>
+    <w:p>
+      <w:pPr>
+        <w:ind w:firstLine="708"/>
+        <w:jc w:val="both"/>
+      </w:pPr>
+      <w:r>
+        <w:t xml:space="preserve">Существуют клиентские и серверные сокеты. </w:t>
+      </w:r>
+    </w:p>
+    <w:p>
+      <w:pPr>
+        <w:ind w:firstLine="708"/>
+        <w:jc w:val="both"/>
+      </w:pPr>
       <w:r>
         <w:lastRenderedPageBreak/>
-        <w:t>очередь определяет к чему относится данная команда – к модулю отображения или к аппаратной части.</w:t>
-      </w:r>
-    </w:p>
-    <w:p>
-      <w:pPr>
-        <w:tabs>
-          <w:tab w:val="left" w:pos="2175"/>
-        </w:tabs>
-        <w:spacing w:line="240" w:lineRule="auto"/>
-        <w:ind w:firstLine="709"/>
-        <w:jc w:val="both"/>
-      </w:pPr>
-      <w:r>
-        <w:t>Последний модуль – модуль отображения.</w:t>
-      </w:r>
-    </w:p>
-    <w:p>
-      <w:pPr>
-        <w:tabs>
-          <w:tab w:val="left" w:pos="2175"/>
-        </w:tabs>
-        <w:spacing w:line="240" w:lineRule="auto"/>
-        <w:ind w:firstLine="709"/>
-        <w:jc w:val="both"/>
-      </w:pPr>
-      <w:r>
-        <w:t>Использование данного модуля необходимо для отображения данных, чтобы пользователь понимал, что происходит и что команда, введенная им, повлияла на процесс работы устройства.</w:t>
-      </w:r>
-    </w:p>
-    <w:p>
-      <w:pPr>
-        <w:tabs>
-          <w:tab w:val="left" w:pos="2175"/>
-        </w:tabs>
-        <w:spacing w:line="240" w:lineRule="auto"/>
-        <w:ind w:firstLine="709"/>
-        <w:jc w:val="both"/>
-      </w:pPr>
-    </w:p>
-    <w:p>
-      <w:pPr>
-        <w:tabs>
-          <w:tab w:val="left" w:pos="2175"/>
-        </w:tabs>
-        <w:spacing w:line="240" w:lineRule="auto"/>
-        <w:ind w:firstLine="709"/>
-        <w:jc w:val="both"/>
-      </w:pPr>
-      <w:r>
+        <w:t>Клиентские сокеты можно сравнить с конечными аппаратами </w:t>
+      </w:r>
+      <w:hyperlink r:id="rId22" w:tooltip="Телефонная сеть общего пользования" w:history="1">
+        <w:r>
+          <w:rPr>
+            <w:rStyle w:val="ac"/>
+            <w:color w:val="auto"/>
+            <w:u w:val="none"/>
+          </w:rPr>
+          <w:t>телефонной сети</w:t>
+        </w:r>
+      </w:hyperlink>
+      <w:r>
+        <w:t>, а серверные — с </w:t>
+      </w:r>
+      <w:hyperlink r:id="rId23" w:tooltip="Телефонный коммутатор" w:history="1">
+        <w:r>
+          <w:rPr>
+            <w:rStyle w:val="ac"/>
+            <w:color w:val="auto"/>
+            <w:u w:val="none"/>
+          </w:rPr>
+          <w:t>коммутаторами</w:t>
+        </w:r>
+      </w:hyperlink>
+      <w:r>
+        <w:t>. Клиентское приложение (например, </w:t>
+      </w:r>
+      <w:hyperlink r:id="rId24" w:tooltip="Браузер" w:history="1">
+        <w:r>
+          <w:rPr>
+            <w:rStyle w:val="ac"/>
+            <w:color w:val="auto"/>
+            <w:u w:val="none"/>
+          </w:rPr>
+          <w:t>браузер</w:t>
+        </w:r>
+      </w:hyperlink>
+      <w:r>
+        <w:t>) использует только клиентские сокеты, а серверное (например, </w:t>
+      </w:r>
+      <w:hyperlink r:id="rId25" w:tooltip="Веб-сервер" w:history="1">
+        <w:r>
+          <w:rPr>
+            <w:rStyle w:val="ac"/>
+            <w:color w:val="auto"/>
+            <w:u w:val="none"/>
+          </w:rPr>
+          <w:t>веб-сервер</w:t>
+        </w:r>
+      </w:hyperlink>
+      <w:r>
+        <w:t>, которому браузер посылает запросы) — как клиентские, так и серверные сокеты.</w:t>
+      </w:r>
+    </w:p>
+    <w:p>
+      <w:pPr>
+        <w:ind w:firstLine="708"/>
+        <w:jc w:val="both"/>
+      </w:pPr>
+      <w:r>
+        <w:t>Как известно, для взаимодействия между машинами с помощью стека протоколов </w:t>
+      </w:r>
+      <w:hyperlink r:id="rId26" w:tooltip="TCP/IP" w:history="1">
+        <w:r>
+          <w:rPr>
+            <w:rStyle w:val="ac"/>
+            <w:color w:val="auto"/>
+            <w:u w:val="none"/>
+          </w:rPr>
+          <w:t>TCP/IP</w:t>
+        </w:r>
+      </w:hyperlink>
+      <w:r>
+        <w:t> используются адреса и порты. Первое на текущий момент представляет собой 32-битный адрес (для протокола </w:t>
+      </w:r>
+      <w:hyperlink r:id="rId27" w:tooltip="IPv4" w:history="1">
+        <w:r>
+          <w:rPr>
+            <w:rStyle w:val="ac"/>
+            <w:color w:val="auto"/>
+            <w:u w:val="none"/>
+          </w:rPr>
+          <w:t>IPv4</w:t>
+        </w:r>
+      </w:hyperlink>
+      <w:r>
+        <w:t>, 128-битный для </w:t>
+      </w:r>
+      <w:hyperlink r:id="rId28" w:tooltip="IPv6" w:history="1">
+        <w:r>
+          <w:rPr>
+            <w:rStyle w:val="ac"/>
+            <w:color w:val="auto"/>
+            <w:u w:val="none"/>
+          </w:rPr>
+          <w:t>IPv6</w:t>
+        </w:r>
+      </w:hyperlink>
+      <w:r>
+        <w:t>), наиболее часто его представляют в символьной форме mmm.nnn.ppp.qqq (адрес, разбитый на четыре поля, разделённых точками, по одному байту в поле).</w:t>
+      </w:r>
+      <w:r>
+        <w:t xml:space="preserve"> </w:t>
+      </w:r>
+      <w:r>
+        <w:t>Номер</w:t>
+      </w:r>
+      <w:r>
+        <w:t xml:space="preserve"> порта в диапазоне от 0 до 65535 (для протокола </w:t>
+      </w:r>
+      <w:hyperlink r:id="rId29" w:tooltip="TCP" w:history="1">
+        <w:r>
+          <w:rPr>
+            <w:rStyle w:val="ac"/>
+            <w:color w:val="auto"/>
+            <w:u w:val="none"/>
+          </w:rPr>
+          <w:t>TCP</w:t>
+        </w:r>
+      </w:hyperlink>
+      <w:r>
+        <w:t>).</w:t>
+      </w:r>
+    </w:p>
+    <w:p>
+      <w:pPr>
+        <w:ind w:firstLine="708"/>
+        <w:jc w:val="both"/>
+      </w:pPr>
+      <w:r>
+        <w:t>Эта пара и есть сокет («гнездо», соответствующее </w:t>
+      </w:r>
+      <w:hyperlink r:id="rId30" w:tooltip="Сетевой адрес" w:history="1">
+        <w:r>
+          <w:rPr>
+            <w:rStyle w:val="ac"/>
+            <w:color w:val="auto"/>
+            <w:u w:val="none"/>
+          </w:rPr>
+          <w:t>адресу</w:t>
+        </w:r>
+      </w:hyperlink>
+      <w:r>
+        <w:t> и </w:t>
+      </w:r>
+      <w:hyperlink r:id="rId31" w:tooltip="Порт (компьютерные сети)" w:history="1">
+        <w:r>
+          <w:rPr>
+            <w:rStyle w:val="ac"/>
+            <w:color w:val="auto"/>
+            <w:u w:val="none"/>
+          </w:rPr>
+          <w:t>порту</w:t>
+        </w:r>
+      </w:hyperlink>
+      <w:r>
+        <w:t>).</w:t>
+      </w:r>
+    </w:p>
+    <w:p>
+      <w:pPr>
+        <w:ind w:firstLine="708"/>
+        <w:jc w:val="both"/>
+      </w:pPr>
+      <w:r>
+        <w:t xml:space="preserve">В процессе обмена, как правило, используется два сокета — сокет </w:t>
+      </w:r>
+      <w:r>
+        <w:t>отправителя и сокет получателя.</w:t>
+      </w:r>
+    </w:p>
+    <w:p>
+      <w:pPr>
+        <w:ind w:firstLine="708"/>
+        <w:jc w:val="both"/>
+      </w:pPr>
+      <w:r>
+        <w:t>Каждый </w:t>
+      </w:r>
+      <w:hyperlink r:id="rId32" w:tooltip="Процесс (информатика)" w:history="1">
+        <w:r>
+          <w:rPr>
+            <w:rStyle w:val="ac"/>
+            <w:color w:val="auto"/>
+            <w:u w:val="none"/>
+          </w:rPr>
+          <w:t>процесс</w:t>
+        </w:r>
+      </w:hyperlink>
+      <w:r>
+        <w:t> может создать «слушающий» сокет (серверный сокет) и привязать его к </w:t>
+      </w:r>
+      <w:hyperlink r:id="rId33" w:tooltip="Порт (TCP/UDP)" w:history="1">
+        <w:r>
+          <w:rPr>
+            <w:rStyle w:val="ac"/>
+            <w:color w:val="auto"/>
+            <w:u w:val="none"/>
+          </w:rPr>
+          <w:t>порту</w:t>
+        </w:r>
+      </w:hyperlink>
+      <w:r>
+        <w:t> операционной системы</w:t>
+      </w:r>
+      <w:r>
+        <w:t>.</w:t>
+      </w:r>
+    </w:p>
+    <w:p>
+      <w:pPr>
+        <w:ind w:firstLine="708"/>
+        <w:jc w:val="both"/>
+      </w:pPr>
+      <w:r>
+        <w:t>Слушающий процесс обычно находится в цикле ожидания, то есть просыпается при появлении нового соединения. При этом сохраняется возможность проверить наличие соединений на данный момент, установить тайм-аут для операции и т. д.</w:t>
+      </w:r>
+    </w:p>
+    <w:p>
+      <w:pPr>
+        <w:ind w:firstLine="708"/>
+        <w:jc w:val="both"/>
+      </w:pPr>
+      <w:r>
+        <w:t>Каждый сокет имеет свой адрес. ОС семейства UNIX могут поддерживать много типов адресов, но обязательными являются </w:t>
+      </w:r>
+      <w:hyperlink r:id="rId34" w:tooltip="INET-адрес" w:history="1">
+        <w:r>
+          <w:rPr>
+            <w:rStyle w:val="ac"/>
+            <w:color w:val="auto"/>
+            <w:u w:val="none"/>
+          </w:rPr>
+          <w:t>INET-адрес</w:t>
+        </w:r>
+      </w:hyperlink>
+      <w:r>
+        <w:t> и </w:t>
+      </w:r>
+      <w:hyperlink r:id="rId35" w:tooltip="UNIX-адрес (страница отсутствует)" w:history="1">
+        <w:r>
+          <w:rPr>
+            <w:rStyle w:val="ac"/>
+            <w:color w:val="auto"/>
+            <w:u w:val="none"/>
+          </w:rPr>
+          <w:t>UNIX-адрес</w:t>
+        </w:r>
+      </w:hyperlink>
+      <w:r>
+        <w:t>. Если привязать сокет к UNIX-адресу, то будет создан специальный файл (файл сокета) по заданному пути, через который смогут сообщаться любые локальные процессы путём чтения/записи из него. Сокеты типа </w:t>
+      </w:r>
+      <w:hyperlink r:id="rId36" w:tooltip="Сокеты Беркли" w:history="1">
+        <w:r>
+          <w:rPr>
+            <w:rStyle w:val="ac"/>
+            <w:color w:val="auto"/>
+            <w:u w:val="none"/>
+          </w:rPr>
+          <w:t>INET</w:t>
+        </w:r>
+      </w:hyperlink>
+      <w:r>
+        <w:t> доступны из сети и требуют выделения номера порта.</w:t>
+      </w:r>
+    </w:p>
+    <w:p>
+      <w:pPr>
+        <w:ind w:firstLine="708"/>
+        <w:jc w:val="both"/>
+      </w:pPr>
+      <w:r>
+        <w:t>Обычно клиент явно «подсоединяется» к слушателю, после чего любое чтение или запись через его </w:t>
+      </w:r>
+      <w:hyperlink r:id="rId37" w:tooltip="Файловый дескриптор" w:history="1">
+        <w:r>
+          <w:rPr>
+            <w:rStyle w:val="ac"/>
+            <w:color w:val="auto"/>
+            <w:u w:val="none"/>
+          </w:rPr>
+          <w:t>файловый дескриптор</w:t>
+        </w:r>
+      </w:hyperlink>
+      <w:r>
+        <w:t> будут передавать данные между ним и сервером.</w:t>
+      </w:r>
+    </w:p>
+    <w:p>
+      <w:pPr>
+        <w:ind w:firstLine="708"/>
+        <w:jc w:val="both"/>
+      </w:pPr>
+      <w:r>
+        <w:t xml:space="preserve">Теперь подробнее рассмотрим установление </w:t>
+      </w:r>
+      <w:r>
+        <w:rPr>
+          <w:lang w:val="en-US"/>
+        </w:rPr>
+        <w:t>TCP</w:t>
+      </w:r>
+      <w:r>
+        <w:t>-</w:t>
+      </w:r>
+      <w:r>
+        <w:t xml:space="preserve">соединения между клиентом и модулем беспроводной связи, а именно </w:t>
+      </w:r>
+      <w:r>
+        <w:rPr>
+          <w:lang w:val="en-US"/>
+        </w:rPr>
+        <w:t>wi</w:t>
+      </w:r>
+      <w:r>
+        <w:t>-</w:t>
+      </w:r>
+      <w:r>
+        <w:rPr>
+          <w:lang w:val="en-US"/>
+        </w:rPr>
+        <w:t>fi</w:t>
+      </w:r>
+      <w:r>
+        <w:t xml:space="preserve"> </w:t>
+      </w:r>
+      <w:r>
+        <w:t>модулем.</w:t>
+      </w:r>
+    </w:p>
+    <w:p>
+      <w:pPr>
+        <w:ind w:firstLine="708"/>
+        <w:jc w:val="both"/>
+      </w:pPr>
+    </w:p>
+    <w:p>
+      <w:pPr>
+        <w:tabs>
+          <w:tab w:val="left" w:pos="2175"/>
+        </w:tabs>
+        <w:spacing w:line="240" w:lineRule="auto"/>
+        <w:ind w:firstLine="709"/>
         <w:rPr>
           <w:b/>
         </w:rPr>
-        <w:t>3.2.1</w:t>
-      </w:r>
-      <w:r>
-        <w:t xml:space="preserve"> Архитектура </w:t>
-      </w:r>
-      <w:r>
-        <w:t xml:space="preserve">программной </w:t>
-      </w:r>
-      <w:r>
-        <w:t>части</w:t>
-      </w:r>
-    </w:p>
-    <w:p>
-      <w:pPr>
-        <w:tabs>
-          <w:tab w:val="left" w:pos="2175"/>
-        </w:tabs>
-        <w:spacing w:line="240" w:lineRule="auto"/>
-        <w:ind w:firstLine="709"/>
-      </w:pPr>
-    </w:p>
-    <w:p>
-      <w:pPr>
-        <w:tabs>
-          <w:tab w:val="left" w:pos="2175"/>
-        </w:tabs>
-        <w:spacing w:line="240" w:lineRule="auto"/>
-        <w:ind w:firstLine="709"/>
-        <w:jc w:val="center"/>
-      </w:pPr>
-      <w:r>
-        <w:t>[</w:t>
-      </w:r>
-      <w:r>
-        <w:t>картинка со связью блоков</w:t>
-      </w:r>
-      <w:r>
-        <w:t>]</w:t>
-      </w:r>
-    </w:p>
-    <w:p>
-      <w:pPr>
-        <w:tabs>
-          <w:tab w:val="left" w:pos="2175"/>
-        </w:tabs>
-        <w:spacing w:line="240" w:lineRule="auto"/>
-        <w:ind w:firstLine="709"/>
-        <w:jc w:val="center"/>
-      </w:pPr>
-      <w:r>
-        <w:t>[</w:t>
-      </w:r>
-      <w:r>
-        <w:t>рассказать про установление соединения, через регулярку</w:t>
-      </w:r>
-      <w:r>
-        <w:t>]</w:t>
-      </w:r>
-      <w:r>
-        <w:t xml:space="preserve"> </w:t>
-      </w:r>
+      </w:pPr>
     </w:p>
     <w:p>
       <w:pPr>
@@ -6139,6 +6876,35 @@
       <w:sz w:val="28"/>
     </w:rPr>
   </w:style>
+  <w:style w:type="paragraph" w:styleId="ab">
+    <w:name w:val="Normal (Web)"/>
+    <w:basedOn w:val="a"/>
+    <w:uiPriority w:val="99"/>
+    <w:semiHidden/>
+    <w:unhideWhenUsed/>
+    <w:rsid w:val="000B2740"/>
+    <w:pPr>
+      <w:spacing w:before="100" w:beforeAutospacing="1" w:after="100" w:afterAutospacing="1" w:line="240" w:lineRule="auto"/>
+    </w:pPr>
+    <w:rPr>
+      <w:rFonts w:eastAsia="Times New Roman" w:cs="Times New Roman"/>
+      <w:sz w:val="24"/>
+      <w:szCs w:val="24"/>
+      <w:lang w:eastAsia="ru-RU"/>
+    </w:rPr>
+  </w:style>
+  <w:style w:type="character" w:styleId="ac">
+    <w:name w:val="Hyperlink"/>
+    <w:basedOn w:val="a0"/>
+    <w:uiPriority w:val="99"/>
+    <w:semiHidden/>
+    <w:unhideWhenUsed/>
+    <w:rsid w:val="000B2740"/>
+    <w:rPr>
+      <w:color w:val="0000FF"/>
+      <w:u w:val="single"/>
+    </w:rPr>
+  </w:style>
 </w:styles>
 </file>
 
@@ -6408,7 +7174,7 @@
 </file>
 
 <file path=customXml/itemProps1.xml><?xml version="1.0" encoding="utf-8"?>
-<ds:datastoreItem xmlns:ds="http://schemas.openxmlformats.org/officeDocument/2006/customXml" ds:itemID="{285D0509-6F58-4647-82F0-DA09BBA91141}">
+<ds:datastoreItem xmlns:ds="http://schemas.openxmlformats.org/officeDocument/2006/customXml" ds:itemID="{3C48A76E-2E14-40EC-B7FA-3B4D4ACD7F95}">
   <ds:schemaRefs>
     <ds:schemaRef ds:uri="http://schemas.openxmlformats.org/officeDocument/2006/bibliography"/>
   </ds:schemaRefs>

</xml_diff>

<commit_message>
func in progress 4
</commit_message>
<xml_diff>
--- a/docs/3. Функциональное проектирование.docx
+++ b/docs/3. Функциональное проектирование.docx
@@ -378,16 +378,510 @@
       </w:pPr>
       <w:r>
         <w:tab/>
+      </w:r>
+      <w:r>
+        <w:t xml:space="preserve">Рассмотрим основные характеристики </w:t>
+      </w:r>
+      <w:r>
+        <w:t>платы</w:t>
+      </w:r>
+      <w:r>
+        <w:t xml:space="preserve"> </w:t>
+      </w:r>
+      <w:r>
+        <w:rPr>
+          <w:lang w:val="en-US"/>
+        </w:rPr>
+        <w:t>Arduino</w:t>
+      </w:r>
+      <w:r>
+        <w:t xml:space="preserve"> </w:t>
+      </w:r>
+      <w:r>
+        <w:rPr>
+          <w:lang w:val="en-US"/>
+        </w:rPr>
+        <w:t>Uno</w:t>
+      </w:r>
+      <w:r>
+        <w:t>.</w:t>
+      </w:r>
+    </w:p>
+    <w:p>
+      <w:pPr>
+        <w:jc w:val="both"/>
+      </w:pPr>
+      <w:r>
+        <w:tab/>
+        <w:t>В таблице 3.1 представлены основные характеристики главного контроллера.</w:t>
+      </w:r>
+    </w:p>
+    <w:p>
+      <w:pPr>
+        <w:ind w:firstLine="708"/>
+        <w:jc w:val="both"/>
+      </w:pPr>
+      <w:r>
         <w:t>Чтобы знать, как подключать те или иные платы и элементы к центральному контроллеру, нужно знать распиновку для этого контроллера и какой пин за что отвечает, а также изображение данного контроллера для дальнейшего понимания и понимания расположения пинов.</w:t>
       </w:r>
     </w:p>
     <w:p>
       <w:pPr>
+        <w:ind w:firstLine="708"/>
+        <w:jc w:val="both"/>
+      </w:pPr>
+      <w:r>
+        <w:t xml:space="preserve">Таблица 3.1 </w:t>
+      </w:r>
+      <w:r>
+        <w:t>–</w:t>
+      </w:r>
+      <w:r>
+        <w:t xml:space="preserve"> Основные характеристики </w:t>
+      </w:r>
+      <w:r>
+        <w:rPr>
+          <w:lang w:val="en-US"/>
+        </w:rPr>
+        <w:t>Arduino</w:t>
+      </w:r>
+      <w:r>
+        <w:t xml:space="preserve"> </w:t>
+      </w:r>
+      <w:r>
+        <w:rPr>
+          <w:lang w:val="en-US"/>
+        </w:rPr>
+        <w:t>Uno</w:t>
+      </w:r>
+      <w:r>
+        <w:t>.</w:t>
+      </w:r>
+    </w:p>
+    <w:tbl>
+      <w:tblPr>
+        <w:tblStyle w:val="a4"/>
+        <w:tblW w:w="0" w:type="auto"/>
+        <w:tblLook w:val="04A0" w:firstRow="1" w:lastRow="0" w:firstColumn="1" w:lastColumn="0" w:noHBand="0" w:noVBand="1"/>
+      </w:tblPr>
+      <w:tblGrid>
+        <w:gridCol w:w="4672"/>
+        <w:gridCol w:w="4673"/>
+      </w:tblGrid>
+      <w:tr>
+        <w:trPr>
+          <w:trHeight w:val="558"/>
+        </w:trPr>
+        <w:tc>
+          <w:tcPr>
+            <w:tcW w:w="4672" w:type="dxa"/>
+          </w:tcPr>
+          <w:p>
+            <w:pPr>
+              <w:jc w:val="center"/>
+            </w:pPr>
+            <w:r>
+              <w:lastRenderedPageBreak/>
+              <w:t>Микроконтроллер</w:t>
+            </w:r>
+          </w:p>
+        </w:tc>
+        <w:tc>
+          <w:tcPr>
+            <w:tcW w:w="4673" w:type="dxa"/>
+          </w:tcPr>
+          <w:p>
+            <w:pPr>
+              <w:jc w:val="center"/>
+            </w:pPr>
+            <w:r>
+              <w:t>ATmega328</w:t>
+            </w:r>
+          </w:p>
+        </w:tc>
+      </w:tr>
+      <w:tr>
+        <w:tc>
+          <w:tcPr>
+            <w:tcW w:w="4672" w:type="dxa"/>
+          </w:tcPr>
+          <w:p>
+            <w:pPr>
+              <w:jc w:val="center"/>
+            </w:pPr>
+            <w:r>
+              <w:t>Рабочее напряжение</w:t>
+            </w:r>
+          </w:p>
+        </w:tc>
+        <w:tc>
+          <w:tcPr>
+            <w:tcW w:w="4673" w:type="dxa"/>
+          </w:tcPr>
+          <w:p>
+            <w:pPr>
+              <w:jc w:val="center"/>
+            </w:pPr>
+            <w:r>
+              <w:t>5 В</w:t>
+            </w:r>
+          </w:p>
+          <w:p>
+            <w:pPr>
+              <w:jc w:val="center"/>
+            </w:pPr>
+          </w:p>
+        </w:tc>
+      </w:tr>
+      <w:tr>
+        <w:trPr>
+          <w:trHeight w:val="757"/>
+        </w:trPr>
+        <w:tc>
+          <w:tcPr>
+            <w:tcW w:w="4672" w:type="dxa"/>
+          </w:tcPr>
+          <w:p>
+            <w:pPr>
+              <w:jc w:val="center"/>
+            </w:pPr>
+            <w:r>
+              <w:t>Входное напряжение (рекомендуемое)</w:t>
+            </w:r>
+          </w:p>
+        </w:tc>
+        <w:tc>
+          <w:tcPr>
+            <w:tcW w:w="4673" w:type="dxa"/>
+          </w:tcPr>
+          <w:p>
+            <w:pPr>
+              <w:jc w:val="center"/>
+            </w:pPr>
+            <w:r>
+              <w:t>7-12 В</w:t>
+            </w:r>
+          </w:p>
+        </w:tc>
+      </w:tr>
+      <w:tr>
+        <w:tc>
+          <w:tcPr>
+            <w:tcW w:w="4672" w:type="dxa"/>
+          </w:tcPr>
+          <w:p>
+            <w:pPr>
+              <w:jc w:val="center"/>
+            </w:pPr>
+            <w:r>
+              <w:t>Входное напряжение (предельное)</w:t>
+            </w:r>
+          </w:p>
+        </w:tc>
+        <w:tc>
+          <w:tcPr>
+            <w:tcW w:w="4673" w:type="dxa"/>
+          </w:tcPr>
+          <w:p>
+            <w:pPr>
+              <w:jc w:val="center"/>
+            </w:pPr>
+            <w:r>
+              <w:br/>
+              <w:t>6-20 В</w:t>
+            </w:r>
+          </w:p>
+          <w:p>
+            <w:pPr>
+              <w:jc w:val="center"/>
+            </w:pPr>
+          </w:p>
+        </w:tc>
+      </w:tr>
+      <w:tr>
+        <w:trPr>
+          <w:trHeight w:val="839"/>
+        </w:trPr>
+        <w:tc>
+          <w:tcPr>
+            <w:tcW w:w="4672" w:type="dxa"/>
+          </w:tcPr>
+          <w:p>
+            <w:pPr>
+              <w:jc w:val="center"/>
+            </w:pPr>
+            <w:r>
+              <w:t>Цифровые Входы/Выходы</w:t>
+            </w:r>
+          </w:p>
+        </w:tc>
+        <w:tc>
+          <w:tcPr>
+            <w:tcW w:w="4673" w:type="dxa"/>
+          </w:tcPr>
+          <w:p>
+            <w:pPr>
+              <w:jc w:val="center"/>
+            </w:pPr>
+            <w:r>
+              <w:t>14 (6 из которых могут использоваться как выходы </w:t>
+            </w:r>
+            <w:hyperlink r:id="rId8" w:history="1">
+              <w:r>
+                <w:rPr>
+                  <w:rStyle w:val="ac"/>
+                  <w:color w:val="auto"/>
+                  <w:u w:val="none"/>
+                </w:rPr>
+                <w:t>ШИМ</w:t>
+              </w:r>
+            </w:hyperlink>
+            <w:r>
+              <w:t>)</w:t>
+            </w:r>
+          </w:p>
+        </w:tc>
+      </w:tr>
+      <w:tr>
+        <w:trPr>
+          <w:trHeight w:val="621"/>
+        </w:trPr>
+        <w:tc>
+          <w:tcPr>
+            <w:tcW w:w="4672" w:type="dxa"/>
+          </w:tcPr>
+          <w:p>
+            <w:pPr>
+              <w:jc w:val="center"/>
+            </w:pPr>
+            <w:r>
+              <w:t>Аналоговые входы</w:t>
+            </w:r>
+          </w:p>
+        </w:tc>
+        <w:tc>
+          <w:tcPr>
+            <w:tcW w:w="4673" w:type="dxa"/>
+          </w:tcPr>
+          <w:p>
+            <w:pPr>
+              <w:jc w:val="center"/>
+            </w:pPr>
+            <w:r>
+              <w:t>6</w:t>
+            </w:r>
+          </w:p>
+        </w:tc>
+      </w:tr>
+      <w:tr>
+        <w:trPr>
+          <w:trHeight w:val="557"/>
+        </w:trPr>
+        <w:tc>
+          <w:tcPr>
+            <w:tcW w:w="4672" w:type="dxa"/>
+          </w:tcPr>
+          <w:p>
+            <w:pPr>
+              <w:jc w:val="center"/>
+            </w:pPr>
+            <w:r>
+              <w:t>Постоянный ток через вход/выход</w:t>
+            </w:r>
+          </w:p>
+        </w:tc>
+        <w:tc>
+          <w:tcPr>
+            <w:tcW w:w="4673" w:type="dxa"/>
+          </w:tcPr>
+          <w:p>
+            <w:pPr>
+              <w:jc w:val="center"/>
+            </w:pPr>
+            <w:r>
+              <w:t>40 мА</w:t>
+            </w:r>
+          </w:p>
+        </w:tc>
+      </w:tr>
+      <w:tr>
+        <w:trPr>
+          <w:trHeight w:val="551"/>
+        </w:trPr>
+        <w:tc>
+          <w:tcPr>
+            <w:tcW w:w="4672" w:type="dxa"/>
+          </w:tcPr>
+          <w:p>
+            <w:pPr>
+              <w:jc w:val="center"/>
+            </w:pPr>
+            <w:r>
+              <w:t>Постоянный ток для вывода 3.3 В</w:t>
+            </w:r>
+          </w:p>
+        </w:tc>
+        <w:tc>
+          <w:tcPr>
+            <w:tcW w:w="4673" w:type="dxa"/>
+          </w:tcPr>
+          <w:p>
+            <w:pPr>
+              <w:jc w:val="center"/>
+            </w:pPr>
+            <w:r>
+              <w:t>50 мА</w:t>
+            </w:r>
+          </w:p>
+        </w:tc>
+      </w:tr>
+      <w:tr>
+        <w:tc>
+          <w:tcPr>
+            <w:tcW w:w="4672" w:type="dxa"/>
+          </w:tcPr>
+          <w:p>
+            <w:pPr>
+              <w:jc w:val="center"/>
+            </w:pPr>
+            <w:r>
+              <w:t>Флеш-память</w:t>
+            </w:r>
+          </w:p>
+        </w:tc>
+        <w:tc>
+          <w:tcPr>
+            <w:tcW w:w="4673" w:type="dxa"/>
+          </w:tcPr>
+          <w:p>
+            <w:pPr>
+              <w:jc w:val="center"/>
+            </w:pPr>
+            <w:r>
+              <w:br/>
+              <w:t>32 Кб (ATmega328) из которых 0.5 Кб используются для загрузчика</w:t>
+            </w:r>
+          </w:p>
+          <w:p>
+            <w:pPr>
+              <w:jc w:val="center"/>
+            </w:pPr>
+          </w:p>
+        </w:tc>
+      </w:tr>
+      <w:tr>
+        <w:tc>
+          <w:tcPr>
+            <w:tcW w:w="4672" w:type="dxa"/>
+          </w:tcPr>
+          <w:p>
+            <w:pPr>
+              <w:jc w:val="center"/>
+            </w:pPr>
+            <w:r>
+              <w:t>ОЗУ</w:t>
+            </w:r>
+          </w:p>
+        </w:tc>
+        <w:tc>
+          <w:tcPr>
+            <w:tcW w:w="4673" w:type="dxa"/>
+          </w:tcPr>
+          <w:p>
+            <w:pPr>
+              <w:jc w:val="center"/>
+            </w:pPr>
+            <w:r>
+              <w:br/>
+              <w:t>2 Кб (ATmega328)</w:t>
+            </w:r>
+          </w:p>
+          <w:p>
+            <w:pPr>
+              <w:jc w:val="center"/>
+            </w:pPr>
+          </w:p>
+        </w:tc>
+      </w:tr>
+      <w:tr>
+        <w:tc>
+          <w:tcPr>
+            <w:tcW w:w="4672" w:type="dxa"/>
+          </w:tcPr>
+          <w:p>
+            <w:pPr>
+              <w:jc w:val="center"/>
+            </w:pPr>
+            <w:r>
+              <w:t>EEPROM</w:t>
+            </w:r>
+          </w:p>
+        </w:tc>
+        <w:tc>
+          <w:tcPr>
+            <w:tcW w:w="4673" w:type="dxa"/>
+          </w:tcPr>
+          <w:p>
+            <w:pPr>
+              <w:jc w:val="center"/>
+            </w:pPr>
+            <w:r>
+              <w:br/>
+              <w:t>1 Кб (ATmega328)</w:t>
+            </w:r>
+          </w:p>
+          <w:p>
+            <w:pPr>
+              <w:jc w:val="center"/>
+            </w:pPr>
+          </w:p>
+        </w:tc>
+      </w:tr>
+      <w:tr>
+        <w:tc>
+          <w:tcPr>
+            <w:tcW w:w="4672" w:type="dxa"/>
+          </w:tcPr>
+          <w:p>
+            <w:pPr>
+              <w:jc w:val="center"/>
+            </w:pPr>
+            <w:r>
+              <w:t>Тактовая частота</w:t>
+            </w:r>
+          </w:p>
+        </w:tc>
+        <w:tc>
+          <w:tcPr>
+            <w:tcW w:w="4673" w:type="dxa"/>
+          </w:tcPr>
+          <w:p>
+            <w:pPr>
+              <w:jc w:val="center"/>
+            </w:pPr>
+            <w:r>
+              <w:br/>
+              <w:t>16 МГц</w:t>
+            </w:r>
+          </w:p>
+          <w:p>
+            <w:pPr>
+              <w:jc w:val="center"/>
+            </w:pPr>
+          </w:p>
+        </w:tc>
+      </w:tr>
+    </w:tbl>
+    <w:p>
+      <w:pPr>
         <w:jc w:val="both"/>
       </w:pPr>
       <w:r>
         <w:tab/>
-        <w:t xml:space="preserve">В таблице 3.1 представлена распиновка микроконтроллера </w:t>
+        <w:t>В таблице 3.2</w:t>
+      </w:r>
+      <w:r>
+        <w:t xml:space="preserve"> представлена распиновка микроконтроллера </w:t>
       </w:r>
       <w:r>
         <w:rPr>
@@ -416,48 +910,38 @@
         <w:ind w:firstLine="708"/>
         <w:jc w:val="both"/>
       </w:pPr>
+      <w:r>
+        <w:t>Таблица 3.2</w:t>
+      </w:r>
+      <w:r>
+        <w:t xml:space="preserve"> </w:t>
+      </w:r>
+      <w:r>
+        <w:t>–</w:t>
+      </w:r>
+      <w:r>
+        <w:t xml:space="preserve"> Распиновка микроконтроллера </w:t>
+      </w:r>
+      <w:r>
+        <w:rPr>
+          <w:lang w:val="en-US"/>
+        </w:rPr>
+        <w:t>Arduino</w:t>
+      </w:r>
+      <w:r>
+        <w:t xml:space="preserve"> </w:t>
+      </w:r>
+      <w:r>
+        <w:rPr>
+          <w:lang w:val="en-US"/>
+        </w:rPr>
+        <w:t>Uno</w:t>
+      </w:r>
     </w:p>
     <w:p>
       <w:pPr>
         <w:ind w:firstLine="708"/>
         <w:jc w:val="both"/>
-        <w:rPr>
-          <w:lang w:val="en-US"/>
-        </w:rPr>
-      </w:pPr>
-      <w:r>
-        <w:lastRenderedPageBreak/>
-        <w:t xml:space="preserve">Таблица 3.1 </w:t>
-      </w:r>
-      <w:r>
-        <w:t>–</w:t>
-      </w:r>
-      <w:r>
-        <w:t xml:space="preserve"> Распиновка микроконтроллера </w:t>
-      </w:r>
-      <w:r>
-        <w:rPr>
-          <w:lang w:val="en-US"/>
-        </w:rPr>
-        <w:t>Arduino</w:t>
-      </w:r>
-      <w:r>
-        <w:t xml:space="preserve"> </w:t>
-      </w:r>
-      <w:r>
-        <w:rPr>
-          <w:lang w:val="en-US"/>
-        </w:rPr>
-        <w:t>Uno</w:t>
-      </w:r>
-    </w:p>
-    <w:p>
-      <w:pPr>
-        <w:ind w:firstLine="708"/>
-        <w:jc w:val="both"/>
-        <w:rPr>
-          <w:lang w:val="en-US"/>
-        </w:rPr>
       </w:pPr>
     </w:p>
     <w:tbl>
@@ -474,7 +958,7 @@
       </w:tblGrid>
       <w:tr>
         <w:trPr>
-          <w:trHeight w:val="850"/>
+          <w:trHeight w:val="983"/>
           <w:jc w:val="center"/>
         </w:trPr>
         <w:tc>
@@ -487,7 +971,6 @@
               <w:rPr>
                 <w:rFonts w:cs="Times New Roman"/>
                 <w:b/>
-                <w:lang w:val="en-US"/>
               </w:rPr>
             </w:pPr>
             <w:r>
@@ -512,7 +995,6 @@
               <w:rPr>
                 <w:rFonts w:cs="Times New Roman"/>
                 <w:b/>
-                <w:lang w:val="en-US"/>
               </w:rPr>
             </w:pPr>
             <w:r>
@@ -547,7 +1029,6 @@
               <w:rPr>
                 <w:rFonts w:cs="Times New Roman"/>
                 <w:b/>
-                <w:lang w:val="en-US"/>
               </w:rPr>
             </w:pPr>
             <w:r>
@@ -577,7 +1058,6 @@
               <w:jc w:val="center"/>
               <w:rPr>
                 <w:rFonts w:cs="Times New Roman"/>
-                <w:lang w:val="en-US"/>
               </w:rPr>
             </w:pPr>
             <w:r>
@@ -598,13 +1078,11 @@
               <w:jc w:val="center"/>
               <w:rPr>
                 <w:rFonts w:cs="Times New Roman"/>
-                <w:lang w:val="en-US"/>
-              </w:rPr>
-            </w:pPr>
-            <w:r>
-              <w:rPr>
-                <w:rFonts w:cs="Times New Roman"/>
-                <w:lang w:val="en-US"/>
+              </w:rPr>
+            </w:pPr>
+            <w:r>
+              <w:rPr>
+                <w:rFonts w:cs="Times New Roman"/>
               </w:rPr>
               <w:t>0</w:t>
             </w:r>
@@ -619,7 +1097,6 @@
               <w:jc w:val="center"/>
               <w:rPr>
                 <w:rFonts w:cs="Times New Roman"/>
-                <w:lang w:val="en-US"/>
               </w:rPr>
             </w:pPr>
             <w:r>
@@ -633,7 +1110,7 @@
       </w:tr>
       <w:tr>
         <w:trPr>
-          <w:trHeight w:val="425"/>
+          <w:trHeight w:val="477"/>
           <w:jc w:val="center"/>
         </w:trPr>
         <w:tc>
@@ -645,7 +1122,6 @@
               <w:jc w:val="center"/>
               <w:rPr>
                 <w:rFonts w:cs="Times New Roman"/>
-                <w:lang w:val="en-US"/>
               </w:rPr>
             </w:pPr>
             <w:r>
@@ -659,7 +1135,6 @@
               <w:rPr>
                 <w:rFonts w:cs="Times New Roman"/>
                 <w:shd w:val="clear" w:color="auto" w:fill="FFFFFF"/>
-                <w:lang w:val="en-US"/>
               </w:rPr>
               <w:t>1</w:t>
             </w:r>
@@ -674,13 +1149,11 @@
               <w:jc w:val="center"/>
               <w:rPr>
                 <w:rFonts w:cs="Times New Roman"/>
-                <w:lang w:val="en-US"/>
-              </w:rPr>
-            </w:pPr>
-            <w:r>
-              <w:rPr>
-                <w:rFonts w:cs="Times New Roman"/>
-                <w:lang w:val="en-US"/>
+              </w:rPr>
+            </w:pPr>
+            <w:r>
+              <w:rPr>
+                <w:rFonts w:cs="Times New Roman"/>
               </w:rPr>
               <w:t>1</w:t>
             </w:r>
@@ -695,7 +1168,6 @@
               <w:jc w:val="center"/>
               <w:rPr>
                 <w:rFonts w:cs="Times New Roman"/>
-                <w:lang w:val="en-US"/>
               </w:rPr>
             </w:pPr>
             <w:r>
@@ -710,7 +1182,7 @@
       </w:tr>
       <w:tr>
         <w:trPr>
-          <w:trHeight w:val="418"/>
+          <w:trHeight w:val="569"/>
           <w:jc w:val="center"/>
         </w:trPr>
         <w:tc>
@@ -722,7 +1194,6 @@
               <w:jc w:val="center"/>
               <w:rPr>
                 <w:rFonts w:cs="Times New Roman"/>
-                <w:lang w:val="en-US"/>
               </w:rPr>
             </w:pPr>
             <w:r>
@@ -750,13 +1221,11 @@
               <w:jc w:val="center"/>
               <w:rPr>
                 <w:rFonts w:cs="Times New Roman"/>
-                <w:lang w:val="en-US"/>
-              </w:rPr>
-            </w:pPr>
-            <w:r>
-              <w:rPr>
-                <w:rFonts w:cs="Times New Roman"/>
-                <w:lang w:val="en-US"/>
+              </w:rPr>
+            </w:pPr>
+            <w:r>
+              <w:rPr>
+                <w:rFonts w:cs="Times New Roman"/>
               </w:rPr>
               <w:t>2</w:t>
             </w:r>
@@ -784,7 +1253,7 @@
       </w:tr>
       <w:tr>
         <w:trPr>
-          <w:trHeight w:val="423"/>
+          <w:trHeight w:val="549"/>
           <w:jc w:val="center"/>
         </w:trPr>
         <w:tc>
@@ -804,6 +1273,7 @@
                 <w:rFonts w:cs="Times New Roman"/>
                 <w:shd w:val="clear" w:color="auto" w:fill="FFFFFF"/>
               </w:rPr>
+              <w:lastRenderedPageBreak/>
               <w:t xml:space="preserve">Цифровой пин </w:t>
             </w:r>
             <w:r>
@@ -853,7 +1323,7 @@
       </w:tr>
       <w:tr>
         <w:trPr>
-          <w:trHeight w:val="401"/>
+          <w:trHeight w:val="558"/>
           <w:jc w:val="center"/>
         </w:trPr>
         <w:tc>
@@ -923,7 +1393,7 @@
       </w:tr>
       <w:tr>
         <w:trPr>
-          <w:trHeight w:val="407"/>
+          <w:trHeight w:val="576"/>
           <w:jc w:val="center"/>
         </w:trPr>
         <w:tc>
@@ -992,7 +1462,7 @@
       </w:tr>
       <w:tr>
         <w:trPr>
-          <w:trHeight w:val="413"/>
+          <w:trHeight w:val="530"/>
           <w:jc w:val="center"/>
         </w:trPr>
         <w:tc>
@@ -1058,7 +1528,7 @@
       </w:tr>
       <w:tr>
         <w:trPr>
-          <w:trHeight w:val="419"/>
+          <w:trHeight w:val="587"/>
           <w:jc w:val="center"/>
         </w:trPr>
         <w:tc>
@@ -1125,7 +1595,7 @@
       </w:tr>
       <w:tr>
         <w:trPr>
-          <w:trHeight w:val="425"/>
+          <w:trHeight w:val="578"/>
           <w:jc w:val="center"/>
         </w:trPr>
         <w:tc>
@@ -1191,7 +1661,7 @@
       </w:tr>
       <w:tr>
         <w:trPr>
-          <w:trHeight w:val="417"/>
+          <w:trHeight w:val="557"/>
           <w:jc w:val="center"/>
         </w:trPr>
         <w:tc>
@@ -1257,7 +1727,7 @@
       </w:tr>
       <w:tr>
         <w:trPr>
-          <w:trHeight w:val="410"/>
+          <w:trHeight w:val="563"/>
           <w:jc w:val="center"/>
         </w:trPr>
         <w:tc>
@@ -1330,7 +1800,7 @@
       </w:tr>
       <w:tr>
         <w:trPr>
-          <w:trHeight w:val="415"/>
+          <w:trHeight w:val="569"/>
           <w:jc w:val="center"/>
         </w:trPr>
         <w:tc>
@@ -1403,7 +1873,7 @@
       </w:tr>
       <w:tr>
         <w:trPr>
-          <w:trHeight w:val="421"/>
+          <w:trHeight w:val="560"/>
           <w:jc w:val="center"/>
         </w:trPr>
         <w:tc>
@@ -1482,7 +1952,7 @@
       </w:tr>
       <w:tr>
         <w:trPr>
-          <w:trHeight w:val="413"/>
+          <w:trHeight w:val="553"/>
           <w:jc w:val="center"/>
         </w:trPr>
         <w:tc>
@@ -1553,7 +2023,7 @@
       </w:tr>
       <w:tr>
         <w:trPr>
-          <w:trHeight w:val="420"/>
+          <w:trHeight w:val="559"/>
           <w:jc w:val="center"/>
         </w:trPr>
         <w:tc>
@@ -1606,7 +2076,7 @@
       </w:tr>
       <w:tr>
         <w:trPr>
-          <w:trHeight w:val="411"/>
+          <w:trHeight w:val="565"/>
           <w:jc w:val="center"/>
         </w:trPr>
         <w:tc>
@@ -1662,7 +2132,7 @@
       </w:tr>
       <w:tr>
         <w:trPr>
-          <w:trHeight w:val="417"/>
+          <w:trHeight w:val="570"/>
           <w:jc w:val="center"/>
         </w:trPr>
         <w:tc>
@@ -1718,7 +2188,7 @@
       </w:tr>
       <w:tr>
         <w:trPr>
-          <w:trHeight w:val="410"/>
+          <w:trHeight w:val="563"/>
           <w:jc w:val="center"/>
         </w:trPr>
         <w:tc>
@@ -1774,7 +2244,7 @@
       </w:tr>
       <w:tr>
         <w:trPr>
-          <w:trHeight w:val="415"/>
+          <w:trHeight w:val="569"/>
           <w:jc w:val="center"/>
         </w:trPr>
         <w:tc>
@@ -1836,7 +2306,7 @@
       </w:tr>
       <w:tr>
         <w:trPr>
-          <w:trHeight w:val="407"/>
+          <w:trHeight w:val="575"/>
           <w:jc w:val="center"/>
         </w:trPr>
         <w:tc>
@@ -1898,7 +2368,7 @@
       </w:tr>
       <w:tr>
         <w:trPr>
-          <w:trHeight w:val="427"/>
+          <w:trHeight w:val="580"/>
           <w:jc w:val="center"/>
         </w:trPr>
         <w:tc>
@@ -1959,7 +2429,7 @@
       </w:tr>
       <w:tr>
         <w:trPr>
-          <w:trHeight w:val="405"/>
+          <w:trHeight w:val="559"/>
           <w:jc w:val="center"/>
         </w:trPr>
         <w:tc>
@@ -2020,7 +2490,7 @@
       </w:tr>
       <w:tr>
         <w:trPr>
-          <w:trHeight w:val="425"/>
+          <w:trHeight w:val="849"/>
           <w:jc w:val="center"/>
         </w:trPr>
         <w:tc>
@@ -2084,7 +2554,7 @@
       </w:tr>
       <w:tr>
         <w:trPr>
-          <w:trHeight w:val="417"/>
+          <w:trHeight w:val="773"/>
           <w:jc w:val="center"/>
         </w:trPr>
         <w:tc>
@@ -2151,12 +2621,6 @@
         </w:tc>
       </w:tr>
     </w:tbl>
-    <w:p>
-      <w:pPr>
-        <w:ind w:firstLine="708"/>
-        <w:jc w:val="both"/>
-      </w:pPr>
-    </w:p>
     <w:p>
       <w:pPr>
         <w:ind w:firstLine="708"/>
@@ -2242,7 +2706,7 @@
                     </pic:cNvPicPr>
                   </pic:nvPicPr>
                   <pic:blipFill rotWithShape="1">
-                    <a:blip r:embed="rId8">
+                    <a:blip r:embed="rId9">
                       <a:extLst>
                         <a:ext uri="{28A0092B-C50C-407E-A947-70E740481C1C}">
                           <a14:useLocalDpi xmlns:a14="http://schemas.microsoft.com/office/drawing/2010/main" val="0"/>
@@ -2791,7 +3255,7 @@
                     </pic:cNvPicPr>
                   </pic:nvPicPr>
                   <pic:blipFill>
-                    <a:blip r:embed="rId9">
+                    <a:blip r:embed="rId10">
                       <a:extLst>
                         <a:ext uri="{28A0092B-C50C-407E-A947-70E740481C1C}">
                           <a14:useLocalDpi xmlns:a14="http://schemas.microsoft.com/office/drawing/2010/main" val="0"/>
@@ -2968,7 +3432,7 @@
                     </pic:cNvPicPr>
                   </pic:nvPicPr>
                   <pic:blipFill rotWithShape="1">
-                    <a:blip r:embed="rId10">
+                    <a:blip r:embed="rId11">
                       <a:extLst>
                         <a:ext uri="{28A0092B-C50C-407E-A947-70E740481C1C}">
                           <a14:useLocalDpi xmlns:a14="http://schemas.microsoft.com/office/drawing/2010/main" val="0"/>
@@ -3271,7 +3735,7 @@
                     </pic:cNvPicPr>
                   </pic:nvPicPr>
                   <pic:blipFill rotWithShape="1">
-                    <a:blip r:embed="rId11">
+                    <a:blip r:embed="rId12">
                       <a:extLst>
                         <a:ext uri="{28A0092B-C50C-407E-A947-70E740481C1C}">
                           <a14:useLocalDpi xmlns:a14="http://schemas.microsoft.com/office/drawing/2010/main" val="0"/>
@@ -3628,8 +4092,6 @@
       <w:r>
         <w:t>4</w:t>
       </w:r>
-      <w:bookmarkStart w:id="0" w:name="_GoBack"/>
-      <w:bookmarkEnd w:id="0"/>
       <w:r>
         <w:t>-мя аккумуляторами, дающий на выходе 9В и обеспечивающий надежным и долгим питанием все устройство.</w:t>
       </w:r>
@@ -3720,7 +4182,7 @@
                     </pic:cNvPicPr>
                   </pic:nvPicPr>
                   <pic:blipFill rotWithShape="1">
-                    <a:blip r:embed="rId12">
+                    <a:blip r:embed="rId13">
                       <a:extLst>
                         <a:ext uri="{28A0092B-C50C-407E-A947-70E740481C1C}">
                           <a14:useLocalDpi xmlns:a14="http://schemas.microsoft.com/office/drawing/2010/main" val="0"/>
@@ -4033,7 +4495,7 @@
                     </pic:cNvPicPr>
                   </pic:nvPicPr>
                   <pic:blipFill>
-                    <a:blip r:embed="rId13">
+                    <a:blip r:embed="rId14">
                       <a:extLst>
                         <a:ext uri="{28A0092B-C50C-407E-A947-70E740481C1C}">
                           <a14:useLocalDpi xmlns:a14="http://schemas.microsoft.com/office/drawing/2010/main" val="0"/>
@@ -4323,6 +4785,1976 @@
         </w:tabs>
         <w:spacing w:line="240" w:lineRule="auto"/>
         <w:ind w:firstLine="709"/>
+        <w:jc w:val="both"/>
+      </w:pPr>
+      <w:r>
+        <w:t>А теперь остановимся подробнее на функционировании аппаратной части, рассмотрим метод</w:t>
+      </w:r>
+      <w:r>
+        <w:t>ы</w:t>
+      </w:r>
+      <w:r>
+        <w:t xml:space="preserve"> и свойства.</w:t>
+      </w:r>
+    </w:p>
+    <w:p>
+      <w:pPr>
+        <w:tabs>
+          <w:tab w:val="left" w:pos="2175"/>
+        </w:tabs>
+        <w:spacing w:line="240" w:lineRule="auto"/>
+        <w:ind w:firstLine="709"/>
+        <w:jc w:val="both"/>
+      </w:pPr>
+      <w:r>
+        <w:t>Исходный код аппаратной части делится на 2 раздела:</w:t>
+      </w:r>
+    </w:p>
+    <w:p>
+      <w:pPr>
+        <w:tabs>
+          <w:tab w:val="left" w:pos="2175"/>
+        </w:tabs>
+        <w:spacing w:line="240" w:lineRule="auto"/>
+        <w:ind w:firstLine="709"/>
+        <w:jc w:val="both"/>
+      </w:pPr>
+      <w:r>
+        <w:t>–</w:t>
+      </w:r>
+      <w:r>
+        <w:t xml:space="preserve"> главный контроллер</w:t>
+      </w:r>
+      <w:r>
+        <w:t>;</w:t>
+      </w:r>
+    </w:p>
+    <w:p>
+      <w:pPr>
+        <w:tabs>
+          <w:tab w:val="left" w:pos="2175"/>
+        </w:tabs>
+        <w:spacing w:line="240" w:lineRule="auto"/>
+        <w:ind w:firstLine="709"/>
+        <w:jc w:val="both"/>
+      </w:pPr>
+      <w:r>
+        <w:t>–</w:t>
+      </w:r>
+      <w:r>
+        <w:t xml:space="preserve"> </w:t>
+      </w:r>
+      <w:r>
+        <w:rPr>
+          <w:lang w:val="en-US"/>
+        </w:rPr>
+        <w:t>wi</w:t>
+      </w:r>
+      <w:r>
+        <w:t>-</w:t>
+      </w:r>
+      <w:r>
+        <w:rPr>
+          <w:lang w:val="en-US"/>
+        </w:rPr>
+        <w:t>fi</w:t>
+      </w:r>
+      <w:r>
+        <w:t xml:space="preserve"> </w:t>
+      </w:r>
+      <w:r>
+        <w:t>модуль.</w:t>
+      </w:r>
+    </w:p>
+    <w:p>
+      <w:pPr>
+        <w:tabs>
+          <w:tab w:val="left" w:pos="2175"/>
+        </w:tabs>
+        <w:spacing w:line="240" w:lineRule="auto"/>
+        <w:ind w:firstLine="709"/>
+        <w:jc w:val="both"/>
+      </w:pPr>
+      <w:r>
+        <w:t>Рассмотрим методы главного контроллера.</w:t>
+      </w:r>
+    </w:p>
+    <w:p>
+      <w:pPr>
+        <w:tabs>
+          <w:tab w:val="left" w:pos="2175"/>
+        </w:tabs>
+        <w:spacing w:line="240" w:lineRule="auto"/>
+        <w:ind w:firstLine="709"/>
+        <w:jc w:val="both"/>
+        <w:rPr>
+          <w:rFonts w:cs="Times New Roman"/>
+        </w:rPr>
+      </w:pPr>
+      <w:r>
+        <w:t xml:space="preserve">Метод </w:t>
+      </w:r>
+      <w:r>
+        <w:rPr>
+          <w:rFonts w:ascii="Courier New" w:hAnsi="Courier New" w:cs="Courier New"/>
+          <w:i/>
+          <w:lang w:val="en-US"/>
+        </w:rPr>
+        <w:t>setup</w:t>
+      </w:r>
+      <w:r>
+        <w:rPr>
+          <w:rFonts w:ascii="Courier New" w:hAnsi="Courier New" w:cs="Courier New"/>
+          <w:i/>
+        </w:rPr>
+        <w:t xml:space="preserve"> </w:t>
+      </w:r>
+      <w:r>
+        <w:rPr>
+          <w:rFonts w:cs="Times New Roman"/>
+        </w:rPr>
+        <w:t xml:space="preserve">представляет собой точку вхождения. В нем инициализируются пины устройства, активируется серийный порт и </w:t>
+      </w:r>
+      <w:r>
+        <w:rPr>
+          <w:rFonts w:cs="Times New Roman"/>
+          <w:lang w:val="en-US"/>
+        </w:rPr>
+        <w:t>wi</w:t>
+      </w:r>
+      <w:r>
+        <w:rPr>
+          <w:rFonts w:cs="Times New Roman"/>
+        </w:rPr>
+        <w:t>-</w:t>
+      </w:r>
+      <w:r>
+        <w:rPr>
+          <w:rFonts w:cs="Times New Roman"/>
+          <w:lang w:val="en-US"/>
+        </w:rPr>
+        <w:t>fi</w:t>
+      </w:r>
+      <w:r>
+        <w:rPr>
+          <w:rFonts w:cs="Times New Roman"/>
+        </w:rPr>
+        <w:t xml:space="preserve"> </w:t>
+      </w:r>
+      <w:r>
+        <w:rPr>
+          <w:rFonts w:cs="Times New Roman"/>
+        </w:rPr>
+        <w:t>модуль.</w:t>
+      </w:r>
+    </w:p>
+    <w:p>
+      <w:pPr>
+        <w:tabs>
+          <w:tab w:val="left" w:pos="2175"/>
+        </w:tabs>
+        <w:spacing w:line="240" w:lineRule="auto"/>
+        <w:ind w:firstLine="709"/>
+        <w:jc w:val="both"/>
+        <w:rPr>
+          <w:rFonts w:cs="Times New Roman"/>
+        </w:rPr>
+      </w:pPr>
+      <w:r>
+        <w:lastRenderedPageBreak/>
+        <w:t xml:space="preserve">Метод </w:t>
+      </w:r>
+      <w:r>
+        <w:rPr>
+          <w:rFonts w:ascii="Courier New" w:hAnsi="Courier New" w:cs="Courier New"/>
+          <w:i/>
+          <w:lang w:val="en-US"/>
+        </w:rPr>
+        <w:t>loop</w:t>
+      </w:r>
+      <w:r>
+        <w:rPr>
+          <w:rFonts w:ascii="Courier New" w:hAnsi="Courier New" w:cs="Courier New"/>
+          <w:i/>
+        </w:rPr>
+        <w:t xml:space="preserve"> </w:t>
+      </w:r>
+      <w:r>
+        <w:rPr>
+          <w:rFonts w:cs="Times New Roman"/>
+        </w:rPr>
+        <w:t>представляет</w:t>
+      </w:r>
+      <w:r>
+        <w:rPr>
+          <w:rFonts w:cs="Times New Roman"/>
+        </w:rPr>
+        <w:t xml:space="preserve"> бесконечный цикл программы, в котором выполняются методы. Как и предыдущий метод является основным методом для работы программы.</w:t>
+      </w:r>
+    </w:p>
+    <w:p>
+      <w:pPr>
+        <w:tabs>
+          <w:tab w:val="left" w:pos="2175"/>
+        </w:tabs>
+        <w:spacing w:line="240" w:lineRule="auto"/>
+        <w:ind w:firstLine="709"/>
+        <w:jc w:val="both"/>
+        <w:rPr>
+          <w:rFonts w:cs="Times New Roman"/>
+        </w:rPr>
+      </w:pPr>
+      <w:r>
+        <w:rPr>
+          <w:rFonts w:cs="Times New Roman"/>
+        </w:rPr>
+        <w:t xml:space="preserve">В данном методе происходит прием входящих команд от клиента, а именно когда клиент подключен напрямую к </w:t>
+      </w:r>
+      <w:r>
+        <w:rPr>
+          <w:rFonts w:cs="Times New Roman"/>
+          <w:lang w:val="en-US"/>
+        </w:rPr>
+        <w:t>Arduino</w:t>
+      </w:r>
+      <w:r>
+        <w:rPr>
+          <w:rFonts w:cs="Times New Roman"/>
+        </w:rPr>
+        <w:t xml:space="preserve"> </w:t>
+      </w:r>
+      <w:r>
+        <w:rPr>
+          <w:rFonts w:cs="Times New Roman"/>
+          <w:lang w:val="en-US"/>
+        </w:rPr>
+        <w:t>Uno</w:t>
+      </w:r>
+      <w:r>
+        <w:rPr>
+          <w:rFonts w:cs="Times New Roman"/>
+        </w:rPr>
+        <w:t>.</w:t>
+      </w:r>
+    </w:p>
+    <w:p>
+      <w:pPr>
+        <w:tabs>
+          <w:tab w:val="left" w:pos="2175"/>
+        </w:tabs>
+        <w:spacing w:line="240" w:lineRule="auto"/>
+        <w:ind w:firstLine="709"/>
+        <w:jc w:val="both"/>
+        <w:rPr>
+          <w:rFonts w:cs="Times New Roman"/>
+        </w:rPr>
+      </w:pPr>
+      <w:r>
+        <w:t xml:space="preserve">Метод </w:t>
+      </w:r>
+      <w:r>
+        <w:rPr>
+          <w:rFonts w:ascii="Courier New" w:hAnsi="Courier New" w:cs="Courier New"/>
+          <w:i/>
+          <w:lang w:val="en-US"/>
+        </w:rPr>
+        <w:t>handleCmd</w:t>
+      </w:r>
+      <w:r>
+        <w:rPr>
+          <w:rFonts w:ascii="Courier New" w:hAnsi="Courier New" w:cs="Courier New"/>
+          <w:i/>
+        </w:rPr>
+        <w:t xml:space="preserve"> </w:t>
+      </w:r>
+      <w:r>
+        <w:rPr>
+          <w:rFonts w:cs="Times New Roman"/>
+        </w:rPr>
+        <w:t>является обработчиком входящих команд от контроллера.</w:t>
+      </w:r>
+    </w:p>
+    <w:p>
+      <w:pPr>
+        <w:tabs>
+          <w:tab w:val="left" w:pos="2175"/>
+        </w:tabs>
+        <w:spacing w:line="240" w:lineRule="auto"/>
+        <w:ind w:firstLine="709"/>
+        <w:jc w:val="both"/>
+        <w:rPr>
+          <w:rFonts w:cs="Times New Roman"/>
+        </w:rPr>
+      </w:pPr>
+      <w:r>
+        <w:rPr>
+          <w:rFonts w:cs="Times New Roman"/>
+        </w:rPr>
+        <w:t>В таблице 3.3 представлен п</w:t>
+      </w:r>
+      <w:r>
+        <w:rPr>
+          <w:rFonts w:cs="Times New Roman"/>
+        </w:rPr>
+        <w:t xml:space="preserve">еречень команд для настройки </w:t>
+      </w:r>
+      <w:r>
+        <w:rPr>
+          <w:rFonts w:cs="Times New Roman"/>
+          <w:lang w:val="en-US"/>
+        </w:rPr>
+        <w:t>wi</w:t>
+      </w:r>
+      <w:r>
+        <w:rPr>
+          <w:rFonts w:cs="Times New Roman"/>
+        </w:rPr>
+        <w:t>-</w:t>
+      </w:r>
+      <w:r>
+        <w:rPr>
+          <w:rFonts w:cs="Times New Roman"/>
+          <w:lang w:val="en-US"/>
+        </w:rPr>
+        <w:t>fi</w:t>
+      </w:r>
+      <w:r>
+        <w:rPr>
+          <w:rFonts w:cs="Times New Roman"/>
+        </w:rPr>
+        <w:t xml:space="preserve"> </w:t>
+      </w:r>
+      <w:r>
+        <w:rPr>
+          <w:rFonts w:cs="Times New Roman"/>
+        </w:rPr>
+        <w:t>модуля, которые вы</w:t>
+      </w:r>
+      <w:r>
+        <w:rPr>
+          <w:rFonts w:cs="Times New Roman"/>
+        </w:rPr>
+        <w:t>полняются на контроллере.</w:t>
+      </w:r>
+    </w:p>
+    <w:p>
+      <w:pPr>
+        <w:tabs>
+          <w:tab w:val="left" w:pos="2175"/>
+        </w:tabs>
+        <w:spacing w:line="240" w:lineRule="auto"/>
+        <w:ind w:firstLine="709"/>
+        <w:jc w:val="both"/>
+        <w:rPr>
+          <w:rFonts w:cs="Times New Roman"/>
+        </w:rPr>
+      </w:pPr>
+      <w:r>
+        <w:rPr>
+          <w:rFonts w:cs="Times New Roman"/>
+        </w:rPr>
+        <w:t xml:space="preserve">Таблица 3.3. </w:t>
+      </w:r>
+      <w:r>
+        <w:rPr>
+          <w:rFonts w:ascii="Courier New" w:hAnsi="Courier New" w:cs="Courier New"/>
+        </w:rPr>
+        <w:t>–</w:t>
+      </w:r>
+      <w:r>
+        <w:rPr>
+          <w:rFonts w:ascii="Courier New" w:hAnsi="Courier New" w:cs="Courier New"/>
+        </w:rPr>
+        <w:t xml:space="preserve"> </w:t>
+      </w:r>
+      <w:r>
+        <w:rPr>
+          <w:rFonts w:cs="Times New Roman"/>
+        </w:rPr>
+        <w:t>Перечень команд для главного контроллера.</w:t>
+      </w:r>
+    </w:p>
+    <w:tbl>
+      <w:tblPr>
+        <w:tblStyle w:val="a4"/>
+        <w:tblW w:w="0" w:type="auto"/>
+        <w:tblLook w:val="04A0" w:firstRow="1" w:lastRow="0" w:firstColumn="1" w:lastColumn="0" w:noHBand="0" w:noVBand="1"/>
+      </w:tblPr>
+      <w:tblGrid>
+        <w:gridCol w:w="4672"/>
+        <w:gridCol w:w="4673"/>
+      </w:tblGrid>
+      <w:tr>
+        <w:trPr>
+          <w:trHeight w:val="531"/>
+        </w:trPr>
+        <w:tc>
+          <w:tcPr>
+            <w:tcW w:w="4672" w:type="dxa"/>
+          </w:tcPr>
+          <w:p>
+            <w:pPr>
+              <w:tabs>
+                <w:tab w:val="left" w:pos="2175"/>
+              </w:tabs>
+              <w:jc w:val="center"/>
+              <w:rPr>
+                <w:rFonts w:cs="Times New Roman"/>
+              </w:rPr>
+            </w:pPr>
+            <w:r>
+              <w:rPr>
+                <w:rFonts w:cs="Times New Roman"/>
+              </w:rPr>
+              <w:t>Команда</w:t>
+            </w:r>
+          </w:p>
+        </w:tc>
+        <w:tc>
+          <w:tcPr>
+            <w:tcW w:w="4673" w:type="dxa"/>
+          </w:tcPr>
+          <w:p>
+            <w:pPr>
+              <w:tabs>
+                <w:tab w:val="left" w:pos="2175"/>
+              </w:tabs>
+              <w:jc w:val="center"/>
+              <w:rPr>
+                <w:rFonts w:cs="Times New Roman"/>
+              </w:rPr>
+            </w:pPr>
+            <w:r>
+              <w:rPr>
+                <w:rFonts w:cs="Times New Roman"/>
+              </w:rPr>
+              <w:t>Назначение</w:t>
+            </w:r>
+          </w:p>
+        </w:tc>
+      </w:tr>
+      <w:tr>
+        <w:trPr>
+          <w:trHeight w:val="978"/>
+        </w:trPr>
+        <w:tc>
+          <w:tcPr>
+            <w:tcW w:w="4672" w:type="dxa"/>
+          </w:tcPr>
+          <w:p>
+            <w:pPr>
+              <w:tabs>
+                <w:tab w:val="left" w:pos="2175"/>
+              </w:tabs>
+              <w:jc w:val="both"/>
+              <w:rPr>
+                <w:rFonts w:cs="Times New Roman"/>
+              </w:rPr>
+            </w:pPr>
+            <w:r>
+              <w:rPr>
+                <w:rFonts w:ascii="Courier New" w:hAnsi="Courier New" w:cs="Courier New"/>
+                <w:lang w:val="en-US"/>
+              </w:rPr>
+              <w:t>GET_IP_ADDRESS</w:t>
+            </w:r>
+          </w:p>
+        </w:tc>
+        <w:tc>
+          <w:tcPr>
+            <w:tcW w:w="4673" w:type="dxa"/>
+          </w:tcPr>
+          <w:p>
+            <w:pPr>
+              <w:tabs>
+                <w:tab w:val="left" w:pos="2175"/>
+              </w:tabs>
+              <w:jc w:val="both"/>
+              <w:rPr>
+                <w:rFonts w:cs="Times New Roman"/>
+              </w:rPr>
+            </w:pPr>
+            <w:r>
+              <w:rPr>
+                <w:rFonts w:cs="Times New Roman"/>
+              </w:rPr>
+              <w:t>К</w:t>
+            </w:r>
+            <w:r>
+              <w:rPr>
+                <w:rFonts w:cs="Times New Roman"/>
+              </w:rPr>
+              <w:t xml:space="preserve">оманда для получения </w:t>
+            </w:r>
+            <w:r>
+              <w:rPr>
+                <w:rFonts w:cs="Times New Roman"/>
+                <w:lang w:val="en-US"/>
+              </w:rPr>
+              <w:t>IP</w:t>
+            </w:r>
+            <w:r>
+              <w:rPr>
+                <w:rFonts w:cs="Times New Roman"/>
+              </w:rPr>
+              <w:t xml:space="preserve">-адреса, к которому подключен </w:t>
+            </w:r>
+            <w:r>
+              <w:rPr>
+                <w:rFonts w:cs="Times New Roman"/>
+                <w:lang w:val="en-US"/>
+              </w:rPr>
+              <w:t>wi</w:t>
+            </w:r>
+            <w:r>
+              <w:rPr>
+                <w:rFonts w:cs="Times New Roman"/>
+              </w:rPr>
+              <w:t>-</w:t>
+            </w:r>
+            <w:r>
+              <w:rPr>
+                <w:rFonts w:cs="Times New Roman"/>
+                <w:lang w:val="en-US"/>
+              </w:rPr>
+              <w:t>fi</w:t>
+            </w:r>
+            <w:r>
+              <w:rPr>
+                <w:rFonts w:cs="Times New Roman"/>
+              </w:rPr>
+              <w:t xml:space="preserve"> модуль</w:t>
+            </w:r>
+          </w:p>
+        </w:tc>
+      </w:tr>
+      <w:tr>
+        <w:trPr>
+          <w:trHeight w:val="837"/>
+        </w:trPr>
+        <w:tc>
+          <w:tcPr>
+            <w:tcW w:w="4672" w:type="dxa"/>
+          </w:tcPr>
+          <w:p>
+            <w:pPr>
+              <w:tabs>
+                <w:tab w:val="left" w:pos="2175"/>
+              </w:tabs>
+              <w:jc w:val="both"/>
+              <w:rPr>
+                <w:rFonts w:cs="Times New Roman"/>
+              </w:rPr>
+            </w:pPr>
+            <w:r>
+              <w:rPr>
+                <w:rFonts w:ascii="Courier New" w:hAnsi="Courier New" w:cs="Courier New"/>
+                <w:lang w:val="en-US"/>
+              </w:rPr>
+              <w:t>SET_SSID</w:t>
+            </w:r>
+          </w:p>
+        </w:tc>
+        <w:tc>
+          <w:tcPr>
+            <w:tcW w:w="4673" w:type="dxa"/>
+          </w:tcPr>
+          <w:p>
+            <w:pPr>
+              <w:tabs>
+                <w:tab w:val="left" w:pos="2175"/>
+              </w:tabs>
+              <w:jc w:val="both"/>
+              <w:rPr>
+                <w:rFonts w:cs="Times New Roman"/>
+              </w:rPr>
+            </w:pPr>
+            <w:r>
+              <w:rPr>
+                <w:rFonts w:cs="Times New Roman"/>
+              </w:rPr>
+              <w:t>Команда</w:t>
+            </w:r>
+            <w:r>
+              <w:rPr>
+                <w:rFonts w:cs="Times New Roman"/>
+                <w:lang w:val="en-US"/>
+              </w:rPr>
+              <w:t xml:space="preserve"> </w:t>
+            </w:r>
+            <w:r>
+              <w:rPr>
+                <w:rFonts w:cs="Times New Roman"/>
+              </w:rPr>
+              <w:t>для</w:t>
+            </w:r>
+            <w:r>
+              <w:rPr>
+                <w:rFonts w:cs="Times New Roman"/>
+                <w:lang w:val="en-US"/>
+              </w:rPr>
+              <w:t xml:space="preserve"> </w:t>
+            </w:r>
+            <w:r>
+              <w:rPr>
+                <w:rFonts w:cs="Times New Roman"/>
+              </w:rPr>
+              <w:t>установления</w:t>
+            </w:r>
+            <w:r>
+              <w:rPr>
+                <w:rFonts w:cs="Times New Roman"/>
+                <w:lang w:val="en-US"/>
+              </w:rPr>
+              <w:t xml:space="preserve"> </w:t>
+            </w:r>
+            <w:r>
+              <w:rPr>
+                <w:rFonts w:cs="Times New Roman"/>
+                <w:lang w:val="en-US"/>
+              </w:rPr>
+              <w:t xml:space="preserve">SSID. SSID </w:t>
+            </w:r>
+            <w:r>
+              <w:rPr>
+                <w:rFonts w:cs="Times New Roman"/>
+                <w:lang w:val="en-US"/>
+              </w:rPr>
+              <w:t xml:space="preserve">– </w:t>
+            </w:r>
+            <w:r>
+              <w:rPr>
+                <w:rFonts w:cs="Times New Roman"/>
+              </w:rPr>
+              <w:t>имя</w:t>
+            </w:r>
+            <w:r>
+              <w:rPr>
+                <w:rFonts w:cs="Times New Roman"/>
+                <w:lang w:val="en-US"/>
+              </w:rPr>
+              <w:t xml:space="preserve"> wi-fi </w:t>
+            </w:r>
+            <w:r>
+              <w:rPr>
+                <w:rFonts w:cs="Times New Roman"/>
+              </w:rPr>
+              <w:t>точки</w:t>
+            </w:r>
+          </w:p>
+        </w:tc>
+      </w:tr>
+      <w:tr>
+        <w:trPr>
+          <w:trHeight w:val="703"/>
+        </w:trPr>
+        <w:tc>
+          <w:tcPr>
+            <w:tcW w:w="4672" w:type="dxa"/>
+          </w:tcPr>
+          <w:p>
+            <w:pPr>
+              <w:tabs>
+                <w:tab w:val="left" w:pos="2175"/>
+              </w:tabs>
+              <w:jc w:val="both"/>
+              <w:rPr>
+                <w:rFonts w:cs="Times New Roman"/>
+                <w:lang w:val="en-US"/>
+              </w:rPr>
+            </w:pPr>
+            <w:r>
+              <w:rPr>
+                <w:rFonts w:ascii="Courier New" w:hAnsi="Courier New" w:cs="Courier New"/>
+                <w:lang w:val="en-US"/>
+              </w:rPr>
+              <w:t>GET_SSID</w:t>
+            </w:r>
+          </w:p>
+        </w:tc>
+        <w:tc>
+          <w:tcPr>
+            <w:tcW w:w="4673" w:type="dxa"/>
+          </w:tcPr>
+          <w:p>
+            <w:pPr>
+              <w:tabs>
+                <w:tab w:val="left" w:pos="2175"/>
+              </w:tabs>
+              <w:jc w:val="both"/>
+              <w:rPr>
+                <w:rFonts w:cs="Times New Roman"/>
+              </w:rPr>
+            </w:pPr>
+            <w:r>
+              <w:rPr>
+                <w:rFonts w:cs="Times New Roman"/>
+              </w:rPr>
+              <w:t xml:space="preserve">Команда для получения </w:t>
+            </w:r>
+            <w:r>
+              <w:rPr>
+                <w:rFonts w:cs="Times New Roman"/>
+                <w:lang w:val="en-US"/>
+              </w:rPr>
+              <w:t>SSID</w:t>
+            </w:r>
+          </w:p>
+        </w:tc>
+      </w:tr>
+      <w:tr>
+        <w:trPr>
+          <w:trHeight w:val="1412"/>
+        </w:trPr>
+        <w:tc>
+          <w:tcPr>
+            <w:tcW w:w="4672" w:type="dxa"/>
+          </w:tcPr>
+          <w:p>
+            <w:pPr>
+              <w:tabs>
+                <w:tab w:val="left" w:pos="2175"/>
+              </w:tabs>
+              <w:jc w:val="both"/>
+              <w:rPr>
+                <w:rFonts w:cs="Times New Roman"/>
+                <w:lang w:val="en-US"/>
+              </w:rPr>
+            </w:pPr>
+            <w:r>
+              <w:rPr>
+                <w:rFonts w:ascii="Courier New" w:hAnsi="Courier New" w:cs="Courier New"/>
+                <w:lang w:val="en-US"/>
+              </w:rPr>
+              <w:t>GET_LOCAL_SSID</w:t>
+            </w:r>
+          </w:p>
+        </w:tc>
+        <w:tc>
+          <w:tcPr>
+            <w:tcW w:w="4673" w:type="dxa"/>
+          </w:tcPr>
+          <w:p>
+            <w:pPr>
+              <w:tabs>
+                <w:tab w:val="left" w:pos="2175"/>
+              </w:tabs>
+              <w:jc w:val="both"/>
+              <w:rPr>
+                <w:rFonts w:cs="Times New Roman"/>
+              </w:rPr>
+            </w:pPr>
+            <w:r>
+              <w:rPr>
+                <w:rFonts w:cs="Times New Roman"/>
+              </w:rPr>
+              <w:t xml:space="preserve">Команда для получения </w:t>
+            </w:r>
+            <w:r>
+              <w:rPr>
+                <w:rFonts w:cs="Times New Roman"/>
+                <w:lang w:val="en-US"/>
+              </w:rPr>
+              <w:t>SSID</w:t>
+            </w:r>
+            <w:r>
+              <w:rPr>
+                <w:rFonts w:cs="Times New Roman"/>
+              </w:rPr>
+              <w:t xml:space="preserve"> </w:t>
+            </w:r>
+            <w:r>
+              <w:rPr>
+                <w:rFonts w:cs="Times New Roman"/>
+              </w:rPr>
+              <w:t xml:space="preserve">в случае, если </w:t>
+            </w:r>
+            <w:r>
+              <w:rPr>
+                <w:rFonts w:cs="Times New Roman"/>
+                <w:lang w:val="en-US"/>
+              </w:rPr>
+              <w:t>wi</w:t>
+            </w:r>
+            <w:r>
+              <w:rPr>
+                <w:rFonts w:cs="Times New Roman"/>
+              </w:rPr>
+              <w:t>-</w:t>
+            </w:r>
+            <w:r>
+              <w:rPr>
+                <w:rFonts w:cs="Times New Roman"/>
+                <w:lang w:val="en-US"/>
+              </w:rPr>
+              <w:t>fi</w:t>
+            </w:r>
+            <w:r>
+              <w:rPr>
+                <w:rFonts w:cs="Times New Roman"/>
+              </w:rPr>
+              <w:t xml:space="preserve"> </w:t>
+            </w:r>
+            <w:r>
+              <w:rPr>
+                <w:rFonts w:cs="Times New Roman"/>
+              </w:rPr>
+              <w:t xml:space="preserve">модуль автоматически подключился к </w:t>
+            </w:r>
+            <w:r>
+              <w:rPr>
+                <w:rFonts w:cs="Times New Roman"/>
+                <w:lang w:val="en-US"/>
+              </w:rPr>
+              <w:t>wi</w:t>
+            </w:r>
+            <w:r>
+              <w:rPr>
+                <w:rFonts w:cs="Times New Roman"/>
+              </w:rPr>
+              <w:t>-</w:t>
+            </w:r>
+            <w:r>
+              <w:rPr>
+                <w:rFonts w:cs="Times New Roman"/>
+                <w:lang w:val="en-US"/>
+              </w:rPr>
+              <w:t>fi</w:t>
+            </w:r>
+            <w:r>
+              <w:rPr>
+                <w:rFonts w:cs="Times New Roman"/>
+              </w:rPr>
+              <w:t xml:space="preserve"> </w:t>
+            </w:r>
+            <w:r>
+              <w:rPr>
+                <w:rFonts w:cs="Times New Roman"/>
+              </w:rPr>
+              <w:t>точке</w:t>
+            </w:r>
+          </w:p>
+        </w:tc>
+      </w:tr>
+      <w:tr>
+        <w:trPr>
+          <w:trHeight w:val="978"/>
+        </w:trPr>
+        <w:tc>
+          <w:tcPr>
+            <w:tcW w:w="4672" w:type="dxa"/>
+          </w:tcPr>
+          <w:p>
+            <w:pPr>
+              <w:tabs>
+                <w:tab w:val="left" w:pos="2175"/>
+              </w:tabs>
+              <w:jc w:val="both"/>
+              <w:rPr>
+                <w:rFonts w:cs="Times New Roman"/>
+                <w:lang w:val="en-US"/>
+              </w:rPr>
+            </w:pPr>
+            <w:r>
+              <w:rPr>
+                <w:rFonts w:ascii="Courier New" w:hAnsi="Courier New" w:cs="Courier New"/>
+                <w:lang w:val="en-US"/>
+              </w:rPr>
+              <w:t>SET_PASSWORD</w:t>
+            </w:r>
+          </w:p>
+        </w:tc>
+        <w:tc>
+          <w:tcPr>
+            <w:tcW w:w="4673" w:type="dxa"/>
+          </w:tcPr>
+          <w:p>
+            <w:pPr>
+              <w:tabs>
+                <w:tab w:val="left" w:pos="2175"/>
+              </w:tabs>
+              <w:jc w:val="both"/>
+              <w:rPr>
+                <w:rFonts w:cs="Times New Roman"/>
+              </w:rPr>
+            </w:pPr>
+            <w:r>
+              <w:rPr>
+                <w:rFonts w:cs="Times New Roman"/>
+              </w:rPr>
+              <w:t xml:space="preserve">Команда для установления пароля для подключения к </w:t>
+            </w:r>
+            <w:r>
+              <w:rPr>
+                <w:rFonts w:cs="Times New Roman"/>
+                <w:lang w:val="en-US"/>
+              </w:rPr>
+              <w:t>wi</w:t>
+            </w:r>
+            <w:r>
+              <w:rPr>
+                <w:rFonts w:cs="Times New Roman"/>
+              </w:rPr>
+              <w:t>-</w:t>
+            </w:r>
+            <w:r>
+              <w:rPr>
+                <w:rFonts w:cs="Times New Roman"/>
+                <w:lang w:val="en-US"/>
+              </w:rPr>
+              <w:t>fi</w:t>
+            </w:r>
+            <w:r>
+              <w:rPr>
+                <w:rFonts w:cs="Times New Roman"/>
+              </w:rPr>
+              <w:t xml:space="preserve"> точке</w:t>
+            </w:r>
+          </w:p>
+        </w:tc>
+      </w:tr>
+      <w:tr>
+        <w:trPr>
+          <w:trHeight w:val="691"/>
+        </w:trPr>
+        <w:tc>
+          <w:tcPr>
+            <w:tcW w:w="4672" w:type="dxa"/>
+          </w:tcPr>
+          <w:p>
+            <w:pPr>
+              <w:tabs>
+                <w:tab w:val="left" w:pos="2175"/>
+              </w:tabs>
+              <w:jc w:val="both"/>
+              <w:rPr>
+                <w:rFonts w:cs="Times New Roman"/>
+              </w:rPr>
+            </w:pPr>
+            <w:r>
+              <w:rPr>
+                <w:rFonts w:ascii="Courier New" w:hAnsi="Courier New" w:cs="Courier New"/>
+                <w:lang w:val="en-US"/>
+              </w:rPr>
+              <w:t>GET</w:t>
+            </w:r>
+            <w:r>
+              <w:rPr>
+                <w:rFonts w:ascii="Courier New" w:hAnsi="Courier New" w:cs="Courier New"/>
+              </w:rPr>
+              <w:t>_</w:t>
+            </w:r>
+            <w:r>
+              <w:rPr>
+                <w:rFonts w:ascii="Courier New" w:hAnsi="Courier New" w:cs="Courier New"/>
+                <w:lang w:val="en-US"/>
+              </w:rPr>
+              <w:t>PASSWORD</w:t>
+            </w:r>
+          </w:p>
+        </w:tc>
+        <w:tc>
+          <w:tcPr>
+            <w:tcW w:w="4673" w:type="dxa"/>
+          </w:tcPr>
+          <w:p>
+            <w:pPr>
+              <w:tabs>
+                <w:tab w:val="left" w:pos="2175"/>
+              </w:tabs>
+              <w:jc w:val="both"/>
+              <w:rPr>
+                <w:rFonts w:cs="Times New Roman"/>
+              </w:rPr>
+            </w:pPr>
+            <w:r>
+              <w:rPr>
+                <w:rFonts w:cs="Times New Roman"/>
+              </w:rPr>
+              <w:t>Команда для получения пароля wi-fi точки</w:t>
+            </w:r>
+          </w:p>
+        </w:tc>
+      </w:tr>
+      <w:tr>
+        <w:trPr>
+          <w:trHeight w:val="1413"/>
+        </w:trPr>
+        <w:tc>
+          <w:tcPr>
+            <w:tcW w:w="4672" w:type="dxa"/>
+          </w:tcPr>
+          <w:p>
+            <w:pPr>
+              <w:tabs>
+                <w:tab w:val="left" w:pos="2175"/>
+              </w:tabs>
+              <w:jc w:val="both"/>
+              <w:rPr>
+                <w:rFonts w:cs="Times New Roman"/>
+              </w:rPr>
+            </w:pPr>
+            <w:r>
+              <w:rPr>
+                <w:rFonts w:ascii="Courier New" w:hAnsi="Courier New" w:cs="Courier New"/>
+                <w:lang w:val="en-US"/>
+              </w:rPr>
+              <w:t>CONNECT</w:t>
+            </w:r>
+            <w:r>
+              <w:rPr>
+                <w:rFonts w:ascii="Courier New" w:hAnsi="Courier New" w:cs="Courier New"/>
+              </w:rPr>
+              <w:t>_</w:t>
+            </w:r>
+            <w:r>
+              <w:rPr>
+                <w:rFonts w:ascii="Courier New" w:hAnsi="Courier New" w:cs="Courier New"/>
+                <w:lang w:val="en-US"/>
+              </w:rPr>
+              <w:t>TO</w:t>
+            </w:r>
+            <w:r>
+              <w:rPr>
+                <w:rFonts w:ascii="Courier New" w:hAnsi="Courier New" w:cs="Courier New"/>
+              </w:rPr>
+              <w:t>_</w:t>
+            </w:r>
+            <w:r>
+              <w:rPr>
+                <w:rFonts w:ascii="Courier New" w:hAnsi="Courier New" w:cs="Courier New"/>
+                <w:lang w:val="en-US"/>
+              </w:rPr>
+              <w:t>WIFI</w:t>
+            </w:r>
+          </w:p>
+        </w:tc>
+        <w:tc>
+          <w:tcPr>
+            <w:tcW w:w="4673" w:type="dxa"/>
+          </w:tcPr>
+          <w:p>
+            <w:pPr>
+              <w:tabs>
+                <w:tab w:val="left" w:pos="2175"/>
+              </w:tabs>
+              <w:jc w:val="both"/>
+              <w:rPr>
+                <w:rFonts w:cs="Times New Roman"/>
+              </w:rPr>
+            </w:pPr>
+            <w:r>
+              <w:rPr>
+                <w:rFonts w:cs="Times New Roman"/>
+              </w:rPr>
+              <w:t xml:space="preserve">Команда, которая использует данные </w:t>
+            </w:r>
+            <w:r>
+              <w:rPr>
+                <w:rFonts w:cs="Times New Roman"/>
+                <w:lang w:val="en-US"/>
+              </w:rPr>
+              <w:t>SSID</w:t>
+            </w:r>
+            <w:r>
+              <w:rPr>
+                <w:rFonts w:cs="Times New Roman"/>
+              </w:rPr>
+              <w:t xml:space="preserve"> </w:t>
+            </w:r>
+            <w:r>
+              <w:rPr>
+                <w:rFonts w:cs="Times New Roman"/>
+              </w:rPr>
+              <w:t xml:space="preserve">и </w:t>
+            </w:r>
+            <w:r>
+              <w:rPr>
+                <w:rFonts w:cs="Times New Roman"/>
+                <w:lang w:val="en-US"/>
+              </w:rPr>
+              <w:t>password</w:t>
+            </w:r>
+            <w:r>
+              <w:rPr>
+                <w:rFonts w:cs="Times New Roman"/>
+              </w:rPr>
+              <w:t xml:space="preserve">, находит данную </w:t>
+            </w:r>
+            <w:r>
+              <w:rPr>
+                <w:rFonts w:cs="Times New Roman"/>
+                <w:lang w:val="en-US"/>
+              </w:rPr>
+              <w:t>wi</w:t>
+            </w:r>
+            <w:r>
+              <w:rPr>
+                <w:rFonts w:cs="Times New Roman"/>
+              </w:rPr>
+              <w:t>-</w:t>
+            </w:r>
+            <w:r>
+              <w:rPr>
+                <w:rFonts w:cs="Times New Roman"/>
+                <w:lang w:val="en-US"/>
+              </w:rPr>
+              <w:t>fi</w:t>
+            </w:r>
+            <w:r>
+              <w:rPr>
+                <w:rFonts w:cs="Times New Roman"/>
+              </w:rPr>
+              <w:t xml:space="preserve"> </w:t>
+            </w:r>
+            <w:r>
+              <w:rPr>
+                <w:rFonts w:cs="Times New Roman"/>
+              </w:rPr>
+              <w:t xml:space="preserve">точку по </w:t>
+            </w:r>
+            <w:r>
+              <w:rPr>
+                <w:rFonts w:cs="Times New Roman"/>
+                <w:lang w:val="en-US"/>
+              </w:rPr>
+              <w:t>SSID</w:t>
+            </w:r>
+            <w:r>
+              <w:rPr>
+                <w:rFonts w:cs="Times New Roman"/>
+              </w:rPr>
+              <w:t xml:space="preserve"> </w:t>
+            </w:r>
+            <w:r>
+              <w:rPr>
+                <w:rFonts w:cs="Times New Roman"/>
+              </w:rPr>
+              <w:t xml:space="preserve">и инициирует подключение </w:t>
+            </w:r>
+          </w:p>
+        </w:tc>
+      </w:tr>
+      <w:tr>
+        <w:trPr>
+          <w:trHeight w:val="2114"/>
+        </w:trPr>
+        <w:tc>
+          <w:tcPr>
+            <w:tcW w:w="4672" w:type="dxa"/>
+          </w:tcPr>
+          <w:p>
+            <w:pPr>
+              <w:tabs>
+                <w:tab w:val="left" w:pos="2175"/>
+              </w:tabs>
+              <w:jc w:val="both"/>
+              <w:rPr>
+                <w:rFonts w:cs="Times New Roman"/>
+              </w:rPr>
+            </w:pPr>
+            <w:r>
+              <w:rPr>
+                <w:rFonts w:ascii="Courier New" w:hAnsi="Courier New" w:cs="Courier New"/>
+                <w:lang w:val="en-US"/>
+              </w:rPr>
+              <w:t>WIFI</w:t>
+            </w:r>
+            <w:r>
+              <w:rPr>
+                <w:rFonts w:ascii="Courier New" w:hAnsi="Courier New" w:cs="Courier New"/>
+              </w:rPr>
+              <w:t>_</w:t>
+            </w:r>
+            <w:r>
+              <w:rPr>
+                <w:rFonts w:ascii="Courier New" w:hAnsi="Courier New" w:cs="Courier New"/>
+                <w:lang w:val="en-US"/>
+              </w:rPr>
+              <w:t>SESSION</w:t>
+            </w:r>
+          </w:p>
+        </w:tc>
+        <w:tc>
+          <w:tcPr>
+            <w:tcW w:w="4673" w:type="dxa"/>
+          </w:tcPr>
+          <w:p>
+            <w:pPr>
+              <w:tabs>
+                <w:tab w:val="left" w:pos="2175"/>
+              </w:tabs>
+              <w:jc w:val="both"/>
+              <w:rPr>
+                <w:rFonts w:cs="Times New Roman"/>
+              </w:rPr>
+            </w:pPr>
+            <w:r>
+              <w:rPr>
+                <w:rFonts w:cs="Times New Roman"/>
+              </w:rPr>
+              <w:t xml:space="preserve">Команда, которая активирует </w:t>
+            </w:r>
+            <w:r>
+              <w:rPr>
+                <w:rFonts w:cs="Times New Roman"/>
+                <w:lang w:val="en-US"/>
+              </w:rPr>
+              <w:t>wi</w:t>
+            </w:r>
+            <w:r>
+              <w:rPr>
+                <w:rFonts w:cs="Times New Roman"/>
+              </w:rPr>
+              <w:t>-</w:t>
+            </w:r>
+            <w:r>
+              <w:rPr>
+                <w:rFonts w:cs="Times New Roman"/>
+                <w:lang w:val="en-US"/>
+              </w:rPr>
+              <w:t>fi</w:t>
+            </w:r>
+            <w:r>
+              <w:rPr>
+                <w:rFonts w:cs="Times New Roman"/>
+              </w:rPr>
+              <w:t xml:space="preserve"> </w:t>
+            </w:r>
+            <w:r>
+              <w:rPr>
+                <w:rFonts w:cs="Times New Roman"/>
+              </w:rPr>
+              <w:t xml:space="preserve">сессию. </w:t>
+            </w:r>
+            <w:r>
+              <w:rPr>
+                <w:rFonts w:cs="Times New Roman"/>
+                <w:lang w:val="en-US"/>
+              </w:rPr>
+              <w:t>Wi</w:t>
+            </w:r>
+            <w:r>
+              <w:rPr>
+                <w:rFonts w:cs="Times New Roman"/>
+              </w:rPr>
+              <w:t>-</w:t>
+            </w:r>
+            <w:r>
+              <w:rPr>
+                <w:rFonts w:cs="Times New Roman"/>
+                <w:lang w:val="en-US"/>
+              </w:rPr>
+              <w:t>fi</w:t>
+            </w:r>
+            <w:r>
+              <w:rPr>
+                <w:rFonts w:cs="Times New Roman"/>
+              </w:rPr>
+              <w:t xml:space="preserve"> </w:t>
+            </w:r>
+            <w:r>
+              <w:rPr>
+                <w:rFonts w:cs="Times New Roman"/>
+              </w:rPr>
+              <w:t xml:space="preserve">сессия используется для работы с </w:t>
+            </w:r>
+            <w:r>
+              <w:rPr>
+                <w:rFonts w:cs="Times New Roman"/>
+                <w:lang w:val="en-US"/>
+              </w:rPr>
+              <w:t>wi</w:t>
+            </w:r>
+            <w:r>
+              <w:rPr>
+                <w:rFonts w:cs="Times New Roman"/>
+              </w:rPr>
+              <w:t>-</w:t>
+            </w:r>
+            <w:r>
+              <w:rPr>
+                <w:rFonts w:cs="Times New Roman"/>
+                <w:lang w:val="en-US"/>
+              </w:rPr>
+              <w:t>fi</w:t>
+            </w:r>
+            <w:r>
+              <w:rPr>
+                <w:rFonts w:cs="Times New Roman"/>
+              </w:rPr>
+              <w:t xml:space="preserve"> </w:t>
+            </w:r>
+            <w:r>
+              <w:rPr>
+                <w:rFonts w:cs="Times New Roman"/>
+              </w:rPr>
+              <w:t>модулем, напрямую посылая команды ему с пользовательского компьютера с помощью сокетов</w:t>
+            </w:r>
+          </w:p>
+        </w:tc>
+      </w:tr>
+    </w:tbl>
+    <w:p>
+      <w:pPr>
+        <w:tabs>
+          <w:tab w:val="left" w:pos="2175"/>
+        </w:tabs>
+        <w:spacing w:line="240" w:lineRule="auto"/>
+        <w:ind w:firstLine="709"/>
+        <w:jc w:val="both"/>
+        <w:rPr>
+          <w:rFonts w:cs="Times New Roman"/>
+        </w:rPr>
+      </w:pPr>
+      <w:r>
+        <w:t xml:space="preserve">Метод </w:t>
+      </w:r>
+      <w:r>
+        <w:rPr>
+          <w:rFonts w:ascii="Courier New" w:hAnsi="Courier New" w:cs="Courier New"/>
+          <w:i/>
+          <w:lang w:val="en-US"/>
+        </w:rPr>
+        <w:t>movementMenu</w:t>
+      </w:r>
+      <w:r>
+        <w:rPr>
+          <w:rFonts w:ascii="Courier New" w:hAnsi="Courier New" w:cs="Courier New"/>
+          <w:i/>
+        </w:rPr>
+        <w:t xml:space="preserve"> </w:t>
+      </w:r>
+      <w:r>
+        <w:rPr>
+          <w:rFonts w:cs="Times New Roman"/>
+        </w:rPr>
+        <w:t>предоставляет пользователю, который запрашивает данные о возможностях контроллера, меню движения.</w:t>
+      </w:r>
+    </w:p>
+    <w:p>
+      <w:pPr>
+        <w:tabs>
+          <w:tab w:val="left" w:pos="2175"/>
+        </w:tabs>
+        <w:spacing w:line="240" w:lineRule="auto"/>
+        <w:ind w:firstLine="709"/>
+        <w:jc w:val="both"/>
+        <w:rPr>
+          <w:rFonts w:cs="Times New Roman"/>
+        </w:rPr>
+      </w:pPr>
+      <w:r>
+        <w:rPr>
+          <w:rFonts w:cs="Times New Roman"/>
+        </w:rPr>
+        <w:t xml:space="preserve">В данном меню можно выбрать и установить движение платформы. Как и в обычном управлении роботом, можно выбрать 4 стороны направление: </w:t>
+      </w:r>
+      <w:r>
+        <w:rPr>
+          <w:rFonts w:cs="Times New Roman"/>
+        </w:rPr>
+        <w:lastRenderedPageBreak/>
+        <w:t>прямо, назад, влево, вправо. Также возможно команда «стоп» и выход из меню.</w:t>
+      </w:r>
+    </w:p>
+    <w:p>
+      <w:pPr>
+        <w:tabs>
+          <w:tab w:val="left" w:pos="2175"/>
+        </w:tabs>
+        <w:spacing w:line="240" w:lineRule="auto"/>
+        <w:ind w:firstLine="709"/>
+        <w:jc w:val="both"/>
+        <w:rPr>
+          <w:rFonts w:cs="Times New Roman"/>
+        </w:rPr>
+      </w:pPr>
+      <w:r>
+        <w:rPr>
+          <w:rFonts w:cs="Times New Roman"/>
+        </w:rPr>
+        <w:t>За движение робота отвечают методы</w:t>
+      </w:r>
+      <w:r>
+        <w:rPr>
+          <w:rFonts w:cs="Times New Roman"/>
+        </w:rPr>
+        <w:t>:</w:t>
+      </w:r>
+    </w:p>
+    <w:p>
+      <w:pPr>
+        <w:tabs>
+          <w:tab w:val="left" w:pos="2175"/>
+        </w:tabs>
+        <w:spacing w:line="240" w:lineRule="auto"/>
+        <w:ind w:firstLine="709"/>
+        <w:jc w:val="both"/>
+        <w:rPr>
+          <w:rFonts w:ascii="Courier New" w:hAnsi="Courier New" w:cs="Courier New"/>
+          <w:lang w:val="en-US"/>
+        </w:rPr>
+      </w:pPr>
+      <w:r>
+        <w:rPr>
+          <w:rFonts w:ascii="Courier New" w:hAnsi="Courier New" w:cs="Courier New"/>
+          <w:lang w:val="en-US"/>
+        </w:rPr>
+        <w:t>–</w:t>
+      </w:r>
+      <w:r>
+        <w:rPr>
+          <w:rFonts w:ascii="Courier New" w:hAnsi="Courier New" w:cs="Courier New"/>
+          <w:lang w:val="en-US"/>
+        </w:rPr>
+        <w:t xml:space="preserve"> moveForward;</w:t>
+      </w:r>
+    </w:p>
+    <w:p>
+      <w:pPr>
+        <w:tabs>
+          <w:tab w:val="left" w:pos="2175"/>
+        </w:tabs>
+        <w:spacing w:line="240" w:lineRule="auto"/>
+        <w:ind w:firstLine="709"/>
+        <w:jc w:val="both"/>
+        <w:rPr>
+          <w:rFonts w:ascii="Courier New" w:hAnsi="Courier New" w:cs="Courier New"/>
+          <w:lang w:val="en-US"/>
+        </w:rPr>
+      </w:pPr>
+      <w:r>
+        <w:rPr>
+          <w:rFonts w:ascii="Courier New" w:hAnsi="Courier New" w:cs="Courier New"/>
+          <w:lang w:val="en-US"/>
+        </w:rPr>
+        <w:t>- moveBack;</w:t>
+      </w:r>
+    </w:p>
+    <w:p>
+      <w:pPr>
+        <w:tabs>
+          <w:tab w:val="left" w:pos="2175"/>
+        </w:tabs>
+        <w:spacing w:line="240" w:lineRule="auto"/>
+        <w:ind w:firstLine="709"/>
+        <w:jc w:val="both"/>
+        <w:rPr>
+          <w:rFonts w:ascii="Courier New" w:hAnsi="Courier New" w:cs="Courier New"/>
+          <w:lang w:val="en-US"/>
+        </w:rPr>
+      </w:pPr>
+      <w:r>
+        <w:rPr>
+          <w:rFonts w:ascii="Courier New" w:hAnsi="Courier New" w:cs="Courier New"/>
+          <w:lang w:val="en-US"/>
+        </w:rPr>
+        <w:t>- moveRight;</w:t>
+      </w:r>
+    </w:p>
+    <w:p>
+      <w:pPr>
+        <w:tabs>
+          <w:tab w:val="left" w:pos="2175"/>
+        </w:tabs>
+        <w:spacing w:line="240" w:lineRule="auto"/>
+        <w:ind w:firstLine="709"/>
+        <w:jc w:val="both"/>
+        <w:rPr>
+          <w:rFonts w:ascii="Courier New" w:hAnsi="Courier New" w:cs="Courier New"/>
+          <w:lang w:val="en-US"/>
+        </w:rPr>
+      </w:pPr>
+      <w:r>
+        <w:rPr>
+          <w:rFonts w:ascii="Courier New" w:hAnsi="Courier New" w:cs="Courier New"/>
+          <w:lang w:val="en-US"/>
+        </w:rPr>
+        <w:t>- moveLeft;</w:t>
+      </w:r>
+    </w:p>
+    <w:p>
+      <w:pPr>
+        <w:tabs>
+          <w:tab w:val="left" w:pos="2175"/>
+        </w:tabs>
+        <w:spacing w:line="240" w:lineRule="auto"/>
+        <w:ind w:firstLine="709"/>
+        <w:jc w:val="both"/>
+        <w:rPr>
+          <w:rFonts w:ascii="Courier New" w:hAnsi="Courier New" w:cs="Courier New"/>
+          <w:lang w:val="en-US"/>
+        </w:rPr>
+      </w:pPr>
+      <w:r>
+        <w:rPr>
+          <w:rFonts w:ascii="Courier New" w:hAnsi="Courier New" w:cs="Courier New"/>
+          <w:lang w:val="en-US"/>
+        </w:rPr>
+        <w:t>- moveStop.</w:t>
+      </w:r>
+    </w:p>
+    <w:p>
+      <w:pPr>
+        <w:tabs>
+          <w:tab w:val="left" w:pos="2175"/>
+        </w:tabs>
+        <w:spacing w:line="240" w:lineRule="auto"/>
+        <w:ind w:firstLine="709"/>
+        <w:jc w:val="both"/>
+        <w:rPr>
+          <w:rFonts w:cs="Times New Roman"/>
+        </w:rPr>
+      </w:pPr>
+      <w:r>
+        <w:rPr>
+          <w:rFonts w:cs="Times New Roman"/>
+        </w:rPr>
+        <w:t xml:space="preserve">Для осуществления движения в основной библиотеке </w:t>
+      </w:r>
+      <w:r>
+        <w:rPr>
+          <w:rFonts w:cs="Times New Roman"/>
+          <w:lang w:val="en-US"/>
+        </w:rPr>
+        <w:t>Arduino</w:t>
+      </w:r>
+      <w:r>
+        <w:rPr>
+          <w:rFonts w:cs="Times New Roman"/>
+        </w:rPr>
+        <w:t xml:space="preserve"> предусмотрены методы установления высокого и низкого напряжений.</w:t>
+      </w:r>
+    </w:p>
+    <w:p>
+      <w:pPr>
+        <w:tabs>
+          <w:tab w:val="left" w:pos="2175"/>
+        </w:tabs>
+        <w:spacing w:line="240" w:lineRule="auto"/>
+        <w:ind w:firstLine="709"/>
+        <w:jc w:val="both"/>
+        <w:rPr>
+          <w:rFonts w:cs="Times New Roman"/>
+        </w:rPr>
+      </w:pPr>
+      <w:r>
+        <w:rPr>
+          <w:rFonts w:cs="Times New Roman"/>
+        </w:rPr>
+        <w:t>Для примера возьмем движение вперед. Для этого нужно сделать следующее:</w:t>
+      </w:r>
+    </w:p>
+    <w:p>
+      <w:pPr>
+        <w:tabs>
+          <w:tab w:val="left" w:pos="2175"/>
+        </w:tabs>
+        <w:spacing w:line="240" w:lineRule="auto"/>
+        <w:ind w:firstLine="709"/>
+        <w:jc w:val="both"/>
+        <w:rPr>
+          <w:rFonts w:cs="Times New Roman"/>
+          <w:lang w:val="en-US"/>
+        </w:rPr>
+      </w:pPr>
+      <w:r>
+        <w:rPr>
+          <w:rFonts w:ascii="Courier New" w:hAnsi="Courier New" w:cs="Courier New"/>
+          <w:lang w:val="en-US"/>
+        </w:rPr>
+        <w:t>digitalWrite (RIGHT_DOWN, LOW);</w:t>
+      </w:r>
+    </w:p>
+    <w:p>
+      <w:pPr>
+        <w:tabs>
+          <w:tab w:val="left" w:pos="2175"/>
+        </w:tabs>
+        <w:spacing w:line="240" w:lineRule="auto"/>
+        <w:ind w:firstLine="709"/>
+        <w:jc w:val="both"/>
+        <w:rPr>
+          <w:rFonts w:ascii="Courier New" w:hAnsi="Courier New" w:cs="Courier New"/>
+          <w:lang w:val="en-US"/>
+        </w:rPr>
+      </w:pPr>
+      <w:r>
+        <w:rPr>
+          <w:rFonts w:ascii="Courier New" w:hAnsi="Courier New" w:cs="Courier New"/>
+          <w:lang w:val="en-US"/>
+        </w:rPr>
+        <w:t>digitalWrite (RIGHT_UP, HIGH);</w:t>
+      </w:r>
+    </w:p>
+    <w:p>
+      <w:pPr>
+        <w:tabs>
+          <w:tab w:val="left" w:pos="2175"/>
+        </w:tabs>
+        <w:spacing w:line="240" w:lineRule="auto"/>
+        <w:ind w:firstLine="709"/>
+        <w:jc w:val="both"/>
+        <w:rPr>
+          <w:rFonts w:ascii="Courier New" w:hAnsi="Courier New" w:cs="Courier New"/>
+          <w:lang w:val="en-US"/>
+        </w:rPr>
+      </w:pPr>
+      <w:r>
+        <w:rPr>
+          <w:rFonts w:ascii="Courier New" w:hAnsi="Courier New" w:cs="Courier New"/>
+          <w:lang w:val="en-US"/>
+        </w:rPr>
+        <w:t>digitalWrite (LEFT_UP, HIGH);</w:t>
+      </w:r>
+    </w:p>
+    <w:p>
+      <w:pPr>
+        <w:tabs>
+          <w:tab w:val="left" w:pos="2175"/>
+        </w:tabs>
+        <w:spacing w:line="240" w:lineRule="auto"/>
+        <w:ind w:firstLine="709"/>
+        <w:jc w:val="both"/>
+        <w:rPr>
+          <w:rFonts w:ascii="Courier New" w:hAnsi="Courier New" w:cs="Courier New"/>
+          <w:lang w:val="en-US"/>
+        </w:rPr>
+      </w:pPr>
+      <w:r>
+        <w:rPr>
+          <w:rFonts w:ascii="Courier New" w:hAnsi="Courier New" w:cs="Courier New"/>
+          <w:lang w:val="en-US"/>
+        </w:rPr>
+        <w:t>digitalWrite (LEFT_DOWN, LOW),</w:t>
+      </w:r>
+    </w:p>
+    <w:p>
+      <w:pPr>
+        <w:tabs>
+          <w:tab w:val="left" w:pos="2175"/>
+        </w:tabs>
+        <w:spacing w:line="240" w:lineRule="auto"/>
+        <w:ind w:firstLine="709"/>
+        <w:jc w:val="both"/>
+        <w:rPr>
+          <w:rFonts w:cs="Times New Roman"/>
+        </w:rPr>
+      </w:pPr>
+      <w:r>
+        <w:rPr>
+          <w:rFonts w:cs="Times New Roman"/>
+        </w:rPr>
+        <w:t>где</w:t>
+      </w:r>
+      <w:r>
+        <w:rPr>
+          <w:rFonts w:cs="Times New Roman"/>
+        </w:rPr>
+        <w:t xml:space="preserve"> </w:t>
+      </w:r>
+      <w:r>
+        <w:rPr>
+          <w:rFonts w:ascii="Courier New" w:hAnsi="Courier New" w:cs="Courier New"/>
+          <w:lang w:val="en-US"/>
+        </w:rPr>
+        <w:t>RIGHT</w:t>
+      </w:r>
+      <w:r>
+        <w:rPr>
+          <w:rFonts w:ascii="Courier New" w:hAnsi="Courier New" w:cs="Courier New"/>
+        </w:rPr>
+        <w:t>_</w:t>
+      </w:r>
+      <w:r>
+        <w:rPr>
+          <w:rFonts w:ascii="Courier New" w:hAnsi="Courier New" w:cs="Courier New"/>
+          <w:lang w:val="en-US"/>
+        </w:rPr>
+        <w:t>DOWN</w:t>
+      </w:r>
+      <w:r>
+        <w:rPr>
+          <w:rFonts w:ascii="Courier New" w:hAnsi="Courier New" w:cs="Courier New"/>
+        </w:rPr>
+        <w:t xml:space="preserve"> – </w:t>
+      </w:r>
+      <w:r>
+        <w:rPr>
+          <w:rFonts w:cs="Times New Roman"/>
+        </w:rPr>
+        <w:t>пин</w:t>
+      </w:r>
+      <w:r>
+        <w:rPr>
+          <w:rFonts w:cs="Times New Roman"/>
+        </w:rPr>
+        <w:t xml:space="preserve"> </w:t>
+      </w:r>
+      <w:r>
+        <w:rPr>
+          <w:rFonts w:cs="Times New Roman"/>
+        </w:rPr>
+        <w:t>на модуле управления моторами</w:t>
+      </w:r>
+      <w:r>
+        <w:rPr>
+          <w:rFonts w:cs="Times New Roman"/>
+        </w:rPr>
+        <w:t>, отвечающий за движение</w:t>
+      </w:r>
+      <w:r>
+        <w:rPr>
+          <w:rFonts w:cs="Times New Roman"/>
+        </w:rPr>
+        <w:t xml:space="preserve"> правой стороны</w:t>
+      </w:r>
+      <w:r>
+        <w:rPr>
+          <w:rFonts w:cs="Times New Roman"/>
+        </w:rPr>
+        <w:t xml:space="preserve"> вниз,</w:t>
+      </w:r>
+    </w:p>
+    <w:p>
+      <w:pPr>
+        <w:tabs>
+          <w:tab w:val="left" w:pos="2175"/>
+        </w:tabs>
+        <w:spacing w:line="240" w:lineRule="auto"/>
+        <w:ind w:firstLine="709"/>
+        <w:jc w:val="both"/>
+        <w:rPr>
+          <w:rFonts w:cs="Times New Roman"/>
+        </w:rPr>
+      </w:pPr>
+      <w:r>
+        <w:rPr>
+          <w:rFonts w:ascii="Courier New" w:hAnsi="Courier New" w:cs="Courier New"/>
+          <w:lang w:val="en-US"/>
+        </w:rPr>
+        <w:t>RIGHT</w:t>
+      </w:r>
+      <w:r>
+        <w:rPr>
+          <w:rFonts w:ascii="Courier New" w:hAnsi="Courier New" w:cs="Courier New"/>
+        </w:rPr>
+        <w:t>_</w:t>
+      </w:r>
+      <w:r>
+        <w:rPr>
+          <w:rFonts w:ascii="Courier New" w:hAnsi="Courier New" w:cs="Courier New"/>
+          <w:lang w:val="en-US"/>
+        </w:rPr>
+        <w:t>UP</w:t>
+      </w:r>
+      <w:r>
+        <w:rPr>
+          <w:rFonts w:ascii="Courier New" w:hAnsi="Courier New" w:cs="Courier New"/>
+        </w:rPr>
+        <w:t xml:space="preserve"> – </w:t>
+      </w:r>
+      <w:r>
+        <w:rPr>
+          <w:rFonts w:cs="Times New Roman"/>
+        </w:rPr>
+        <w:t xml:space="preserve">пин на модуле управления моторами, отвечающий за движение </w:t>
+      </w:r>
+      <w:r>
+        <w:rPr>
+          <w:rFonts w:cs="Times New Roman"/>
+        </w:rPr>
+        <w:t>правой стороны</w:t>
+      </w:r>
+      <w:r>
+        <w:rPr>
+          <w:rFonts w:cs="Times New Roman"/>
+        </w:rPr>
+        <w:t xml:space="preserve"> </w:t>
+      </w:r>
+      <w:r>
+        <w:rPr>
+          <w:rFonts w:cs="Times New Roman"/>
+        </w:rPr>
+        <w:t>вверх</w:t>
+      </w:r>
+      <w:r>
+        <w:rPr>
+          <w:rFonts w:cs="Times New Roman"/>
+        </w:rPr>
+        <w:t>,</w:t>
+      </w:r>
+    </w:p>
+    <w:p>
+      <w:pPr>
+        <w:tabs>
+          <w:tab w:val="left" w:pos="2175"/>
+        </w:tabs>
+        <w:spacing w:line="240" w:lineRule="auto"/>
+        <w:ind w:firstLine="709"/>
+        <w:jc w:val="both"/>
+        <w:rPr>
+          <w:rFonts w:cs="Times New Roman"/>
+        </w:rPr>
+      </w:pPr>
+      <w:r>
+        <w:rPr>
+          <w:rFonts w:ascii="Courier New" w:hAnsi="Courier New" w:cs="Courier New"/>
+          <w:lang w:val="en-US"/>
+        </w:rPr>
+        <w:t>LEFT</w:t>
+      </w:r>
+      <w:r>
+        <w:rPr>
+          <w:rFonts w:ascii="Courier New" w:hAnsi="Courier New" w:cs="Courier New"/>
+        </w:rPr>
+        <w:t>_</w:t>
+      </w:r>
+      <w:r>
+        <w:rPr>
+          <w:rFonts w:ascii="Courier New" w:hAnsi="Courier New" w:cs="Courier New"/>
+          <w:lang w:val="en-US"/>
+        </w:rPr>
+        <w:t>DOWN</w:t>
+      </w:r>
+      <w:r>
+        <w:rPr>
+          <w:rFonts w:ascii="Courier New" w:hAnsi="Courier New" w:cs="Courier New"/>
+        </w:rPr>
+        <w:t xml:space="preserve"> – </w:t>
+      </w:r>
+      <w:r>
+        <w:rPr>
+          <w:rFonts w:cs="Times New Roman"/>
+        </w:rPr>
+        <w:t xml:space="preserve">пин на модуле управления моторами, отвечающий за движение </w:t>
+      </w:r>
+      <w:r>
+        <w:rPr>
+          <w:rFonts w:cs="Times New Roman"/>
+        </w:rPr>
+        <w:t>левой стороны</w:t>
+      </w:r>
+      <w:r>
+        <w:rPr>
+          <w:rFonts w:cs="Times New Roman"/>
+        </w:rPr>
+        <w:t xml:space="preserve"> вниз,</w:t>
+      </w:r>
+    </w:p>
+    <w:p>
+      <w:pPr>
+        <w:tabs>
+          <w:tab w:val="left" w:pos="2175"/>
+        </w:tabs>
+        <w:spacing w:line="240" w:lineRule="auto"/>
+        <w:ind w:firstLine="709"/>
+        <w:jc w:val="both"/>
+        <w:rPr>
+          <w:rFonts w:cs="Times New Roman"/>
+        </w:rPr>
+      </w:pPr>
+      <w:r>
+        <w:rPr>
+          <w:rFonts w:ascii="Courier New" w:hAnsi="Courier New" w:cs="Courier New"/>
+          <w:lang w:val="en-US"/>
+        </w:rPr>
+        <w:t>LEFT</w:t>
+      </w:r>
+      <w:r>
+        <w:rPr>
+          <w:rFonts w:ascii="Courier New" w:hAnsi="Courier New" w:cs="Courier New"/>
+        </w:rPr>
+        <w:t>_</w:t>
+      </w:r>
+      <w:r>
+        <w:rPr>
+          <w:rFonts w:ascii="Courier New" w:hAnsi="Courier New" w:cs="Courier New"/>
+          <w:lang w:val="en-US"/>
+        </w:rPr>
+        <w:t>UP</w:t>
+      </w:r>
+      <w:r>
+        <w:rPr>
+          <w:rFonts w:ascii="Courier New" w:hAnsi="Courier New" w:cs="Courier New"/>
+        </w:rPr>
+        <w:t xml:space="preserve"> </w:t>
+      </w:r>
+      <w:r>
+        <w:rPr>
+          <w:rFonts w:ascii="Courier New" w:hAnsi="Courier New" w:cs="Courier New"/>
+        </w:rPr>
+        <w:t xml:space="preserve">– </w:t>
+      </w:r>
+      <w:r>
+        <w:rPr>
+          <w:rFonts w:cs="Times New Roman"/>
+        </w:rPr>
+        <w:t xml:space="preserve">пин на модуле управления моторами, отвечающий за движение </w:t>
+      </w:r>
+      <w:r>
+        <w:rPr>
+          <w:rFonts w:cs="Times New Roman"/>
+        </w:rPr>
+        <w:t>левой стороны</w:t>
+      </w:r>
+      <w:r>
+        <w:rPr>
+          <w:rFonts w:cs="Times New Roman"/>
+        </w:rPr>
+        <w:t xml:space="preserve"> </w:t>
+      </w:r>
+      <w:r>
+        <w:rPr>
+          <w:rFonts w:cs="Times New Roman"/>
+        </w:rPr>
+        <w:t>вверх.</w:t>
+      </w:r>
+    </w:p>
+    <w:p>
+      <w:pPr>
+        <w:tabs>
+          <w:tab w:val="left" w:pos="2175"/>
+        </w:tabs>
+        <w:spacing w:line="240" w:lineRule="auto"/>
+        <w:ind w:firstLine="709"/>
+        <w:jc w:val="both"/>
+        <w:rPr>
+          <w:rFonts w:cs="Times New Roman"/>
+        </w:rPr>
+      </w:pPr>
+      <w:r>
+        <w:rPr>
+          <w:rFonts w:cs="Times New Roman"/>
+        </w:rPr>
+        <w:t>В случае движения в другие стороны и полной остановки используется тот же принцип.</w:t>
+      </w:r>
+    </w:p>
+    <w:p>
+      <w:pPr>
+        <w:tabs>
+          <w:tab w:val="left" w:pos="2175"/>
+        </w:tabs>
+        <w:spacing w:line="240" w:lineRule="auto"/>
+        <w:ind w:firstLine="709"/>
+        <w:jc w:val="both"/>
+        <w:rPr>
+          <w:rFonts w:cs="Times New Roman"/>
+        </w:rPr>
+      </w:pPr>
+    </w:p>
+    <w:p>
+      <w:pPr>
+        <w:tabs>
+          <w:tab w:val="left" w:pos="2175"/>
+        </w:tabs>
+        <w:spacing w:line="240" w:lineRule="auto"/>
+        <w:ind w:firstLine="709"/>
+        <w:jc w:val="both"/>
+        <w:rPr>
+          <w:rFonts w:cs="Times New Roman"/>
+        </w:rPr>
       </w:pPr>
     </w:p>
     <w:p>
@@ -4340,7 +6772,19 @@
         <w:t xml:space="preserve">3.1.2 </w:t>
       </w:r>
       <w:r>
-        <w:t>Архитектура аппаратной части</w:t>
+        <w:t>Архитектура</w:t>
+      </w:r>
+      <w:r>
+        <w:t xml:space="preserve"> </w:t>
+      </w:r>
+      <w:r>
+        <w:t>аппаратной</w:t>
+      </w:r>
+      <w:r>
+        <w:t xml:space="preserve"> </w:t>
+      </w:r>
+      <w:r>
+        <w:t>части</w:t>
       </w:r>
     </w:p>
     <w:p>
@@ -4371,13 +6815,62 @@
         </w:tabs>
         <w:spacing w:line="240" w:lineRule="auto"/>
         <w:ind w:firstLine="709"/>
-        <w:jc w:val="center"/>
-        <w:rPr>
-          <w:lang w:val="en-US"/>
-        </w:rPr>
-      </w:pPr>
-      <w:r>
-        <w:object w:dxaOrig="6321" w:dyaOrig="5755">
+        <w:jc w:val="both"/>
+      </w:pPr>
+      <w:r>
+        <w:t xml:space="preserve">Клиентом в данной архитектуре выступает пользователь, который подключается к главному контроллеру через </w:t>
+      </w:r>
+      <w:bookmarkStart w:id="0" w:name="_GoBack"/>
+      <w:bookmarkEnd w:id="0"/>
+      <w:r>
+        <w:rPr>
+          <w:lang w:val="en-US"/>
+        </w:rPr>
+        <w:t>USB</w:t>
+      </w:r>
+      <w:r>
+        <w:t>-</w:t>
+      </w:r>
+      <w:r>
+        <w:t>кабель. Далее на компьютере он выбирает конкретный порт, к которому присоединено устройство. После того, как пользователь подключился – он может конфигурировать устройство. Конфигурация происходит через терминал или другие программные средства.</w:t>
+      </w:r>
+    </w:p>
+    <w:p>
+      <w:pPr>
+        <w:tabs>
+          <w:tab w:val="left" w:pos="2175"/>
+        </w:tabs>
+        <w:spacing w:line="240" w:lineRule="auto"/>
+        <w:ind w:firstLine="709"/>
+        <w:jc w:val="both"/>
+      </w:pPr>
+      <w:r>
+        <w:t>Остальные модули и их взаимодействие с главным контроллером были рассмотрены выше.</w:t>
+      </w:r>
+    </w:p>
+    <w:p>
+      <w:pPr>
+        <w:tabs>
+          <w:tab w:val="left" w:pos="2175"/>
+        </w:tabs>
+        <w:spacing w:line="240" w:lineRule="auto"/>
+        <w:ind w:firstLine="709"/>
+      </w:pPr>
+    </w:p>
+    <w:p>
+      <w:pPr>
+        <w:tabs>
+          <w:tab w:val="left" w:pos="2175"/>
+        </w:tabs>
+        <w:spacing w:line="240" w:lineRule="auto"/>
+        <w:ind w:firstLine="709"/>
+      </w:pPr>
+      <w:r>
+        <w:rPr>
+          <w:noProof/>
+        </w:rPr>
+        <w:lastRenderedPageBreak/>
+        <w:object w:dxaOrig="1440" w:dyaOrig="1440">
           <v:shapetype id="_x0000_t75" coordsize="21600,21600" o:spt="75" o:preferrelative="t" path="m@4@5l@4@11@9@11@9@5xe" filled="f" stroked="f">
             <v:stroke joinstyle="miter"/>
             <v:formulas>
@@ -4397,12 +6890,32 @@
             <v:path o:extrusionok="f" gradientshapeok="t" o:connecttype="rect"/>
             <o:lock v:ext="edit" aspectratio="t"/>
           </v:shapetype>
-          <v:shape id="_x0000_i1025" type="#_x0000_t75" style="width:345.75pt;height:315.75pt" o:ole="">
-            <v:imagedata r:id="rId14" o:title=""/>
+          <v:shape id="_x0000_s1026" type="#_x0000_t75" style="position:absolute;left:0;text-align:left;margin-left:68.25pt;margin-top:0;width:366pt;height:334.5pt;z-index:251659264;mso-position-horizontal:absolute;mso-position-horizontal-relative:text;mso-position-vertical-relative:text">
+            <v:imagedata r:id="rId15" o:title=""/>
+            <w10:wrap type="square" side="right"/>
           </v:shape>
-          <o:OLEObject Type="Embed" ProgID="Visio.Drawing.11" ShapeID="_x0000_i1025" DrawAspect="Content" ObjectID="_1588283115" r:id="rId15"/>
+          <o:OLEObject Type="Embed" ProgID="Visio.Drawing.11" ShapeID="_x0000_s1026" DrawAspect="Content" ObjectID="_1588341526" r:id="rId16"/>
         </w:object>
       </w:r>
+      <w:r>
+        <w:br w:type="textWrapping" w:clear="all"/>
+      </w:r>
+    </w:p>
+    <w:p>
+      <w:pPr>
+        <w:tabs>
+          <w:tab w:val="left" w:pos="2175"/>
+        </w:tabs>
+        <w:spacing w:line="240" w:lineRule="auto"/>
+        <w:ind w:firstLine="709"/>
+        <w:jc w:val="center"/>
+      </w:pPr>
+      <w:r>
+        <w:t>Рисунок</w:t>
+      </w:r>
+      <w:r>
+        <w:t xml:space="preserve"> 3.7 – Архитектура аппаратной части</w:t>
+      </w:r>
     </w:p>
     <w:p>
       <w:pPr>
@@ -4423,107 +6936,11 @@
         </w:tabs>
         <w:spacing w:line="240" w:lineRule="auto"/>
         <w:ind w:firstLine="709"/>
-        <w:jc w:val="center"/>
-      </w:pPr>
-      <w:r>
-        <w:t>Рисунок</w:t>
-      </w:r>
-      <w:r>
-        <w:t xml:space="preserve"> 3.7 </w:t>
-      </w:r>
-      <w:r>
-        <w:t>–</w:t>
-      </w:r>
-      <w:r>
-        <w:t xml:space="preserve"> Архитектура аппаратной части</w:t>
-      </w:r>
-    </w:p>
-    <w:p>
-      <w:pPr>
-        <w:tabs>
-          <w:tab w:val="left" w:pos="2175"/>
-        </w:tabs>
-        <w:spacing w:line="240" w:lineRule="auto"/>
-        <w:ind w:firstLine="709"/>
-      </w:pPr>
-    </w:p>
-    <w:p>
-      <w:pPr>
-        <w:tabs>
-          <w:tab w:val="left" w:pos="2175"/>
-        </w:tabs>
-        <w:spacing w:line="240" w:lineRule="auto"/>
-        <w:ind w:firstLine="709"/>
-        <w:jc w:val="both"/>
-      </w:pPr>
-      <w:r>
-        <w:t xml:space="preserve">Клиентом в данной архитектуре выступает пользователь, который подключается к главному контроллеру через </w:t>
-      </w:r>
-      <w:r>
-        <w:rPr>
-          <w:lang w:val="en-US"/>
-        </w:rPr>
-        <w:t>USB</w:t>
-      </w:r>
-      <w:r>
-        <w:t>-</w:t>
-      </w:r>
-      <w:r>
-        <w:t>кабель. Далее на компьютере он выбирает конкретный порт, к кот</w:t>
-      </w:r>
-      <w:r>
-        <w:t xml:space="preserve">орому присоединено устройство. После того, как пользователь подключился </w:t>
-      </w:r>
-      <w:r>
-        <w:t>–</w:t>
-      </w:r>
-      <w:r>
-        <w:t xml:space="preserve"> он может конфигурировать устройство. Конфигурация происходит через терминал или другие программные средства.</w:t>
-      </w:r>
-    </w:p>
-    <w:p>
-      <w:pPr>
-        <w:tabs>
-          <w:tab w:val="left" w:pos="2175"/>
-        </w:tabs>
-        <w:spacing w:line="240" w:lineRule="auto"/>
-        <w:ind w:firstLine="709"/>
-        <w:jc w:val="both"/>
-      </w:pPr>
-      <w:r>
-        <w:t xml:space="preserve">Остальные модули </w:t>
-      </w:r>
-      <w:r>
-        <w:t xml:space="preserve">и их взаимодействие с главным контроллером </w:t>
-      </w:r>
-      <w:r>
-        <w:t>были рассмотрены выше.</w:t>
-      </w:r>
-    </w:p>
-    <w:p>
-      <w:pPr>
-        <w:tabs>
-          <w:tab w:val="left" w:pos="2175"/>
-        </w:tabs>
-        <w:spacing w:line="240" w:lineRule="auto"/>
-        <w:ind w:firstLine="709"/>
+      </w:pPr>
+      <w:r>
         <w:rPr>
           <w:b/>
         </w:rPr>
-      </w:pPr>
-    </w:p>
-    <w:p>
-      <w:pPr>
-        <w:tabs>
-          <w:tab w:val="left" w:pos="2175"/>
-        </w:tabs>
-        <w:spacing w:line="240" w:lineRule="auto"/>
-        <w:ind w:firstLine="709"/>
-      </w:pPr>
-      <w:r>
-        <w:rPr>
-          <w:b/>
-        </w:rPr>
         <w:t>3.2</w:t>
       </w:r>
       <w:r>
@@ -4615,58 +7032,58 @@
         <w:jc w:val="both"/>
       </w:pPr>
       <w:r>
+        <w:t>Использование данного модуля является ключевым звеном в объединении в одно целое аппаратной и программной части.</w:t>
+      </w:r>
+      <w:r>
+        <w:t xml:space="preserve"> Также явлется связующим модулем в программной части.</w:t>
+      </w:r>
+    </w:p>
+    <w:p>
+      <w:pPr>
+        <w:tabs>
+          <w:tab w:val="left" w:pos="2175"/>
+        </w:tabs>
+        <w:spacing w:line="240" w:lineRule="auto"/>
+        <w:ind w:firstLine="709"/>
+        <w:jc w:val="both"/>
+      </w:pPr>
+      <w:r>
+        <w:t>Модуль обмена данными выполняет роль распределения входящей информации от модуля управления и модуля беспроводной связи, а также отправления данных на модуль отображения, если это необходимо.</w:t>
+      </w:r>
+    </w:p>
+    <w:p>
+      <w:pPr>
+        <w:tabs>
+          <w:tab w:val="left" w:pos="2175"/>
+        </w:tabs>
+        <w:spacing w:line="240" w:lineRule="auto"/>
+        <w:ind w:firstLine="709"/>
+        <w:jc w:val="both"/>
+      </w:pPr>
+      <w:r>
+        <w:t>Модуль обмена данными для корректного обмена с модулем беспроводной связи</w:t>
+      </w:r>
+      <w:r>
+        <w:t xml:space="preserve"> использует технологию взаимодействия и</w:t>
+      </w:r>
+      <w:r>
+        <w:t>менуемая</w:t>
+      </w:r>
+      <w:r>
+        <w:t xml:space="preserve"> сокеты. </w:t>
+      </w:r>
+    </w:p>
+    <w:p>
+      <w:pPr>
+        <w:tabs>
+          <w:tab w:val="left" w:pos="2175"/>
+        </w:tabs>
+        <w:spacing w:line="240" w:lineRule="auto"/>
+        <w:ind w:firstLine="709"/>
+        <w:jc w:val="both"/>
+      </w:pPr>
+      <w:r>
         <w:lastRenderedPageBreak/>
-        <w:t>Использование данного модуля является ключевым звеном в объединении в одно целое аппаратной и программной части.</w:t>
-      </w:r>
-      <w:r>
-        <w:t xml:space="preserve"> Также явлется связующим модулем в программной части.</w:t>
-      </w:r>
-    </w:p>
-    <w:p>
-      <w:pPr>
-        <w:tabs>
-          <w:tab w:val="left" w:pos="2175"/>
-        </w:tabs>
-        <w:spacing w:line="240" w:lineRule="auto"/>
-        <w:ind w:firstLine="709"/>
-        <w:jc w:val="both"/>
-      </w:pPr>
-      <w:r>
-        <w:t>Модуль обмена данными выполняет роль распределения входящей информации от модуля управления и модуля беспроводной связи, а также отправления данных на модуль отображения, если это необходимо.</w:t>
-      </w:r>
-    </w:p>
-    <w:p>
-      <w:pPr>
-        <w:tabs>
-          <w:tab w:val="left" w:pos="2175"/>
-        </w:tabs>
-        <w:spacing w:line="240" w:lineRule="auto"/>
-        <w:ind w:firstLine="709"/>
-        <w:jc w:val="both"/>
-      </w:pPr>
-      <w:r>
-        <w:t>Модуль обмена данными для корректного обмена с модулем беспроводной связи</w:t>
-      </w:r>
-      <w:r>
-        <w:t xml:space="preserve"> использует технологию взаимодействия и</w:t>
-      </w:r>
-      <w:r>
-        <w:t>менуемая</w:t>
-      </w:r>
-      <w:r>
-        <w:t xml:space="preserve"> сокеты. </w:t>
-      </w:r>
-    </w:p>
-    <w:p>
-      <w:pPr>
-        <w:tabs>
-          <w:tab w:val="left" w:pos="2175"/>
-        </w:tabs>
-        <w:spacing w:line="240" w:lineRule="auto"/>
-        <w:ind w:firstLine="709"/>
-        <w:jc w:val="both"/>
-      </w:pPr>
-      <w:r>
         <w:t>На рисунке 3.</w:t>
       </w:r>
       <w:r>
@@ -4708,9 +7125,9 @@
           <w:lang w:eastAsia="ru-RU"/>
         </w:rPr>
         <w:drawing>
-          <wp:inline distT="0" distB="0" distL="0" distR="0">
-            <wp:extent cx="3781425" cy="2085975"/>
-            <wp:effectExtent l="0" t="0" r="9525" b="9525"/>
+          <wp:inline distT="0" distB="0" distL="0" distR="0" wp14:anchorId="54DA0453" wp14:editId="4AE4C93B">
+            <wp:extent cx="4627497" cy="2552700"/>
+            <wp:effectExtent l="0" t="0" r="1905" b="0"/>
             <wp:docPr id="1" name="Рисунок 1" descr="IMAGE"/>
             <wp:cNvGraphicFramePr>
               <a:graphicFrameLocks xmlns:a="http://schemas.openxmlformats.org/drawingml/2006/main" noChangeAspect="1"/>
@@ -4725,7 +7142,7 @@
                     </pic:cNvPicPr>
                   </pic:nvPicPr>
                   <pic:blipFill rotWithShape="1">
-                    <a:blip r:embed="rId16">
+                    <a:blip r:embed="rId17">
                       <a:extLst>
                         <a:ext uri="{28A0092B-C50C-407E-A947-70E740481C1C}">
                           <a14:useLocalDpi xmlns:a14="http://schemas.microsoft.com/office/drawing/2010/main" val="0"/>
@@ -4738,7 +7155,7 @@
                   <pic:spPr bwMode="auto">
                     <a:xfrm>
                       <a:off x="0" y="0"/>
-                      <a:ext cx="3781425" cy="2085975"/>
+                      <a:ext cx="4640405" cy="2559820"/>
                     </a:xfrm>
                     <a:prstGeom prst="rect">
                       <a:avLst/>
@@ -4956,6 +7373,612 @@
         <w:ind w:firstLine="709"/>
         <w:jc w:val="both"/>
       </w:pPr>
+      <w:r>
+        <w:t>Теперь рассмотрим более детально функционирование программной части, рассмотрим значение методов и свойств исполняемых файлов.</w:t>
+      </w:r>
+    </w:p>
+    <w:p>
+      <w:pPr>
+        <w:tabs>
+          <w:tab w:val="left" w:pos="2175"/>
+        </w:tabs>
+        <w:spacing w:line="240" w:lineRule="auto"/>
+        <w:ind w:firstLine="709"/>
+        <w:jc w:val="both"/>
+        <w:rPr>
+          <w:rFonts w:cs="Times New Roman"/>
+        </w:rPr>
+      </w:pPr>
+      <w:r>
+        <w:t xml:space="preserve">– </w:t>
+      </w:r>
+      <w:r>
+        <w:rPr>
+          <w:rFonts w:ascii="Courier New" w:hAnsi="Courier New" w:cs="Courier New"/>
+          <w:i/>
+          <w:lang w:val="en-US"/>
+        </w:rPr>
+        <w:t>Main</w:t>
+      </w:r>
+      <w:r>
+        <w:rPr>
+          <w:rFonts w:ascii="Courier New" w:hAnsi="Courier New" w:cs="Courier New"/>
+          <w:i/>
+        </w:rPr>
+        <w:t>.</w:t>
+      </w:r>
+      <w:r>
+        <w:rPr>
+          <w:rFonts w:ascii="Courier New" w:hAnsi="Courier New" w:cs="Courier New"/>
+          <w:i/>
+          <w:lang w:val="en-US"/>
+        </w:rPr>
+        <w:t>py</w:t>
+      </w:r>
+      <w:r>
+        <w:rPr>
+          <w:rFonts w:ascii="Courier New" w:hAnsi="Courier New" w:cs="Courier New"/>
+          <w:i/>
+        </w:rPr>
+        <w:t xml:space="preserve"> </w:t>
+      </w:r>
+      <w:r>
+        <w:rPr>
+          <w:rFonts w:cs="Times New Roman"/>
+        </w:rPr>
+        <w:t>представляет собой главный исполняемый файл на клиентской части. К нему подключаются основные модули, а также дополнительные библиотеки.</w:t>
+      </w:r>
+    </w:p>
+    <w:p>
+      <w:pPr>
+        <w:tabs>
+          <w:tab w:val="left" w:pos="2175"/>
+        </w:tabs>
+        <w:spacing w:line="240" w:lineRule="auto"/>
+        <w:ind w:firstLine="709"/>
+        <w:jc w:val="both"/>
+        <w:rPr>
+          <w:rFonts w:cs="Times New Roman"/>
+        </w:rPr>
+      </w:pPr>
+      <w:r>
+        <w:t xml:space="preserve">– </w:t>
+      </w:r>
+      <w:r>
+        <w:rPr>
+          <w:rFonts w:ascii="Courier New" w:hAnsi="Courier New" w:cs="Courier New"/>
+          <w:i/>
+          <w:lang w:val="en-US"/>
+        </w:rPr>
+        <w:t>Connection</w:t>
+      </w:r>
+      <w:r>
+        <w:rPr>
+          <w:rFonts w:ascii="Courier New" w:hAnsi="Courier New" w:cs="Courier New"/>
+          <w:i/>
+        </w:rPr>
+        <w:t>.</w:t>
+      </w:r>
+      <w:r>
+        <w:rPr>
+          <w:rFonts w:ascii="Courier New" w:hAnsi="Courier New" w:cs="Courier New"/>
+          <w:i/>
+          <w:lang w:val="en-US"/>
+        </w:rPr>
+        <w:t>py</w:t>
+      </w:r>
+      <w:r>
+        <w:rPr>
+          <w:rFonts w:ascii="Courier New" w:hAnsi="Courier New" w:cs="Courier New"/>
+          <w:i/>
+        </w:rPr>
+        <w:t xml:space="preserve"> </w:t>
+      </w:r>
+      <w:r>
+        <w:rPr>
+          <w:rFonts w:cs="Times New Roman"/>
+        </w:rPr>
+        <w:t>представляет собой исполняем файл, который отвечает за подключение клиента к модули беспроводной связи.</w:t>
+      </w:r>
+      <w:r>
+        <w:rPr>
+          <w:rFonts w:cs="Times New Roman"/>
+        </w:rPr>
+        <w:t xml:space="preserve"> Также выполняет проверку </w:t>
+      </w:r>
+      <w:r>
+        <w:rPr>
+          <w:rFonts w:cs="Times New Roman"/>
+          <w:lang w:val="en-US"/>
+        </w:rPr>
+        <w:t>IP</w:t>
+      </w:r>
+      <w:r>
+        <w:rPr>
+          <w:rFonts w:cs="Times New Roman"/>
+        </w:rPr>
+        <w:t>-</w:t>
+      </w:r>
+      <w:r>
+        <w:rPr>
+          <w:rFonts w:cs="Times New Roman"/>
+        </w:rPr>
+        <w:t>адреса и наличие сети.</w:t>
+      </w:r>
+    </w:p>
+    <w:p>
+      <w:pPr>
+        <w:tabs>
+          <w:tab w:val="left" w:pos="2175"/>
+        </w:tabs>
+        <w:spacing w:line="240" w:lineRule="auto"/>
+        <w:ind w:firstLine="709"/>
+        <w:jc w:val="both"/>
+        <w:rPr>
+          <w:rFonts w:cs="Times New Roman"/>
+        </w:rPr>
+      </w:pPr>
+      <w:r>
+        <w:t>–</w:t>
+      </w:r>
+      <w:r>
+        <w:rPr>
+          <w:rFonts w:ascii="Courier New" w:hAnsi="Courier New" w:cs="Courier New"/>
+          <w:i/>
+        </w:rPr>
+        <w:t xml:space="preserve"> </w:t>
+      </w:r>
+      <w:r>
+        <w:rPr>
+          <w:rFonts w:ascii="Courier New" w:hAnsi="Courier New" w:cs="Courier New"/>
+          <w:i/>
+          <w:lang w:val="en-US"/>
+        </w:rPr>
+        <w:t>Communication</w:t>
+      </w:r>
+      <w:r>
+        <w:rPr>
+          <w:rFonts w:ascii="Courier New" w:hAnsi="Courier New" w:cs="Courier New"/>
+          <w:i/>
+        </w:rPr>
+        <w:t>.</w:t>
+      </w:r>
+      <w:r>
+        <w:rPr>
+          <w:rFonts w:ascii="Courier New" w:hAnsi="Courier New" w:cs="Courier New"/>
+          <w:i/>
+          <w:lang w:val="en-US"/>
+        </w:rPr>
+        <w:t>py</w:t>
+      </w:r>
+      <w:r>
+        <w:rPr>
+          <w:rFonts w:ascii="Courier New" w:hAnsi="Courier New" w:cs="Courier New"/>
+          <w:i/>
+        </w:rPr>
+        <w:t xml:space="preserve"> </w:t>
+      </w:r>
+      <w:r>
+        <w:rPr>
+          <w:rFonts w:cs="Times New Roman"/>
+        </w:rPr>
+        <w:t>представляет</w:t>
+      </w:r>
+      <w:r>
+        <w:rPr>
+          <w:rFonts w:cs="Times New Roman"/>
+        </w:rPr>
+        <w:t xml:space="preserve"> </w:t>
+      </w:r>
+      <w:r>
+        <w:rPr>
+          <w:rFonts w:cs="Times New Roman"/>
+        </w:rPr>
+        <w:t xml:space="preserve">собой исполняемый файл, в котором происходит общение между аппаратной и клиентской частью. </w:t>
+      </w:r>
+      <w:r>
+        <w:rPr>
+          <w:rFonts w:cs="Times New Roman"/>
+        </w:rPr>
+        <w:lastRenderedPageBreak/>
+        <w:t>Выполняет проверку валидности отправляемых данных и дополнительную конвертацию в пригодный для чтения вид.</w:t>
+      </w:r>
+    </w:p>
+    <w:p>
+      <w:pPr>
+        <w:tabs>
+          <w:tab w:val="left" w:pos="2175"/>
+        </w:tabs>
+        <w:spacing w:line="240" w:lineRule="auto"/>
+        <w:ind w:firstLine="709"/>
+        <w:jc w:val="both"/>
+        <w:rPr>
+          <w:rFonts w:cs="Times New Roman"/>
+        </w:rPr>
+      </w:pPr>
+      <w:r>
+        <w:t>–</w:t>
+      </w:r>
+      <w:r>
+        <w:rPr>
+          <w:rFonts w:ascii="Courier New" w:hAnsi="Courier New" w:cs="Courier New"/>
+          <w:i/>
+        </w:rPr>
+        <w:t xml:space="preserve"> </w:t>
+      </w:r>
+      <w:r>
+        <w:rPr>
+          <w:rFonts w:ascii="Courier New" w:hAnsi="Courier New" w:cs="Courier New"/>
+          <w:i/>
+          <w:lang w:val="en-US"/>
+        </w:rPr>
+        <w:t>Error</w:t>
+      </w:r>
+      <w:r>
+        <w:rPr>
+          <w:rFonts w:ascii="Courier New" w:hAnsi="Courier New" w:cs="Courier New"/>
+          <w:i/>
+        </w:rPr>
+        <w:t>.</w:t>
+      </w:r>
+      <w:r>
+        <w:rPr>
+          <w:rFonts w:ascii="Courier New" w:hAnsi="Courier New" w:cs="Courier New"/>
+          <w:i/>
+          <w:lang w:val="en-US"/>
+        </w:rPr>
+        <w:t>py</w:t>
+      </w:r>
+      <w:r>
+        <w:rPr>
+          <w:rFonts w:ascii="Courier New" w:hAnsi="Courier New" w:cs="Courier New"/>
+          <w:i/>
+        </w:rPr>
+        <w:t xml:space="preserve"> </w:t>
+      </w:r>
+      <w:r>
+        <w:rPr>
+          <w:rFonts w:cs="Times New Roman"/>
+        </w:rPr>
+        <w:t>представляет собой модуль обработки ошибок, которые могут возникать в ходе выполнения программы.</w:t>
+      </w:r>
+    </w:p>
+    <w:p>
+      <w:pPr>
+        <w:tabs>
+          <w:tab w:val="left" w:pos="2175"/>
+        </w:tabs>
+        <w:spacing w:line="240" w:lineRule="auto"/>
+        <w:ind w:firstLine="709"/>
+        <w:jc w:val="both"/>
+        <w:rPr>
+          <w:rFonts w:cs="Times New Roman"/>
+        </w:rPr>
+      </w:pPr>
+      <w:r>
+        <w:t>–</w:t>
+      </w:r>
+      <w:r>
+        <w:rPr>
+          <w:rFonts w:ascii="Courier New" w:hAnsi="Courier New" w:cs="Courier New"/>
+          <w:i/>
+        </w:rPr>
+        <w:t xml:space="preserve"> </w:t>
+      </w:r>
+      <w:r>
+        <w:rPr>
+          <w:rFonts w:ascii="Courier New" w:hAnsi="Courier New" w:cs="Courier New"/>
+          <w:i/>
+          <w:lang w:val="en-US"/>
+        </w:rPr>
+        <w:t>Menu</w:t>
+      </w:r>
+      <w:r>
+        <w:rPr>
+          <w:rFonts w:ascii="Courier New" w:hAnsi="Courier New" w:cs="Courier New"/>
+          <w:i/>
+        </w:rPr>
+        <w:t>.</w:t>
+      </w:r>
+      <w:r>
+        <w:rPr>
+          <w:rFonts w:ascii="Courier New" w:hAnsi="Courier New" w:cs="Courier New"/>
+          <w:i/>
+          <w:lang w:val="en-US"/>
+        </w:rPr>
+        <w:t>py</w:t>
+      </w:r>
+      <w:r>
+        <w:rPr>
+          <w:rFonts w:ascii="Courier New" w:hAnsi="Courier New" w:cs="Courier New"/>
+          <w:i/>
+        </w:rPr>
+        <w:t xml:space="preserve"> </w:t>
+      </w:r>
+      <w:r>
+        <w:rPr>
+          <w:rFonts w:cs="Times New Roman"/>
+        </w:rPr>
+        <w:t>представляет</w:t>
+      </w:r>
+      <w:r>
+        <w:rPr>
+          <w:rFonts w:cs="Times New Roman"/>
+        </w:rPr>
+        <w:t xml:space="preserve"> модуль, который отвечает за представление дополнительной графической информации и за оповещение клиента о предоставляемых ему возможностях в ходе выполнения программы.</w:t>
+      </w:r>
+    </w:p>
+    <w:p>
+      <w:pPr>
+        <w:tabs>
+          <w:tab w:val="left" w:pos="2175"/>
+        </w:tabs>
+        <w:spacing w:line="240" w:lineRule="auto"/>
+        <w:ind w:firstLine="709"/>
+        <w:jc w:val="both"/>
+        <w:rPr>
+          <w:rFonts w:cs="Times New Roman"/>
+        </w:rPr>
+      </w:pPr>
+      <w:r>
+        <w:t>–</w:t>
+      </w:r>
+      <w:r>
+        <w:t xml:space="preserve"> </w:t>
+      </w:r>
+      <w:r>
+        <w:rPr>
+          <w:rFonts w:ascii="Courier New" w:hAnsi="Courier New" w:cs="Courier New"/>
+          <w:i/>
+          <w:lang w:val="en-US"/>
+        </w:rPr>
+        <w:t>Executor</w:t>
+      </w:r>
+      <w:r>
+        <w:rPr>
+          <w:rFonts w:ascii="Courier New" w:hAnsi="Courier New" w:cs="Courier New"/>
+          <w:i/>
+        </w:rPr>
+        <w:t>.</w:t>
+      </w:r>
+      <w:r>
+        <w:rPr>
+          <w:rFonts w:ascii="Courier New" w:hAnsi="Courier New" w:cs="Courier New"/>
+          <w:i/>
+          <w:lang w:val="en-US"/>
+        </w:rPr>
+        <w:t>py</w:t>
+      </w:r>
+      <w:r>
+        <w:rPr>
+          <w:rFonts w:ascii="Courier New" w:hAnsi="Courier New" w:cs="Courier New"/>
+          <w:i/>
+        </w:rPr>
+        <w:t xml:space="preserve"> </w:t>
+      </w:r>
+      <w:r>
+        <w:rPr>
+          <w:rFonts w:cs="Times New Roman"/>
+        </w:rPr>
+        <w:t>представляет</w:t>
+      </w:r>
+      <w:r>
+        <w:rPr>
+          <w:rFonts w:cs="Times New Roman"/>
+        </w:rPr>
+        <w:t xml:space="preserve"> </w:t>
+      </w:r>
+      <w:r>
+        <w:rPr>
+          <w:rFonts w:cs="Times New Roman"/>
+        </w:rPr>
+        <w:t>собой модуль, который выполняет команды, отправленные клиентом.</w:t>
+      </w:r>
+    </w:p>
+    <w:p>
+      <w:pPr>
+        <w:tabs>
+          <w:tab w:val="left" w:pos="2175"/>
+        </w:tabs>
+        <w:spacing w:line="240" w:lineRule="auto"/>
+        <w:ind w:firstLine="709"/>
+        <w:jc w:val="both"/>
+        <w:rPr>
+          <w:rFonts w:cs="Times New Roman"/>
+        </w:rPr>
+      </w:pPr>
+      <w:r>
+        <w:t xml:space="preserve">– </w:t>
+      </w:r>
+      <w:r>
+        <w:rPr>
+          <w:rFonts w:ascii="Courier New" w:hAnsi="Courier New" w:cs="Courier New"/>
+          <w:i/>
+          <w:lang w:val="en-US"/>
+        </w:rPr>
+        <w:t>Parser</w:t>
+      </w:r>
+      <w:r>
+        <w:rPr>
+          <w:rFonts w:ascii="Courier New" w:hAnsi="Courier New" w:cs="Courier New"/>
+          <w:i/>
+        </w:rPr>
+        <w:t>.</w:t>
+      </w:r>
+      <w:r>
+        <w:rPr>
+          <w:rFonts w:ascii="Courier New" w:hAnsi="Courier New" w:cs="Courier New"/>
+          <w:i/>
+          <w:lang w:val="en-US"/>
+        </w:rPr>
+        <w:t>py</w:t>
+      </w:r>
+      <w:r>
+        <w:rPr>
+          <w:rFonts w:ascii="Courier New" w:hAnsi="Courier New" w:cs="Courier New"/>
+          <w:i/>
+        </w:rPr>
+        <w:t xml:space="preserve"> </w:t>
+      </w:r>
+      <w:r>
+        <w:rPr>
+          <w:rFonts w:cs="Times New Roman"/>
+        </w:rPr>
+        <w:t>представляет собой модуль конвертации приходящих и исходящих команд.</w:t>
+      </w:r>
+    </w:p>
+    <w:p>
+      <w:pPr>
+        <w:tabs>
+          <w:tab w:val="left" w:pos="2175"/>
+        </w:tabs>
+        <w:spacing w:line="240" w:lineRule="auto"/>
+        <w:ind w:firstLine="709"/>
+        <w:jc w:val="both"/>
+        <w:rPr>
+          <w:rFonts w:ascii="Courier New" w:hAnsi="Courier New" w:cs="Courier New"/>
+          <w:i/>
+        </w:rPr>
+      </w:pPr>
+      <w:r>
+        <w:t xml:space="preserve">– </w:t>
+      </w:r>
+      <w:r>
+        <w:rPr>
+          <w:rFonts w:ascii="Courier New" w:hAnsi="Courier New" w:cs="Courier New"/>
+          <w:i/>
+          <w:lang w:val="en-US"/>
+        </w:rPr>
+        <w:t>Constants</w:t>
+      </w:r>
+      <w:r>
+        <w:rPr>
+          <w:rFonts w:ascii="Courier New" w:hAnsi="Courier New" w:cs="Courier New"/>
+          <w:i/>
+        </w:rPr>
+        <w:t>.</w:t>
+      </w:r>
+      <w:r>
+        <w:rPr>
+          <w:rFonts w:ascii="Courier New" w:hAnsi="Courier New" w:cs="Courier New"/>
+          <w:i/>
+          <w:lang w:val="en-US"/>
+        </w:rPr>
+        <w:t>py</w:t>
+      </w:r>
+      <w:r>
+        <w:rPr>
+          <w:rFonts w:ascii="Courier New" w:hAnsi="Courier New" w:cs="Courier New"/>
+          <w:i/>
+        </w:rPr>
+        <w:t xml:space="preserve"> </w:t>
+      </w:r>
+      <w:r>
+        <w:rPr>
+          <w:rFonts w:cs="Times New Roman"/>
+        </w:rPr>
+        <w:t xml:space="preserve">представляет собой модуль с нужными </w:t>
+      </w:r>
+      <w:r>
+        <w:rPr>
+          <w:rFonts w:cs="Times New Roman"/>
+        </w:rPr>
+        <w:t xml:space="preserve">константами </w:t>
+      </w:r>
+      <w:r>
+        <w:rPr>
+          <w:rFonts w:cs="Times New Roman"/>
+        </w:rPr>
+        <w:t>для работы клиентской программы.</w:t>
+      </w:r>
+    </w:p>
+    <w:p>
+      <w:pPr>
+        <w:tabs>
+          <w:tab w:val="left" w:pos="2175"/>
+        </w:tabs>
+        <w:spacing w:line="240" w:lineRule="auto"/>
+        <w:ind w:firstLine="709"/>
+        <w:jc w:val="both"/>
+      </w:pPr>
+      <w:r>
+        <w:t>Используя такое разбиение на модули, обеспечивается ясная и последовательная картина исполнения команд, их обработки и отображения.</w:t>
+      </w:r>
+    </w:p>
+    <w:p>
+      <w:pPr>
+        <w:tabs>
+          <w:tab w:val="left" w:pos="2175"/>
+        </w:tabs>
+        <w:spacing w:line="240" w:lineRule="auto"/>
+        <w:ind w:firstLine="709"/>
+        <w:jc w:val="both"/>
+      </w:pPr>
+      <w:r>
+        <w:t>В случае непредвиденных ошибок мы используем дополнительно модуль обработки ошибок.</w:t>
+      </w:r>
+    </w:p>
+    <w:p>
+      <w:pPr>
+        <w:tabs>
+          <w:tab w:val="left" w:pos="2175"/>
+        </w:tabs>
+        <w:spacing w:line="240" w:lineRule="auto"/>
+        <w:ind w:firstLine="709"/>
+        <w:jc w:val="both"/>
+      </w:pPr>
+      <w:r>
+        <w:t xml:space="preserve">Связь между исполняемыми файлами программной части представлена на рисунке 3.9 </w:t>
+      </w:r>
+    </w:p>
+    <w:p>
+      <w:pPr>
+        <w:tabs>
+          <w:tab w:val="left" w:pos="2175"/>
+        </w:tabs>
+        <w:spacing w:line="240" w:lineRule="auto"/>
+        <w:ind w:firstLine="709"/>
+        <w:jc w:val="both"/>
+      </w:pPr>
+    </w:p>
+    <w:p>
+      <w:pPr>
+        <w:tabs>
+          <w:tab w:val="left" w:pos="2175"/>
+        </w:tabs>
+        <w:spacing w:line="240" w:lineRule="auto"/>
+      </w:pPr>
+      <w:r>
+        <w:object w:dxaOrig="12557" w:dyaOrig="7398">
+          <v:shape id="_x0000_i1027" type="#_x0000_t75" style="width:468pt;height:364.5pt" o:ole="">
+            <v:imagedata r:id="rId18" o:title=""/>
+          </v:shape>
+          <o:OLEObject Type="Embed" ProgID="Visio.Drawing.11" ShapeID="_x0000_i1027" DrawAspect="Content" ObjectID="_1588341523" r:id="rId19"/>
+        </w:object>
+      </w:r>
+    </w:p>
+    <w:p>
+      <w:pPr>
+        <w:tabs>
+          <w:tab w:val="left" w:pos="2175"/>
+        </w:tabs>
+        <w:spacing w:line="240" w:lineRule="auto"/>
+        <w:ind w:firstLine="709"/>
+        <w:jc w:val="both"/>
+      </w:pPr>
+    </w:p>
+    <w:p>
+      <w:pPr>
+        <w:tabs>
+          <w:tab w:val="left" w:pos="2175"/>
+        </w:tabs>
+        <w:spacing w:line="240" w:lineRule="auto"/>
+        <w:ind w:firstLine="709"/>
+        <w:jc w:val="center"/>
+      </w:pPr>
+      <w:r>
+        <w:t>Рисунок 3.9 – Связь между исполняемыми файлами</w:t>
+      </w:r>
     </w:p>
     <w:p>
       <w:pPr>
@@ -4970,6 +7993,7 @@
         <w:rPr>
           <w:b/>
         </w:rPr>
+        <w:lastRenderedPageBreak/>
         <w:t>3.2.1</w:t>
       </w:r>
       <w:r>
@@ -5002,8 +8026,93 @@
         <w:jc w:val="both"/>
       </w:pPr>
       <w:r>
-        <w:t>Архитектура программной части изображена на рисунке 3.9</w:t>
-      </w:r>
+        <w:t>Архитектура программной</w:t>
+      </w:r>
+      <w:r>
+        <w:t xml:space="preserve"> части изображена на рисунке 3.10</w:t>
+      </w:r>
+    </w:p>
+    <w:p>
+      <w:pPr>
+        <w:tabs>
+          <w:tab w:val="left" w:pos="2175"/>
+        </w:tabs>
+        <w:spacing w:line="240" w:lineRule="auto"/>
+        <w:ind w:firstLine="709"/>
+        <w:jc w:val="both"/>
+      </w:pPr>
+      <w:r>
+        <w:t>Сервером является аппаратная часть. Выше было указано, что такое упрощение оправдывает себя.</w:t>
+      </w:r>
+    </w:p>
+    <w:p>
+      <w:pPr>
+        <w:tabs>
+          <w:tab w:val="left" w:pos="2175"/>
+        </w:tabs>
+        <w:spacing w:line="240" w:lineRule="auto"/>
+        <w:ind w:firstLine="709"/>
+        <w:jc w:val="both"/>
+      </w:pPr>
+      <w:r>
+        <w:t>Модуль обмена данными, как и говорилось выше, является связующим звеном в построении аппаратно-программной архитектуры.</w:t>
+      </w:r>
+    </w:p>
+    <w:p>
+      <w:pPr>
+        <w:tabs>
+          <w:tab w:val="left" w:pos="2175"/>
+        </w:tabs>
+        <w:spacing w:line="240" w:lineRule="auto"/>
+        <w:ind w:firstLine="709"/>
+        <w:jc w:val="both"/>
+      </w:pPr>
+      <w:r>
+        <w:t xml:space="preserve">Клиентом является пользователь, который запустил главный исполняемый файл, отвечающий за подключение к </w:t>
+      </w:r>
+      <w:r>
+        <w:rPr>
+          <w:lang w:val="en-US"/>
+        </w:rPr>
+        <w:t>IP</w:t>
+      </w:r>
+      <w:r>
+        <w:t>-</w:t>
+      </w:r>
+      <w:r>
+        <w:t xml:space="preserve">адресу, на который настроен </w:t>
+      </w:r>
+      <w:r>
+        <w:rPr>
+          <w:lang w:val="en-US"/>
+        </w:rPr>
+        <w:t>wi</w:t>
+      </w:r>
+      <w:r>
+        <w:t>-</w:t>
+      </w:r>
+      <w:r>
+        <w:rPr>
+          <w:lang w:val="en-US"/>
+        </w:rPr>
+        <w:t>fi</w:t>
+      </w:r>
+      <w:r>
+        <w:t xml:space="preserve"> </w:t>
+      </w:r>
+      <w:r>
+        <w:t>модуль.</w:t>
+      </w:r>
+    </w:p>
+    <w:p>
+      <w:pPr>
+        <w:tabs>
+          <w:tab w:val="left" w:pos="2175"/>
+        </w:tabs>
+        <w:spacing w:line="240" w:lineRule="auto"/>
+        <w:ind w:firstLine="709"/>
+        <w:jc w:val="both"/>
+      </w:pPr>
     </w:p>
     <w:p>
       <w:pPr>
@@ -5016,10 +8125,10 @@
       </w:pPr>
       <w:r>
         <w:object w:dxaOrig="6606" w:dyaOrig="6208">
-          <v:shape id="_x0000_i1026" type="#_x0000_t75" style="width:363.75pt;height:342pt" o:ole="">
-            <v:imagedata r:id="rId17" o:title=""/>
+          <v:shape id="_x0000_i1025" type="#_x0000_t75" style="width:378pt;height:355.5pt" o:ole="">
+            <v:imagedata r:id="rId20" o:title=""/>
           </v:shape>
-          <o:OLEObject Type="Embed" ProgID="Visio.Drawing.11" ShapeID="_x0000_i1026" DrawAspect="Content" ObjectID="_1588283116" r:id="rId18"/>
+          <o:OLEObject Type="Embed" ProgID="Visio.Drawing.11" ShapeID="_x0000_i1025" DrawAspect="Content" ObjectID="_1588341524" r:id="rId21"/>
         </w:object>
       </w:r>
     </w:p>
@@ -5043,202 +8152,82 @@
         <w:jc w:val="center"/>
       </w:pPr>
       <w:r>
-        <w:t xml:space="preserve">Рисунок 3.9 </w:t>
-      </w:r>
-      <w:r>
-        <w:t>–</w:t>
-      </w:r>
-      <w:r>
-        <w:t xml:space="preserve"> Архитектура программной части</w:t>
-      </w:r>
-    </w:p>
-    <w:p>
-      <w:pPr>
-        <w:tabs>
-          <w:tab w:val="left" w:pos="2175"/>
-        </w:tabs>
-        <w:spacing w:line="240" w:lineRule="auto"/>
-        <w:ind w:firstLine="709"/>
-      </w:pPr>
-    </w:p>
-    <w:p>
-      <w:pPr>
-        <w:tabs>
-          <w:tab w:val="left" w:pos="2175"/>
-        </w:tabs>
-        <w:spacing w:line="240" w:lineRule="auto"/>
-        <w:ind w:firstLine="709"/>
-        <w:jc w:val="both"/>
-      </w:pPr>
-      <w:r>
-        <w:t>Сервером является аппаратная часть. Выше было указано, что такое упрощение оправдывает себя.</w:t>
-      </w:r>
-    </w:p>
-    <w:p>
-      <w:pPr>
-        <w:tabs>
-          <w:tab w:val="left" w:pos="2175"/>
-        </w:tabs>
-        <w:spacing w:line="240" w:lineRule="auto"/>
-        <w:ind w:firstLine="709"/>
-        <w:jc w:val="both"/>
-      </w:pPr>
-      <w:r>
-        <w:t>Модуль обмена данными, как и говорилось выше, является связующим звеном в построении аппаратно-программной архитектуры.</w:t>
-      </w:r>
-    </w:p>
-    <w:p>
-      <w:pPr>
-        <w:tabs>
-          <w:tab w:val="left" w:pos="2175"/>
-        </w:tabs>
-        <w:spacing w:line="240" w:lineRule="auto"/>
-        <w:ind w:firstLine="709"/>
-        <w:jc w:val="both"/>
-      </w:pPr>
-      <w:r>
-        <w:t xml:space="preserve">Клиентом является пользователь, который запустил главный исполняемый файл, отвечающий за подключение к </w:t>
-      </w:r>
-      <w:r>
-        <w:rPr>
-          <w:lang w:val="en-US"/>
-        </w:rPr>
-        <w:t>IP</w:t>
+        <w:t>Рисунок 3.</w:t>
+      </w:r>
+      <w:r>
+        <w:t>10</w:t>
+      </w:r>
+      <w:r>
+        <w:t xml:space="preserve"> – Архитектура программной части</w:t>
+      </w:r>
+    </w:p>
+    <w:p>
+      <w:pPr>
+        <w:tabs>
+          <w:tab w:val="left" w:pos="2175"/>
+        </w:tabs>
+        <w:spacing w:line="240" w:lineRule="auto"/>
+        <w:ind w:firstLine="709"/>
+      </w:pPr>
+    </w:p>
+    <w:p>
+      <w:pPr>
+        <w:tabs>
+          <w:tab w:val="left" w:pos="2175"/>
+        </w:tabs>
+        <w:spacing w:line="240" w:lineRule="auto"/>
+        <w:ind w:firstLine="709"/>
+      </w:pPr>
+    </w:p>
+    <w:p>
+      <w:pPr>
+        <w:tabs>
+          <w:tab w:val="left" w:pos="2175"/>
+        </w:tabs>
+        <w:spacing w:line="240" w:lineRule="auto"/>
+        <w:ind w:firstLine="709"/>
+      </w:pPr>
+      <w:r>
+        <w:rPr>
+          <w:b/>
+        </w:rPr>
+        <w:t xml:space="preserve">3.2.2 </w:t>
+      </w:r>
+      <w:r>
+        <w:t>Использование сокетов</w:t>
+      </w:r>
+      <w:r>
+        <w:t xml:space="preserve"> и </w:t>
+      </w:r>
+      <w:r>
+        <w:rPr>
+          <w:lang w:val="en-US"/>
+        </w:rPr>
+        <w:t>TCP</w:t>
       </w:r>
       <w:r>
         <w:t>-</w:t>
       </w:r>
       <w:r>
-        <w:t xml:space="preserve">адресу, на который настроен </w:t>
-      </w:r>
-      <w:r>
-        <w:rPr>
-          <w:lang w:val="en-US"/>
-        </w:rPr>
-        <w:t>wi</w:t>
-      </w:r>
-      <w:r>
-        <w:t>-</w:t>
-      </w:r>
-      <w:r>
-        <w:rPr>
-          <w:lang w:val="en-US"/>
-        </w:rPr>
-        <w:t>fi</w:t>
+        <w:t>соединения</w:t>
+      </w:r>
+    </w:p>
+    <w:p/>
+    <w:p>
+      <w:pPr>
+        <w:ind w:firstLine="708"/>
+        <w:jc w:val="both"/>
+      </w:pPr>
+      <w:r>
+        <w:t xml:space="preserve">Сокет </w:t>
+      </w:r>
+      <w:r>
+        <w:t>—</w:t>
       </w:r>
       <w:r>
         <w:t xml:space="preserve"> </w:t>
       </w:r>
-      <w:r>
-        <w:t>модуль.</w:t>
-      </w:r>
-    </w:p>
-    <w:p>
-      <w:pPr>
-        <w:tabs>
-          <w:tab w:val="left" w:pos="2175"/>
-        </w:tabs>
-        <w:spacing w:line="240" w:lineRule="auto"/>
-        <w:ind w:firstLine="709"/>
-        <w:jc w:val="both"/>
-      </w:pPr>
-    </w:p>
-    <w:p>
-      <w:pPr>
-        <w:tabs>
-          <w:tab w:val="left" w:pos="2175"/>
-        </w:tabs>
-        <w:spacing w:line="240" w:lineRule="auto"/>
-        <w:ind w:firstLine="709"/>
-        <w:jc w:val="center"/>
-      </w:pPr>
-      <w:r>
-        <w:t>[</w:t>
-      </w:r>
-      <w:r>
-        <w:t>картинка со связью блоков</w:t>
-      </w:r>
-      <w:r>
-        <w:t>]</w:t>
-      </w:r>
-    </w:p>
-    <w:p>
-      <w:pPr>
-        <w:tabs>
-          <w:tab w:val="left" w:pos="2175"/>
-        </w:tabs>
-        <w:spacing w:line="240" w:lineRule="auto"/>
-        <w:ind w:firstLine="709"/>
-        <w:jc w:val="center"/>
-      </w:pPr>
-      <w:r>
-        <w:t>[</w:t>
-      </w:r>
-      <w:r>
-        <w:t>рассказать про установление соединения, через регулярку</w:t>
-      </w:r>
-      <w:r>
-        <w:t>]</w:t>
-      </w:r>
-      <w:r>
-        <w:t xml:space="preserve"> </w:t>
-      </w:r>
-    </w:p>
-    <w:p>
-      <w:pPr>
-        <w:tabs>
-          <w:tab w:val="left" w:pos="2175"/>
-        </w:tabs>
-        <w:spacing w:line="240" w:lineRule="auto"/>
-        <w:ind w:firstLine="709"/>
-      </w:pPr>
-    </w:p>
-    <w:p>
-      <w:pPr>
-        <w:tabs>
-          <w:tab w:val="left" w:pos="2175"/>
-        </w:tabs>
-        <w:spacing w:line="240" w:lineRule="auto"/>
-        <w:ind w:firstLine="709"/>
-      </w:pPr>
-      <w:r>
-        <w:rPr>
-          <w:b/>
-        </w:rPr>
-        <w:t xml:space="preserve">3.2.2 </w:t>
-      </w:r>
-      <w:r>
-        <w:t>Использование сокетов</w:t>
-      </w:r>
-      <w:r>
-        <w:t xml:space="preserve"> и </w:t>
-      </w:r>
-      <w:r>
-        <w:rPr>
-          <w:lang w:val="en-US"/>
-        </w:rPr>
-        <w:t>TCP-</w:t>
-      </w:r>
-      <w:r>
-        <w:t>соединения</w:t>
-      </w:r>
-    </w:p>
-    <w:p/>
-    <w:p>
-      <w:pPr>
-        <w:ind w:firstLine="708"/>
-        <w:jc w:val="both"/>
-      </w:pPr>
-      <w:r>
-        <w:t xml:space="preserve">Сокет </w:t>
-      </w:r>
-      <w:r>
-        <w:t>—</w:t>
-      </w:r>
-      <w:r>
-        <w:t xml:space="preserve"> </w:t>
-      </w:r>
-      <w:hyperlink r:id="rId19" w:tooltip="API" w:history="1">
+      <w:hyperlink r:id="rId22" w:tooltip="API" w:history="1">
         <w:r>
           <w:rPr>
             <w:rStyle w:val="ac"/>
@@ -5259,7 +8248,7 @@
       <w:r>
         <w:t> для обеспечения обмена данными между </w:t>
       </w:r>
-      <w:hyperlink r:id="rId20" w:tooltip="Процесс (информатика)" w:history="1">
+      <w:hyperlink r:id="rId23" w:tooltip="Процесс (информатика)" w:history="1">
         <w:r>
           <w:rPr>
             <w:rStyle w:val="ac"/>
@@ -5278,7 +8267,7 @@
       <w:r>
         <w:t>, так и на различных, связанных между собой </w:t>
       </w:r>
-      <w:hyperlink r:id="rId21" w:tooltip="Компьютерная сеть" w:history="1">
+      <w:hyperlink r:id="rId24" w:tooltip="Компьютерная сеть" w:history="1">
         <w:r>
           <w:rPr>
             <w:rStyle w:val="ac"/>
@@ -5316,6 +8305,7 @@
         <w:jc w:val="both"/>
       </w:pPr>
       <w:r>
+        <w:lastRenderedPageBreak/>
         <w:t xml:space="preserve">Существуют клиентские и серверные сокеты. </w:t>
       </w:r>
     </w:p>
@@ -5325,10 +8315,9 @@
         <w:jc w:val="both"/>
       </w:pPr>
       <w:r>
-        <w:lastRenderedPageBreak/>
         <w:t>Клиентские сокеты можно сравнить с конечными аппаратами </w:t>
       </w:r>
-      <w:hyperlink r:id="rId22" w:tooltip="Телефонная сеть общего пользования" w:history="1">
+      <w:hyperlink r:id="rId25" w:tooltip="Телефонная сеть общего пользования" w:history="1">
         <w:r>
           <w:rPr>
             <w:rStyle w:val="ac"/>
@@ -5341,7 +8330,7 @@
       <w:r>
         <w:t>, а серверные — с </w:t>
       </w:r>
-      <w:hyperlink r:id="rId23" w:tooltip="Телефонный коммутатор" w:history="1">
+      <w:hyperlink r:id="rId26" w:tooltip="Телефонный коммутатор" w:history="1">
         <w:r>
           <w:rPr>
             <w:rStyle w:val="ac"/>
@@ -5354,7 +8343,7 @@
       <w:r>
         <w:t>. Клиентское приложение (например, </w:t>
       </w:r>
-      <w:hyperlink r:id="rId24" w:tooltip="Браузер" w:history="1">
+      <w:hyperlink r:id="rId27" w:tooltip="Браузер" w:history="1">
         <w:r>
           <w:rPr>
             <w:rStyle w:val="ac"/>
@@ -5367,7 +8356,7 @@
       <w:r>
         <w:t>) использует только клиентские сокеты, а серверное (например, </w:t>
       </w:r>
-      <w:hyperlink r:id="rId25" w:tooltip="Веб-сервер" w:history="1">
+      <w:hyperlink r:id="rId28" w:tooltip="Веб-сервер" w:history="1">
         <w:r>
           <w:rPr>
             <w:rStyle w:val="ac"/>
@@ -5389,7 +8378,7 @@
       <w:r>
         <w:t>Как известно, для взаимодействия между машинами с помощью стека протоколов </w:t>
       </w:r>
-      <w:hyperlink r:id="rId26" w:tooltip="TCP/IP" w:history="1">
+      <w:hyperlink r:id="rId29" w:tooltip="TCP/IP" w:history="1">
         <w:r>
           <w:rPr>
             <w:rStyle w:val="ac"/>
@@ -5402,7 +8391,7 @@
       <w:r>
         <w:t> используются адреса и порты. Первое на текущий момент представляет собой 32-битный адрес (для протокола </w:t>
       </w:r>
-      <w:hyperlink r:id="rId27" w:tooltip="IPv4" w:history="1">
+      <w:hyperlink r:id="rId30" w:tooltip="IPv4" w:history="1">
         <w:r>
           <w:rPr>
             <w:rStyle w:val="ac"/>
@@ -5415,7 +8404,7 @@
       <w:r>
         <w:t>, 128-битный для </w:t>
       </w:r>
-      <w:hyperlink r:id="rId28" w:tooltip="IPv6" w:history="1">
+      <w:hyperlink r:id="rId31" w:tooltip="IPv6" w:history="1">
         <w:r>
           <w:rPr>
             <w:rStyle w:val="ac"/>
@@ -5437,7 +8426,7 @@
       <w:r>
         <w:t xml:space="preserve"> порта в диапазоне от 0 до 65535 (для протокола </w:t>
       </w:r>
-      <w:hyperlink r:id="rId29" w:tooltip="TCP" w:history="1">
+      <w:hyperlink r:id="rId32" w:tooltip="TCP" w:history="1">
         <w:r>
           <w:rPr>
             <w:rStyle w:val="ac"/>
@@ -5459,7 +8448,7 @@
       <w:r>
         <w:t>Эта пара и есть сокет («гнездо», соответствующее </w:t>
       </w:r>
-      <w:hyperlink r:id="rId30" w:tooltip="Сетевой адрес" w:history="1">
+      <w:hyperlink r:id="rId33" w:tooltip="Сетевой адрес" w:history="1">
         <w:r>
           <w:rPr>
             <w:rStyle w:val="ac"/>
@@ -5472,7 +8461,7 @@
       <w:r>
         <w:t> и </w:t>
       </w:r>
-      <w:hyperlink r:id="rId31" w:tooltip="Порт (компьютерные сети)" w:history="1">
+      <w:hyperlink r:id="rId34" w:tooltip="Порт (компьютерные сети)" w:history="1">
         <w:r>
           <w:rPr>
             <w:rStyle w:val="ac"/>
@@ -5506,7 +8495,7 @@
       <w:r>
         <w:t>Каждый </w:t>
       </w:r>
-      <w:hyperlink r:id="rId32" w:tooltip="Процесс (информатика)" w:history="1">
+      <w:hyperlink r:id="rId35" w:tooltip="Процесс (информатика)" w:history="1">
         <w:r>
           <w:rPr>
             <w:rStyle w:val="ac"/>
@@ -5519,7 +8508,7 @@
       <w:r>
         <w:t> может создать «слушающий» сокет (серверный сокет) и привязать его к </w:t>
       </w:r>
-      <w:hyperlink r:id="rId33" w:tooltip="Порт (TCP/UDP)" w:history="1">
+      <w:hyperlink r:id="rId36" w:tooltip="Порт (TCP/UDP)" w:history="1">
         <w:r>
           <w:rPr>
             <w:rStyle w:val="ac"/>
@@ -5553,7 +8542,7 @@
       <w:r>
         <w:t>Каждый сокет имеет свой адрес. ОС семейства UNIX могут поддерживать много типов адресов, но обязательными являются </w:t>
       </w:r>
-      <w:hyperlink r:id="rId34" w:tooltip="INET-адрес" w:history="1">
+      <w:hyperlink r:id="rId37" w:tooltip="INET-адрес" w:history="1">
         <w:r>
           <w:rPr>
             <w:rStyle w:val="ac"/>
@@ -5566,7 +8555,7 @@
       <w:r>
         <w:t> и </w:t>
       </w:r>
-      <w:hyperlink r:id="rId35" w:tooltip="UNIX-адрес (страница отсутствует)" w:history="1">
+      <w:hyperlink r:id="rId38" w:tooltip="UNIX-адрес (страница отсутствует)" w:history="1">
         <w:r>
           <w:rPr>
             <w:rStyle w:val="ac"/>
@@ -5579,7 +8568,7 @@
       <w:r>
         <w:t>. Если привязать сокет к UNIX-адресу, то будет создан специальный файл (файл сокета) по заданному пути, через который смогут сообщаться любые локальные процессы путём чтения/записи из него. Сокеты типа </w:t>
       </w:r>
-      <w:hyperlink r:id="rId36" w:tooltip="Сокеты Беркли" w:history="1">
+      <w:hyperlink r:id="rId39" w:tooltip="Сокеты Беркли" w:history="1">
         <w:r>
           <w:rPr>
             <w:rStyle w:val="ac"/>
@@ -5601,7 +8590,7 @@
       <w:r>
         <w:t>Обычно клиент явно «подсоединяется» к слушателю, после чего любое чтение или запись через его </w:t>
       </w:r>
-      <w:hyperlink r:id="rId37" w:tooltip="Файловый дескриптор" w:history="1">
+      <w:hyperlink r:id="rId40" w:tooltip="Файловый дескриптор" w:history="1">
         <w:r>
           <w:rPr>
             <w:rStyle w:val="ac"/>
@@ -5619,6 +8608,252 @@
       <w:pPr>
         <w:ind w:firstLine="708"/>
         <w:jc w:val="both"/>
+        <w:rPr>
+          <w:szCs w:val="28"/>
+        </w:rPr>
+      </w:pPr>
+      <w:r>
+        <w:t xml:space="preserve">В исполняемом файле </w:t>
+      </w:r>
+      <w:r>
+        <w:t>«</w:t>
+      </w:r>
+      <w:r>
+        <w:rPr>
+          <w:rFonts w:ascii="Courier New" w:hAnsi="Courier New" w:cs="Courier New"/>
+          <w:i/>
+          <w:szCs w:val="28"/>
+          <w:lang w:val="en-US"/>
+        </w:rPr>
+        <w:t>Connection</w:t>
+      </w:r>
+      <w:r>
+        <w:rPr>
+          <w:rFonts w:ascii="Courier New" w:hAnsi="Courier New" w:cs="Courier New"/>
+          <w:i/>
+          <w:szCs w:val="28"/>
+        </w:rPr>
+        <w:t>.</w:t>
+      </w:r>
+      <w:r>
+        <w:rPr>
+          <w:rFonts w:ascii="Courier New" w:hAnsi="Courier New" w:cs="Courier New"/>
+          <w:i/>
+          <w:szCs w:val="28"/>
+          <w:lang w:val="en-US"/>
+        </w:rPr>
+        <w:t>py</w:t>
+      </w:r>
+      <w:r>
+        <w:rPr>
+          <w:rFonts w:cs="Times New Roman"/>
+          <w:i/>
+          <w:szCs w:val="28"/>
+        </w:rPr>
+        <w:t>»</w:t>
+      </w:r>
+      <w:r>
+        <w:rPr>
+          <w:sz w:val="32"/>
+          <w:szCs w:val="28"/>
+        </w:rPr>
+        <w:t xml:space="preserve"> </w:t>
+      </w:r>
+      <w:r>
+        <w:rPr>
+          <w:szCs w:val="28"/>
+        </w:rPr>
+        <w:t xml:space="preserve">выполняется подключение к </w:t>
+      </w:r>
+      <w:r>
+        <w:rPr>
+          <w:szCs w:val="28"/>
+          <w:lang w:val="en-US"/>
+        </w:rPr>
+        <w:t>IP</w:t>
+      </w:r>
+      <w:r>
+        <w:rPr>
+          <w:szCs w:val="28"/>
+        </w:rPr>
+        <w:t>-</w:t>
+      </w:r>
+      <w:r>
+        <w:rPr>
+          <w:szCs w:val="28"/>
+        </w:rPr>
+        <w:t xml:space="preserve">адресу, на который настроен </w:t>
+      </w:r>
+      <w:r>
+        <w:rPr>
+          <w:szCs w:val="28"/>
+          <w:lang w:val="en-US"/>
+        </w:rPr>
+        <w:t>wi</w:t>
+      </w:r>
+      <w:r>
+        <w:rPr>
+          <w:szCs w:val="28"/>
+        </w:rPr>
+        <w:t>-</w:t>
+      </w:r>
+      <w:r>
+        <w:rPr>
+          <w:szCs w:val="28"/>
+          <w:lang w:val="en-US"/>
+        </w:rPr>
+        <w:t>fi</w:t>
+      </w:r>
+      <w:r>
+        <w:rPr>
+          <w:szCs w:val="28"/>
+        </w:rPr>
+        <w:t xml:space="preserve"> </w:t>
+      </w:r>
+      <w:r>
+        <w:rPr>
+          <w:szCs w:val="28"/>
+        </w:rPr>
+        <w:t>модуль.</w:t>
+      </w:r>
+    </w:p>
+    <w:p>
+      <w:pPr>
+        <w:ind w:firstLine="708"/>
+        <w:jc w:val="both"/>
+        <w:rPr>
+          <w:szCs w:val="28"/>
+        </w:rPr>
+      </w:pPr>
+      <w:r>
+        <w:rPr>
+          <w:szCs w:val="28"/>
+        </w:rPr>
+        <w:t xml:space="preserve">В данном модуле изначально происходит проверка на валидность введенного </w:t>
+      </w:r>
+      <w:r>
+        <w:rPr>
+          <w:szCs w:val="28"/>
+          <w:lang w:val="en-US"/>
+        </w:rPr>
+        <w:t>IP</w:t>
+      </w:r>
+      <w:r>
+        <w:rPr>
+          <w:szCs w:val="28"/>
+        </w:rPr>
+        <w:t>-</w:t>
+      </w:r>
+      <w:r>
+        <w:rPr>
+          <w:szCs w:val="28"/>
+        </w:rPr>
+        <w:t>адреса.</w:t>
+      </w:r>
+    </w:p>
+    <w:p>
+      <w:pPr>
+        <w:ind w:firstLine="708"/>
+        <w:jc w:val="both"/>
+        <w:rPr>
+          <w:szCs w:val="28"/>
+        </w:rPr>
+      </w:pPr>
+      <w:r>
+        <w:rPr>
+          <w:szCs w:val="28"/>
+        </w:rPr>
+        <w:t xml:space="preserve">Регулярное выражение для проверки </w:t>
+      </w:r>
+      <w:r>
+        <w:rPr>
+          <w:szCs w:val="28"/>
+          <w:lang w:val="en-US"/>
+        </w:rPr>
+        <w:t>IP</w:t>
+      </w:r>
+      <w:r>
+        <w:rPr>
+          <w:szCs w:val="28"/>
+        </w:rPr>
+        <w:t>-адреса выглядит так:</w:t>
+      </w:r>
+    </w:p>
+    <w:p>
+      <w:pPr>
+        <w:pStyle w:val="a6"/>
+        <w:ind w:firstLine="708"/>
+        <w:jc w:val="both"/>
+        <w:rPr>
+          <w:rFonts w:ascii="Courier New" w:hAnsi="Courier New" w:cs="Courier New"/>
+          <w:lang w:eastAsia="ru-RU"/>
+        </w:rPr>
+      </w:pPr>
+      <w:r>
+        <w:rPr>
+          <w:rFonts w:ascii="Courier New" w:hAnsi="Courier New" w:cs="Courier New"/>
+          <w:lang w:eastAsia="ru-RU"/>
+        </w:rPr>
+        <w:t>'^(([0-9]|[1-9][0-9]|1[0-9]{2}|2[0-4][0-9]|25[0-5])\.){3}([0-9]|[1-9][0-9]|1[0-9]{2}|2[0-4][0-9]|25[0-5])$'</w:t>
+      </w:r>
+    </w:p>
+    <w:p>
+      <w:pPr>
+        <w:pStyle w:val="a6"/>
+        <w:ind w:firstLine="708"/>
+        <w:rPr>
+          <w:lang w:eastAsia="ru-RU"/>
+        </w:rPr>
+      </w:pPr>
+      <w:r>
+        <w:rPr>
+          <w:lang w:eastAsia="ru-RU"/>
+        </w:rPr>
+        <w:t xml:space="preserve">С помощью </w:t>
+      </w:r>
+      <w:r>
+        <w:rPr>
+          <w:lang w:val="en-US" w:eastAsia="ru-RU"/>
+        </w:rPr>
+        <w:t>Python</w:t>
+      </w:r>
+      <w:r>
+        <w:rPr>
+          <w:lang w:eastAsia="ru-RU"/>
+        </w:rPr>
+        <w:t xml:space="preserve"> </w:t>
+      </w:r>
+      <w:r>
+        <w:rPr>
+          <w:lang w:eastAsia="ru-RU"/>
+        </w:rPr>
+        <w:t>библиотеки «</w:t>
+      </w:r>
+      <w:r>
+        <w:rPr>
+          <w:rFonts w:ascii="Courier New" w:hAnsi="Courier New" w:cs="Courier New"/>
+          <w:i/>
+          <w:lang w:val="en-US" w:eastAsia="ru-RU"/>
+        </w:rPr>
+        <w:t>re</w:t>
+      </w:r>
+      <w:r>
+        <w:rPr>
+          <w:lang w:eastAsia="ru-RU"/>
+        </w:rPr>
+        <w:t xml:space="preserve">» </w:t>
+      </w:r>
+      <w:r>
+        <w:rPr>
+          <w:lang w:eastAsia="ru-RU"/>
+        </w:rPr>
+        <w:t>мы производим проверку.</w:t>
+      </w:r>
+    </w:p>
+    <w:p>
+      <w:pPr>
+        <w:ind w:firstLine="708"/>
+        <w:jc w:val="both"/>
       </w:pPr>
       <w:r>
         <w:t xml:space="preserve">Теперь подробнее рассмотрим установление </w:t>
@@ -5661,7 +8896,28 @@
       <w:pPr>
         <w:ind w:firstLine="708"/>
         <w:jc w:val="both"/>
-      </w:pPr>
+        <w:rPr>
+          <w:rFonts w:cs="Times New Roman"/>
+        </w:rPr>
+      </w:pPr>
+      <w:r>
+        <w:lastRenderedPageBreak/>
+        <w:t>Для этого нужно обратить внимание на библиотеку «</w:t>
+      </w:r>
+      <w:r>
+        <w:rPr>
+          <w:rFonts w:ascii="Courier New" w:hAnsi="Courier New" w:cs="Courier New"/>
+          <w:i/>
+          <w:lang w:val="en-US"/>
+        </w:rPr>
+        <w:t>socket</w:t>
+      </w:r>
+      <w:r>
+        <w:rPr>
+          <w:rFonts w:cs="Times New Roman"/>
+        </w:rPr>
+        <w:t>», которая является основной в программной части.</w:t>
+      </w:r>
     </w:p>
     <w:p>
       <w:pPr>
@@ -5721,29 +8977,106 @@
         </w:tabs>
         <w:spacing w:line="240" w:lineRule="auto"/>
         <w:ind w:firstLine="709"/>
+        <w:jc w:val="both"/>
+      </w:pPr>
+      <w:r>
+        <w:t>На рисунке 3.11 представлена архитектура данного проекта, состоящего из аппаратной и программной части.</w:t>
+      </w:r>
+    </w:p>
+    <w:p>
+      <w:pPr>
+        <w:tabs>
+          <w:tab w:val="left" w:pos="2175"/>
+        </w:tabs>
+        <w:spacing w:line="240" w:lineRule="auto"/>
+        <w:ind w:firstLine="709"/>
+        <w:jc w:val="both"/>
+      </w:pPr>
+      <w:r>
+        <w:t xml:space="preserve">Как можно заметить Клиент является главным звеном. </w:t>
+      </w:r>
+    </w:p>
+    <w:p>
+      <w:pPr>
+        <w:tabs>
+          <w:tab w:val="left" w:pos="2175"/>
+        </w:tabs>
+        <w:spacing w:line="240" w:lineRule="auto"/>
+        <w:ind w:firstLine="709"/>
+        <w:jc w:val="both"/>
+      </w:pPr>
+      <w:r>
+        <w:t xml:space="preserve">Клиент может управлять как и аппаратной частью через </w:t>
+      </w:r>
+      <w:r>
+        <w:rPr>
+          <w:lang w:val="en-US"/>
+        </w:rPr>
+        <w:t>USB</w:t>
+      </w:r>
+      <w:r>
+        <w:t>-</w:t>
+      </w:r>
+      <w:r>
+        <w:t xml:space="preserve">соединение на любой ЭВМ, а также с помощью программного средства подключаться к </w:t>
+      </w:r>
+      <w:r>
+        <w:rPr>
+          <w:lang w:val="en-US"/>
+        </w:rPr>
+        <w:t>wi</w:t>
+      </w:r>
+      <w:r>
+        <w:t>-</w:t>
+      </w:r>
+      <w:r>
+        <w:rPr>
+          <w:lang w:val="en-US"/>
+        </w:rPr>
+        <w:t>fi</w:t>
+      </w:r>
+      <w:r>
+        <w:t xml:space="preserve"> </w:t>
+      </w:r>
+      <w:r>
+        <w:t>модулю и выполнять дополнительные команды.</w:t>
+      </w:r>
+    </w:p>
+    <w:p>
+      <w:pPr>
+        <w:tabs>
+          <w:tab w:val="left" w:pos="2175"/>
+        </w:tabs>
+        <w:spacing w:line="240" w:lineRule="auto"/>
+        <w:ind w:firstLine="709"/>
+        <w:jc w:val="both"/>
+      </w:pPr>
+    </w:p>
+    <w:p>
+      <w:pPr>
+        <w:tabs>
+          <w:tab w:val="left" w:pos="2175"/>
+        </w:tabs>
+        <w:spacing w:line="240" w:lineRule="auto"/>
+      </w:pPr>
+      <w:r>
+        <w:object w:dxaOrig="9190" w:dyaOrig="8906">
+          <v:shape id="_x0000_i1026" type="#_x0000_t75" style="width:446.25pt;height:486pt" o:ole="">
+            <v:imagedata r:id="rId41" o:title=""/>
+          </v:shape>
+          <o:OLEObject Type="Embed" ProgID="Visio.Drawing.11" ShapeID="_x0000_i1026" DrawAspect="Content" ObjectID="_1588341525" r:id="rId42"/>
+        </w:object>
+      </w:r>
+    </w:p>
+    <w:p>
+      <w:pPr>
+        <w:tabs>
+          <w:tab w:val="left" w:pos="2175"/>
+        </w:tabs>
+        <w:spacing w:line="240" w:lineRule="auto"/>
+        <w:ind w:firstLine="709"/>
         <w:jc w:val="center"/>
       </w:pPr>
-      <w:r>
-        <w:t>[</w:t>
-      </w:r>
-      <w:r>
-        <w:t xml:space="preserve">картинка с </w:t>
-      </w:r>
-      <w:r>
-        <w:rPr>
-          <w:lang w:val="en-US"/>
-        </w:rPr>
-        <w:t>TCP</w:t>
-      </w:r>
-      <w:r>
-        <w:t xml:space="preserve"> </w:t>
-      </w:r>
-      <w:r>
-        <w:t>окном</w:t>
-      </w:r>
-      <w:r>
-        <w:t>]</w:t>
-      </w:r>
     </w:p>
     <w:p>
       <w:pPr>
@@ -5754,21 +9087,9 @@
         <w:ind w:firstLine="709"/>
         <w:jc w:val="center"/>
       </w:pPr>
-    </w:p>
-    <w:p>
-      <w:pPr>
-        <w:tabs>
-          <w:tab w:val="left" w:pos="2175"/>
-        </w:tabs>
-        <w:spacing w:line="240" w:lineRule="auto"/>
-        <w:ind w:firstLine="709"/>
-        <w:jc w:val="center"/>
-      </w:pPr>
-      <w:r>
-        <w:t>[картинка со связью программной и аппаратной части</w:t>
-      </w:r>
-      <w:r>
-        <w:t>]</w:t>
+      <w:r>
+        <w:lastRenderedPageBreak/>
+        <w:t>Рисунок 3.11 – Архитектура проекта</w:t>
       </w:r>
     </w:p>
     <w:p>
@@ -7174,7 +10495,7 @@
 </file>
 
 <file path=customXml/itemProps1.xml><?xml version="1.0" encoding="utf-8"?>
-<ds:datastoreItem xmlns:ds="http://schemas.openxmlformats.org/officeDocument/2006/customXml" ds:itemID="{3C48A76E-2E14-40EC-B7FA-3B4D4ACD7F95}">
+<ds:datastoreItem xmlns:ds="http://schemas.openxmlformats.org/officeDocument/2006/customXml" ds:itemID="{71961E2F-8032-495E-8C8D-2383F648E777}">
   <ds:schemaRefs>
     <ds:schemaRef ds:uri="http://schemas.openxmlformats.org/officeDocument/2006/bibliography"/>
   </ds:schemaRefs>

</xml_diff>

<commit_message>
fix some styles for func and economic
</commit_message>
<xml_diff>
--- a/docs/3. Функциональное проектирование.docx
+++ b/docs/3. Функциональное проектирование.docx
@@ -41,6 +41,8 @@
       <w:r>
         <w:t xml:space="preserve">Данный дипломный проект включает в себя 2 части: аппаратную и программную, которые будут рассматриваться в следующих пунктах подробно. </w:t>
       </w:r>
+      <w:bookmarkStart w:id="0" w:name="_GoBack"/>
+      <w:bookmarkEnd w:id="0"/>
     </w:p>
     <w:p>
       <w:pPr>
@@ -128,7 +130,10 @@
         <w:jc w:val="both"/>
       </w:pPr>
       <w:r>
-        <w:t xml:space="preserve">– Центральный контроллер. Представляет собой микроконтроллер </w:t>
+        <w:t>– ц</w:t>
+      </w:r>
+      <w:r>
+        <w:t xml:space="preserve">ентральный контроллер. Представляет собой микроконтроллер </w:t>
       </w:r>
       <w:r>
         <w:rPr>
@@ -158,7 +163,10 @@
         <w:t xml:space="preserve">– </w:t>
       </w:r>
       <w:r>
-        <w:t>Блок</w:t>
+        <w:t>б</w:t>
+      </w:r>
+      <w:r>
+        <w:t>лок</w:t>
       </w:r>
       <w:r>
         <w:t xml:space="preserve"> </w:t>
@@ -220,7 +228,10 @@
         <w:t xml:space="preserve">– </w:t>
       </w:r>
       <w:r>
-        <w:t xml:space="preserve">Блок управления моторами </w:t>
+        <w:t>б</w:t>
+      </w:r>
+      <w:r>
+        <w:t xml:space="preserve">лок управления моторами </w:t>
       </w:r>
       <w:r>
         <w:t>–</w:t>
@@ -277,7 +288,10 @@
         <w:t>–</w:t>
       </w:r>
       <w:r>
-        <w:t xml:space="preserve"> Блок питания. Используется для питания устройства и представляет собой бокс с 3-мя аккумуляторами.</w:t>
+        <w:t xml:space="preserve"> б</w:t>
+      </w:r>
+      <w:r>
+        <w:t>лок питания. Используется для питания устройства и представляет собой бокс с 3-мя аккумуляторами.</w:t>
       </w:r>
     </w:p>
     <w:p>
@@ -289,7 +303,13 @@
         <w:t>–</w:t>
       </w:r>
       <w:r>
-        <w:t xml:space="preserve"> Блок определения местоположения </w:t>
+        <w:t xml:space="preserve"> </w:t>
+      </w:r>
+      <w:r>
+        <w:t>б</w:t>
+      </w:r>
+      <w:r>
+        <w:t xml:space="preserve">лок определения местоположения </w:t>
       </w:r>
       <w:r>
         <w:t>–</w:t>
@@ -426,7 +446,10 @@
         <w:jc w:val="both"/>
       </w:pPr>
       <w:r>
-        <w:t xml:space="preserve">Чтобы знать, как подключать те или иные платы и элементы к центральному контроллеру, нужно знать распиновку для этого контроллера и </w:t>
+        <w:t>Чтобы знать, как подключать те или иные платы и элементы к центральному контроллеру, нужно знать распиновку для этого контроллера и</w:t>
+      </w:r>
+      <w:r>
+        <w:t xml:space="preserve"> </w:t>
       </w:r>
       <w:r>
         <w:lastRenderedPageBreak/>
@@ -435,7 +458,11 @@
     </w:p>
     <w:p>
       <w:pPr>
-        <w:ind w:firstLine="708"/>
+        <w:jc w:val="both"/>
+      </w:pPr>
+    </w:p>
+    <w:p>
+      <w:pPr>
         <w:jc w:val="both"/>
       </w:pPr>
       <w:r>
@@ -473,8 +500,8 @@
         <w:tblLook w:val="04A0" w:firstRow="1" w:lastRow="0" w:firstColumn="1" w:lastColumn="0" w:noHBand="0" w:noVBand="1"/>
       </w:tblPr>
       <w:tblGrid>
-        <w:gridCol w:w="4672"/>
-        <w:gridCol w:w="4672"/>
+        <w:gridCol w:w="5935"/>
+        <w:gridCol w:w="3409"/>
       </w:tblGrid>
       <w:tr>
         <w:trPr>
@@ -482,7 +509,8 @@
         </w:trPr>
         <w:tc>
           <w:tcPr>
-            <w:tcW w:w="4672" w:type="dxa"/>
+            <w:tcW w:w="5935" w:type="dxa"/>
+            <w:vAlign w:val="center"/>
           </w:tcPr>
           <w:p>
             <w:pPr>
@@ -495,7 +523,8 @@
         </w:tc>
         <w:tc>
           <w:tcPr>
-            <w:tcW w:w="4673" w:type="dxa"/>
+            <w:tcW w:w="3409" w:type="dxa"/>
+            <w:vAlign w:val="center"/>
           </w:tcPr>
           <w:p>
             <w:pPr>
@@ -510,27 +539,29 @@
       <w:tr>
         <w:tc>
           <w:tcPr>
-            <w:tcW w:w="4672" w:type="dxa"/>
+            <w:tcW w:w="5935" w:type="dxa"/>
+            <w:vAlign w:val="center"/>
+          </w:tcPr>
+          <w:p>
+            <w:r>
+              <w:t>Рабочее напряжение</w:t>
+            </w:r>
+            <w:r>
+              <w:t>, В</w:t>
+            </w:r>
+          </w:p>
+        </w:tc>
+        <w:tc>
+          <w:tcPr>
+            <w:tcW w:w="3409" w:type="dxa"/>
+            <w:vAlign w:val="center"/>
           </w:tcPr>
           <w:p>
             <w:pPr>
               <w:jc w:val="center"/>
             </w:pPr>
             <w:r>
-              <w:t>Рабочее напряжение</w:t>
-            </w:r>
-          </w:p>
-        </w:tc>
-        <w:tc>
-          <w:tcPr>
-            <w:tcW w:w="4673" w:type="dxa"/>
-          </w:tcPr>
-          <w:p>
-            <w:pPr>
-              <w:jc w:val="center"/>
-            </w:pPr>
-            <w:r>
-              <w:t>5 В</w:t>
+              <w:t>5</w:t>
             </w:r>
           </w:p>
           <w:p>
@@ -546,63 +577,66 @@
         </w:trPr>
         <w:tc>
           <w:tcPr>
-            <w:tcW w:w="4672" w:type="dxa"/>
+            <w:tcW w:w="5935" w:type="dxa"/>
+            <w:vAlign w:val="center"/>
+          </w:tcPr>
+          <w:p>
+            <w:r>
+              <w:t>Входное напряжение (рекомендуемое)</w:t>
+            </w:r>
+            <w:r>
+              <w:t>, В</w:t>
+            </w:r>
+          </w:p>
+        </w:tc>
+        <w:tc>
+          <w:tcPr>
+            <w:tcW w:w="3409" w:type="dxa"/>
+            <w:vAlign w:val="center"/>
           </w:tcPr>
           <w:p>
             <w:pPr>
               <w:jc w:val="center"/>
             </w:pPr>
             <w:r>
-              <w:t>Входное напряжение (рекомендуемое)</w:t>
-            </w:r>
-          </w:p>
-        </w:tc>
-        <w:tc>
-          <w:tcPr>
-            <w:tcW w:w="4673" w:type="dxa"/>
+              <w:t>7</w:t>
+            </w:r>
+            <w:r>
+              <w:t>-12</w:t>
+            </w:r>
+          </w:p>
+        </w:tc>
+      </w:tr>
+      <w:tr>
+        <w:tc>
+          <w:tcPr>
+            <w:tcW w:w="5935" w:type="dxa"/>
+            <w:vAlign w:val="center"/>
+          </w:tcPr>
+          <w:p>
+            <w:r>
+              <w:t>Входное напряжение (предельное)</w:t>
+            </w:r>
+            <w:r>
+              <w:t>, В</w:t>
+            </w:r>
+          </w:p>
+        </w:tc>
+        <w:tc>
+          <w:tcPr>
+            <w:tcW w:w="3409" w:type="dxa"/>
+            <w:vAlign w:val="center"/>
           </w:tcPr>
           <w:p>
             <w:pPr>
               <w:jc w:val="center"/>
             </w:pPr>
             <w:r>
-              <w:t>7-12 В</w:t>
-            </w:r>
-          </w:p>
-        </w:tc>
-      </w:tr>
-      <w:tr>
-        <w:tc>
-          <w:tcPr>
-            <w:tcW w:w="4672" w:type="dxa"/>
-          </w:tcPr>
-          <w:p>
-            <w:pPr>
-              <w:jc w:val="center"/>
-            </w:pPr>
-            <w:r>
-              <w:t>Входное напряжение (предельное)</w:t>
-            </w:r>
-          </w:p>
-        </w:tc>
-        <w:tc>
-          <w:tcPr>
-            <w:tcW w:w="4673" w:type="dxa"/>
-          </w:tcPr>
-          <w:p>
-            <w:pPr>
-              <w:jc w:val="center"/>
-            </w:pPr>
-            <w:r>
               <w:br/>
-              <w:t>6-20 В</w:t>
-            </w:r>
-          </w:p>
-          <w:p>
-            <w:pPr>
-              <w:jc w:val="center"/>
-            </w:pPr>
-          </w:p>
+              <w:t>6-20</w:t>
+            </w:r>
+          </w:p>
+          <w:p/>
         </w:tc>
       </w:tr>
       <w:tr>
@@ -611,55 +645,26 @@
         </w:trPr>
         <w:tc>
           <w:tcPr>
-            <w:tcW w:w="4672" w:type="dxa"/>
+            <w:tcW w:w="5935" w:type="dxa"/>
+            <w:vAlign w:val="center"/>
+          </w:tcPr>
+          <w:p>
+            <w:r>
+              <w:t>Цифровые Входы/Выходы</w:t>
+            </w:r>
+          </w:p>
+        </w:tc>
+        <w:tc>
+          <w:tcPr>
+            <w:tcW w:w="3409" w:type="dxa"/>
+            <w:vAlign w:val="center"/>
           </w:tcPr>
           <w:p>
             <w:pPr>
               <w:jc w:val="center"/>
             </w:pPr>
             <w:r>
-              <w:t>Цифровые Входы/Выходы</w:t>
-            </w:r>
-          </w:p>
-        </w:tc>
-        <w:tc>
-          <w:tcPr>
-            <w:tcW w:w="4673" w:type="dxa"/>
-          </w:tcPr>
-          <w:p>
-            <w:pPr>
-              <w:jc w:val="center"/>
-            </w:pPr>
-            <w:r>
-              <w:t>14 (6 из которых могут использоваться как выходы </w:t>
-            </w:r>
-            <w:r>
-              <w:fldChar w:fldCharType="begin"/>
-            </w:r>
-            <w:r>
-              <w:instrText xml:space="preserve"> HYPERLINK "http://arduino.ru/Tutorial/PWM" </w:instrText>
-            </w:r>
-            <w:r>
-              <w:fldChar w:fldCharType="separate"/>
-            </w:r>
-            <w:r>
-              <w:rPr>
-                <w:rStyle w:val="Hyperlink"/>
-                <w:color w:val="auto"/>
-                <w:u w:val="none"/>
-              </w:rPr>
-              <w:t>ШИМ</w:t>
-            </w:r>
-            <w:r>
-              <w:rPr>
-                <w:rStyle w:val="Hyperlink"/>
-                <w:color w:val="auto"/>
-                <w:u w:val="none"/>
-              </w:rPr>
-              <w:fldChar w:fldCharType="end"/>
-            </w:r>
-            <w:r>
-              <w:t>)</w:t>
+              <w:t>14</w:t>
             </w:r>
           </w:p>
         </w:tc>
@@ -670,12 +675,10 @@
         </w:trPr>
         <w:tc>
           <w:tcPr>
-            <w:tcW w:w="4672" w:type="dxa"/>
-          </w:tcPr>
-          <w:p>
-            <w:pPr>
-              <w:jc w:val="center"/>
-            </w:pPr>
+            <w:tcW w:w="5935" w:type="dxa"/>
+            <w:vAlign w:val="center"/>
+          </w:tcPr>
+          <w:p>
             <w:r>
               <w:t>Аналоговые входы</w:t>
             </w:r>
@@ -683,7 +686,8 @@
         </w:tc>
         <w:tc>
           <w:tcPr>
-            <w:tcW w:w="4673" w:type="dxa"/>
+            <w:tcW w:w="3409" w:type="dxa"/>
+            <w:vAlign w:val="center"/>
           </w:tcPr>
           <w:p>
             <w:pPr>
@@ -701,27 +705,29 @@
         </w:trPr>
         <w:tc>
           <w:tcPr>
-            <w:tcW w:w="4672" w:type="dxa"/>
+            <w:tcW w:w="5935" w:type="dxa"/>
+            <w:vAlign w:val="center"/>
+          </w:tcPr>
+          <w:p>
+            <w:r>
+              <w:t>Постоянный ток через вход/выход</w:t>
+            </w:r>
+            <w:r>
+              <w:t>, мА</w:t>
+            </w:r>
+          </w:p>
+        </w:tc>
+        <w:tc>
+          <w:tcPr>
+            <w:tcW w:w="3409" w:type="dxa"/>
+            <w:vAlign w:val="center"/>
           </w:tcPr>
           <w:p>
             <w:pPr>
               <w:jc w:val="center"/>
             </w:pPr>
             <w:r>
-              <w:t>Постоянный ток через вход/выход</w:t>
-            </w:r>
-          </w:p>
-        </w:tc>
-        <w:tc>
-          <w:tcPr>
-            <w:tcW w:w="4673" w:type="dxa"/>
-          </w:tcPr>
-          <w:p>
-            <w:pPr>
-              <w:jc w:val="center"/>
-            </w:pPr>
-            <w:r>
-              <w:t>40 мА</w:t>
+              <w:t>40</w:t>
             </w:r>
           </w:p>
         </w:tc>
@@ -732,48 +738,94 @@
         </w:trPr>
         <w:tc>
           <w:tcPr>
-            <w:tcW w:w="4672" w:type="dxa"/>
+            <w:tcW w:w="5935" w:type="dxa"/>
+            <w:vAlign w:val="center"/>
+          </w:tcPr>
+          <w:p>
+            <w:r>
+              <w:t>Постоянный ток для вывода 3.3 В</w:t>
+            </w:r>
+            <w:r>
+              <w:t>, мА</w:t>
+            </w:r>
+          </w:p>
+        </w:tc>
+        <w:tc>
+          <w:tcPr>
+            <w:tcW w:w="3409" w:type="dxa"/>
+            <w:vAlign w:val="center"/>
           </w:tcPr>
           <w:p>
             <w:pPr>
               <w:jc w:val="center"/>
             </w:pPr>
             <w:r>
-              <w:t>Постоянный ток для вывода 3.3 В</w:t>
-            </w:r>
-          </w:p>
-        </w:tc>
-        <w:tc>
-          <w:tcPr>
-            <w:tcW w:w="4673" w:type="dxa"/>
+              <w:t>50</w:t>
+            </w:r>
+          </w:p>
+        </w:tc>
+      </w:tr>
+      <w:tr>
+        <w:tc>
+          <w:tcPr>
+            <w:tcW w:w="5935" w:type="dxa"/>
+            <w:vAlign w:val="center"/>
+          </w:tcPr>
+          <w:p>
+            <w:r>
+              <w:t>Флеш-память</w:t>
+            </w:r>
+            <w:r>
+              <w:t>, К</w:t>
+            </w:r>
+            <w:r>
+              <w:t>б</w:t>
+            </w:r>
+          </w:p>
+        </w:tc>
+        <w:tc>
+          <w:tcPr>
+            <w:tcW w:w="3409" w:type="dxa"/>
+            <w:vAlign w:val="center"/>
           </w:tcPr>
           <w:p>
             <w:pPr>
               <w:jc w:val="center"/>
             </w:pPr>
             <w:r>
-              <w:t>50 мА</w:t>
-            </w:r>
-          </w:p>
-        </w:tc>
-      </w:tr>
-      <w:tr>
-        <w:tc>
-          <w:tcPr>
-            <w:tcW w:w="4672" w:type="dxa"/>
-          </w:tcPr>
+              <w:br/>
+              <w:t>32</w:t>
+            </w:r>
+          </w:p>
           <w:p>
             <w:pPr>
               <w:jc w:val="center"/>
             </w:pPr>
-            <w:r>
-              <w:t>Флеш-память</w:t>
-            </w:r>
-          </w:p>
-        </w:tc>
-        <w:tc>
-          <w:tcPr>
-            <w:tcW w:w="4673" w:type="dxa"/>
+          </w:p>
+        </w:tc>
+      </w:tr>
+      <w:tr>
+        <w:tc>
+          <w:tcPr>
+            <w:tcW w:w="5935" w:type="dxa"/>
+            <w:vAlign w:val="center"/>
+          </w:tcPr>
+          <w:p>
+            <w:r>
+              <w:t>ОЗУ</w:t>
+            </w:r>
+            <w:r>
+              <w:t>, К</w:t>
+            </w:r>
+            <w:r>
+              <w:t>б</w:t>
+            </w:r>
+          </w:p>
+        </w:tc>
+        <w:tc>
+          <w:tcPr>
+            <w:tcW w:w="3409" w:type="dxa"/>
+            <w:vAlign w:val="center"/>
           </w:tcPr>
           <w:p>
             <w:pPr>
@@ -781,7 +833,7 @@
             </w:pPr>
             <w:r>
               <w:br/>
-              <w:t>32 Кб (ATmega328) из которых 0.5 Кб используются для загрузчика</w:t>
+              <w:t>2</w:t>
             </w:r>
           </w:p>
           <w:p>
@@ -794,102 +846,75 @@
       <w:tr>
         <w:tc>
           <w:tcPr>
-            <w:tcW w:w="4672" w:type="dxa"/>
+            <w:tcW w:w="5935" w:type="dxa"/>
+            <w:vAlign w:val="center"/>
+          </w:tcPr>
+          <w:p>
+            <w:r>
+              <w:t>EEPROM</w:t>
+            </w:r>
+            <w:r>
+              <w:t>, К</w:t>
+            </w:r>
+            <w:r>
+              <w:t>б</w:t>
+            </w:r>
+          </w:p>
+        </w:tc>
+        <w:tc>
+          <w:tcPr>
+            <w:tcW w:w="3409" w:type="dxa"/>
+            <w:vAlign w:val="center"/>
           </w:tcPr>
           <w:p>
             <w:pPr>
               <w:jc w:val="center"/>
             </w:pPr>
             <w:r>
-              <w:t>ОЗУ</w:t>
-            </w:r>
-          </w:p>
-        </w:tc>
-        <w:tc>
-          <w:tcPr>
-            <w:tcW w:w="4673" w:type="dxa"/>
-          </w:tcPr>
+              <w:br/>
+              <w:t>1</w:t>
+            </w:r>
+          </w:p>
           <w:p>
             <w:pPr>
               <w:jc w:val="center"/>
             </w:pPr>
-            <w:r>
-              <w:br/>
-              <w:t>2 Кб (ATmega328)</w:t>
-            </w:r>
-          </w:p>
+          </w:p>
+        </w:tc>
+      </w:tr>
+      <w:tr>
+        <w:tc>
+          <w:tcPr>
+            <w:tcW w:w="5935" w:type="dxa"/>
+            <w:vAlign w:val="center"/>
+          </w:tcPr>
+          <w:p>
+            <w:r>
+              <w:t>Тактовая частота</w:t>
+            </w:r>
+            <w:r>
+              <w:t>, МГц</w:t>
+            </w:r>
+          </w:p>
+        </w:tc>
+        <w:tc>
+          <w:tcPr>
+            <w:tcW w:w="3409" w:type="dxa"/>
+            <w:vAlign w:val="center"/>
+          </w:tcPr>
           <w:p>
             <w:pPr>
               <w:jc w:val="center"/>
             </w:pPr>
-          </w:p>
-        </w:tc>
-      </w:tr>
-      <w:tr>
-        <w:tc>
-          <w:tcPr>
-            <w:tcW w:w="4672" w:type="dxa"/>
-          </w:tcPr>
+            <w:r>
+              <w:br/>
+              <w:t>16</w:t>
+            </w:r>
+          </w:p>
           <w:p>
             <w:pPr>
               <w:jc w:val="center"/>
             </w:pPr>
-            <w:r>
-              <w:t>EEPROM</w:t>
-            </w:r>
-          </w:p>
-        </w:tc>
-        <w:tc>
-          <w:tcPr>
-            <w:tcW w:w="4673" w:type="dxa"/>
-          </w:tcPr>
-          <w:p>
-            <w:pPr>
-              <w:jc w:val="center"/>
-            </w:pPr>
-            <w:r>
-              <w:br/>
-              <w:t>1 Кб (ATmega328)</w:t>
-            </w:r>
-          </w:p>
-          <w:p>
-            <w:pPr>
-              <w:jc w:val="center"/>
-            </w:pPr>
-          </w:p>
-        </w:tc>
-      </w:tr>
-      <w:tr>
-        <w:tc>
-          <w:tcPr>
-            <w:tcW w:w="4672" w:type="dxa"/>
-          </w:tcPr>
-          <w:p>
-            <w:pPr>
-              <w:jc w:val="center"/>
-            </w:pPr>
-            <w:r>
-              <w:t>Тактовая частота</w:t>
-            </w:r>
-          </w:p>
-        </w:tc>
-        <w:tc>
-          <w:tcPr>
-            <w:tcW w:w="4673" w:type="dxa"/>
-          </w:tcPr>
-          <w:p>
-            <w:pPr>
-              <w:jc w:val="center"/>
-            </w:pPr>
-            <w:r>
-              <w:br/>
-              <w:t>16 МГц</w:t>
-            </w:r>
-          </w:p>
-          <w:p>
-            <w:pPr>
-              <w:jc w:val="center"/>
-            </w:pPr>
           </w:p>
         </w:tc>
       </w:tr>
@@ -900,6 +925,14 @@
       </w:pPr>
       <w:r>
         <w:tab/>
+      </w:r>
+    </w:p>
+    <w:p>
+      <w:pPr>
+        <w:ind w:firstLine="708"/>
+        <w:jc w:val="both"/>
+      </w:pPr>
+      <w:r>
         <w:t>В таблице 3.2</w:t>
       </w:r>
       <w:r>
@@ -932,6 +965,15 @@
         <w:ind w:firstLine="708"/>
         <w:jc w:val="both"/>
       </w:pPr>
+    </w:p>
+    <w:p>
+      <w:pPr>
+        <w:ind w:firstLine="708"/>
+        <w:jc w:val="both"/>
+        <w:rPr>
+          <w:lang w:val="en-US"/>
+        </w:rPr>
+      </w:pPr>
       <w:r>
         <w:t>Таблица 3.2</w:t>
       </w:r>
@@ -959,8 +1001,12 @@
         </w:rPr>
         <w:t>Uno</w:t>
       </w:r>
-      <w:bookmarkStart w:id="0" w:name="_GoBack"/>
-      <w:bookmarkEnd w:id="0"/>
+    </w:p>
+    <w:p>
+      <w:pPr>
+        <w:ind w:firstLine="708"/>
+        <w:jc w:val="both"/>
+      </w:pPr>
     </w:p>
     <w:tbl>
       <w:tblPr>
@@ -970,7 +1016,7 @@
         <w:tblLook w:val="04A0" w:firstRow="1" w:lastRow="0" w:firstColumn="1" w:lastColumn="0" w:noHBand="0" w:noVBand="1"/>
       </w:tblPr>
       <w:tblGrid>
-        <w:gridCol w:w="2972"/>
+        <w:gridCol w:w="3517"/>
         <w:gridCol w:w="1985"/>
         <w:gridCol w:w="3685"/>
       </w:tblGrid>
@@ -981,7 +1027,8 @@
         </w:trPr>
         <w:tc>
           <w:tcPr>
-            <w:tcW w:w="2972" w:type="dxa"/>
+            <w:tcW w:w="3517" w:type="dxa"/>
+            <w:vAlign w:val="center"/>
           </w:tcPr>
           <w:p>
             <w:pPr>
@@ -999,6 +1046,7 @@
                 <w:color w:val="222222"/>
                 <w:shd w:val="clear" w:color="auto" w:fill="FFFFFF"/>
               </w:rPr>
+              <w:lastRenderedPageBreak/>
               <w:t>Пин ардуино</w:t>
             </w:r>
           </w:p>
@@ -1006,6 +1054,7 @@
         <w:tc>
           <w:tcPr>
             <w:tcW w:w="1985" w:type="dxa"/>
+            <w:vAlign w:val="center"/>
           </w:tcPr>
           <w:p>
             <w:pPr>
@@ -1040,6 +1089,7 @@
         <w:tc>
           <w:tcPr>
             <w:tcW w:w="3685" w:type="dxa"/>
+            <w:vAlign w:val="center"/>
           </w:tcPr>
           <w:p>
             <w:pPr>
@@ -1069,7 +1119,28 @@
         </w:trPr>
         <w:tc>
           <w:tcPr>
-            <w:tcW w:w="2972" w:type="dxa"/>
+            <w:tcW w:w="3517" w:type="dxa"/>
+            <w:vAlign w:val="center"/>
+          </w:tcPr>
+          <w:p>
+            <w:pPr>
+              <w:rPr>
+                <w:rFonts w:cs="Times New Roman"/>
+              </w:rPr>
+            </w:pPr>
+            <w:r>
+              <w:rPr>
+                <w:rFonts w:cs="Times New Roman"/>
+                <w:shd w:val="clear" w:color="auto" w:fill="FFFFFF"/>
+              </w:rPr>
+              <w:t>Цифровой пин 0</w:t>
+            </w:r>
+          </w:p>
+        </w:tc>
+        <w:tc>
+          <w:tcPr>
+            <w:tcW w:w="1985" w:type="dxa"/>
+            <w:vAlign w:val="center"/>
           </w:tcPr>
           <w:p>
             <w:pPr>
@@ -1081,26 +1152,6 @@
             <w:r>
               <w:rPr>
                 <w:rFonts w:cs="Times New Roman"/>
-                <w:shd w:val="clear" w:color="auto" w:fill="FFFFFF"/>
-              </w:rPr>
-              <w:t>Цифровой пин 0</w:t>
-            </w:r>
-          </w:p>
-        </w:tc>
-        <w:tc>
-          <w:tcPr>
-            <w:tcW w:w="1985" w:type="dxa"/>
-          </w:tcPr>
-          <w:p>
-            <w:pPr>
-              <w:jc w:val="center"/>
-              <w:rPr>
-                <w:rFonts w:cs="Times New Roman"/>
-              </w:rPr>
-            </w:pPr>
-            <w:r>
-              <w:rPr>
-                <w:rFonts w:cs="Times New Roman"/>
               </w:rPr>
               <w:t>0</w:t>
             </w:r>
@@ -1109,6 +1160,7 @@
         <w:tc>
           <w:tcPr>
             <w:tcW w:w="3685" w:type="dxa"/>
+            <w:vAlign w:val="center"/>
           </w:tcPr>
           <w:p>
             <w:pPr>
@@ -1133,7 +1185,35 @@
         </w:trPr>
         <w:tc>
           <w:tcPr>
-            <w:tcW w:w="2972" w:type="dxa"/>
+            <w:tcW w:w="3517" w:type="dxa"/>
+            <w:vAlign w:val="center"/>
+          </w:tcPr>
+          <w:p>
+            <w:pPr>
+              <w:rPr>
+                <w:rFonts w:cs="Times New Roman"/>
+              </w:rPr>
+            </w:pPr>
+            <w:r>
+              <w:rPr>
+                <w:rFonts w:cs="Times New Roman"/>
+                <w:shd w:val="clear" w:color="auto" w:fill="FFFFFF"/>
+              </w:rPr>
+              <w:t xml:space="preserve">Цифровой пин </w:t>
+            </w:r>
+            <w:r>
+              <w:rPr>
+                <w:rFonts w:cs="Times New Roman"/>
+                <w:shd w:val="clear" w:color="auto" w:fill="FFFFFF"/>
+              </w:rPr>
+              <w:t>1</w:t>
+            </w:r>
+          </w:p>
+        </w:tc>
+        <w:tc>
+          <w:tcPr>
+            <w:tcW w:w="1985" w:type="dxa"/>
+            <w:vAlign w:val="center"/>
           </w:tcPr>
           <w:p>
             <w:pPr>
@@ -1145,15 +1225,6 @@
             <w:r>
               <w:rPr>
                 <w:rFonts w:cs="Times New Roman"/>
-                <w:shd w:val="clear" w:color="auto" w:fill="FFFFFF"/>
-              </w:rPr>
-              <w:lastRenderedPageBreak/>
-              <w:t xml:space="preserve">Цифровой пин </w:t>
-            </w:r>
-            <w:r>
-              <w:rPr>
-                <w:rFonts w:cs="Times New Roman"/>
-                <w:shd w:val="clear" w:color="auto" w:fill="FFFFFF"/>
               </w:rPr>
               <w:t>1</w:t>
             </w:r>
@@ -1161,26 +1232,8 @@
         </w:tc>
         <w:tc>
           <w:tcPr>
-            <w:tcW w:w="1985" w:type="dxa"/>
-          </w:tcPr>
-          <w:p>
-            <w:pPr>
-              <w:jc w:val="center"/>
-              <w:rPr>
-                <w:rFonts w:cs="Times New Roman"/>
-              </w:rPr>
-            </w:pPr>
-            <w:r>
-              <w:rPr>
-                <w:rFonts w:cs="Times New Roman"/>
-              </w:rPr>
-              <w:t>1</w:t>
-            </w:r>
-          </w:p>
-        </w:tc>
-        <w:tc>
-          <w:tcPr>
             <w:tcW w:w="3685" w:type="dxa"/>
+            <w:vAlign w:val="center"/>
           </w:tcPr>
           <w:p>
             <w:pPr>
@@ -1206,7 +1259,35 @@
         </w:trPr>
         <w:tc>
           <w:tcPr>
-            <w:tcW w:w="2972" w:type="dxa"/>
+            <w:tcW w:w="3517" w:type="dxa"/>
+            <w:vAlign w:val="center"/>
+          </w:tcPr>
+          <w:p>
+            <w:pPr>
+              <w:rPr>
+                <w:rFonts w:cs="Times New Roman"/>
+              </w:rPr>
+            </w:pPr>
+            <w:r>
+              <w:rPr>
+                <w:rFonts w:cs="Times New Roman"/>
+                <w:shd w:val="clear" w:color="auto" w:fill="FFFFFF"/>
+              </w:rPr>
+              <w:t xml:space="preserve">Цифровой пин </w:t>
+            </w:r>
+            <w:r>
+              <w:rPr>
+                <w:rFonts w:cs="Times New Roman"/>
+                <w:shd w:val="clear" w:color="auto" w:fill="FFFFFF"/>
+              </w:rPr>
+              <w:t>2</w:t>
+            </w:r>
+          </w:p>
+        </w:tc>
+        <w:tc>
+          <w:tcPr>
+            <w:tcW w:w="1985" w:type="dxa"/>
+            <w:vAlign w:val="center"/>
           </w:tcPr>
           <w:p>
             <w:pPr>
@@ -1218,14 +1299,6 @@
             <w:r>
               <w:rPr>
                 <w:rFonts w:cs="Times New Roman"/>
-                <w:shd w:val="clear" w:color="auto" w:fill="FFFFFF"/>
-              </w:rPr>
-              <w:t xml:space="preserve">Цифровой пин </w:t>
-            </w:r>
-            <w:r>
-              <w:rPr>
-                <w:rFonts w:cs="Times New Roman"/>
-                <w:shd w:val="clear" w:color="auto" w:fill="FFFFFF"/>
               </w:rPr>
               <w:t>2</w:t>
             </w:r>
@@ -1233,26 +1306,8 @@
         </w:tc>
         <w:tc>
           <w:tcPr>
-            <w:tcW w:w="1985" w:type="dxa"/>
-          </w:tcPr>
-          <w:p>
-            <w:pPr>
-              <w:jc w:val="center"/>
-              <w:rPr>
-                <w:rFonts w:cs="Times New Roman"/>
-              </w:rPr>
-            </w:pPr>
-            <w:r>
-              <w:rPr>
-                <w:rFonts w:cs="Times New Roman"/>
-              </w:rPr>
-              <w:t>2</w:t>
-            </w:r>
-          </w:p>
-        </w:tc>
-        <w:tc>
-          <w:tcPr>
             <w:tcW w:w="3685" w:type="dxa"/>
+            <w:vAlign w:val="center"/>
           </w:tcPr>
           <w:p>
             <w:pPr>
@@ -1277,7 +1332,36 @@
         </w:trPr>
         <w:tc>
           <w:tcPr>
-            <w:tcW w:w="2972" w:type="dxa"/>
+            <w:tcW w:w="3517" w:type="dxa"/>
+            <w:vAlign w:val="center"/>
+          </w:tcPr>
+          <w:p>
+            <w:pPr>
+              <w:rPr>
+                <w:rFonts w:cs="Times New Roman"/>
+                <w:lang w:val="en-US"/>
+              </w:rPr>
+            </w:pPr>
+            <w:r>
+              <w:rPr>
+                <w:rFonts w:cs="Times New Roman"/>
+                <w:shd w:val="clear" w:color="auto" w:fill="FFFFFF"/>
+              </w:rPr>
+              <w:t xml:space="preserve">Цифровой пин </w:t>
+            </w:r>
+            <w:r>
+              <w:rPr>
+                <w:rFonts w:cs="Times New Roman"/>
+                <w:shd w:val="clear" w:color="auto" w:fill="FFFFFF"/>
+              </w:rPr>
+              <w:t>3</w:t>
+            </w:r>
+          </w:p>
+        </w:tc>
+        <w:tc>
+          <w:tcPr>
+            <w:tcW w:w="1985" w:type="dxa"/>
+            <w:vAlign w:val="center"/>
           </w:tcPr>
           <w:p>
             <w:pPr>
@@ -1290,14 +1374,7 @@
             <w:r>
               <w:rPr>
                 <w:rFonts w:cs="Times New Roman"/>
-                <w:shd w:val="clear" w:color="auto" w:fill="FFFFFF"/>
-              </w:rPr>
-              <w:t xml:space="preserve">Цифровой пин </w:t>
-            </w:r>
-            <w:r>
-              <w:rPr>
-                <w:rFonts w:cs="Times New Roman"/>
-                <w:shd w:val="clear" w:color="auto" w:fill="FFFFFF"/>
+                <w:lang w:val="en-US"/>
               </w:rPr>
               <w:t>3</w:t>
             </w:r>
@@ -1305,28 +1382,8 @@
         </w:tc>
         <w:tc>
           <w:tcPr>
-            <w:tcW w:w="1985" w:type="dxa"/>
-          </w:tcPr>
-          <w:p>
-            <w:pPr>
-              <w:jc w:val="center"/>
-              <w:rPr>
-                <w:rFonts w:cs="Times New Roman"/>
-                <w:lang w:val="en-US"/>
-              </w:rPr>
-            </w:pPr>
-            <w:r>
-              <w:rPr>
-                <w:rFonts w:cs="Times New Roman"/>
-                <w:lang w:val="en-US"/>
-              </w:rPr>
-              <w:t>3</w:t>
-            </w:r>
-          </w:p>
-        </w:tc>
-        <w:tc>
-          <w:tcPr>
             <w:tcW w:w="3685" w:type="dxa"/>
+            <w:vAlign w:val="center"/>
           </w:tcPr>
           <w:p>
             <w:pPr>
@@ -1346,7 +1403,37 @@
         </w:trPr>
         <w:tc>
           <w:tcPr>
-            <w:tcW w:w="2972" w:type="dxa"/>
+            <w:tcW w:w="3517" w:type="dxa"/>
+            <w:vAlign w:val="center"/>
+          </w:tcPr>
+          <w:p>
+            <w:pPr>
+              <w:rPr>
+                <w:rFonts w:cs="Times New Roman"/>
+                <w:lang w:val="en-US"/>
+              </w:rPr>
+            </w:pPr>
+            <w:r>
+              <w:rPr>
+                <w:rFonts w:cs="Times New Roman"/>
+                <w:shd w:val="clear" w:color="auto" w:fill="FFFFFF"/>
+              </w:rPr>
+              <w:t xml:space="preserve">Цифровой пин </w:t>
+            </w:r>
+            <w:r>
+              <w:rPr>
+                <w:rFonts w:cs="Times New Roman"/>
+                <w:shd w:val="clear" w:color="auto" w:fill="FFFFFF"/>
+                <w:lang w:val="en-US"/>
+              </w:rPr>
+              <w:t>4</w:t>
+            </w:r>
+          </w:p>
+        </w:tc>
+        <w:tc>
+          <w:tcPr>
+            <w:tcW w:w="1985" w:type="dxa"/>
+            <w:vAlign w:val="center"/>
           </w:tcPr>
           <w:p>
             <w:pPr>
@@ -1359,14 +1446,6 @@
             <w:r>
               <w:rPr>
                 <w:rFonts w:cs="Times New Roman"/>
-                <w:shd w:val="clear" w:color="auto" w:fill="FFFFFF"/>
-              </w:rPr>
-              <w:t xml:space="preserve">Цифровой пин </w:t>
-            </w:r>
-            <w:r>
-              <w:rPr>
-                <w:rFonts w:cs="Times New Roman"/>
-                <w:shd w:val="clear" w:color="auto" w:fill="FFFFFF"/>
                 <w:lang w:val="en-US"/>
               </w:rPr>
               <w:t>4</w:t>
@@ -1375,28 +1454,8 @@
         </w:tc>
         <w:tc>
           <w:tcPr>
-            <w:tcW w:w="1985" w:type="dxa"/>
-          </w:tcPr>
-          <w:p>
-            <w:pPr>
-              <w:jc w:val="center"/>
-              <w:rPr>
-                <w:rFonts w:cs="Times New Roman"/>
-                <w:lang w:val="en-US"/>
-              </w:rPr>
-            </w:pPr>
-            <w:r>
-              <w:rPr>
-                <w:rFonts w:cs="Times New Roman"/>
-                <w:lang w:val="en-US"/>
-              </w:rPr>
-              <w:t>4</w:t>
-            </w:r>
-          </w:p>
-        </w:tc>
-        <w:tc>
-          <w:tcPr>
             <w:tcW w:w="3685" w:type="dxa"/>
+            <w:vAlign w:val="center"/>
           </w:tcPr>
           <w:p>
             <w:pPr>
@@ -1416,7 +1475,36 @@
         </w:trPr>
         <w:tc>
           <w:tcPr>
-            <w:tcW w:w="2972" w:type="dxa"/>
+            <w:tcW w:w="3517" w:type="dxa"/>
+            <w:vAlign w:val="center"/>
+          </w:tcPr>
+          <w:p>
+            <w:pPr>
+              <w:rPr>
+                <w:rFonts w:cs="Times New Roman"/>
+                <w:lang w:val="en-US"/>
+              </w:rPr>
+            </w:pPr>
+            <w:r>
+              <w:rPr>
+                <w:rFonts w:cs="Times New Roman"/>
+                <w:shd w:val="clear" w:color="auto" w:fill="FFFFFF"/>
+              </w:rPr>
+              <w:t xml:space="preserve">Цифровой пин </w:t>
+            </w:r>
+            <w:r>
+              <w:rPr>
+                <w:rFonts w:cs="Times New Roman"/>
+                <w:shd w:val="clear" w:color="auto" w:fill="FFFFFF"/>
+              </w:rPr>
+              <w:t>5</w:t>
+            </w:r>
+          </w:p>
+        </w:tc>
+        <w:tc>
+          <w:tcPr>
+            <w:tcW w:w="1985" w:type="dxa"/>
+            <w:vAlign w:val="center"/>
           </w:tcPr>
           <w:p>
             <w:pPr>
@@ -1429,14 +1517,7 @@
             <w:r>
               <w:rPr>
                 <w:rFonts w:cs="Times New Roman"/>
-                <w:shd w:val="clear" w:color="auto" w:fill="FFFFFF"/>
-              </w:rPr>
-              <w:t xml:space="preserve">Цифровой пин </w:t>
-            </w:r>
-            <w:r>
-              <w:rPr>
-                <w:rFonts w:cs="Times New Roman"/>
-                <w:shd w:val="clear" w:color="auto" w:fill="FFFFFF"/>
+                <w:lang w:val="en-US"/>
               </w:rPr>
               <w:t>5</w:t>
             </w:r>
@@ -1444,28 +1525,8 @@
         </w:tc>
         <w:tc>
           <w:tcPr>
-            <w:tcW w:w="1985" w:type="dxa"/>
-          </w:tcPr>
-          <w:p>
-            <w:pPr>
-              <w:jc w:val="center"/>
-              <w:rPr>
-                <w:rFonts w:cs="Times New Roman"/>
-                <w:lang w:val="en-US"/>
-              </w:rPr>
-            </w:pPr>
-            <w:r>
-              <w:rPr>
-                <w:rFonts w:cs="Times New Roman"/>
-                <w:lang w:val="en-US"/>
-              </w:rPr>
-              <w:t>5</w:t>
-            </w:r>
-          </w:p>
-        </w:tc>
-        <w:tc>
-          <w:tcPr>
             <w:tcW w:w="3685" w:type="dxa"/>
+            <w:vAlign w:val="center"/>
           </w:tcPr>
           <w:p>
             <w:pPr>
@@ -1485,27 +1546,47 @@
         </w:trPr>
         <w:tc>
           <w:tcPr>
-            <w:tcW w:w="2972" w:type="dxa"/>
+            <w:tcW w:w="3517" w:type="dxa"/>
+            <w:vAlign w:val="center"/>
+          </w:tcPr>
+          <w:p>
+            <w:pPr>
+              <w:rPr>
+                <w:rFonts w:cs="Times New Roman"/>
+                <w:lang w:val="en-US"/>
+              </w:rPr>
+            </w:pPr>
+            <w:r>
+              <w:rPr>
+                <w:rFonts w:cs="Times New Roman"/>
+                <w:shd w:val="clear" w:color="auto" w:fill="FFFFFF"/>
+              </w:rPr>
+              <w:t xml:space="preserve">Цифровой пин </w:t>
+            </w:r>
+            <w:r>
+              <w:rPr>
+                <w:rFonts w:cs="Times New Roman"/>
+                <w:shd w:val="clear" w:color="auto" w:fill="FFFFFF"/>
+              </w:rPr>
+              <w:t>6</w:t>
+            </w:r>
+          </w:p>
+        </w:tc>
+        <w:tc>
+          <w:tcPr>
+            <w:tcW w:w="1985" w:type="dxa"/>
+            <w:vAlign w:val="center"/>
           </w:tcPr>
           <w:p>
             <w:pPr>
               <w:jc w:val="center"/>
               <w:rPr>
-                <w:rFonts w:cs="Times New Roman"/>
                 <w:lang w:val="en-US"/>
               </w:rPr>
             </w:pPr>
             <w:r>
               <w:rPr>
-                <w:rFonts w:cs="Times New Roman"/>
-                <w:shd w:val="clear" w:color="auto" w:fill="FFFFFF"/>
-              </w:rPr>
-              <w:t xml:space="preserve">Цифровой пин </w:t>
-            </w:r>
-            <w:r>
-              <w:rPr>
-                <w:rFonts w:cs="Times New Roman"/>
-                <w:shd w:val="clear" w:color="auto" w:fill="FFFFFF"/>
+                <w:lang w:val="en-US"/>
               </w:rPr>
               <w:t>6</w:t>
             </w:r>
@@ -1513,26 +1594,8 @@
         </w:tc>
         <w:tc>
           <w:tcPr>
-            <w:tcW w:w="1985" w:type="dxa"/>
-          </w:tcPr>
-          <w:p>
-            <w:pPr>
-              <w:jc w:val="center"/>
-              <w:rPr>
-                <w:lang w:val="en-US"/>
-              </w:rPr>
-            </w:pPr>
-            <w:r>
-              <w:rPr>
-                <w:lang w:val="en-US"/>
-              </w:rPr>
-              <w:t>6</w:t>
-            </w:r>
-          </w:p>
-        </w:tc>
-        <w:tc>
-          <w:tcPr>
             <w:tcW w:w="3685" w:type="dxa"/>
+            <w:vAlign w:val="center"/>
           </w:tcPr>
           <w:p>
             <w:pPr>
@@ -1551,27 +1614,47 @@
         </w:trPr>
         <w:tc>
           <w:tcPr>
-            <w:tcW w:w="2972" w:type="dxa"/>
+            <w:tcW w:w="3517" w:type="dxa"/>
+            <w:vAlign w:val="center"/>
+          </w:tcPr>
+          <w:p>
+            <w:pPr>
+              <w:rPr>
+                <w:rFonts w:cs="Times New Roman"/>
+                <w:lang w:val="en-US"/>
+              </w:rPr>
+            </w:pPr>
+            <w:r>
+              <w:rPr>
+                <w:rFonts w:cs="Times New Roman"/>
+                <w:shd w:val="clear" w:color="auto" w:fill="FFFFFF"/>
+              </w:rPr>
+              <w:t xml:space="preserve">Цифровой пин </w:t>
+            </w:r>
+            <w:r>
+              <w:rPr>
+                <w:rFonts w:cs="Times New Roman"/>
+                <w:shd w:val="clear" w:color="auto" w:fill="FFFFFF"/>
+                <w:lang w:val="en-US"/>
+              </w:rPr>
+              <w:t>7</w:t>
+            </w:r>
+          </w:p>
+        </w:tc>
+        <w:tc>
+          <w:tcPr>
+            <w:tcW w:w="1985" w:type="dxa"/>
+            <w:vAlign w:val="center"/>
           </w:tcPr>
           <w:p>
             <w:pPr>
               <w:jc w:val="center"/>
               <w:rPr>
-                <w:rFonts w:cs="Times New Roman"/>
                 <w:lang w:val="en-US"/>
               </w:rPr>
             </w:pPr>
             <w:r>
               <w:rPr>
-                <w:rFonts w:cs="Times New Roman"/>
-                <w:shd w:val="clear" w:color="auto" w:fill="FFFFFF"/>
-              </w:rPr>
-              <w:t xml:space="preserve">Цифровой пин </w:t>
-            </w:r>
-            <w:r>
-              <w:rPr>
-                <w:rFonts w:cs="Times New Roman"/>
-                <w:shd w:val="clear" w:color="auto" w:fill="FFFFFF"/>
                 <w:lang w:val="en-US"/>
               </w:rPr>
               <w:t>7</w:t>
@@ -1580,26 +1663,8 @@
         </w:tc>
         <w:tc>
           <w:tcPr>
-            <w:tcW w:w="1985" w:type="dxa"/>
-          </w:tcPr>
-          <w:p>
-            <w:pPr>
-              <w:jc w:val="center"/>
-              <w:rPr>
-                <w:lang w:val="en-US"/>
-              </w:rPr>
-            </w:pPr>
-            <w:r>
-              <w:rPr>
-                <w:lang w:val="en-US"/>
-              </w:rPr>
-              <w:t>7</w:t>
-            </w:r>
-          </w:p>
-        </w:tc>
-        <w:tc>
-          <w:tcPr>
             <w:tcW w:w="3685" w:type="dxa"/>
+            <w:vAlign w:val="center"/>
           </w:tcPr>
           <w:p>
             <w:pPr>
@@ -1618,27 +1683,47 @@
         </w:trPr>
         <w:tc>
           <w:tcPr>
-            <w:tcW w:w="2972" w:type="dxa"/>
+            <w:tcW w:w="3517" w:type="dxa"/>
+            <w:vAlign w:val="center"/>
+          </w:tcPr>
+          <w:p>
+            <w:pPr>
+              <w:rPr>
+                <w:rFonts w:cs="Times New Roman"/>
+                <w:lang w:val="en-US"/>
+              </w:rPr>
+            </w:pPr>
+            <w:r>
+              <w:rPr>
+                <w:rFonts w:cs="Times New Roman"/>
+                <w:shd w:val="clear" w:color="auto" w:fill="FFFFFF"/>
+              </w:rPr>
+              <w:t xml:space="preserve">Цифровой пин </w:t>
+            </w:r>
+            <w:r>
+              <w:rPr>
+                <w:rFonts w:cs="Times New Roman"/>
+                <w:shd w:val="clear" w:color="auto" w:fill="FFFFFF"/>
+              </w:rPr>
+              <w:t>8</w:t>
+            </w:r>
+          </w:p>
+        </w:tc>
+        <w:tc>
+          <w:tcPr>
+            <w:tcW w:w="1985" w:type="dxa"/>
+            <w:vAlign w:val="center"/>
           </w:tcPr>
           <w:p>
             <w:pPr>
               <w:jc w:val="center"/>
               <w:rPr>
-                <w:rFonts w:cs="Times New Roman"/>
                 <w:lang w:val="en-US"/>
               </w:rPr>
             </w:pPr>
             <w:r>
               <w:rPr>
-                <w:rFonts w:cs="Times New Roman"/>
-                <w:shd w:val="clear" w:color="auto" w:fill="FFFFFF"/>
-              </w:rPr>
-              <w:t xml:space="preserve">Цифровой пин </w:t>
-            </w:r>
-            <w:r>
-              <w:rPr>
-                <w:rFonts w:cs="Times New Roman"/>
-                <w:shd w:val="clear" w:color="auto" w:fill="FFFFFF"/>
+                <w:lang w:val="en-US"/>
               </w:rPr>
               <w:t>8</w:t>
             </w:r>
@@ -1646,26 +1731,8 @@
         </w:tc>
         <w:tc>
           <w:tcPr>
-            <w:tcW w:w="1985" w:type="dxa"/>
-          </w:tcPr>
-          <w:p>
-            <w:pPr>
-              <w:jc w:val="center"/>
-              <w:rPr>
-                <w:lang w:val="en-US"/>
-              </w:rPr>
-            </w:pPr>
-            <w:r>
-              <w:rPr>
-                <w:lang w:val="en-US"/>
-              </w:rPr>
-              <w:t>8</w:t>
-            </w:r>
-          </w:p>
-        </w:tc>
-        <w:tc>
-          <w:tcPr>
             <w:tcW w:w="3685" w:type="dxa"/>
+            <w:vAlign w:val="center"/>
           </w:tcPr>
           <w:p>
             <w:pPr>
@@ -1684,27 +1751,47 @@
         </w:trPr>
         <w:tc>
           <w:tcPr>
-            <w:tcW w:w="2972" w:type="dxa"/>
+            <w:tcW w:w="3517" w:type="dxa"/>
+            <w:vAlign w:val="center"/>
+          </w:tcPr>
+          <w:p>
+            <w:pPr>
+              <w:rPr>
+                <w:rFonts w:cs="Times New Roman"/>
+                <w:lang w:val="en-US"/>
+              </w:rPr>
+            </w:pPr>
+            <w:r>
+              <w:rPr>
+                <w:rFonts w:cs="Times New Roman"/>
+                <w:shd w:val="clear" w:color="auto" w:fill="FFFFFF"/>
+              </w:rPr>
+              <w:t xml:space="preserve">Цифровой пин </w:t>
+            </w:r>
+            <w:r>
+              <w:rPr>
+                <w:rFonts w:cs="Times New Roman"/>
+                <w:shd w:val="clear" w:color="auto" w:fill="FFFFFF"/>
+              </w:rPr>
+              <w:t>9</w:t>
+            </w:r>
+          </w:p>
+        </w:tc>
+        <w:tc>
+          <w:tcPr>
+            <w:tcW w:w="1985" w:type="dxa"/>
+            <w:vAlign w:val="center"/>
           </w:tcPr>
           <w:p>
             <w:pPr>
               <w:jc w:val="center"/>
               <w:rPr>
-                <w:rFonts w:cs="Times New Roman"/>
                 <w:lang w:val="en-US"/>
               </w:rPr>
             </w:pPr>
             <w:r>
               <w:rPr>
-                <w:rFonts w:cs="Times New Roman"/>
-                <w:shd w:val="clear" w:color="auto" w:fill="FFFFFF"/>
-              </w:rPr>
-              <w:t xml:space="preserve">Цифровой пин </w:t>
-            </w:r>
-            <w:r>
-              <w:rPr>
-                <w:rFonts w:cs="Times New Roman"/>
-                <w:shd w:val="clear" w:color="auto" w:fill="FFFFFF"/>
+                <w:lang w:val="en-US"/>
               </w:rPr>
               <w:t>9</w:t>
             </w:r>
@@ -1712,26 +1799,8 @@
         </w:tc>
         <w:tc>
           <w:tcPr>
-            <w:tcW w:w="1985" w:type="dxa"/>
-          </w:tcPr>
-          <w:p>
-            <w:pPr>
-              <w:jc w:val="center"/>
-              <w:rPr>
-                <w:lang w:val="en-US"/>
-              </w:rPr>
-            </w:pPr>
-            <w:r>
-              <w:rPr>
-                <w:lang w:val="en-US"/>
-              </w:rPr>
-              <w:t>9</w:t>
-            </w:r>
-          </w:p>
-        </w:tc>
-        <w:tc>
-          <w:tcPr>
             <w:tcW w:w="3685" w:type="dxa"/>
+            <w:vAlign w:val="center"/>
           </w:tcPr>
           <w:p>
             <w:pPr>
@@ -1750,27 +1819,47 @@
         </w:trPr>
         <w:tc>
           <w:tcPr>
-            <w:tcW w:w="2972" w:type="dxa"/>
+            <w:tcW w:w="3517" w:type="dxa"/>
+            <w:vAlign w:val="center"/>
+          </w:tcPr>
+          <w:p>
+            <w:pPr>
+              <w:rPr>
+                <w:rFonts w:cs="Times New Roman"/>
+                <w:lang w:val="en-US"/>
+              </w:rPr>
+            </w:pPr>
+            <w:r>
+              <w:rPr>
+                <w:rFonts w:cs="Times New Roman"/>
+                <w:shd w:val="clear" w:color="auto" w:fill="FFFFFF"/>
+              </w:rPr>
+              <w:t xml:space="preserve">Цифровой пин </w:t>
+            </w:r>
+            <w:r>
+              <w:rPr>
+                <w:rFonts w:cs="Times New Roman"/>
+                <w:shd w:val="clear" w:color="auto" w:fill="FFFFFF"/>
+                <w:lang w:val="en-US"/>
+              </w:rPr>
+              <w:t>10</w:t>
+            </w:r>
+          </w:p>
+        </w:tc>
+        <w:tc>
+          <w:tcPr>
+            <w:tcW w:w="1985" w:type="dxa"/>
+            <w:vAlign w:val="center"/>
           </w:tcPr>
           <w:p>
             <w:pPr>
               <w:jc w:val="center"/>
               <w:rPr>
-                <w:rFonts w:cs="Times New Roman"/>
                 <w:lang w:val="en-US"/>
               </w:rPr>
             </w:pPr>
             <w:r>
               <w:rPr>
-                <w:rFonts w:cs="Times New Roman"/>
-                <w:shd w:val="clear" w:color="auto" w:fill="FFFFFF"/>
-              </w:rPr>
-              <w:t xml:space="preserve">Цифровой пин </w:t>
-            </w:r>
-            <w:r>
-              <w:rPr>
-                <w:rFonts w:cs="Times New Roman"/>
-                <w:shd w:val="clear" w:color="auto" w:fill="FFFFFF"/>
                 <w:lang w:val="en-US"/>
               </w:rPr>
               <w:t>10</w:t>
@@ -1779,26 +1868,8 @@
         </w:tc>
         <w:tc>
           <w:tcPr>
-            <w:tcW w:w="1985" w:type="dxa"/>
-          </w:tcPr>
-          <w:p>
-            <w:pPr>
-              <w:jc w:val="center"/>
-              <w:rPr>
-                <w:lang w:val="en-US"/>
-              </w:rPr>
-            </w:pPr>
-            <w:r>
-              <w:rPr>
-                <w:lang w:val="en-US"/>
-              </w:rPr>
-              <w:t>10</w:t>
-            </w:r>
-          </w:p>
-        </w:tc>
-        <w:tc>
-          <w:tcPr>
             <w:tcW w:w="3685" w:type="dxa"/>
+            <w:vAlign w:val="center"/>
           </w:tcPr>
           <w:p>
             <w:pPr>
@@ -1823,27 +1894,47 @@
         </w:trPr>
         <w:tc>
           <w:tcPr>
-            <w:tcW w:w="2972" w:type="dxa"/>
+            <w:tcW w:w="3517" w:type="dxa"/>
+            <w:vAlign w:val="center"/>
+          </w:tcPr>
+          <w:p>
+            <w:pPr>
+              <w:rPr>
+                <w:rFonts w:cs="Times New Roman"/>
+                <w:lang w:val="en-US"/>
+              </w:rPr>
+            </w:pPr>
+            <w:r>
+              <w:rPr>
+                <w:rFonts w:cs="Times New Roman"/>
+                <w:shd w:val="clear" w:color="auto" w:fill="FFFFFF"/>
+              </w:rPr>
+              <w:t xml:space="preserve">Цифровой пин </w:t>
+            </w:r>
+            <w:r>
+              <w:rPr>
+                <w:rFonts w:cs="Times New Roman"/>
+                <w:shd w:val="clear" w:color="auto" w:fill="FFFFFF"/>
+                <w:lang w:val="en-US"/>
+              </w:rPr>
+              <w:t>11</w:t>
+            </w:r>
+          </w:p>
+        </w:tc>
+        <w:tc>
+          <w:tcPr>
+            <w:tcW w:w="1985" w:type="dxa"/>
+            <w:vAlign w:val="center"/>
           </w:tcPr>
           <w:p>
             <w:pPr>
               <w:jc w:val="center"/>
               <w:rPr>
-                <w:rFonts w:cs="Times New Roman"/>
                 <w:lang w:val="en-US"/>
               </w:rPr>
             </w:pPr>
             <w:r>
               <w:rPr>
-                <w:rFonts w:cs="Times New Roman"/>
-                <w:shd w:val="clear" w:color="auto" w:fill="FFFFFF"/>
-              </w:rPr>
-              <w:t xml:space="preserve">Цифровой пин </w:t>
-            </w:r>
-            <w:r>
-              <w:rPr>
-                <w:rFonts w:cs="Times New Roman"/>
-                <w:shd w:val="clear" w:color="auto" w:fill="FFFFFF"/>
                 <w:lang w:val="en-US"/>
               </w:rPr>
               <w:t>11</w:t>
@@ -1852,26 +1943,8 @@
         </w:tc>
         <w:tc>
           <w:tcPr>
-            <w:tcW w:w="1985" w:type="dxa"/>
-          </w:tcPr>
-          <w:p>
-            <w:pPr>
-              <w:jc w:val="center"/>
-              <w:rPr>
-                <w:lang w:val="en-US"/>
-              </w:rPr>
-            </w:pPr>
-            <w:r>
-              <w:rPr>
-                <w:lang w:val="en-US"/>
-              </w:rPr>
-              <w:t>11</w:t>
-            </w:r>
-          </w:p>
-        </w:tc>
-        <w:tc>
-          <w:tcPr>
             <w:tcW w:w="3685" w:type="dxa"/>
+            <w:vAlign w:val="center"/>
           </w:tcPr>
           <w:p>
             <w:pPr>
@@ -1896,7 +1969,43 @@
         </w:trPr>
         <w:tc>
           <w:tcPr>
-            <w:tcW w:w="2972" w:type="dxa"/>
+            <w:tcW w:w="3517" w:type="dxa"/>
+            <w:vAlign w:val="center"/>
+          </w:tcPr>
+          <w:p>
+            <w:pPr>
+              <w:rPr>
+                <w:lang w:val="en-US"/>
+              </w:rPr>
+            </w:pPr>
+            <w:r>
+              <w:rPr>
+                <w:rFonts w:cs="Times New Roman"/>
+                <w:shd w:val="clear" w:color="auto" w:fill="FFFFFF"/>
+              </w:rPr>
+              <w:t xml:space="preserve">Цифровой пин </w:t>
+            </w:r>
+            <w:r>
+              <w:rPr>
+                <w:rFonts w:cs="Times New Roman"/>
+                <w:shd w:val="clear" w:color="auto" w:fill="FFFFFF"/>
+                <w:lang w:val="en-US"/>
+              </w:rPr>
+              <w:t>1</w:t>
+            </w:r>
+            <w:r>
+              <w:rPr>
+                <w:rFonts w:cs="Times New Roman"/>
+                <w:shd w:val="clear" w:color="auto" w:fill="FFFFFF"/>
+              </w:rPr>
+              <w:t>2</w:t>
+            </w:r>
+          </w:p>
+        </w:tc>
+        <w:tc>
+          <w:tcPr>
+            <w:tcW w:w="1985" w:type="dxa"/>
+            <w:vAlign w:val="center"/>
           </w:tcPr>
           <w:p>
             <w:pPr>
@@ -1907,41 +2016,6 @@
             </w:pPr>
             <w:r>
               <w:rPr>
-                <w:rFonts w:cs="Times New Roman"/>
-                <w:shd w:val="clear" w:color="auto" w:fill="FFFFFF"/>
-              </w:rPr>
-              <w:t xml:space="preserve">Цифровой пин </w:t>
-            </w:r>
-            <w:r>
-              <w:rPr>
-                <w:rFonts w:cs="Times New Roman"/>
-                <w:shd w:val="clear" w:color="auto" w:fill="FFFFFF"/>
-                <w:lang w:val="en-US"/>
-              </w:rPr>
-              <w:t>1</w:t>
-            </w:r>
-            <w:r>
-              <w:rPr>
-                <w:rFonts w:cs="Times New Roman"/>
-                <w:shd w:val="clear" w:color="auto" w:fill="FFFFFF"/>
-              </w:rPr>
-              <w:t>2</w:t>
-            </w:r>
-          </w:p>
-        </w:tc>
-        <w:tc>
-          <w:tcPr>
-            <w:tcW w:w="1985" w:type="dxa"/>
-          </w:tcPr>
-          <w:p>
-            <w:pPr>
-              <w:jc w:val="center"/>
-              <w:rPr>
-                <w:lang w:val="en-US"/>
-              </w:rPr>
-            </w:pPr>
-            <w:r>
-              <w:rPr>
                 <w:lang w:val="en-US"/>
               </w:rPr>
               <w:t>12</w:t>
@@ -1951,6 +2025,7 @@
         <w:tc>
           <w:tcPr>
             <w:tcW w:w="3685" w:type="dxa"/>
+            <w:vAlign w:val="center"/>
           </w:tcPr>
           <w:p>
             <w:pPr>
@@ -1975,7 +2050,35 @@
         </w:trPr>
         <w:tc>
           <w:tcPr>
-            <w:tcW w:w="2972" w:type="dxa"/>
+            <w:tcW w:w="3517" w:type="dxa"/>
+            <w:vAlign w:val="center"/>
+          </w:tcPr>
+          <w:p>
+            <w:pPr>
+              <w:rPr>
+                <w:lang w:val="en-US"/>
+              </w:rPr>
+            </w:pPr>
+            <w:r>
+              <w:rPr>
+                <w:rFonts w:cs="Times New Roman"/>
+                <w:shd w:val="clear" w:color="auto" w:fill="FFFFFF"/>
+              </w:rPr>
+              <w:t xml:space="preserve">Цифровой пин </w:t>
+            </w:r>
+            <w:r>
+              <w:rPr>
+                <w:rFonts w:cs="Times New Roman"/>
+                <w:shd w:val="clear" w:color="auto" w:fill="FFFFFF"/>
+              </w:rPr>
+              <w:t>13</w:t>
+            </w:r>
+          </w:p>
+        </w:tc>
+        <w:tc>
+          <w:tcPr>
+            <w:tcW w:w="1985" w:type="dxa"/>
+            <w:vAlign w:val="center"/>
           </w:tcPr>
           <w:p>
             <w:pPr>
@@ -1986,15 +2089,7 @@
             </w:pPr>
             <w:r>
               <w:rPr>
-                <w:rFonts w:cs="Times New Roman"/>
-                <w:shd w:val="clear" w:color="auto" w:fill="FFFFFF"/>
-              </w:rPr>
-              <w:t xml:space="preserve">Цифровой пин </w:t>
-            </w:r>
-            <w:r>
-              <w:rPr>
-                <w:rFonts w:cs="Times New Roman"/>
-                <w:shd w:val="clear" w:color="auto" w:fill="FFFFFF"/>
+                <w:lang w:val="en-US"/>
               </w:rPr>
               <w:t>13</w:t>
             </w:r>
@@ -2002,26 +2097,8 @@
         </w:tc>
         <w:tc>
           <w:tcPr>
-            <w:tcW w:w="1985" w:type="dxa"/>
-          </w:tcPr>
-          <w:p>
-            <w:pPr>
-              <w:jc w:val="center"/>
-              <w:rPr>
-                <w:lang w:val="en-US"/>
-              </w:rPr>
-            </w:pPr>
-            <w:r>
-              <w:rPr>
-                <w:lang w:val="en-US"/>
-              </w:rPr>
-              <w:t>13</w:t>
-            </w:r>
-          </w:p>
-        </w:tc>
-        <w:tc>
-          <w:tcPr>
             <w:tcW w:w="3685" w:type="dxa"/>
+            <w:vAlign w:val="center"/>
           </w:tcPr>
           <w:p>
             <w:pPr>
@@ -2046,11 +2123,11 @@
         </w:trPr>
         <w:tc>
           <w:tcPr>
-            <w:tcW w:w="2972" w:type="dxa"/>
+            <w:tcW w:w="3517" w:type="dxa"/>
+            <w:vAlign w:val="center"/>
           </w:tcPr>
           <w:p>
             <w:pPr>
-              <w:jc w:val="center"/>
               <w:rPr>
                 <w:rFonts w:cs="Times New Roman"/>
                 <w:shd w:val="clear" w:color="auto" w:fill="FFFFFF"/>
@@ -2068,6 +2145,7 @@
         <w:tc>
           <w:tcPr>
             <w:tcW w:w="1985" w:type="dxa"/>
+            <w:vAlign w:val="center"/>
           </w:tcPr>
           <w:p>
             <w:pPr>
@@ -2081,6 +2159,7 @@
         <w:tc>
           <w:tcPr>
             <w:tcW w:w="3685" w:type="dxa"/>
+            <w:vAlign w:val="center"/>
           </w:tcPr>
           <w:p>
             <w:pPr>
@@ -2099,37 +2178,38 @@
         </w:trPr>
         <w:tc>
           <w:tcPr>
-            <w:tcW w:w="2972" w:type="dxa"/>
+            <w:tcW w:w="3517" w:type="dxa"/>
+            <w:vAlign w:val="center"/>
+          </w:tcPr>
+          <w:p>
+            <w:pPr>
+              <w:rPr>
+                <w:rFonts w:cs="Times New Roman"/>
+                <w:shd w:val="clear" w:color="auto" w:fill="FFFFFF"/>
+              </w:rPr>
+            </w:pPr>
+            <w:r>
+              <w:rPr>
+                <w:rFonts w:cs="Times New Roman"/>
+                <w:shd w:val="clear" w:color="auto" w:fill="FFFFFF"/>
+              </w:rPr>
+              <w:t>Аналоговый пин А1</w:t>
+            </w:r>
+          </w:p>
+        </w:tc>
+        <w:tc>
+          <w:tcPr>
+            <w:tcW w:w="1985" w:type="dxa"/>
+            <w:vAlign w:val="center"/>
           </w:tcPr>
           <w:p>
             <w:pPr>
               <w:jc w:val="center"/>
               <w:rPr>
-                <w:rFonts w:cs="Times New Roman"/>
-                <w:shd w:val="clear" w:color="auto" w:fill="FFFFFF"/>
+                <w:lang w:val="en-US"/>
               </w:rPr>
             </w:pPr>
             <w:r>
-              <w:rPr>
-                <w:rFonts w:cs="Times New Roman"/>
-                <w:shd w:val="clear" w:color="auto" w:fill="FFFFFF"/>
-              </w:rPr>
-              <w:t>Аналоговый пин А1</w:t>
-            </w:r>
-          </w:p>
-        </w:tc>
-        <w:tc>
-          <w:tcPr>
-            <w:tcW w:w="1985" w:type="dxa"/>
-          </w:tcPr>
-          <w:p>
-            <w:pPr>
-              <w:jc w:val="center"/>
-              <w:rPr>
-                <w:lang w:val="en-US"/>
-              </w:rPr>
-            </w:pPr>
-            <w:r>
               <w:t>А1 или 15</w:t>
             </w:r>
           </w:p>
@@ -2137,6 +2217,7 @@
         <w:tc>
           <w:tcPr>
             <w:tcW w:w="3685" w:type="dxa"/>
+            <w:vAlign w:val="center"/>
           </w:tcPr>
           <w:p>
             <w:pPr>
@@ -2155,37 +2236,38 @@
         </w:trPr>
         <w:tc>
           <w:tcPr>
-            <w:tcW w:w="2972" w:type="dxa"/>
+            <w:tcW w:w="3517" w:type="dxa"/>
+            <w:vAlign w:val="center"/>
+          </w:tcPr>
+          <w:p>
+            <w:pPr>
+              <w:rPr>
+                <w:rFonts w:cs="Times New Roman"/>
+                <w:shd w:val="clear" w:color="auto" w:fill="FFFFFF"/>
+              </w:rPr>
+            </w:pPr>
+            <w:r>
+              <w:rPr>
+                <w:rFonts w:cs="Times New Roman"/>
+                <w:shd w:val="clear" w:color="auto" w:fill="FFFFFF"/>
+              </w:rPr>
+              <w:t>Аналоговый пин А2</w:t>
+            </w:r>
+          </w:p>
+        </w:tc>
+        <w:tc>
+          <w:tcPr>
+            <w:tcW w:w="1985" w:type="dxa"/>
+            <w:vAlign w:val="center"/>
           </w:tcPr>
           <w:p>
             <w:pPr>
               <w:jc w:val="center"/>
               <w:rPr>
-                <w:rFonts w:cs="Times New Roman"/>
-                <w:shd w:val="clear" w:color="auto" w:fill="FFFFFF"/>
+                <w:lang w:val="en-US"/>
               </w:rPr>
             </w:pPr>
             <w:r>
-              <w:rPr>
-                <w:rFonts w:cs="Times New Roman"/>
-                <w:shd w:val="clear" w:color="auto" w:fill="FFFFFF"/>
-              </w:rPr>
-              <w:t>Аналоговый пин А2</w:t>
-            </w:r>
-          </w:p>
-        </w:tc>
-        <w:tc>
-          <w:tcPr>
-            <w:tcW w:w="1985" w:type="dxa"/>
-          </w:tcPr>
-          <w:p>
-            <w:pPr>
-              <w:jc w:val="center"/>
-              <w:rPr>
-                <w:lang w:val="en-US"/>
-              </w:rPr>
-            </w:pPr>
-            <w:r>
               <w:t>А2 или 16</w:t>
             </w:r>
           </w:p>
@@ -2193,6 +2275,7 @@
         <w:tc>
           <w:tcPr>
             <w:tcW w:w="3685" w:type="dxa"/>
+            <w:vAlign w:val="center"/>
           </w:tcPr>
           <w:p>
             <w:pPr>
@@ -2211,37 +2294,38 @@
         </w:trPr>
         <w:tc>
           <w:tcPr>
-            <w:tcW w:w="2972" w:type="dxa"/>
+            <w:tcW w:w="3517" w:type="dxa"/>
+            <w:vAlign w:val="center"/>
+          </w:tcPr>
+          <w:p>
+            <w:pPr>
+              <w:rPr>
+                <w:rFonts w:cs="Times New Roman"/>
+                <w:shd w:val="clear" w:color="auto" w:fill="FFFFFF"/>
+              </w:rPr>
+            </w:pPr>
+            <w:r>
+              <w:rPr>
+                <w:rFonts w:cs="Times New Roman"/>
+                <w:shd w:val="clear" w:color="auto" w:fill="FFFFFF"/>
+              </w:rPr>
+              <w:t>Аналоговый пин А3</w:t>
+            </w:r>
+          </w:p>
+        </w:tc>
+        <w:tc>
+          <w:tcPr>
+            <w:tcW w:w="1985" w:type="dxa"/>
+            <w:vAlign w:val="center"/>
           </w:tcPr>
           <w:p>
             <w:pPr>
               <w:jc w:val="center"/>
               <w:rPr>
-                <w:rFonts w:cs="Times New Roman"/>
-                <w:shd w:val="clear" w:color="auto" w:fill="FFFFFF"/>
+                <w:lang w:val="en-US"/>
               </w:rPr>
             </w:pPr>
             <w:r>
-              <w:rPr>
-                <w:rFonts w:cs="Times New Roman"/>
-                <w:shd w:val="clear" w:color="auto" w:fill="FFFFFF"/>
-              </w:rPr>
-              <w:t>Аналоговый пин А3</w:t>
-            </w:r>
-          </w:p>
-        </w:tc>
-        <w:tc>
-          <w:tcPr>
-            <w:tcW w:w="1985" w:type="dxa"/>
-          </w:tcPr>
-          <w:p>
-            <w:pPr>
-              <w:jc w:val="center"/>
-              <w:rPr>
-                <w:lang w:val="en-US"/>
-              </w:rPr>
-            </w:pPr>
-            <w:r>
               <w:t>А3 или 17</w:t>
             </w:r>
           </w:p>
@@ -2249,6 +2333,7 @@
         <w:tc>
           <w:tcPr>
             <w:tcW w:w="3685" w:type="dxa"/>
+            <w:vAlign w:val="center"/>
           </w:tcPr>
           <w:p>
             <w:pPr>
@@ -2267,37 +2352,38 @@
         </w:trPr>
         <w:tc>
           <w:tcPr>
-            <w:tcW w:w="2972" w:type="dxa"/>
+            <w:tcW w:w="3517" w:type="dxa"/>
+            <w:vAlign w:val="center"/>
+          </w:tcPr>
+          <w:p>
+            <w:pPr>
+              <w:rPr>
+                <w:rFonts w:cs="Times New Roman"/>
+                <w:shd w:val="clear" w:color="auto" w:fill="FFFFFF"/>
+              </w:rPr>
+            </w:pPr>
+            <w:r>
+              <w:rPr>
+                <w:rFonts w:cs="Times New Roman"/>
+                <w:shd w:val="clear" w:color="auto" w:fill="FFFFFF"/>
+              </w:rPr>
+              <w:t>Аналоговый пин А4</w:t>
+            </w:r>
+          </w:p>
+        </w:tc>
+        <w:tc>
+          <w:tcPr>
+            <w:tcW w:w="1985" w:type="dxa"/>
+            <w:vAlign w:val="center"/>
           </w:tcPr>
           <w:p>
             <w:pPr>
               <w:jc w:val="center"/>
               <w:rPr>
-                <w:rFonts w:cs="Times New Roman"/>
-                <w:shd w:val="clear" w:color="auto" w:fill="FFFFFF"/>
+                <w:lang w:val="en-US"/>
               </w:rPr>
             </w:pPr>
             <w:r>
-              <w:rPr>
-                <w:rFonts w:cs="Times New Roman"/>
-                <w:shd w:val="clear" w:color="auto" w:fill="FFFFFF"/>
-              </w:rPr>
-              <w:t>Аналоговый пин А4</w:t>
-            </w:r>
-          </w:p>
-        </w:tc>
-        <w:tc>
-          <w:tcPr>
-            <w:tcW w:w="1985" w:type="dxa"/>
-          </w:tcPr>
-          <w:p>
-            <w:pPr>
-              <w:jc w:val="center"/>
-              <w:rPr>
-                <w:lang w:val="en-US"/>
-              </w:rPr>
-            </w:pPr>
-            <w:r>
               <w:t>А4 или 18</w:t>
             </w:r>
           </w:p>
@@ -2305,6 +2391,7 @@
         <w:tc>
           <w:tcPr>
             <w:tcW w:w="3685" w:type="dxa"/>
+            <w:vAlign w:val="center"/>
           </w:tcPr>
           <w:p>
             <w:pPr>
@@ -2329,37 +2416,38 @@
         </w:trPr>
         <w:tc>
           <w:tcPr>
-            <w:tcW w:w="2972" w:type="dxa"/>
+            <w:tcW w:w="3517" w:type="dxa"/>
+            <w:vAlign w:val="center"/>
+          </w:tcPr>
+          <w:p>
+            <w:pPr>
+              <w:rPr>
+                <w:rFonts w:cs="Times New Roman"/>
+                <w:shd w:val="clear" w:color="auto" w:fill="FFFFFF"/>
+              </w:rPr>
+            </w:pPr>
+            <w:r>
+              <w:rPr>
+                <w:rFonts w:cs="Times New Roman"/>
+                <w:shd w:val="clear" w:color="auto" w:fill="FFFFFF"/>
+              </w:rPr>
+              <w:t>Аналоговый пин А5</w:t>
+            </w:r>
+          </w:p>
+        </w:tc>
+        <w:tc>
+          <w:tcPr>
+            <w:tcW w:w="1985" w:type="dxa"/>
+            <w:vAlign w:val="center"/>
           </w:tcPr>
           <w:p>
             <w:pPr>
               <w:jc w:val="center"/>
               <w:rPr>
-                <w:rFonts w:cs="Times New Roman"/>
-                <w:shd w:val="clear" w:color="auto" w:fill="FFFFFF"/>
+                <w:lang w:val="en-US"/>
               </w:rPr>
             </w:pPr>
             <w:r>
-              <w:rPr>
-                <w:rFonts w:cs="Times New Roman"/>
-                <w:shd w:val="clear" w:color="auto" w:fill="FFFFFF"/>
-              </w:rPr>
-              <w:t>Аналоговый пин А5</w:t>
-            </w:r>
-          </w:p>
-        </w:tc>
-        <w:tc>
-          <w:tcPr>
-            <w:tcW w:w="1985" w:type="dxa"/>
-          </w:tcPr>
-          <w:p>
-            <w:pPr>
-              <w:jc w:val="center"/>
-              <w:rPr>
-                <w:lang w:val="en-US"/>
-              </w:rPr>
-            </w:pPr>
-            <w:r>
               <w:t>А5 или 19</w:t>
             </w:r>
           </w:p>
@@ -2367,6 +2455,7 @@
         <w:tc>
           <w:tcPr>
             <w:tcW w:w="3685" w:type="dxa"/>
+            <w:vAlign w:val="center"/>
           </w:tcPr>
           <w:p>
             <w:pPr>
@@ -2391,21 +2480,41 @@
         </w:trPr>
         <w:tc>
           <w:tcPr>
-            <w:tcW w:w="2972" w:type="dxa"/>
+            <w:tcW w:w="3517" w:type="dxa"/>
+            <w:vAlign w:val="center"/>
+          </w:tcPr>
+          <w:p>
+            <w:pPr>
+              <w:rPr>
+                <w:rFonts w:cs="Times New Roman"/>
+                <w:shd w:val="clear" w:color="auto" w:fill="FFFFFF"/>
+                <w:lang w:val="en-US"/>
+              </w:rPr>
+            </w:pPr>
+            <w:r>
+              <w:rPr>
+                <w:rFonts w:cs="Times New Roman"/>
+                <w:shd w:val="clear" w:color="auto" w:fill="FFFFFF"/>
+                <w:lang w:val="en-US"/>
+              </w:rPr>
+              <w:t>VIN</w:t>
+            </w:r>
+          </w:p>
+        </w:tc>
+        <w:tc>
+          <w:tcPr>
+            <w:tcW w:w="1985" w:type="dxa"/>
+            <w:vAlign w:val="center"/>
           </w:tcPr>
           <w:p>
             <w:pPr>
               <w:jc w:val="center"/>
               <w:rPr>
-                <w:rFonts w:cs="Times New Roman"/>
-                <w:shd w:val="clear" w:color="auto" w:fill="FFFFFF"/>
                 <w:lang w:val="en-US"/>
               </w:rPr>
             </w:pPr>
             <w:r>
               <w:rPr>
-                <w:rFonts w:cs="Times New Roman"/>
-                <w:shd w:val="clear" w:color="auto" w:fill="FFFFFF"/>
                 <w:lang w:val="en-US"/>
               </w:rPr>
               <w:t>VIN</w:t>
@@ -2414,26 +2523,8 @@
         </w:tc>
         <w:tc>
           <w:tcPr>
-            <w:tcW w:w="1985" w:type="dxa"/>
-          </w:tcPr>
-          <w:p>
-            <w:pPr>
-              <w:jc w:val="center"/>
-              <w:rPr>
-                <w:lang w:val="en-US"/>
-              </w:rPr>
-            </w:pPr>
-            <w:r>
-              <w:rPr>
-                <w:lang w:val="en-US"/>
-              </w:rPr>
-              <w:t>VIN</w:t>
-            </w:r>
-          </w:p>
-        </w:tc>
-        <w:tc>
-          <w:tcPr>
             <w:tcW w:w="3685" w:type="dxa"/>
+            <w:vAlign w:val="center"/>
           </w:tcPr>
           <w:p>
             <w:pPr>
@@ -2452,21 +2543,41 @@
         </w:trPr>
         <w:tc>
           <w:tcPr>
-            <w:tcW w:w="2972" w:type="dxa"/>
+            <w:tcW w:w="3517" w:type="dxa"/>
+            <w:vAlign w:val="center"/>
+          </w:tcPr>
+          <w:p>
+            <w:pPr>
+              <w:rPr>
+                <w:rFonts w:cs="Times New Roman"/>
+                <w:shd w:val="clear" w:color="auto" w:fill="FFFFFF"/>
+                <w:lang w:val="en-US"/>
+              </w:rPr>
+            </w:pPr>
+            <w:r>
+              <w:rPr>
+                <w:rFonts w:cs="Times New Roman"/>
+                <w:shd w:val="clear" w:color="auto" w:fill="FFFFFF"/>
+                <w:lang w:val="en-US"/>
+              </w:rPr>
+              <w:t>GND</w:t>
+            </w:r>
+          </w:p>
+        </w:tc>
+        <w:tc>
+          <w:tcPr>
+            <w:tcW w:w="1985" w:type="dxa"/>
+            <w:vAlign w:val="center"/>
           </w:tcPr>
           <w:p>
             <w:pPr>
               <w:jc w:val="center"/>
               <w:rPr>
-                <w:rFonts w:cs="Times New Roman"/>
-                <w:shd w:val="clear" w:color="auto" w:fill="FFFFFF"/>
                 <w:lang w:val="en-US"/>
               </w:rPr>
             </w:pPr>
             <w:r>
               <w:rPr>
-                <w:rFonts w:cs="Times New Roman"/>
-                <w:shd w:val="clear" w:color="auto" w:fill="FFFFFF"/>
                 <w:lang w:val="en-US"/>
               </w:rPr>
               <w:t>GND</w:t>
@@ -2475,26 +2586,8 @@
         </w:tc>
         <w:tc>
           <w:tcPr>
-            <w:tcW w:w="1985" w:type="dxa"/>
-          </w:tcPr>
-          <w:p>
-            <w:pPr>
-              <w:jc w:val="center"/>
-              <w:rPr>
-                <w:lang w:val="en-US"/>
-              </w:rPr>
-            </w:pPr>
-            <w:r>
-              <w:rPr>
-                <w:lang w:val="en-US"/>
-              </w:rPr>
-              <w:t>GND</w:t>
-            </w:r>
-          </w:p>
-        </w:tc>
-        <w:tc>
-          <w:tcPr>
             <w:tcW w:w="3685" w:type="dxa"/>
+            <w:vAlign w:val="center"/>
           </w:tcPr>
           <w:p>
             <w:pPr>
@@ -2506,6 +2599,34 @@
           </w:p>
         </w:tc>
       </w:tr>
+    </w:tbl>
+    <w:p/>
+    <w:p>
+      <w:pPr>
+        <w:rPr>
+          <w:i/>
+        </w:rPr>
+      </w:pPr>
+      <w:r>
+        <w:rPr>
+          <w:i/>
+        </w:rPr>
+        <w:lastRenderedPageBreak/>
+        <w:t>Продолжение таблицы 3.2</w:t>
+      </w:r>
+    </w:p>
+    <w:tbl>
+      <w:tblPr>
+        <w:tblStyle w:val="TableGrid"/>
+        <w:tblW w:w="0" w:type="auto"/>
+        <w:jc w:val="center"/>
+        <w:tblLook w:val="04A0" w:firstRow="1" w:lastRow="0" w:firstColumn="1" w:lastColumn="0" w:noHBand="0" w:noVBand="1"/>
+      </w:tblPr>
+      <w:tblGrid>
+        <w:gridCol w:w="3517"/>
+        <w:gridCol w:w="1985"/>
+        <w:gridCol w:w="3685"/>
+      </w:tblGrid>
       <w:tr>
         <w:trPr>
           <w:trHeight w:val="849"/>
@@ -2513,7 +2634,7 @@
         </w:trPr>
         <w:tc>
           <w:tcPr>
-            <w:tcW w:w="2972" w:type="dxa"/>
+            <w:tcW w:w="3517" w:type="dxa"/>
           </w:tcPr>
           <w:p>
             <w:pPr>
@@ -2577,7 +2698,7 @@
         </w:trPr>
         <w:tc>
           <w:tcPr>
-            <w:tcW w:w="2972" w:type="dxa"/>
+            <w:tcW w:w="3517" w:type="dxa"/>
           </w:tcPr>
           <w:p>
             <w:pPr>
@@ -2644,8 +2765,13 @@
         <w:ind w:firstLine="708"/>
         <w:jc w:val="both"/>
       </w:pPr>
-      <w:r>
-        <w:lastRenderedPageBreak/>
+    </w:p>
+    <w:p>
+      <w:pPr>
+        <w:ind w:firstLine="708"/>
+        <w:jc w:val="both"/>
+      </w:pPr>
+      <w:r>
         <w:t xml:space="preserve">Рассмотрим расположение пинов для платы </w:t>
       </w:r>
       <w:r>
@@ -2696,7 +2822,7 @@
     </w:p>
     <w:p>
       <w:pPr>
-        <w:jc w:val="both"/>
+        <w:jc w:val="center"/>
         <w:rPr>
           <w:lang w:val="en-US"/>
         </w:rPr>
@@ -2921,7 +3047,11 @@
         <w:t xml:space="preserve"> </w:t>
       </w:r>
       <w:r>
-        <w:t xml:space="preserve">Представляет собой соединительное звено между аппаратной частью и программной. Этот модуль имеет возможность подключения к любой открытой </w:t>
+        <w:t xml:space="preserve">Представляет собой соединительное звено между аппаратной частью и программной. Этот модуль имеет возможность подключения к любой </w:t>
+      </w:r>
+      <w:r>
+        <w:lastRenderedPageBreak/>
+        <w:t xml:space="preserve">открытой </w:t>
       </w:r>
       <w:proofErr w:type="spellStart"/>
       <w:r>
@@ -3104,7 +3234,6 @@
         <w:jc w:val="both"/>
       </w:pPr>
       <w:r>
-        <w:lastRenderedPageBreak/>
         <w:t xml:space="preserve">В связке с </w:t>
       </w:r>
       <w:r>
@@ -3438,6 +3567,7 @@
         <w:jc w:val="both"/>
       </w:pPr>
       <w:r>
+        <w:lastRenderedPageBreak/>
         <w:t xml:space="preserve">Нужно обратить внимание, что обеспечение связи между модулем беспроводной связи и центральным контроллером происходит через подключение </w:t>
       </w:r>
       <w:r>
@@ -3520,9 +3650,6 @@
         <w:spacing w:line="240" w:lineRule="auto"/>
         <w:ind w:firstLine="709"/>
         <w:jc w:val="both"/>
-        <w:rPr>
-          <w:lang w:val="en-US"/>
-        </w:rPr>
       </w:pPr>
       <w:r>
         <w:t xml:space="preserve">Следующим для рассмотрения возьмем блок, отвечающий за управление моторами. Максимальное количество моторов, которые можно подключить к плате </w:t>
@@ -3552,11 +3679,7 @@
         <w:t xml:space="preserve"> </w:t>
       </w:r>
       <w:r>
-        <w:t xml:space="preserve">Для удобной реализации движения и поворотов платформы было решено объединить по 2 мотора с правой и левой стороны </w:t>
-      </w:r>
-      <w:r>
-        <w:lastRenderedPageBreak/>
-        <w:t>вместе. Это решает проблему поиска просто решения управления моторами. В случае поворота в левую сторону активными остаются моторы с провой стороны платформы, в случае поворота направо – с левой. В случае движения платформы вперед или назад активными остаются все 4 мотора, которые, соответственно, вращаются в нужном направлении.</w:t>
+        <w:t>Для удобной реализации движения и поворотов платформы было решено объединить по 2 мотора с правой и левой стороны вместе. Это решает проблему поиска просто решения управления моторами. В случае поворота в левую сторону активными остаются моторы с провой стороны платформы, в случае поворота направо – с левой. В случае движения платформы вперед или назад активными остаются все 4 мотора, которые, соответственно, вращаются в нужном направлении.</w:t>
       </w:r>
     </w:p>
     <w:p>
@@ -3584,7 +3707,7 @@
         </w:rPr>
         <w:drawing>
           <wp:inline distT="0" distB="0" distL="0" distR="0">
-            <wp:extent cx="3390900" cy="2218213"/>
+            <wp:extent cx="3188040" cy="2085508"/>
             <wp:effectExtent l="0" t="0" r="0" b="0"/>
             <wp:docPr id="6" name="Рисунок 6" descr="https://arduinomania.in.ua/image/catalog/Product_pics/nodemcu%20base%20v1%20with%20nodemcu.png"/>
             <wp:cNvGraphicFramePr>
@@ -3613,7 +3736,7 @@
                   <pic:spPr bwMode="auto">
                     <a:xfrm>
                       <a:off x="0" y="0"/>
-                      <a:ext cx="3411522" cy="2231703"/>
+                      <a:ext cx="3213754" cy="2102329"/>
                     </a:xfrm>
                     <a:prstGeom prst="rect">
                       <a:avLst/>
@@ -3848,18 +3971,10 @@
         </w:tabs>
         <w:spacing w:line="240" w:lineRule="auto"/>
         <w:ind w:firstLine="709"/>
-      </w:pPr>
-    </w:p>
-    <w:p>
-      <w:pPr>
-        <w:tabs>
-          <w:tab w:val="left" w:pos="2175"/>
-        </w:tabs>
-        <w:spacing w:line="240" w:lineRule="auto"/>
-        <w:ind w:firstLine="709"/>
-        <w:jc w:val="both"/>
-      </w:pPr>
-      <w:r>
+        <w:jc w:val="both"/>
+      </w:pPr>
+      <w:r>
+        <w:lastRenderedPageBreak/>
         <w:t xml:space="preserve">В случае подключения платы обратимся к рисунку выше. Из него следует, что плата </w:t>
       </w:r>
       <w:r>
@@ -3907,7 +4022,6 @@
         <w:jc w:val="both"/>
       </w:pPr>
       <w:r>
-        <w:lastRenderedPageBreak/>
         <w:t>Подключение происходит довольно просто – от пина «</w:t>
       </w:r>
       <w:r>
@@ -4407,6 +4521,7 @@
         <w:rPr>
           <w:lang w:val="en-US"/>
         </w:rPr>
+        <w:lastRenderedPageBreak/>
         <w:t>V</w:t>
       </w:r>
       <w:r>
@@ -4496,7 +4611,6 @@
         <w:rPr>
           <w:lang w:val="en-US"/>
         </w:rPr>
-        <w:lastRenderedPageBreak/>
         <w:t>Eho</w:t>
       </w:r>
       <w:proofErr w:type="spellEnd"/>
@@ -4875,6 +4989,7 @@
         <w:jc w:val="both"/>
       </w:pPr>
       <w:r>
+        <w:lastRenderedPageBreak/>
         <w:t>– главный контроллер</w:t>
       </w:r>
       <w:r>
@@ -4983,7 +5098,6 @@
         <w:rPr>
           <w:rFonts w:cs="Times New Roman"/>
         </w:rPr>
-        <w:lastRenderedPageBreak/>
         <w:t xml:space="preserve">В нем инициализируются пины устройства, активируется серийный порт и </w:t>
       </w:r>
       <w:proofErr w:type="spellStart"/>
@@ -5213,7 +5327,18 @@
           <w:tab w:val="left" w:pos="2175"/>
         </w:tabs>
         <w:spacing w:line="240" w:lineRule="auto"/>
-        <w:ind w:firstLine="709"/>
+        <w:jc w:val="both"/>
+        <w:rPr>
+          <w:rFonts w:cs="Times New Roman"/>
+        </w:rPr>
+      </w:pPr>
+    </w:p>
+    <w:p>
+      <w:pPr>
+        <w:tabs>
+          <w:tab w:val="left" w:pos="2175"/>
+        </w:tabs>
+        <w:spacing w:line="240" w:lineRule="auto"/>
         <w:jc w:val="both"/>
         <w:rPr>
           <w:rFonts w:cs="Times New Roman"/>
@@ -5255,6 +5380,7 @@
         <w:tc>
           <w:tcPr>
             <w:tcW w:w="4672" w:type="dxa"/>
+            <w:vAlign w:val="center"/>
           </w:tcPr>
           <w:p>
             <w:pPr>
@@ -5276,7 +5402,8 @@
         </w:tc>
         <w:tc>
           <w:tcPr>
-            <w:tcW w:w="4673" w:type="dxa"/>
+            <w:tcW w:w="4672" w:type="dxa"/>
+            <w:vAlign w:val="center"/>
           </w:tcPr>
           <w:p>
             <w:pPr>
@@ -5304,6 +5431,7 @@
         <w:tc>
           <w:tcPr>
             <w:tcW w:w="4672" w:type="dxa"/>
+            <w:vAlign w:val="center"/>
           </w:tcPr>
           <w:p>
             <w:pPr>
@@ -5326,7 +5454,8 @@
         </w:tc>
         <w:tc>
           <w:tcPr>
-            <w:tcW w:w="4673" w:type="dxa"/>
+            <w:tcW w:w="4672" w:type="dxa"/>
+            <w:vAlign w:val="center"/>
           </w:tcPr>
           <w:p>
             <w:pPr>
@@ -5390,11 +5519,12 @@
       </w:tr>
       <w:tr>
         <w:trPr>
-          <w:trHeight w:val="837"/>
+          <w:trHeight w:val="1168"/>
         </w:trPr>
         <w:tc>
           <w:tcPr>
             <w:tcW w:w="4672" w:type="dxa"/>
+            <w:vAlign w:val="center"/>
           </w:tcPr>
           <w:p>
             <w:pPr>
@@ -5417,7 +5547,8 @@
         </w:tc>
         <w:tc>
           <w:tcPr>
-            <w:tcW w:w="4673" w:type="dxa"/>
+            <w:tcW w:w="4672" w:type="dxa"/>
+            <w:vAlign w:val="center"/>
           </w:tcPr>
           <w:p>
             <w:pPr>
@@ -5542,11 +5673,12 @@
       </w:tr>
       <w:tr>
         <w:trPr>
-          <w:trHeight w:val="703"/>
+          <w:trHeight w:val="878"/>
         </w:trPr>
         <w:tc>
           <w:tcPr>
             <w:tcW w:w="4672" w:type="dxa"/>
+            <w:vAlign w:val="center"/>
           </w:tcPr>
           <w:p>
             <w:pPr>
@@ -5570,7 +5702,8 @@
         </w:tc>
         <w:tc>
           <w:tcPr>
-            <w:tcW w:w="4673" w:type="dxa"/>
+            <w:tcW w:w="4672" w:type="dxa"/>
+            <w:vAlign w:val="center"/>
           </w:tcPr>
           <w:p>
             <w:pPr>
@@ -5600,11 +5733,12 @@
       </w:tr>
       <w:tr>
         <w:trPr>
-          <w:trHeight w:val="1412"/>
+          <w:trHeight w:val="1693"/>
         </w:trPr>
         <w:tc>
           <w:tcPr>
             <w:tcW w:w="4672" w:type="dxa"/>
+            <w:vAlign w:val="center"/>
           </w:tcPr>
           <w:p>
             <w:pPr>
@@ -5628,7 +5762,8 @@
         </w:tc>
         <w:tc>
           <w:tcPr>
-            <w:tcW w:w="4673" w:type="dxa"/>
+            <w:tcW w:w="4672" w:type="dxa"/>
+            <w:vAlign w:val="center"/>
           </w:tcPr>
           <w:p>
             <w:pPr>
@@ -5738,11 +5873,12 @@
       </w:tr>
       <w:tr>
         <w:trPr>
-          <w:trHeight w:val="978"/>
+          <w:trHeight w:val="1166"/>
         </w:trPr>
         <w:tc>
           <w:tcPr>
             <w:tcW w:w="4672" w:type="dxa"/>
+            <w:vAlign w:val="center"/>
           </w:tcPr>
           <w:p>
             <w:pPr>
@@ -5766,7 +5902,8 @@
         </w:tc>
         <w:tc>
           <w:tcPr>
-            <w:tcW w:w="4673" w:type="dxa"/>
+            <w:tcW w:w="4672" w:type="dxa"/>
+            <w:vAlign w:val="center"/>
           </w:tcPr>
           <w:p>
             <w:pPr>
@@ -5817,11 +5954,12 @@
       </w:tr>
       <w:tr>
         <w:trPr>
-          <w:trHeight w:val="691"/>
+          <w:trHeight w:val="1151"/>
         </w:trPr>
         <w:tc>
           <w:tcPr>
             <w:tcW w:w="4672" w:type="dxa"/>
+            <w:vAlign w:val="center"/>
           </w:tcPr>
           <w:p>
             <w:pPr>
@@ -5857,7 +5995,8 @@
         </w:tc>
         <w:tc>
           <w:tcPr>
-            <w:tcW w:w="4673" w:type="dxa"/>
+            <w:tcW w:w="4672" w:type="dxa"/>
+            <w:vAlign w:val="center"/>
           </w:tcPr>
           <w:p>
             <w:pPr>
@@ -5878,6 +6017,33 @@
           </w:p>
         </w:tc>
       </w:tr>
+    </w:tbl>
+    <w:p/>
+    <w:p/>
+    <w:p>
+      <w:pPr>
+        <w:rPr>
+          <w:i/>
+        </w:rPr>
+      </w:pPr>
+      <w:r>
+        <w:rPr>
+          <w:i/>
+        </w:rPr>
+        <w:lastRenderedPageBreak/>
+        <w:t>Продолжение таблицы 3.3</w:t>
+      </w:r>
+    </w:p>
+    <w:tbl>
+      <w:tblPr>
+        <w:tblStyle w:val="TableGrid"/>
+        <w:tblW w:w="0" w:type="auto"/>
+        <w:tblLook w:val="04A0" w:firstRow="1" w:lastRow="0" w:firstColumn="1" w:lastColumn="0" w:noHBand="0" w:noVBand="1"/>
+      </w:tblPr>
+      <w:tblGrid>
+        <w:gridCol w:w="4672"/>
+        <w:gridCol w:w="4672"/>
+      </w:tblGrid>
       <w:tr>
         <w:trPr>
           <w:trHeight w:val="1413"/>
@@ -5885,6 +6051,7 @@
         <w:tc>
           <w:tcPr>
             <w:tcW w:w="4672" w:type="dxa"/>
+            <w:vAlign w:val="center"/>
           </w:tcPr>
           <w:p>
             <w:pPr>
@@ -5933,7 +6100,8 @@
         </w:tc>
         <w:tc>
           <w:tcPr>
-            <w:tcW w:w="4673" w:type="dxa"/>
+            <w:tcW w:w="4672" w:type="dxa"/>
+            <w:vAlign w:val="center"/>
           </w:tcPr>
           <w:p>
             <w:pPr>
@@ -6046,6 +6214,7 @@
         <w:tc>
           <w:tcPr>
             <w:tcW w:w="4672" w:type="dxa"/>
+            <w:vAlign w:val="center"/>
           </w:tcPr>
           <w:p>
             <w:pPr>
@@ -6081,7 +6250,8 @@
         </w:tc>
         <w:tc>
           <w:tcPr>
-            <w:tcW w:w="4673" w:type="dxa"/>
+            <w:tcW w:w="4672" w:type="dxa"/>
+            <w:vAlign w:val="center"/>
           </w:tcPr>
           <w:p>
             <w:pPr>
@@ -6211,12 +6381,21 @@
         <w:spacing w:line="240" w:lineRule="auto"/>
         <w:ind w:firstLine="709"/>
         <w:jc w:val="both"/>
+      </w:pPr>
+    </w:p>
+    <w:p>
+      <w:pPr>
+        <w:tabs>
+          <w:tab w:val="left" w:pos="2175"/>
+        </w:tabs>
+        <w:spacing w:line="240" w:lineRule="auto"/>
+        <w:ind w:firstLine="709"/>
+        <w:jc w:val="both"/>
         <w:rPr>
           <w:rFonts w:cs="Times New Roman"/>
         </w:rPr>
       </w:pPr>
       <w:r>
-        <w:lastRenderedPageBreak/>
         <w:t xml:space="preserve">Метод </w:t>
       </w:r>
       <w:proofErr w:type="spellStart"/>
@@ -6916,24 +7095,12 @@
         </w:tabs>
         <w:spacing w:line="240" w:lineRule="auto"/>
         <w:ind w:firstLine="709"/>
-        <w:jc w:val="both"/>
-        <w:rPr>
-          <w:rFonts w:cs="Times New Roman"/>
-        </w:rPr>
-      </w:pPr>
-    </w:p>
-    <w:p>
-      <w:pPr>
-        <w:tabs>
-          <w:tab w:val="left" w:pos="2175"/>
-        </w:tabs>
-        <w:spacing w:line="240" w:lineRule="auto"/>
-        <w:ind w:firstLine="709"/>
       </w:pPr>
       <w:r>
         <w:rPr>
           <w:b/>
         </w:rPr>
+        <w:lastRenderedPageBreak/>
         <w:t xml:space="preserve">3.1.2 </w:t>
       </w:r>
       <w:r>
@@ -7032,7 +7199,6 @@
         <w:rPr>
           <w:noProof/>
         </w:rPr>
-        <w:lastRenderedPageBreak/>
         <w:object w:dxaOrig="1440" w:dyaOrig="1440">
           <v:shapetype id="_x0000_t75" coordsize="21600,21600" o:spt="75" o:preferrelative="t" path="m@4@5l@4@11@9@11@9@5xe" filled="f" stroked="f">
             <v:stroke joinstyle="miter"/>
@@ -7057,7 +7223,7 @@
             <v:imagedata r:id="rId14" o:title=""/>
             <w10:wrap type="square" side="right"/>
           </v:shape>
-          <o:OLEObject Type="Embed" ProgID="Visio.Drawing.11" ShapeID="_x0000_s1026" DrawAspect="Content" ObjectID="_1588392421" r:id="rId15"/>
+          <o:OLEObject Type="Embed" ProgID="Visio.Drawing.11" ShapeID="_x0000_s1026" DrawAspect="Content" ObjectID="_1588532676" r:id="rId15"/>
         </w:object>
       </w:r>
     </w:p>
@@ -7140,33 +7306,46 @@
         <w:jc w:val="both"/>
       </w:pPr>
       <w:r>
-        <w:t>– Модуль обмена данными. Используется для обмена и обработки данных между программной и аппаратной частью.</w:t>
-      </w:r>
-    </w:p>
-    <w:p>
-      <w:pPr>
-        <w:tabs>
-          <w:tab w:val="left" w:pos="2175"/>
-        </w:tabs>
-        <w:spacing w:line="240" w:lineRule="auto"/>
-        <w:ind w:firstLine="709"/>
-        <w:jc w:val="both"/>
-      </w:pPr>
-      <w:r>
-        <w:t>– Модуль управления. Представляет собой модуль, который отвечает за ввод команд на стороне клиента.</w:t>
-      </w:r>
-    </w:p>
-    <w:p>
-      <w:pPr>
-        <w:tabs>
-          <w:tab w:val="left" w:pos="2175"/>
-        </w:tabs>
-        <w:spacing w:line="240" w:lineRule="auto"/>
-        <w:ind w:firstLine="709"/>
-        <w:jc w:val="both"/>
-      </w:pPr>
-      <w:r>
-        <w:t>– Модуль отображения данных. Используется для вывода получаемой информации от центрального контроллера.</w:t>
+        <w:t xml:space="preserve">– </w:t>
+      </w:r>
+      <w:r>
+        <w:t>м</w:t>
+      </w:r>
+      <w:r>
+        <w:t>одуль обмена данными. Используется для обмена и обработки данных между программной и аппаратной частью.</w:t>
+      </w:r>
+    </w:p>
+    <w:p>
+      <w:pPr>
+        <w:tabs>
+          <w:tab w:val="left" w:pos="2175"/>
+        </w:tabs>
+        <w:spacing w:line="240" w:lineRule="auto"/>
+        <w:ind w:firstLine="709"/>
+        <w:jc w:val="both"/>
+      </w:pPr>
+      <w:r>
+        <w:t>– м</w:t>
+      </w:r>
+      <w:r>
+        <w:t>одуль управления. Представляет собой модуль, который отвечает за ввод команд на стороне клиента.</w:t>
+      </w:r>
+    </w:p>
+    <w:p>
+      <w:pPr>
+        <w:tabs>
+          <w:tab w:val="left" w:pos="2175"/>
+        </w:tabs>
+        <w:spacing w:line="240" w:lineRule="auto"/>
+        <w:ind w:firstLine="709"/>
+        <w:jc w:val="both"/>
+      </w:pPr>
+      <w:r>
+        <w:lastRenderedPageBreak/>
+        <w:t>– м</w:t>
+      </w:r>
+      <w:r>
+        <w:t>одуль отображения данных. Используется для вывода получаемой информации от центрального контроллера.</w:t>
       </w:r>
     </w:p>
     <w:p>
@@ -7244,16 +7423,12 @@
         <w:jc w:val="both"/>
       </w:pPr>
       <w:r>
-        <w:lastRenderedPageBreak/>
         <w:t>и</w:t>
       </w:r>
       <w:r>
         <w:t>менуемая</w:t>
       </w:r>
       <w:r>
-        <w:rPr>
-          <w:lang w:val="en-US"/>
-        </w:rPr>
         <w:t xml:space="preserve"> </w:t>
       </w:r>
       <w:r>
@@ -7552,6 +7727,7 @@
         <w:jc w:val="both"/>
       </w:pPr>
       <w:r>
+        <w:lastRenderedPageBreak/>
         <w:t>Использование данного модуля необходимо для отображения данных, чтобы пользователь понимал, что происходит и что команда, введенная им, повлияла на процесс работы устройства.</w:t>
       </w:r>
     </w:p>
@@ -7714,7 +7890,6 @@
         </w:rPr>
       </w:pPr>
       <w:r>
-        <w:lastRenderedPageBreak/>
         <w:t>–</w:t>
       </w:r>
       <w:r>
@@ -8148,13 +8323,14 @@
           <w:tab w:val="left" w:pos="2175"/>
         </w:tabs>
         <w:spacing w:line="240" w:lineRule="auto"/>
+        <w:jc w:val="center"/>
       </w:pPr>
       <w:r>
         <w:object w:dxaOrig="12557" w:dyaOrig="7398">
-          <v:shape id="_x0000_i1026" type="#_x0000_t75" style="width:385.5pt;height:300pt" o:ole="">
+          <v:shape id="_x0000_i1026" type="#_x0000_t75" style="width:385.1pt;height:299.7pt" o:ole="">
             <v:imagedata r:id="rId17" o:title=""/>
           </v:shape>
-          <o:OLEObject Type="Embed" ProgID="Visio.Drawing.11" ShapeID="_x0000_i1026" DrawAspect="Content" ObjectID="_1588392418" r:id="rId18"/>
+          <o:OLEObject Type="Embed" ProgID="Visio.Drawing.11" ShapeID="_x0000_i1026" DrawAspect="Content" ObjectID="_1588532673" r:id="rId18"/>
         </w:object>
       </w:r>
     </w:p>
@@ -8188,13 +8364,22 @@
         </w:tabs>
         <w:spacing w:line="240" w:lineRule="auto"/>
         <w:ind w:firstLine="709"/>
+        <w:jc w:val="center"/>
+      </w:pPr>
+    </w:p>
+    <w:p>
+      <w:pPr>
+        <w:tabs>
+          <w:tab w:val="left" w:pos="2175"/>
+        </w:tabs>
+        <w:spacing w:line="240" w:lineRule="auto"/>
+        <w:ind w:firstLine="709"/>
         <w:jc w:val="both"/>
       </w:pPr>
       <w:r>
         <w:rPr>
           <w:b/>
         </w:rPr>
-        <w:lastRenderedPageBreak/>
         <w:t>3.2.1</w:t>
       </w:r>
       <w:r>
@@ -8328,10 +8513,10 @@
       </w:pPr>
       <w:r>
         <w:object w:dxaOrig="6606" w:dyaOrig="6208">
-          <v:shape id="_x0000_i1027" type="#_x0000_t75" style="width:378pt;height:355.5pt" o:ole="">
+          <v:shape id="_x0000_i1027" type="#_x0000_t75" style="width:377.6pt;height:355.8pt" o:ole="">
             <v:imagedata r:id="rId19" o:title=""/>
           </v:shape>
-          <o:OLEObject Type="Embed" ProgID="Visio.Drawing.11" ShapeID="_x0000_i1027" DrawAspect="Content" ObjectID="_1588392419" r:id="rId20"/>
+          <o:OLEObject Type="Embed" ProgID="Visio.Drawing.11" ShapeID="_x0000_i1027" DrawAspect="Content" ObjectID="_1588532674" r:id="rId20"/>
         </w:object>
       </w:r>
     </w:p>
@@ -8480,10 +8665,7 @@
         <w:fldChar w:fldCharType="begin"/>
       </w:r>
       <w:r>
-        <w:instrText xml:space="preserve"> HYPERLINK "https://ru.wikipedia.org/wiki/%D0%9A%D0%BE%D0%BC%D0%BF%D1%8C%D1%8E%D1%82%D0%B5%D1%80%D0%BD%D0%B0%D1%8F_%D1%81%D0%B5%D1%82%D1%8C" \o</w:instrText>
-      </w:r>
-      <w:r>
-        <w:instrText xml:space="preserve"> "Компьютерная сеть" </w:instrText>
+        <w:instrText xml:space="preserve"> HYPERLINK "https://ru.wikipedia.org/wiki/%D0%9A%D0%BE%D0%BC%D0%BF%D1%8C%D1%8E%D1%82%D0%B5%D1%80%D0%BD%D0%B0%D1%8F_%D1%81%D0%B5%D1%82%D1%8C" \o "Компьютерная сеть" </w:instrText>
       </w:r>
       <w:r>
         <w:fldChar w:fldCharType="separate"/>
@@ -8532,7 +8714,6 @@
         <w:jc w:val="both"/>
       </w:pPr>
       <w:r>
-        <w:lastRenderedPageBreak/>
         <w:t xml:space="preserve">Существуют клиентские и серверные сокеты. </w:t>
       </w:r>
     </w:p>
@@ -8548,10 +8729,7 @@
         <w:fldChar w:fldCharType="begin"/>
       </w:r>
       <w:r>
-        <w:instrText xml:space="preserve"> HYPERLINK "https://ru.wikipedia.org/wiki/%D0%A</w:instrText>
-      </w:r>
-      <w:r>
-        <w:instrText xml:space="preserve">2%D0%B5%D0%BB%D0%B5%D1%84%D0%BE%D0%BD%D0%BD%D0%B0%D1%8F_%D1%81%D0%B5%D1%82%D1%8C_%D0%BE%D0%B1%D1%89%D0%B5%D0%B3%D0%BE_%D0%BF%D0%BE%D0%BB%D1%8C%D0%B7%D0%BE%D0%B2%D0%B0%D0%BD%D0%B8%D1%8F" \o "Телефонная сеть общего пользования" </w:instrText>
+        <w:instrText xml:space="preserve"> HYPERLINK "https://ru.wikipedia.org/wiki/%D0%A2%D0%B5%D0%BB%D0%B5%D1%84%D0%BE%D0%BD%D0%BD%D0%B0%D1%8F_%D1%81%D0%B5%D1%82%D1%8C_%D0%BE%D0%B1%D1%89%D0%B5%D0%B3%D0%BE_%D0%BF%D0%BE%D0%BB%D1%8C%D0%B7%D0%BE%D0%B2%D0%B0%D0%BD%D0%B8%D1%8F" \o "Телефонная сеть общего пользования" </w:instrText>
       </w:r>
       <w:r>
         <w:fldChar w:fldCharType="separate"/>
@@ -8607,10 +8785,7 @@
         <w:fldChar w:fldCharType="begin"/>
       </w:r>
       <w:r>
-        <w:instrText xml:space="preserve"> HYPERL</w:instrText>
-      </w:r>
-      <w:r>
-        <w:instrText xml:space="preserve">INK "https://ru.wikipedia.org/wiki/%D0%91%D1%80%D0%B0%D1%83%D0%B7%D0%B5%D1%80" \o "Браузер" </w:instrText>
+        <w:instrText xml:space="preserve"> HYPERLINK "https://ru.wikipedia.org/wiki/%D0%91%D1%80%D0%B0%D1%83%D0%B7%D0%B5%D1%80" \o "Браузер" </w:instrText>
       </w:r>
       <w:r>
         <w:fldChar w:fldCharType="separate"/>
@@ -8638,10 +8813,7 @@
         <w:fldChar w:fldCharType="begin"/>
       </w:r>
       <w:r>
-        <w:instrText xml:space="preserve"> HYPERLINK "https://ru.wikipedia.org/wiki/%D0%92%D0%B5%D0%B1-%D1%81%D0%B5%D1%80%D0%B2%D0%B5%</w:instrText>
-      </w:r>
-      <w:r>
-        <w:instrText xml:space="preserve">D1%80" \o "Веб-сервер" </w:instrText>
+        <w:instrText xml:space="preserve"> HYPERLINK "https://ru.wikipedia.org/wiki/%D0%92%D0%B5%D0%B1-%D1%81%D0%B5%D1%80%D0%B2%D0%B5%D1%80" \o "Веб-сервер" </w:instrText>
       </w:r>
       <w:r>
         <w:fldChar w:fldCharType="separate"/>
@@ -8756,7 +8928,11 @@
         <w:fldChar w:fldCharType="end"/>
       </w:r>
       <w:r>
-        <w:t>), наиболее часто его представляют в символьной форме mmm.nnn.ppp.qqq (адрес, разбитый на четыре поля, разделённых точками, по одному байту в поле).</w:t>
+        <w:t xml:space="preserve">), наиболее часто его представляют в символьной форме </w:t>
+      </w:r>
+      <w:r>
+        <w:lastRenderedPageBreak/>
+        <w:t>mmm.nnn.ppp.qqq (адрес, разбитый на четыре поля, разделённых точками, по одному байту в поле).</w:t>
       </w:r>
       <w:r>
         <w:t xml:space="preserve"> </w:t>
@@ -8771,10 +8947,7 @@
         <w:fldChar w:fldCharType="begin"/>
       </w:r>
       <w:r>
-        <w:instrText xml:space="preserve"> HYPERLINK "https://ru.wikipedia.org/wiki/TCP" \o "TC</w:instrText>
-      </w:r>
-      <w:r>
-        <w:instrText xml:space="preserve">P" </w:instrText>
+        <w:instrText xml:space="preserve"> HYPERLINK "https://ru.wikipedia.org/wiki/TCP" \o "TCP" </w:instrText>
       </w:r>
       <w:r>
         <w:fldChar w:fldCharType="separate"/>
@@ -8882,11 +9055,45 @@
       <w:r>
         <w:t> может создать «слушающий» сокет (серверный сокет) и привязать его к </w:t>
       </w:r>
+      <w:hyperlink r:id="rId24" w:tooltip="Порт (TCP/UDP)" w:history="1">
+        <w:r>
+          <w:rPr>
+            <w:rStyle w:val="Hyperlink"/>
+            <w:color w:val="auto"/>
+            <w:u w:val="none"/>
+          </w:rPr>
+          <w:t>порту</w:t>
+        </w:r>
+      </w:hyperlink>
+      <w:r>
+        <w:t> операционной системы</w:t>
+      </w:r>
+      <w:r>
+        <w:t>.</w:t>
+      </w:r>
+    </w:p>
+    <w:p>
+      <w:pPr>
+        <w:ind w:firstLine="708"/>
+        <w:jc w:val="both"/>
+      </w:pPr>
+      <w:r>
+        <w:t>Слушающий процесс обычно находится в цикле ожидания, то есть просыпается при появлении нового соединения. При этом сохраняется возможность проверить наличие соединений на данный момент, установить тайм-аут для операции и т. д.</w:t>
+      </w:r>
+    </w:p>
+    <w:p>
+      <w:pPr>
+        <w:ind w:firstLine="708"/>
+        <w:jc w:val="both"/>
+      </w:pPr>
+      <w:r>
+        <w:t>Каждый сокет имеет свой адрес. ОС семейства UNIX могут поддерживать много типов адресов, но обязательными являются </w:t>
+      </w:r>
       <w:r>
         <w:fldChar w:fldCharType="begin"/>
       </w:r>
       <w:r>
-        <w:instrText xml:space="preserve"> HYPERLINK "https://ru.wikipedia.org/wiki/%D0%9F%D0%BE%D1%80%D1%82_(TCP/UDP)" \o "Порт (TCP/UDP)" </w:instrText>
+        <w:instrText xml:space="preserve"> HYPERLINK "https://ru.wikipedia.org/wiki/INET-%D0%B0%D0%B4%D1%80%D0%B5%D1%81" \o "INET-адрес" </w:instrText>
       </w:r>
       <w:r>
         <w:fldChar w:fldCharType="separate"/>
@@ -8897,7 +9104,7 @@
           <w:color w:val="auto"/>
           <w:u w:val="none"/>
         </w:rPr>
-        <w:t>порту</w:t>
+        <w:t>INET-адрес</w:t>
       </w:r>
       <w:r>
         <w:rPr>
@@ -8908,61 +9115,9 @@
         <w:fldChar w:fldCharType="end"/>
       </w:r>
       <w:r>
-        <w:t> операционной системы</w:t>
-      </w:r>
-      <w:r>
-        <w:t>.</w:t>
-      </w:r>
-    </w:p>
-    <w:p>
-      <w:pPr>
-        <w:ind w:firstLine="708"/>
-        <w:jc w:val="both"/>
-      </w:pPr>
-      <w:r>
-        <w:t>Слушающий процесс обычно находится в цикле ожидания, то есть просыпается при появлении нового соединения. При этом сохраняется возможность проверить наличие соединений на данный момент, установить тайм-аут для операции и т. д.</w:t>
-      </w:r>
-    </w:p>
-    <w:p>
-      <w:pPr>
-        <w:ind w:firstLine="708"/>
-        <w:jc w:val="both"/>
-      </w:pPr>
-      <w:r>
-        <w:t>Каждый сокет имеет свой адрес. ОС семейства UNIX могут поддерживать много типов адресов, но обязательными являются </w:t>
-      </w:r>
-      <w:r>
-        <w:fldChar w:fldCharType="begin"/>
-      </w:r>
-      <w:r>
-        <w:instrText xml:space="preserve"> HYPERLINK "https://ru.wiki</w:instrText>
-      </w:r>
-      <w:r>
-        <w:instrText xml:space="preserve">pedia.org/wiki/INET-%D0%B0%D0%B4%D1%80%D0%B5%D1%81" \o "INET-адрес" </w:instrText>
-      </w:r>
-      <w:r>
-        <w:fldChar w:fldCharType="separate"/>
-      </w:r>
-      <w:r>
-        <w:rPr>
-          <w:rStyle w:val="Hyperlink"/>
-          <w:color w:val="auto"/>
-          <w:u w:val="none"/>
-        </w:rPr>
-        <w:t>INET-адрес</w:t>
-      </w:r>
-      <w:r>
-        <w:rPr>
-          <w:rStyle w:val="Hyperlink"/>
-          <w:color w:val="auto"/>
-          <w:u w:val="none"/>
-        </w:rPr>
-        <w:fldChar w:fldCharType="end"/>
-      </w:r>
-      <w:r>
         <w:t> и </w:t>
       </w:r>
-      <w:hyperlink r:id="rId24" w:tooltip="UNIX-адрес (страница отсутствует)" w:history="1">
+      <w:hyperlink r:id="rId25" w:tooltip="UNIX-адрес (страница отсутствует)" w:history="1">
         <w:r>
           <w:rPr>
             <w:rStyle w:val="Hyperlink"/>
@@ -8979,10 +9134,7 @@
         <w:fldChar w:fldCharType="begin"/>
       </w:r>
       <w:r>
-        <w:instrText xml:space="preserve"> HYPERLINK "https://ru.wikipedia.org/wiki/%D0%A1%D0%BE%D0%BA</w:instrText>
-      </w:r>
-      <w:r>
-        <w:instrText xml:space="preserve">%D0%B5%D1%82%D1%8B_%D0%91%D0%B5%D1%80%D0%BA%D0%BB%D0%B8" \o "Сокеты Беркли" </w:instrText>
+        <w:instrText xml:space="preserve"> HYPERLINK "https://ru.wikipedia.org/wiki/%D0%A1%D0%BE%D0%BA%D0%B5%D1%82%D1%8B_%D0%91%D0%B5%D1%80%D0%BA%D0%BB%D0%B8" \o "Сокеты Беркли" </w:instrText>
       </w:r>
       <w:r>
         <w:fldChar w:fldCharType="separate"/>
@@ -9019,10 +9171,7 @@
         <w:fldChar w:fldCharType="begin"/>
       </w:r>
       <w:r>
-        <w:instrText xml:space="preserve"> HYPERLINK "https://ru.wiki</w:instrText>
-      </w:r>
-      <w:r>
-        <w:instrText xml:space="preserve">pedia.org/wiki/%D0%A4%D0%B0%D0%B9%D0%BB%D0%BE%D0%B2%D1%8B%D0%B9_%D0%B4%D0%B5%D1%81%D0%BA%D1%80%D0%B8%D0%BF%D1%82%D0%BE%D1%80" \o "Файловый дескриптор" </w:instrText>
+        <w:instrText xml:space="preserve"> HYPERLINK "https://ru.wikipedia.org/wiki/%D0%A4%D0%B0%D0%B9%D0%BB%D0%BE%D0%B2%D1%8B%D0%B9_%D0%B4%D0%B5%D1%81%D0%BA%D1%80%D0%B8%D0%BF%D1%82%D0%BE%D1%80" \o "Файловый дескриптор" </w:instrText>
       </w:r>
       <w:r>
         <w:fldChar w:fldCharType="separate"/>
@@ -9303,7 +9452,6 @@
         <w:jc w:val="both"/>
       </w:pPr>
       <w:r>
-        <w:lastRenderedPageBreak/>
         <w:t xml:space="preserve">Теперь подробнее рассмотрим установление </w:t>
       </w:r>
       <w:r>
@@ -9443,6 +9591,7 @@
         <w:jc w:val="both"/>
       </w:pPr>
       <w:r>
+        <w:lastRenderedPageBreak/>
         <w:t xml:space="preserve">Клиент может управлять как и аппаратной частью через </w:t>
       </w:r>
       <w:r>
@@ -9500,10 +9649,10 @@
       </w:pPr>
       <w:r>
         <w:object w:dxaOrig="9190" w:dyaOrig="8906">
-          <v:shape id="_x0000_i1028" type="#_x0000_t75" style="width:413.25pt;height:406.5pt" o:ole="">
-            <v:imagedata r:id="rId25" o:title=""/>
+          <v:shape id="_x0000_i1028" type="#_x0000_t75" style="width:412.75pt;height:406.9pt" o:ole="">
+            <v:imagedata r:id="rId26" o:title=""/>
           </v:shape>
-          <o:OLEObject Type="Embed" ProgID="Visio.Drawing.11" ShapeID="_x0000_i1028" DrawAspect="Content" ObjectID="_1588392420" r:id="rId26"/>
+          <o:OLEObject Type="Embed" ProgID="Visio.Drawing.11" ShapeID="_x0000_i1028" DrawAspect="Content" ObjectID="_1588532675" r:id="rId27"/>
         </w:object>
       </w:r>
     </w:p>
@@ -9531,9 +9680,9 @@
       </w:r>
     </w:p>
     <w:sectPr>
-      <w:footerReference w:type="default" r:id="rId27"/>
+      <w:footerReference w:type="default" r:id="rId28"/>
       <w:pgSz w:w="11906" w:h="16838"/>
-      <w:pgMar w:top="1134" w:right="851" w:bottom="1134" w:left="1701" w:header="709" w:footer="964" w:gutter="0"/>
+      <w:pgMar w:top="1134" w:right="851" w:bottom="1531" w:left="1701" w:header="709" w:footer="964" w:gutter="0"/>
       <w:cols w:space="708"/>
       <w:docGrid w:linePitch="381"/>
     </w:sectPr>
@@ -9600,7 +9749,7 @@
           <w:rPr>
             <w:noProof/>
           </w:rPr>
-          <w:t>16</w:t>
+          <w:t>17</w:t>
         </w:r>
         <w:r>
           <w:rPr>
@@ -10677,6 +10826,36 @@
       <w:u w:val="single"/>
     </w:rPr>
   </w:style>
+  <w:style w:type="paragraph" w:styleId="BalloonText">
+    <w:name w:val="Balloon Text"/>
+    <w:basedOn w:val="Normal"/>
+    <w:link w:val="BalloonTextChar"/>
+    <w:uiPriority w:val="99"/>
+    <w:semiHidden/>
+    <w:unhideWhenUsed/>
+    <w:rsid w:val="00395A70"/>
+    <w:pPr>
+      <w:spacing w:line="240" w:lineRule="auto"/>
+    </w:pPr>
+    <w:rPr>
+      <w:rFonts w:ascii="Segoe UI" w:hAnsi="Segoe UI" w:cs="Segoe UI"/>
+      <w:sz w:val="18"/>
+      <w:szCs w:val="18"/>
+    </w:rPr>
+  </w:style>
+  <w:style w:type="character" w:customStyle="1" w:styleId="BalloonTextChar">
+    <w:name w:val="Balloon Text Char"/>
+    <w:basedOn w:val="DefaultParagraphFont"/>
+    <w:link w:val="BalloonText"/>
+    <w:uiPriority w:val="99"/>
+    <w:semiHidden/>
+    <w:rsid w:val="00395A70"/>
+    <w:rPr>
+      <w:rFonts w:ascii="Segoe UI" w:hAnsi="Segoe UI" w:cs="Segoe UI"/>
+      <w:sz w:val="18"/>
+      <w:szCs w:val="18"/>
+    </w:rPr>
+  </w:style>
 </w:styles>
 </file>
 
@@ -10946,7 +11125,7 @@
 </file>
 
 <file path=customXml/itemProps1.xml><?xml version="1.0" encoding="utf-8"?>
-<ds:datastoreItem xmlns:ds="http://schemas.openxmlformats.org/officeDocument/2006/customXml" ds:itemID="{0ABE30C6-612C-407F-AFFC-4BFA4EA0AF8F}">
+<ds:datastoreItem xmlns:ds="http://schemas.openxmlformats.org/officeDocument/2006/customXml" ds:itemID="{74405721-1191-4EA0-A574-47FEF6800ADD}">
   <ds:schemaRefs>
     <ds:schemaRef ds:uri="http://schemas.openxmlformats.org/officeDocument/2006/bibliography"/>
   </ds:schemaRefs>

</xml_diff>